<commit_message>
ref #26 #22 Create nodes and conections betwen nodes, no matter the position that is required to connect. Beta camera.
</commit_message>
<xml_diff>
--- a/documentation/tasks/Divisão de Tarefas.docx
+++ b/documentation/tasks/Divisão de Tarefas.docx
@@ -1592,6 +1592,9 @@
               <w:jc w:val="center"/>
               <w:cnfStyle w:val="000000100000" w:firstRow="0" w:lastRow="0" w:firstColumn="0" w:lastColumn="0" w:oddVBand="0" w:evenVBand="0" w:oddHBand="1" w:evenHBand="0" w:firstRowFirstColumn="0" w:firstRowLastColumn="0" w:lastRowFirstColumn="0" w:lastRowLastColumn="0"/>
             </w:pPr>
+            <w:r>
+              <w:t>90%</w:t>
+            </w:r>
           </w:p>
         </w:tc>
       </w:tr>
@@ -1698,6 +1701,8 @@
               <w:jc w:val="center"/>
               <w:cnfStyle w:val="000000000000" w:firstRow="0" w:lastRow="0" w:firstColumn="0" w:lastColumn="0" w:oddVBand="0" w:evenVBand="0" w:oddHBand="0" w:evenHBand="0" w:firstRowFirstColumn="0" w:firstRowLastColumn="0" w:lastRowFirstColumn="0" w:lastRowLastColumn="0"/>
             </w:pPr>
+            <w:bookmarkStart w:id="0" w:name="_GoBack"/>
+            <w:bookmarkEnd w:id="0"/>
           </w:p>
         </w:tc>
       </w:tr>
@@ -1807,6 +1812,9 @@
               <w:jc w:val="center"/>
               <w:cnfStyle w:val="000000100000" w:firstRow="0" w:lastRow="0" w:firstColumn="0" w:lastColumn="0" w:oddVBand="0" w:evenVBand="0" w:oddHBand="1" w:evenHBand="0" w:firstRowFirstColumn="0" w:firstRowLastColumn="0" w:lastRowFirstColumn="0" w:lastRowLastColumn="0"/>
             </w:pPr>
+            <w:r>
+              <w:t>90%</w:t>
+            </w:r>
           </w:p>
         </w:tc>
       </w:tr>
@@ -2671,7 +2679,10 @@
               <w:cnfStyle w:val="000000100000" w:firstRow="0" w:lastRow="0" w:firstColumn="0" w:lastColumn="0" w:oddVBand="0" w:evenVBand="0" w:oddHBand="1" w:evenHBand="0" w:firstRowFirstColumn="0" w:firstRowLastColumn="0" w:lastRowFirstColumn="0" w:lastRowLastColumn="0"/>
             </w:pPr>
             <w:r>
-              <w:t>40%</w:t>
+              <w:t>9</w:t>
+            </w:r>
+            <w:r>
+              <w:t>0%</w:t>
             </w:r>
           </w:p>
         </w:tc>
@@ -6148,8 +6159,6 @@
             <w:r>
               <w:t>X</w:t>
             </w:r>
-            <w:bookmarkStart w:id="0" w:name="_GoBack"/>
-            <w:bookmarkEnd w:id="0"/>
           </w:p>
         </w:tc>
         <w:tc>
@@ -7699,11 +7708,9 @@
             <w:pPr>
               <w:cnfStyle w:val="000000000000" w:firstRow="0" w:lastRow="0" w:firstColumn="0" w:lastColumn="0" w:oddVBand="0" w:evenVBand="0" w:oddHBand="0" w:evenHBand="0" w:firstRowFirstColumn="0" w:firstRowLastColumn="0" w:lastRowFirstColumn="0" w:lastRowLastColumn="0"/>
             </w:pPr>
-            <w:proofErr w:type="spellStart"/>
-            <w:r>
-              <w:t>Varios</w:t>
-            </w:r>
-            <w:proofErr w:type="spellEnd"/>
+            <w:r>
+              <w:t>Vários</w:t>
+            </w:r>
             <w:r>
               <w:t xml:space="preserve"> métodos necessários</w:t>
             </w:r>

</xml_diff>

<commit_message>
ref #37 Visual login menu for user log on the game 100%. Reshapes for 2D and 3D, 100% working. Implemented login menu (2D) on existing 3D graph game.
</commit_message>
<xml_diff>
--- a/documentation/tasks/Divisão de Tarefas.docx
+++ b/documentation/tasks/Divisão de Tarefas.docx
@@ -1701,8 +1701,6 @@
               <w:jc w:val="center"/>
               <w:cnfStyle w:val="000000000000" w:firstRow="0" w:lastRow="0" w:firstColumn="0" w:lastColumn="0" w:oddVBand="0" w:evenVBand="0" w:oddHBand="0" w:evenHBand="0" w:firstRowFirstColumn="0" w:firstRowLastColumn="0" w:lastRowFirstColumn="0" w:lastRowLastColumn="0"/>
             </w:pPr>
-            <w:bookmarkStart w:id="0" w:name="_GoBack"/>
-            <w:bookmarkEnd w:id="0"/>
           </w:p>
         </w:tc>
       </w:tr>
@@ -3080,20 +3078,22 @@
               <w:jc w:val="center"/>
               <w:cnfStyle w:val="000000100000" w:firstRow="0" w:lastRow="0" w:firstColumn="0" w:lastColumn="0" w:oddVBand="0" w:evenVBand="0" w:oddHBand="1" w:evenHBand="0" w:firstRowFirstColumn="0" w:firstRowLastColumn="0" w:lastRowFirstColumn="0" w:lastRowLastColumn="0"/>
             </w:pPr>
-          </w:p>
-        </w:tc>
-        <w:tc>
-          <w:tcPr>
-            <w:tcW w:w="707" w:type="dxa"/>
-          </w:tcPr>
-          <w:p>
-            <w:pPr>
-              <w:jc w:val="center"/>
-              <w:cnfStyle w:val="000000100000" w:firstRow="0" w:lastRow="0" w:firstColumn="0" w:lastColumn="0" w:oddVBand="0" w:evenVBand="0" w:oddHBand="1" w:evenHBand="0" w:firstRowFirstColumn="0" w:firstRowLastColumn="0" w:lastRowFirstColumn="0" w:lastRowLastColumn="0"/>
-            </w:pPr>
-            <w:r>
-              <w:t>X</w:t>
-            </w:r>
+            <w:r>
+              <w:t>X</w:t>
+            </w:r>
+            <w:bookmarkStart w:id="0" w:name="_GoBack"/>
+            <w:bookmarkEnd w:id="0"/>
+          </w:p>
+        </w:tc>
+        <w:tc>
+          <w:tcPr>
+            <w:tcW w:w="707" w:type="dxa"/>
+          </w:tcPr>
+          <w:p>
+            <w:pPr>
+              <w:jc w:val="center"/>
+              <w:cnfStyle w:val="000000100000" w:firstRow="0" w:lastRow="0" w:firstColumn="0" w:lastColumn="0" w:oddVBand="0" w:evenVBand="0" w:oddHBand="1" w:evenHBand="0" w:firstRowFirstColumn="0" w:firstRowLastColumn="0" w:lastRowFirstColumn="0" w:lastRowLastColumn="0"/>
+            </w:pPr>
           </w:p>
         </w:tc>
         <w:tc>

</xml_diff>

<commit_message>
ref #37 Planification of 3D game updated
</commit_message>
<xml_diff>
--- a/documentation/tasks/Divisão de Tarefas.docx
+++ b/documentation/tasks/Divisão de Tarefas.docx
@@ -1270,6 +1270,9 @@
               <w:jc w:val="center"/>
               <w:cnfStyle w:val="000000000000" w:firstRow="0" w:lastRow="0" w:firstColumn="0" w:lastColumn="0" w:oddVBand="0" w:evenVBand="0" w:oddHBand="0" w:evenHBand="0" w:firstRowFirstColumn="0" w:firstRowLastColumn="0" w:lastRowFirstColumn="0" w:lastRowLastColumn="0"/>
             </w:pPr>
+            <w:r>
+              <w:t>80%</w:t>
+            </w:r>
           </w:p>
         </w:tc>
       </w:tr>
@@ -1401,9 +1404,12 @@
             </w:pPr>
             <w:proofErr w:type="spellStart"/>
             <w:r>
-              <w:t>Minimapa</w:t>
+              <w:t>Picking</w:t>
             </w:r>
             <w:proofErr w:type="spellEnd"/>
+            <w:r>
+              <w:t xml:space="preserve"> grafo 3D</w:t>
+            </w:r>
           </w:p>
         </w:tc>
         <w:tc>
@@ -1415,6 +1421,9 @@
               <w:jc w:val="center"/>
               <w:cnfStyle w:val="000000000000" w:firstRow="0" w:lastRow="0" w:firstColumn="0" w:lastColumn="0" w:oddVBand="0" w:evenVBand="0" w:oddHBand="0" w:evenHBand="0" w:firstRowFirstColumn="0" w:firstRowLastColumn="0" w:lastRowFirstColumn="0" w:lastRowLastColumn="0"/>
             </w:pPr>
+            <w:r>
+              <w:t>X</w:t>
+            </w:r>
           </w:p>
         </w:tc>
         <w:tc>
@@ -1448,45 +1457,45 @@
               <w:jc w:val="center"/>
               <w:cnfStyle w:val="000000000000" w:firstRow="0" w:lastRow="0" w:firstColumn="0" w:lastColumn="0" w:oddVBand="0" w:evenVBand="0" w:oddHBand="0" w:evenHBand="0" w:firstRowFirstColumn="0" w:firstRowLastColumn="0" w:lastRowFirstColumn="0" w:lastRowLastColumn="0"/>
             </w:pPr>
-            <w:r>
-              <w:t>X</w:t>
-            </w:r>
-          </w:p>
-        </w:tc>
-        <w:tc>
-          <w:tcPr>
-            <w:tcW w:w="707" w:type="dxa"/>
-          </w:tcPr>
-          <w:p>
-            <w:pPr>
-              <w:jc w:val="center"/>
-              <w:cnfStyle w:val="000000000000" w:firstRow="0" w:lastRow="0" w:firstColumn="0" w:lastColumn="0" w:oddVBand="0" w:evenVBand="0" w:oddHBand="0" w:evenHBand="0" w:firstRowFirstColumn="0" w:firstRowLastColumn="0" w:lastRowFirstColumn="0" w:lastRowLastColumn="0"/>
-            </w:pPr>
-          </w:p>
-        </w:tc>
-        <w:tc>
-          <w:tcPr>
-            <w:tcW w:w="1131" w:type="dxa"/>
-          </w:tcPr>
-          <w:p>
-            <w:pPr>
-              <w:jc w:val="center"/>
-              <w:cnfStyle w:val="000000000000" w:firstRow="0" w:lastRow="0" w:firstColumn="0" w:lastColumn="0" w:oddVBand="0" w:evenVBand="0" w:oddHBand="0" w:evenHBand="0" w:firstRowFirstColumn="0" w:firstRowLastColumn="0" w:lastRowFirstColumn="0" w:lastRowLastColumn="0"/>
-            </w:pPr>
-            <w:r>
-              <w:t>X</w:t>
-            </w:r>
-          </w:p>
-        </w:tc>
-        <w:tc>
-          <w:tcPr>
-            <w:tcW w:w="1131" w:type="dxa"/>
-          </w:tcPr>
-          <w:p>
-            <w:pPr>
-              <w:jc w:val="center"/>
-              <w:cnfStyle w:val="000000000000" w:firstRow="0" w:lastRow="0" w:firstColumn="0" w:lastColumn="0" w:oddVBand="0" w:evenVBand="0" w:oddHBand="0" w:evenHBand="0" w:firstRowFirstColumn="0" w:firstRowLastColumn="0" w:lastRowFirstColumn="0" w:lastRowLastColumn="0"/>
-            </w:pPr>
+          </w:p>
+        </w:tc>
+        <w:tc>
+          <w:tcPr>
+            <w:tcW w:w="707" w:type="dxa"/>
+          </w:tcPr>
+          <w:p>
+            <w:pPr>
+              <w:jc w:val="center"/>
+              <w:cnfStyle w:val="000000000000" w:firstRow="0" w:lastRow="0" w:firstColumn="0" w:lastColumn="0" w:oddVBand="0" w:evenVBand="0" w:oddHBand="0" w:evenHBand="0" w:firstRowFirstColumn="0" w:firstRowLastColumn="0" w:lastRowFirstColumn="0" w:lastRowLastColumn="0"/>
+            </w:pPr>
+            <w:r>
+              <w:t>X</w:t>
+            </w:r>
+          </w:p>
+        </w:tc>
+        <w:tc>
+          <w:tcPr>
+            <w:tcW w:w="1131" w:type="dxa"/>
+          </w:tcPr>
+          <w:p>
+            <w:pPr>
+              <w:jc w:val="center"/>
+              <w:cnfStyle w:val="000000000000" w:firstRow="0" w:lastRow="0" w:firstColumn="0" w:lastColumn="0" w:oddVBand="0" w:evenVBand="0" w:oddHBand="0" w:evenHBand="0" w:firstRowFirstColumn="0" w:firstRowLastColumn="0" w:lastRowFirstColumn="0" w:lastRowLastColumn="0"/>
+            </w:pPr>
+          </w:p>
+        </w:tc>
+        <w:tc>
+          <w:tcPr>
+            <w:tcW w:w="1131" w:type="dxa"/>
+          </w:tcPr>
+          <w:p>
+            <w:pPr>
+              <w:jc w:val="center"/>
+              <w:cnfStyle w:val="000000000000" w:firstRow="0" w:lastRow="0" w:firstColumn="0" w:lastColumn="0" w:oddVBand="0" w:evenVBand="0" w:oddHBand="0" w:evenHBand="0" w:firstRowFirstColumn="0" w:firstRowLastColumn="0" w:lastRowFirstColumn="0" w:lastRowLastColumn="0"/>
+            </w:pPr>
+            <w:r>
+              <w:t>80%</w:t>
+            </w:r>
           </w:p>
         </w:tc>
       </w:tr>
@@ -1511,7 +1520,7 @@
               <w:cnfStyle w:val="000000100000" w:firstRow="0" w:lastRow="0" w:firstColumn="0" w:lastColumn="0" w:oddVBand="0" w:evenVBand="0" w:oddHBand="1" w:evenHBand="0" w:firstRowFirstColumn="0" w:firstRowLastColumn="0" w:lastRowFirstColumn="0" w:lastRowLastColumn="0"/>
             </w:pPr>
             <w:r>
-              <w:t>Desenhar nós</w:t>
+              <w:t>Representar informações de jogadores</w:t>
             </w:r>
           </w:p>
         </w:tc>
@@ -1597,7 +1606,7 @@
               <w:cnfStyle w:val="000000100000" w:firstRow="0" w:lastRow="0" w:firstColumn="0" w:lastColumn="0" w:oddVBand="0" w:evenVBand="0" w:oddHBand="1" w:evenHBand="0" w:firstRowFirstColumn="0" w:firstRowLastColumn="0" w:lastRowFirstColumn="0" w:lastRowLastColumn="0"/>
             </w:pPr>
             <w:r>
-              <w:t>90%</w:t>
+              <w:t>30%</w:t>
             </w:r>
           </w:p>
         </w:tc>
@@ -1619,9 +1628,11 @@
             <w:pPr>
               <w:cnfStyle w:val="000000000000" w:firstRow="0" w:lastRow="0" w:firstColumn="0" w:lastColumn="0" w:oddVBand="0" w:evenVBand="0" w:oddHBand="0" w:evenHBand="0" w:firstRowFirstColumn="0" w:firstRowLastColumn="0" w:lastRowFirstColumn="0" w:lastRowLastColumn="0"/>
             </w:pPr>
-            <w:r>
-              <w:t>Desenhar Mundo</w:t>
-            </w:r>
+            <w:proofErr w:type="spellStart"/>
+            <w:r>
+              <w:t>Minimapa</w:t>
+            </w:r>
+            <w:proofErr w:type="spellEnd"/>
           </w:p>
         </w:tc>
         <w:tc>
@@ -1633,9 +1644,6 @@
               <w:jc w:val="center"/>
               <w:cnfStyle w:val="000000000000" w:firstRow="0" w:lastRow="0" w:firstColumn="0" w:lastColumn="0" w:oddVBand="0" w:evenVBand="0" w:oddHBand="0" w:evenHBand="0" w:firstRowFirstColumn="0" w:firstRowLastColumn="0" w:lastRowFirstColumn="0" w:lastRowLastColumn="0"/>
             </w:pPr>
-            <w:r>
-              <w:t>X</w:t>
-            </w:r>
           </w:p>
         </w:tc>
         <w:tc>
@@ -1669,31 +1677,34 @@
               <w:jc w:val="center"/>
               <w:cnfStyle w:val="000000000000" w:firstRow="0" w:lastRow="0" w:firstColumn="0" w:lastColumn="0" w:oddVBand="0" w:evenVBand="0" w:oddHBand="0" w:evenHBand="0" w:firstRowFirstColumn="0" w:firstRowLastColumn="0" w:lastRowFirstColumn="0" w:lastRowLastColumn="0"/>
             </w:pPr>
-          </w:p>
-        </w:tc>
-        <w:tc>
-          <w:tcPr>
-            <w:tcW w:w="707" w:type="dxa"/>
-          </w:tcPr>
-          <w:p>
-            <w:pPr>
-              <w:jc w:val="center"/>
-              <w:cnfStyle w:val="000000000000" w:firstRow="0" w:lastRow="0" w:firstColumn="0" w:lastColumn="0" w:oddVBand="0" w:evenVBand="0" w:oddHBand="0" w:evenHBand="0" w:firstRowFirstColumn="0" w:firstRowLastColumn="0" w:lastRowFirstColumn="0" w:lastRowLastColumn="0"/>
-            </w:pPr>
-            <w:r>
-              <w:t>X</w:t>
-            </w:r>
-          </w:p>
-        </w:tc>
-        <w:tc>
-          <w:tcPr>
-            <w:tcW w:w="1131" w:type="dxa"/>
-          </w:tcPr>
-          <w:p>
-            <w:pPr>
-              <w:jc w:val="center"/>
-              <w:cnfStyle w:val="000000000000" w:firstRow="0" w:lastRow="0" w:firstColumn="0" w:lastColumn="0" w:oddVBand="0" w:evenVBand="0" w:oddHBand="0" w:evenHBand="0" w:firstRowFirstColumn="0" w:firstRowLastColumn="0" w:lastRowFirstColumn="0" w:lastRowLastColumn="0"/>
-            </w:pPr>
+            <w:r>
+              <w:t>X</w:t>
+            </w:r>
+          </w:p>
+        </w:tc>
+        <w:tc>
+          <w:tcPr>
+            <w:tcW w:w="707" w:type="dxa"/>
+          </w:tcPr>
+          <w:p>
+            <w:pPr>
+              <w:jc w:val="center"/>
+              <w:cnfStyle w:val="000000000000" w:firstRow="0" w:lastRow="0" w:firstColumn="0" w:lastColumn="0" w:oddVBand="0" w:evenVBand="0" w:oddHBand="0" w:evenHBand="0" w:firstRowFirstColumn="0" w:firstRowLastColumn="0" w:lastRowFirstColumn="0" w:lastRowLastColumn="0"/>
+            </w:pPr>
+          </w:p>
+        </w:tc>
+        <w:tc>
+          <w:tcPr>
+            <w:tcW w:w="1131" w:type="dxa"/>
+          </w:tcPr>
+          <w:p>
+            <w:pPr>
+              <w:jc w:val="center"/>
+              <w:cnfStyle w:val="000000000000" w:firstRow="0" w:lastRow="0" w:firstColumn="0" w:lastColumn="0" w:oddVBand="0" w:evenVBand="0" w:oddHBand="0" w:evenHBand="0" w:firstRowFirstColumn="0" w:firstRowLastColumn="0" w:lastRowFirstColumn="0" w:lastRowLastColumn="0"/>
+            </w:pPr>
+            <w:r>
+              <w:t>X</w:t>
+            </w:r>
           </w:p>
         </w:tc>
         <w:tc>
@@ -1729,7 +1740,7 @@
               <w:cnfStyle w:val="000000100000" w:firstRow="0" w:lastRow="0" w:firstColumn="0" w:lastColumn="0" w:oddVBand="0" w:evenVBand="0" w:oddHBand="1" w:evenHBand="0" w:firstRowFirstColumn="0" w:firstRowLastColumn="0" w:lastRowFirstColumn="0" w:lastRowLastColumn="0"/>
             </w:pPr>
             <w:r>
-              <w:t>Desenhar Ligações de nós</w:t>
+              <w:t>Desenhar nós</w:t>
             </w:r>
           </w:p>
         </w:tc>
@@ -1838,7 +1849,7 @@
               <w:cnfStyle w:val="000000000000" w:firstRow="0" w:lastRow="0" w:firstColumn="0" w:lastColumn="0" w:oddVBand="0" w:evenVBand="0" w:oddHBand="0" w:evenHBand="0" w:firstRowFirstColumn="0" w:firstRowLastColumn="0" w:lastRowFirstColumn="0" w:lastRowLastColumn="0"/>
             </w:pPr>
             <w:r>
-              <w:t>Programar camara</w:t>
+              <w:t>Desenhar Mundo</w:t>
             </w:r>
           </w:p>
         </w:tc>
@@ -1851,6 +1862,9 @@
               <w:jc w:val="center"/>
               <w:cnfStyle w:val="000000000000" w:firstRow="0" w:lastRow="0" w:firstColumn="0" w:lastColumn="0" w:oddVBand="0" w:evenVBand="0" w:oddHBand="0" w:evenHBand="0" w:firstRowFirstColumn="0" w:firstRowLastColumn="0" w:lastRowFirstColumn="0" w:lastRowLastColumn="0"/>
             </w:pPr>
+            <w:r>
+              <w:t>X</w:t>
+            </w:r>
           </w:p>
         </w:tc>
         <w:tc>
@@ -1884,34 +1898,31 @@
               <w:jc w:val="center"/>
               <w:cnfStyle w:val="000000000000" w:firstRow="0" w:lastRow="0" w:firstColumn="0" w:lastColumn="0" w:oddVBand="0" w:evenVBand="0" w:oddHBand="0" w:evenHBand="0" w:firstRowFirstColumn="0" w:firstRowLastColumn="0" w:lastRowFirstColumn="0" w:lastRowLastColumn="0"/>
             </w:pPr>
-            <w:r>
-              <w:t>X</w:t>
-            </w:r>
-          </w:p>
-        </w:tc>
-        <w:tc>
-          <w:tcPr>
-            <w:tcW w:w="707" w:type="dxa"/>
-          </w:tcPr>
-          <w:p>
-            <w:pPr>
-              <w:jc w:val="center"/>
-              <w:cnfStyle w:val="000000000000" w:firstRow="0" w:lastRow="0" w:firstColumn="0" w:lastColumn="0" w:oddVBand="0" w:evenVBand="0" w:oddHBand="0" w:evenHBand="0" w:firstRowFirstColumn="0" w:firstRowLastColumn="0" w:lastRowFirstColumn="0" w:lastRowLastColumn="0"/>
-            </w:pPr>
-          </w:p>
-        </w:tc>
-        <w:tc>
-          <w:tcPr>
-            <w:tcW w:w="1131" w:type="dxa"/>
-          </w:tcPr>
-          <w:p>
-            <w:pPr>
-              <w:jc w:val="center"/>
-              <w:cnfStyle w:val="000000000000" w:firstRow="0" w:lastRow="0" w:firstColumn="0" w:lastColumn="0" w:oddVBand="0" w:evenVBand="0" w:oddHBand="0" w:evenHBand="0" w:firstRowFirstColumn="0" w:firstRowLastColumn="0" w:lastRowFirstColumn="0" w:lastRowLastColumn="0"/>
-            </w:pPr>
-            <w:r>
-              <w:t>X</w:t>
-            </w:r>
+          </w:p>
+        </w:tc>
+        <w:tc>
+          <w:tcPr>
+            <w:tcW w:w="707" w:type="dxa"/>
+          </w:tcPr>
+          <w:p>
+            <w:pPr>
+              <w:jc w:val="center"/>
+              <w:cnfStyle w:val="000000000000" w:firstRow="0" w:lastRow="0" w:firstColumn="0" w:lastColumn="0" w:oddVBand="0" w:evenVBand="0" w:oddHBand="0" w:evenHBand="0" w:firstRowFirstColumn="0" w:firstRowLastColumn="0" w:lastRowFirstColumn="0" w:lastRowLastColumn="0"/>
+            </w:pPr>
+            <w:r>
+              <w:t>X</w:t>
+            </w:r>
+          </w:p>
+        </w:tc>
+        <w:tc>
+          <w:tcPr>
+            <w:tcW w:w="1131" w:type="dxa"/>
+          </w:tcPr>
+          <w:p>
+            <w:pPr>
+              <w:jc w:val="center"/>
+              <w:cnfStyle w:val="000000000000" w:firstRow="0" w:lastRow="0" w:firstColumn="0" w:lastColumn="0" w:oddVBand="0" w:evenVBand="0" w:oddHBand="0" w:evenHBand="0" w:firstRowFirstColumn="0" w:firstRowLastColumn="0" w:lastRowFirstColumn="0" w:lastRowLastColumn="0"/>
+            </w:pPr>
           </w:p>
         </w:tc>
         <w:tc>
@@ -1947,7 +1958,7 @@
               <w:cnfStyle w:val="000000100000" w:firstRow="0" w:lastRow="0" w:firstColumn="0" w:lastColumn="0" w:oddVBand="0" w:evenVBand="0" w:oddHBand="1" w:evenHBand="0" w:firstRowFirstColumn="0" w:firstRowLastColumn="0" w:lastRowFirstColumn="0" w:lastRowLastColumn="0"/>
             </w:pPr>
             <w:r>
-              <w:t>Criar Iluminação</w:t>
+              <w:t>Desenhar Ligações de nós</w:t>
             </w:r>
           </w:p>
         </w:tc>
@@ -1963,6 +1974,8 @@
             <w:r>
               <w:t>X</w:t>
             </w:r>
+            <w:bookmarkStart w:id="0" w:name="_GoBack"/>
+            <w:bookmarkEnd w:id="0"/>
           </w:p>
         </w:tc>
         <w:tc>
@@ -2032,6 +2045,9 @@
               <w:jc w:val="center"/>
               <w:cnfStyle w:val="000000100000" w:firstRow="0" w:lastRow="0" w:firstColumn="0" w:lastColumn="0" w:oddVBand="0" w:evenVBand="0" w:oddHBand="1" w:evenHBand="0" w:firstRowFirstColumn="0" w:firstRowLastColumn="0" w:lastRowFirstColumn="0" w:lastRowLastColumn="0"/>
             </w:pPr>
+            <w:r>
+              <w:t>90%</w:t>
+            </w:r>
           </w:p>
         </w:tc>
       </w:tr>
@@ -2053,7 +2069,7 @@
               <w:cnfStyle w:val="000000000000" w:firstRow="0" w:lastRow="0" w:firstColumn="0" w:lastColumn="0" w:oddVBand="0" w:evenVBand="0" w:oddHBand="0" w:evenHBand="0" w:firstRowFirstColumn="0" w:firstRowLastColumn="0" w:lastRowFirstColumn="0" w:lastRowLastColumn="0"/>
             </w:pPr>
             <w:r>
-              <w:t>Estados de Humor</w:t>
+              <w:t>Programar camara</w:t>
             </w:r>
           </w:p>
         </w:tc>
@@ -2077,56 +2093,56 @@
               <w:jc w:val="center"/>
               <w:cnfStyle w:val="000000000000" w:firstRow="0" w:lastRow="0" w:firstColumn="0" w:lastColumn="0" w:oddVBand="0" w:evenVBand="0" w:oddHBand="0" w:evenHBand="0" w:firstRowFirstColumn="0" w:firstRowLastColumn="0" w:lastRowFirstColumn="0" w:lastRowLastColumn="0"/>
             </w:pPr>
-            <w:r>
-              <w:t>X</w:t>
-            </w:r>
-          </w:p>
-        </w:tc>
-        <w:tc>
-          <w:tcPr>
-            <w:tcW w:w="1131" w:type="dxa"/>
-          </w:tcPr>
-          <w:p>
-            <w:pPr>
-              <w:jc w:val="center"/>
-              <w:cnfStyle w:val="000000000000" w:firstRow="0" w:lastRow="0" w:firstColumn="0" w:lastColumn="0" w:oddVBand="0" w:evenVBand="0" w:oddHBand="0" w:evenHBand="0" w:firstRowFirstColumn="0" w:firstRowLastColumn="0" w:lastRowFirstColumn="0" w:lastRowLastColumn="0"/>
-            </w:pPr>
-            <w:r>
-              <w:t>X</w:t>
-            </w:r>
-          </w:p>
-        </w:tc>
-        <w:tc>
-          <w:tcPr>
-            <w:tcW w:w="707" w:type="dxa"/>
-          </w:tcPr>
-          <w:p>
-            <w:pPr>
-              <w:jc w:val="center"/>
-              <w:cnfStyle w:val="000000000000" w:firstRow="0" w:lastRow="0" w:firstColumn="0" w:lastColumn="0" w:oddVBand="0" w:evenVBand="0" w:oddHBand="0" w:evenHBand="0" w:firstRowFirstColumn="0" w:firstRowLastColumn="0" w:lastRowFirstColumn="0" w:lastRowLastColumn="0"/>
-            </w:pPr>
-          </w:p>
-        </w:tc>
-        <w:tc>
-          <w:tcPr>
-            <w:tcW w:w="707" w:type="dxa"/>
-          </w:tcPr>
-          <w:p>
-            <w:pPr>
-              <w:jc w:val="center"/>
-              <w:cnfStyle w:val="000000000000" w:firstRow="0" w:lastRow="0" w:firstColumn="0" w:lastColumn="0" w:oddVBand="0" w:evenVBand="0" w:oddHBand="0" w:evenHBand="0" w:firstRowFirstColumn="0" w:firstRowLastColumn="0" w:lastRowFirstColumn="0" w:lastRowLastColumn="0"/>
-            </w:pPr>
-          </w:p>
-        </w:tc>
-        <w:tc>
-          <w:tcPr>
-            <w:tcW w:w="1131" w:type="dxa"/>
-          </w:tcPr>
-          <w:p>
-            <w:pPr>
-              <w:jc w:val="center"/>
-              <w:cnfStyle w:val="000000000000" w:firstRow="0" w:lastRow="0" w:firstColumn="0" w:lastColumn="0" w:oddVBand="0" w:evenVBand="0" w:oddHBand="0" w:evenHBand="0" w:firstRowFirstColumn="0" w:firstRowLastColumn="0" w:lastRowFirstColumn="0" w:lastRowLastColumn="0"/>
-            </w:pPr>
+          </w:p>
+        </w:tc>
+        <w:tc>
+          <w:tcPr>
+            <w:tcW w:w="1131" w:type="dxa"/>
+          </w:tcPr>
+          <w:p>
+            <w:pPr>
+              <w:jc w:val="center"/>
+              <w:cnfStyle w:val="000000000000" w:firstRow="0" w:lastRow="0" w:firstColumn="0" w:lastColumn="0" w:oddVBand="0" w:evenVBand="0" w:oddHBand="0" w:evenHBand="0" w:firstRowFirstColumn="0" w:firstRowLastColumn="0" w:lastRowFirstColumn="0" w:lastRowLastColumn="0"/>
+            </w:pPr>
+          </w:p>
+        </w:tc>
+        <w:tc>
+          <w:tcPr>
+            <w:tcW w:w="707" w:type="dxa"/>
+          </w:tcPr>
+          <w:p>
+            <w:pPr>
+              <w:jc w:val="center"/>
+              <w:cnfStyle w:val="000000000000" w:firstRow="0" w:lastRow="0" w:firstColumn="0" w:lastColumn="0" w:oddVBand="0" w:evenVBand="0" w:oddHBand="0" w:evenHBand="0" w:firstRowFirstColumn="0" w:firstRowLastColumn="0" w:lastRowFirstColumn="0" w:lastRowLastColumn="0"/>
+            </w:pPr>
+            <w:r>
+              <w:t>X</w:t>
+            </w:r>
+          </w:p>
+        </w:tc>
+        <w:tc>
+          <w:tcPr>
+            <w:tcW w:w="707" w:type="dxa"/>
+          </w:tcPr>
+          <w:p>
+            <w:pPr>
+              <w:jc w:val="center"/>
+              <w:cnfStyle w:val="000000000000" w:firstRow="0" w:lastRow="0" w:firstColumn="0" w:lastColumn="0" w:oddVBand="0" w:evenVBand="0" w:oddHBand="0" w:evenHBand="0" w:firstRowFirstColumn="0" w:firstRowLastColumn="0" w:lastRowFirstColumn="0" w:lastRowLastColumn="0"/>
+            </w:pPr>
+          </w:p>
+        </w:tc>
+        <w:tc>
+          <w:tcPr>
+            <w:tcW w:w="1131" w:type="dxa"/>
+          </w:tcPr>
+          <w:p>
+            <w:pPr>
+              <w:jc w:val="center"/>
+              <w:cnfStyle w:val="000000000000" w:firstRow="0" w:lastRow="0" w:firstColumn="0" w:lastColumn="0" w:oddVBand="0" w:evenVBand="0" w:oddHBand="0" w:evenHBand="0" w:firstRowFirstColumn="0" w:firstRowLastColumn="0" w:lastRowFirstColumn="0" w:lastRowLastColumn="0"/>
+            </w:pPr>
+            <w:r>
+              <w:t>X</w:t>
+            </w:r>
           </w:p>
         </w:tc>
         <w:tc>
@@ -2162,7 +2178,7 @@
               <w:cnfStyle w:val="000000100000" w:firstRow="0" w:lastRow="0" w:firstColumn="0" w:lastColumn="0" w:oddVBand="0" w:evenVBand="0" w:oddHBand="1" w:evenHBand="0" w:firstRowFirstColumn="0" w:firstRowLastColumn="0" w:lastRowFirstColumn="0" w:lastRowLastColumn="0"/>
             </w:pPr>
             <w:r>
-              <w:t>Deteção de colisões</w:t>
+              <w:t>Criar Iluminação</w:t>
             </w:r>
           </w:p>
         </w:tc>
@@ -2268,7 +2284,7 @@
               <w:cnfStyle w:val="000000000000" w:firstRow="0" w:lastRow="0" w:firstColumn="0" w:lastColumn="0" w:oddVBand="0" w:evenVBand="0" w:oddHBand="0" w:evenHBand="0" w:firstRowFirstColumn="0" w:firstRowLastColumn="0" w:lastRowFirstColumn="0" w:lastRowLastColumn="0"/>
             </w:pPr>
             <w:r>
-              <w:t>Iluminar caminhos</w:t>
+              <w:t>Estados de Humor</w:t>
             </w:r>
           </w:p>
         </w:tc>
@@ -2292,56 +2308,56 @@
               <w:jc w:val="center"/>
               <w:cnfStyle w:val="000000000000" w:firstRow="0" w:lastRow="0" w:firstColumn="0" w:lastColumn="0" w:oddVBand="0" w:evenVBand="0" w:oddHBand="0" w:evenHBand="0" w:firstRowFirstColumn="0" w:firstRowLastColumn="0" w:lastRowFirstColumn="0" w:lastRowLastColumn="0"/>
             </w:pPr>
-          </w:p>
-        </w:tc>
-        <w:tc>
-          <w:tcPr>
-            <w:tcW w:w="1131" w:type="dxa"/>
-          </w:tcPr>
-          <w:p>
-            <w:pPr>
-              <w:jc w:val="center"/>
-              <w:cnfStyle w:val="000000000000" w:firstRow="0" w:lastRow="0" w:firstColumn="0" w:lastColumn="0" w:oddVBand="0" w:evenVBand="0" w:oddHBand="0" w:evenHBand="0" w:firstRowFirstColumn="0" w:firstRowLastColumn="0" w:lastRowFirstColumn="0" w:lastRowLastColumn="0"/>
-            </w:pPr>
-          </w:p>
-        </w:tc>
-        <w:tc>
-          <w:tcPr>
-            <w:tcW w:w="707" w:type="dxa"/>
-          </w:tcPr>
-          <w:p>
-            <w:pPr>
-              <w:jc w:val="center"/>
-              <w:cnfStyle w:val="000000000000" w:firstRow="0" w:lastRow="0" w:firstColumn="0" w:lastColumn="0" w:oddVBand="0" w:evenVBand="0" w:oddHBand="0" w:evenHBand="0" w:firstRowFirstColumn="0" w:firstRowLastColumn="0" w:lastRowFirstColumn="0" w:lastRowLastColumn="0"/>
-            </w:pPr>
-            <w:r>
-              <w:t>X</w:t>
-            </w:r>
-          </w:p>
-        </w:tc>
-        <w:tc>
-          <w:tcPr>
-            <w:tcW w:w="707" w:type="dxa"/>
-          </w:tcPr>
-          <w:p>
-            <w:pPr>
-              <w:jc w:val="center"/>
-              <w:cnfStyle w:val="000000000000" w:firstRow="0" w:lastRow="0" w:firstColumn="0" w:lastColumn="0" w:oddVBand="0" w:evenVBand="0" w:oddHBand="0" w:evenHBand="0" w:firstRowFirstColumn="0" w:firstRowLastColumn="0" w:lastRowFirstColumn="0" w:lastRowLastColumn="0"/>
-            </w:pPr>
-          </w:p>
-        </w:tc>
-        <w:tc>
-          <w:tcPr>
-            <w:tcW w:w="1131" w:type="dxa"/>
-          </w:tcPr>
-          <w:p>
-            <w:pPr>
-              <w:jc w:val="center"/>
-              <w:cnfStyle w:val="000000000000" w:firstRow="0" w:lastRow="0" w:firstColumn="0" w:lastColumn="0" w:oddVBand="0" w:evenVBand="0" w:oddHBand="0" w:evenHBand="0" w:firstRowFirstColumn="0" w:firstRowLastColumn="0" w:lastRowFirstColumn="0" w:lastRowLastColumn="0"/>
-            </w:pPr>
-            <w:r>
-              <w:t>X</w:t>
-            </w:r>
+            <w:r>
+              <w:t>X</w:t>
+            </w:r>
+          </w:p>
+        </w:tc>
+        <w:tc>
+          <w:tcPr>
+            <w:tcW w:w="1131" w:type="dxa"/>
+          </w:tcPr>
+          <w:p>
+            <w:pPr>
+              <w:jc w:val="center"/>
+              <w:cnfStyle w:val="000000000000" w:firstRow="0" w:lastRow="0" w:firstColumn="0" w:lastColumn="0" w:oddVBand="0" w:evenVBand="0" w:oddHBand="0" w:evenHBand="0" w:firstRowFirstColumn="0" w:firstRowLastColumn="0" w:lastRowFirstColumn="0" w:lastRowLastColumn="0"/>
+            </w:pPr>
+            <w:r>
+              <w:t>X</w:t>
+            </w:r>
+          </w:p>
+        </w:tc>
+        <w:tc>
+          <w:tcPr>
+            <w:tcW w:w="707" w:type="dxa"/>
+          </w:tcPr>
+          <w:p>
+            <w:pPr>
+              <w:jc w:val="center"/>
+              <w:cnfStyle w:val="000000000000" w:firstRow="0" w:lastRow="0" w:firstColumn="0" w:lastColumn="0" w:oddVBand="0" w:evenVBand="0" w:oddHBand="0" w:evenHBand="0" w:firstRowFirstColumn="0" w:firstRowLastColumn="0" w:lastRowFirstColumn="0" w:lastRowLastColumn="0"/>
+            </w:pPr>
+          </w:p>
+        </w:tc>
+        <w:tc>
+          <w:tcPr>
+            <w:tcW w:w="707" w:type="dxa"/>
+          </w:tcPr>
+          <w:p>
+            <w:pPr>
+              <w:jc w:val="center"/>
+              <w:cnfStyle w:val="000000000000" w:firstRow="0" w:lastRow="0" w:firstColumn="0" w:lastColumn="0" w:oddVBand="0" w:evenVBand="0" w:oddHBand="0" w:evenHBand="0" w:firstRowFirstColumn="0" w:firstRowLastColumn="0" w:lastRowFirstColumn="0" w:lastRowLastColumn="0"/>
+            </w:pPr>
+          </w:p>
+        </w:tc>
+        <w:tc>
+          <w:tcPr>
+            <w:tcW w:w="1131" w:type="dxa"/>
+          </w:tcPr>
+          <w:p>
+            <w:pPr>
+              <w:jc w:val="center"/>
+              <w:cnfStyle w:val="000000000000" w:firstRow="0" w:lastRow="0" w:firstColumn="0" w:lastColumn="0" w:oddVBand="0" w:evenVBand="0" w:oddHBand="0" w:evenHBand="0" w:firstRowFirstColumn="0" w:firstRowLastColumn="0" w:lastRowFirstColumn="0" w:lastRowLastColumn="0"/>
+            </w:pPr>
           </w:p>
         </w:tc>
         <w:tc>
@@ -2377,7 +2393,7 @@
               <w:cnfStyle w:val="000000100000" w:firstRow="0" w:lastRow="0" w:firstColumn="0" w:lastColumn="0" w:oddVBand="0" w:evenVBand="0" w:oddHBand="1" w:evenHBand="0" w:firstRowFirstColumn="0" w:firstRowLastColumn="0" w:lastRowFirstColumn="0" w:lastRowLastColumn="0"/>
             </w:pPr>
             <w:r>
-              <w:t>Notificações</w:t>
+              <w:t>Deteção de colisões</w:t>
             </w:r>
           </w:p>
         </w:tc>
@@ -2390,6 +2406,9 @@
               <w:jc w:val="center"/>
               <w:cnfStyle w:val="000000100000" w:firstRow="0" w:lastRow="0" w:firstColumn="0" w:lastColumn="0" w:oddVBand="0" w:evenVBand="0" w:oddHBand="1" w:evenHBand="0" w:firstRowFirstColumn="0" w:firstRowLastColumn="0" w:lastRowFirstColumn="0" w:lastRowLastColumn="0"/>
             </w:pPr>
+            <w:r>
+              <w:t>X</w:t>
+            </w:r>
           </w:p>
         </w:tc>
         <w:tc>
@@ -2401,45 +2420,42 @@
               <w:jc w:val="center"/>
               <w:cnfStyle w:val="000000100000" w:firstRow="0" w:lastRow="0" w:firstColumn="0" w:lastColumn="0" w:oddVBand="0" w:evenVBand="0" w:oddHBand="1" w:evenHBand="0" w:firstRowFirstColumn="0" w:firstRowLastColumn="0" w:lastRowFirstColumn="0" w:lastRowLastColumn="0"/>
             </w:pPr>
-            <w:r>
-              <w:t>X</w:t>
-            </w:r>
-          </w:p>
-        </w:tc>
-        <w:tc>
-          <w:tcPr>
-            <w:tcW w:w="1131" w:type="dxa"/>
-          </w:tcPr>
-          <w:p>
-            <w:pPr>
-              <w:jc w:val="center"/>
-              <w:cnfStyle w:val="000000100000" w:firstRow="0" w:lastRow="0" w:firstColumn="0" w:lastColumn="0" w:oddVBand="0" w:evenVBand="0" w:oddHBand="1" w:evenHBand="0" w:firstRowFirstColumn="0" w:firstRowLastColumn="0" w:lastRowFirstColumn="0" w:lastRowLastColumn="0"/>
-            </w:pPr>
-            <w:r>
-              <w:t>X</w:t>
-            </w:r>
-          </w:p>
-        </w:tc>
-        <w:tc>
-          <w:tcPr>
-            <w:tcW w:w="707" w:type="dxa"/>
-          </w:tcPr>
-          <w:p>
-            <w:pPr>
-              <w:jc w:val="center"/>
-              <w:cnfStyle w:val="000000100000" w:firstRow="0" w:lastRow="0" w:firstColumn="0" w:lastColumn="0" w:oddVBand="0" w:evenVBand="0" w:oddHBand="1" w:evenHBand="0" w:firstRowFirstColumn="0" w:firstRowLastColumn="0" w:lastRowFirstColumn="0" w:lastRowLastColumn="0"/>
-            </w:pPr>
-          </w:p>
-        </w:tc>
-        <w:tc>
-          <w:tcPr>
-            <w:tcW w:w="707" w:type="dxa"/>
-          </w:tcPr>
-          <w:p>
-            <w:pPr>
-              <w:jc w:val="center"/>
-              <w:cnfStyle w:val="000000100000" w:firstRow="0" w:lastRow="0" w:firstColumn="0" w:lastColumn="0" w:oddVBand="0" w:evenVBand="0" w:oddHBand="1" w:evenHBand="0" w:firstRowFirstColumn="0" w:firstRowLastColumn="0" w:lastRowFirstColumn="0" w:lastRowLastColumn="0"/>
-            </w:pPr>
+          </w:p>
+        </w:tc>
+        <w:tc>
+          <w:tcPr>
+            <w:tcW w:w="1131" w:type="dxa"/>
+          </w:tcPr>
+          <w:p>
+            <w:pPr>
+              <w:jc w:val="center"/>
+              <w:cnfStyle w:val="000000100000" w:firstRow="0" w:lastRow="0" w:firstColumn="0" w:lastColumn="0" w:oddVBand="0" w:evenVBand="0" w:oddHBand="1" w:evenHBand="0" w:firstRowFirstColumn="0" w:firstRowLastColumn="0" w:lastRowFirstColumn="0" w:lastRowLastColumn="0"/>
+            </w:pPr>
+          </w:p>
+        </w:tc>
+        <w:tc>
+          <w:tcPr>
+            <w:tcW w:w="707" w:type="dxa"/>
+          </w:tcPr>
+          <w:p>
+            <w:pPr>
+              <w:jc w:val="center"/>
+              <w:cnfStyle w:val="000000100000" w:firstRow="0" w:lastRow="0" w:firstColumn="0" w:lastColumn="0" w:oddVBand="0" w:evenVBand="0" w:oddHBand="1" w:evenHBand="0" w:firstRowFirstColumn="0" w:firstRowLastColumn="0" w:lastRowFirstColumn="0" w:lastRowLastColumn="0"/>
+            </w:pPr>
+          </w:p>
+        </w:tc>
+        <w:tc>
+          <w:tcPr>
+            <w:tcW w:w="707" w:type="dxa"/>
+          </w:tcPr>
+          <w:p>
+            <w:pPr>
+              <w:jc w:val="center"/>
+              <w:cnfStyle w:val="000000100000" w:firstRow="0" w:lastRow="0" w:firstColumn="0" w:lastColumn="0" w:oddVBand="0" w:evenVBand="0" w:oddHBand="1" w:evenHBand="0" w:firstRowFirstColumn="0" w:firstRowLastColumn="0" w:lastRowFirstColumn="0" w:lastRowLastColumn="0"/>
+            </w:pPr>
+            <w:r>
+              <w:t>X</w:t>
+            </w:r>
           </w:p>
         </w:tc>
         <w:tc>
@@ -2483,7 +2499,7 @@
               <w:cnfStyle w:val="000000000000" w:firstRow="0" w:lastRow="0" w:firstColumn="0" w:lastColumn="0" w:oddVBand="0" w:evenVBand="0" w:oddHBand="0" w:evenHBand="0" w:firstRowFirstColumn="0" w:firstRowLastColumn="0" w:lastRowFirstColumn="0" w:lastRowLastColumn="0"/>
             </w:pPr>
             <w:r>
-              <w:t>Jogo do galo</w:t>
+              <w:t>Iluminar caminhos</w:t>
             </w:r>
           </w:p>
         </w:tc>
@@ -2507,70 +2523,67 @@
               <w:jc w:val="center"/>
               <w:cnfStyle w:val="000000000000" w:firstRow="0" w:lastRow="0" w:firstColumn="0" w:lastColumn="0" w:oddVBand="0" w:evenVBand="0" w:oddHBand="0" w:evenHBand="0" w:firstRowFirstColumn="0" w:firstRowLastColumn="0" w:lastRowFirstColumn="0" w:lastRowLastColumn="0"/>
             </w:pPr>
-            <w:r>
-              <w:t>X</w:t>
-            </w:r>
-          </w:p>
-        </w:tc>
-        <w:tc>
-          <w:tcPr>
-            <w:tcW w:w="1131" w:type="dxa"/>
-          </w:tcPr>
-          <w:p>
-            <w:pPr>
-              <w:jc w:val="center"/>
-              <w:cnfStyle w:val="000000000000" w:firstRow="0" w:lastRow="0" w:firstColumn="0" w:lastColumn="0" w:oddVBand="0" w:evenVBand="0" w:oddHBand="0" w:evenHBand="0" w:firstRowFirstColumn="0" w:firstRowLastColumn="0" w:lastRowFirstColumn="0" w:lastRowLastColumn="0"/>
-            </w:pPr>
-            <w:r>
-              <w:t>X</w:t>
-            </w:r>
-          </w:p>
-        </w:tc>
-        <w:tc>
-          <w:tcPr>
-            <w:tcW w:w="707" w:type="dxa"/>
-          </w:tcPr>
-          <w:p>
-            <w:pPr>
-              <w:jc w:val="center"/>
-              <w:cnfStyle w:val="000000000000" w:firstRow="0" w:lastRow="0" w:firstColumn="0" w:lastColumn="0" w:oddVBand="0" w:evenVBand="0" w:oddHBand="0" w:evenHBand="0" w:firstRowFirstColumn="0" w:firstRowLastColumn="0" w:lastRowFirstColumn="0" w:lastRowLastColumn="0"/>
-            </w:pPr>
-          </w:p>
-        </w:tc>
-        <w:tc>
-          <w:tcPr>
-            <w:tcW w:w="707" w:type="dxa"/>
-          </w:tcPr>
-          <w:p>
-            <w:pPr>
-              <w:jc w:val="center"/>
-              <w:cnfStyle w:val="000000000000" w:firstRow="0" w:lastRow="0" w:firstColumn="0" w:lastColumn="0" w:oddVBand="0" w:evenVBand="0" w:oddHBand="0" w:evenHBand="0" w:firstRowFirstColumn="0" w:firstRowLastColumn="0" w:lastRowFirstColumn="0" w:lastRowLastColumn="0"/>
-            </w:pPr>
-          </w:p>
-        </w:tc>
-        <w:tc>
-          <w:tcPr>
-            <w:tcW w:w="1131" w:type="dxa"/>
-          </w:tcPr>
-          <w:p>
-            <w:pPr>
-              <w:jc w:val="center"/>
-              <w:cnfStyle w:val="000000000000" w:firstRow="0" w:lastRow="0" w:firstColumn="0" w:lastColumn="0" w:oddVBand="0" w:evenVBand="0" w:oddHBand="0" w:evenHBand="0" w:firstRowFirstColumn="0" w:firstRowLastColumn="0" w:lastRowFirstColumn="0" w:lastRowLastColumn="0"/>
-            </w:pPr>
-          </w:p>
-        </w:tc>
-        <w:tc>
-          <w:tcPr>
-            <w:tcW w:w="1131" w:type="dxa"/>
-          </w:tcPr>
-          <w:p>
-            <w:pPr>
-              <w:jc w:val="center"/>
-              <w:cnfStyle w:val="000000000000" w:firstRow="0" w:lastRow="0" w:firstColumn="0" w:lastColumn="0" w:oddVBand="0" w:evenVBand="0" w:oddHBand="0" w:evenHBand="0" w:firstRowFirstColumn="0" w:firstRowLastColumn="0" w:lastRowFirstColumn="0" w:lastRowLastColumn="0"/>
-            </w:pPr>
-            <w:r>
-              <w:t>15%</w:t>
-            </w:r>
+          </w:p>
+        </w:tc>
+        <w:tc>
+          <w:tcPr>
+            <w:tcW w:w="1131" w:type="dxa"/>
+          </w:tcPr>
+          <w:p>
+            <w:pPr>
+              <w:jc w:val="center"/>
+              <w:cnfStyle w:val="000000000000" w:firstRow="0" w:lastRow="0" w:firstColumn="0" w:lastColumn="0" w:oddVBand="0" w:evenVBand="0" w:oddHBand="0" w:evenHBand="0" w:firstRowFirstColumn="0" w:firstRowLastColumn="0" w:lastRowFirstColumn="0" w:lastRowLastColumn="0"/>
+            </w:pPr>
+          </w:p>
+        </w:tc>
+        <w:tc>
+          <w:tcPr>
+            <w:tcW w:w="707" w:type="dxa"/>
+          </w:tcPr>
+          <w:p>
+            <w:pPr>
+              <w:jc w:val="center"/>
+              <w:cnfStyle w:val="000000000000" w:firstRow="0" w:lastRow="0" w:firstColumn="0" w:lastColumn="0" w:oddVBand="0" w:evenVBand="0" w:oddHBand="0" w:evenHBand="0" w:firstRowFirstColumn="0" w:firstRowLastColumn="0" w:lastRowFirstColumn="0" w:lastRowLastColumn="0"/>
+            </w:pPr>
+            <w:r>
+              <w:t>X</w:t>
+            </w:r>
+          </w:p>
+        </w:tc>
+        <w:tc>
+          <w:tcPr>
+            <w:tcW w:w="707" w:type="dxa"/>
+          </w:tcPr>
+          <w:p>
+            <w:pPr>
+              <w:jc w:val="center"/>
+              <w:cnfStyle w:val="000000000000" w:firstRow="0" w:lastRow="0" w:firstColumn="0" w:lastColumn="0" w:oddVBand="0" w:evenVBand="0" w:oddHBand="0" w:evenHBand="0" w:firstRowFirstColumn="0" w:firstRowLastColumn="0" w:lastRowFirstColumn="0" w:lastRowLastColumn="0"/>
+            </w:pPr>
+          </w:p>
+        </w:tc>
+        <w:tc>
+          <w:tcPr>
+            <w:tcW w:w="1131" w:type="dxa"/>
+          </w:tcPr>
+          <w:p>
+            <w:pPr>
+              <w:jc w:val="center"/>
+              <w:cnfStyle w:val="000000000000" w:firstRow="0" w:lastRow="0" w:firstColumn="0" w:lastColumn="0" w:oddVBand="0" w:evenVBand="0" w:oddHBand="0" w:evenHBand="0" w:firstRowFirstColumn="0" w:firstRowLastColumn="0" w:lastRowFirstColumn="0" w:lastRowLastColumn="0"/>
+            </w:pPr>
+            <w:r>
+              <w:t>X</w:t>
+            </w:r>
+          </w:p>
+        </w:tc>
+        <w:tc>
+          <w:tcPr>
+            <w:tcW w:w="1131" w:type="dxa"/>
+          </w:tcPr>
+          <w:p>
+            <w:pPr>
+              <w:jc w:val="center"/>
+              <w:cnfStyle w:val="000000000000" w:firstRow="0" w:lastRow="0" w:firstColumn="0" w:lastColumn="0" w:oddVBand="0" w:evenVBand="0" w:oddHBand="0" w:evenHBand="0" w:firstRowFirstColumn="0" w:firstRowLastColumn="0" w:lastRowFirstColumn="0" w:lastRowLastColumn="0"/>
+            </w:pPr>
           </w:p>
         </w:tc>
       </w:tr>
@@ -2589,111 +2602,97 @@
         <w:tc>
           <w:tcPr>
             <w:tcW w:w="2684" w:type="dxa"/>
-            <w:shd w:val="clear" w:color="auto" w:fill="70AD47" w:themeFill="accent6"/>
-          </w:tcPr>
-          <w:p>
-            <w:pPr>
-              <w:cnfStyle w:val="000000100000" w:firstRow="0" w:lastRow="0" w:firstColumn="0" w:lastColumn="0" w:oddVBand="0" w:evenVBand="0" w:oddHBand="1" w:evenHBand="0" w:firstRowFirstColumn="0" w:firstRowLastColumn="0" w:lastRowFirstColumn="0" w:lastRowLastColumn="0"/>
-            </w:pPr>
-            <w:r>
-              <w:t>Labirinto</w:t>
+          </w:tcPr>
+          <w:p>
+            <w:pPr>
+              <w:cnfStyle w:val="000000100000" w:firstRow="0" w:lastRow="0" w:firstColumn="0" w:lastColumn="0" w:oddVBand="0" w:evenVBand="0" w:oddHBand="1" w:evenHBand="0" w:firstRowFirstColumn="0" w:firstRowLastColumn="0" w:lastRowFirstColumn="0" w:lastRowLastColumn="0"/>
+            </w:pPr>
+            <w:r>
+              <w:t>Notificações</w:t>
             </w:r>
           </w:p>
         </w:tc>
         <w:tc>
           <w:tcPr>
             <w:tcW w:w="566" w:type="dxa"/>
-            <w:shd w:val="clear" w:color="auto" w:fill="70AD47" w:themeFill="accent6"/>
-          </w:tcPr>
-          <w:p>
-            <w:pPr>
-              <w:jc w:val="center"/>
-              <w:cnfStyle w:val="000000100000" w:firstRow="0" w:lastRow="0" w:firstColumn="0" w:lastColumn="0" w:oddVBand="0" w:evenVBand="0" w:oddHBand="1" w:evenHBand="0" w:firstRowFirstColumn="0" w:firstRowLastColumn="0" w:lastRowFirstColumn="0" w:lastRowLastColumn="0"/>
-            </w:pPr>
-            <w:r>
-              <w:t>X</w:t>
-            </w:r>
+          </w:tcPr>
+          <w:p>
+            <w:pPr>
+              <w:jc w:val="center"/>
+              <w:cnfStyle w:val="000000100000" w:firstRow="0" w:lastRow="0" w:firstColumn="0" w:lastColumn="0" w:oddVBand="0" w:evenVBand="0" w:oddHBand="1" w:evenHBand="0" w:firstRowFirstColumn="0" w:firstRowLastColumn="0" w:lastRowFirstColumn="0" w:lastRowLastColumn="0"/>
+            </w:pPr>
           </w:p>
         </w:tc>
         <w:tc>
           <w:tcPr>
             <w:tcW w:w="848" w:type="dxa"/>
-            <w:shd w:val="clear" w:color="auto" w:fill="70AD47" w:themeFill="accent6"/>
-          </w:tcPr>
-          <w:p>
-            <w:pPr>
-              <w:jc w:val="center"/>
-              <w:cnfStyle w:val="000000100000" w:firstRow="0" w:lastRow="0" w:firstColumn="0" w:lastColumn="0" w:oddVBand="0" w:evenVBand="0" w:oddHBand="1" w:evenHBand="0" w:firstRowFirstColumn="0" w:firstRowLastColumn="0" w:lastRowFirstColumn="0" w:lastRowLastColumn="0"/>
-            </w:pPr>
-          </w:p>
-        </w:tc>
-        <w:tc>
-          <w:tcPr>
-            <w:tcW w:w="1131" w:type="dxa"/>
-            <w:shd w:val="clear" w:color="auto" w:fill="70AD47" w:themeFill="accent6"/>
-          </w:tcPr>
-          <w:p>
-            <w:pPr>
-              <w:jc w:val="center"/>
-              <w:cnfStyle w:val="000000100000" w:firstRow="0" w:lastRow="0" w:firstColumn="0" w:lastColumn="0" w:oddVBand="0" w:evenVBand="0" w:oddHBand="1" w:evenHBand="0" w:firstRowFirstColumn="0" w:firstRowLastColumn="0" w:lastRowFirstColumn="0" w:lastRowLastColumn="0"/>
-            </w:pPr>
-          </w:p>
-        </w:tc>
-        <w:tc>
-          <w:tcPr>
-            <w:tcW w:w="707" w:type="dxa"/>
-            <w:shd w:val="clear" w:color="auto" w:fill="70AD47" w:themeFill="accent6"/>
-          </w:tcPr>
-          <w:p>
-            <w:pPr>
-              <w:jc w:val="center"/>
-              <w:cnfStyle w:val="000000100000" w:firstRow="0" w:lastRow="0" w:firstColumn="0" w:lastColumn="0" w:oddVBand="0" w:evenVBand="0" w:oddHBand="1" w:evenHBand="0" w:firstRowFirstColumn="0" w:firstRowLastColumn="0" w:lastRowFirstColumn="0" w:lastRowLastColumn="0"/>
-            </w:pPr>
-          </w:p>
-        </w:tc>
-        <w:tc>
-          <w:tcPr>
-            <w:tcW w:w="707" w:type="dxa"/>
-            <w:shd w:val="clear" w:color="auto" w:fill="70AD47" w:themeFill="accent6"/>
-          </w:tcPr>
-          <w:p>
-            <w:pPr>
-              <w:jc w:val="center"/>
-              <w:cnfStyle w:val="000000100000" w:firstRow="0" w:lastRow="0" w:firstColumn="0" w:lastColumn="0" w:oddVBand="0" w:evenVBand="0" w:oddHBand="1" w:evenHBand="0" w:firstRowFirstColumn="0" w:firstRowLastColumn="0" w:lastRowFirstColumn="0" w:lastRowLastColumn="0"/>
-            </w:pPr>
-            <w:r>
-              <w:t>X</w:t>
-            </w:r>
-          </w:p>
-        </w:tc>
-        <w:tc>
-          <w:tcPr>
-            <w:tcW w:w="1131" w:type="dxa"/>
-            <w:shd w:val="clear" w:color="auto" w:fill="70AD47" w:themeFill="accent6"/>
-          </w:tcPr>
-          <w:p>
-            <w:pPr>
-              <w:jc w:val="center"/>
-              <w:cnfStyle w:val="000000100000" w:firstRow="0" w:lastRow="0" w:firstColumn="0" w:lastColumn="0" w:oddVBand="0" w:evenVBand="0" w:oddHBand="1" w:evenHBand="0" w:firstRowFirstColumn="0" w:firstRowLastColumn="0" w:lastRowFirstColumn="0" w:lastRowLastColumn="0"/>
-            </w:pPr>
-          </w:p>
-        </w:tc>
-        <w:tc>
-          <w:tcPr>
-            <w:tcW w:w="1131" w:type="dxa"/>
-            <w:shd w:val="clear" w:color="auto" w:fill="70AD47" w:themeFill="accent6"/>
-          </w:tcPr>
-          <w:p>
-            <w:pPr>
-              <w:jc w:val="center"/>
-              <w:cnfStyle w:val="000000100000" w:firstRow="0" w:lastRow="0" w:firstColumn="0" w:lastColumn="0" w:oddVBand="0" w:evenVBand="0" w:oddHBand="1" w:evenHBand="0" w:firstRowFirstColumn="0" w:firstRowLastColumn="0" w:lastRowFirstColumn="0" w:lastRowLastColumn="0"/>
-            </w:pPr>
-            <w:r>
-              <w:t>100</w:t>
-            </w:r>
-            <w:r>
-              <w:t>%</w:t>
-            </w:r>
+          </w:tcPr>
+          <w:p>
+            <w:pPr>
+              <w:jc w:val="center"/>
+              <w:cnfStyle w:val="000000100000" w:firstRow="0" w:lastRow="0" w:firstColumn="0" w:lastColumn="0" w:oddVBand="0" w:evenVBand="0" w:oddHBand="1" w:evenHBand="0" w:firstRowFirstColumn="0" w:firstRowLastColumn="0" w:lastRowFirstColumn="0" w:lastRowLastColumn="0"/>
+            </w:pPr>
+            <w:r>
+              <w:t>X</w:t>
+            </w:r>
+          </w:p>
+        </w:tc>
+        <w:tc>
+          <w:tcPr>
+            <w:tcW w:w="1131" w:type="dxa"/>
+          </w:tcPr>
+          <w:p>
+            <w:pPr>
+              <w:jc w:val="center"/>
+              <w:cnfStyle w:val="000000100000" w:firstRow="0" w:lastRow="0" w:firstColumn="0" w:lastColumn="0" w:oddVBand="0" w:evenVBand="0" w:oddHBand="1" w:evenHBand="0" w:firstRowFirstColumn="0" w:firstRowLastColumn="0" w:lastRowFirstColumn="0" w:lastRowLastColumn="0"/>
+            </w:pPr>
+            <w:r>
+              <w:t>X</w:t>
+            </w:r>
+          </w:p>
+        </w:tc>
+        <w:tc>
+          <w:tcPr>
+            <w:tcW w:w="707" w:type="dxa"/>
+          </w:tcPr>
+          <w:p>
+            <w:pPr>
+              <w:jc w:val="center"/>
+              <w:cnfStyle w:val="000000100000" w:firstRow="0" w:lastRow="0" w:firstColumn="0" w:lastColumn="0" w:oddVBand="0" w:evenVBand="0" w:oddHBand="1" w:evenHBand="0" w:firstRowFirstColumn="0" w:firstRowLastColumn="0" w:lastRowFirstColumn="0" w:lastRowLastColumn="0"/>
+            </w:pPr>
+          </w:p>
+        </w:tc>
+        <w:tc>
+          <w:tcPr>
+            <w:tcW w:w="707" w:type="dxa"/>
+          </w:tcPr>
+          <w:p>
+            <w:pPr>
+              <w:jc w:val="center"/>
+              <w:cnfStyle w:val="000000100000" w:firstRow="0" w:lastRow="0" w:firstColumn="0" w:lastColumn="0" w:oddVBand="0" w:evenVBand="0" w:oddHBand="1" w:evenHBand="0" w:firstRowFirstColumn="0" w:firstRowLastColumn="0" w:lastRowFirstColumn="0" w:lastRowLastColumn="0"/>
+            </w:pPr>
+          </w:p>
+        </w:tc>
+        <w:tc>
+          <w:tcPr>
+            <w:tcW w:w="1131" w:type="dxa"/>
+          </w:tcPr>
+          <w:p>
+            <w:pPr>
+              <w:jc w:val="center"/>
+              <w:cnfStyle w:val="000000100000" w:firstRow="0" w:lastRow="0" w:firstColumn="0" w:lastColumn="0" w:oddVBand="0" w:evenVBand="0" w:oddHBand="1" w:evenHBand="0" w:firstRowFirstColumn="0" w:firstRowLastColumn="0" w:lastRowFirstColumn="0" w:lastRowLastColumn="0"/>
+            </w:pPr>
+          </w:p>
+        </w:tc>
+        <w:tc>
+          <w:tcPr>
+            <w:tcW w:w="1131" w:type="dxa"/>
+          </w:tcPr>
+          <w:p>
+            <w:pPr>
+              <w:jc w:val="center"/>
+              <w:cnfStyle w:val="000000100000" w:firstRow="0" w:lastRow="0" w:firstColumn="0" w:lastColumn="0" w:oddVBand="0" w:evenVBand="0" w:oddHBand="1" w:evenHBand="0" w:firstRowFirstColumn="0" w:firstRowLastColumn="0" w:lastRowFirstColumn="0" w:lastRowLastColumn="0"/>
+            </w:pPr>
           </w:p>
         </w:tc>
       </w:tr>
@@ -2715,7 +2714,7 @@
               <w:cnfStyle w:val="000000000000" w:firstRow="0" w:lastRow="0" w:firstColumn="0" w:lastColumn="0" w:oddVBand="0" w:evenVBand="0" w:oddHBand="0" w:evenHBand="0" w:firstRowFirstColumn="0" w:firstRowLastColumn="0" w:lastRowFirstColumn="0" w:lastRowLastColumn="0"/>
             </w:pPr>
             <w:r>
-              <w:t>Enforcado</w:t>
+              <w:t>Jogo do galo</w:t>
             </w:r>
           </w:p>
         </w:tc>
@@ -2739,69 +2738,69 @@
               <w:jc w:val="center"/>
               <w:cnfStyle w:val="000000000000" w:firstRow="0" w:lastRow="0" w:firstColumn="0" w:lastColumn="0" w:oddVBand="0" w:evenVBand="0" w:oddHBand="0" w:evenHBand="0" w:firstRowFirstColumn="0" w:firstRowLastColumn="0" w:lastRowFirstColumn="0" w:lastRowLastColumn="0"/>
             </w:pPr>
-          </w:p>
-        </w:tc>
-        <w:tc>
-          <w:tcPr>
-            <w:tcW w:w="1131" w:type="dxa"/>
-          </w:tcPr>
-          <w:p>
-            <w:pPr>
-              <w:jc w:val="center"/>
-              <w:cnfStyle w:val="000000000000" w:firstRow="0" w:lastRow="0" w:firstColumn="0" w:lastColumn="0" w:oddVBand="0" w:evenVBand="0" w:oddHBand="0" w:evenHBand="0" w:firstRowFirstColumn="0" w:firstRowLastColumn="0" w:lastRowFirstColumn="0" w:lastRowLastColumn="0"/>
-            </w:pPr>
-          </w:p>
-        </w:tc>
-        <w:tc>
-          <w:tcPr>
-            <w:tcW w:w="707" w:type="dxa"/>
-          </w:tcPr>
-          <w:p>
-            <w:pPr>
-              <w:jc w:val="center"/>
-              <w:cnfStyle w:val="000000000000" w:firstRow="0" w:lastRow="0" w:firstColumn="0" w:lastColumn="0" w:oddVBand="0" w:evenVBand="0" w:oddHBand="0" w:evenHBand="0" w:firstRowFirstColumn="0" w:firstRowLastColumn="0" w:lastRowFirstColumn="0" w:lastRowLastColumn="0"/>
-            </w:pPr>
-            <w:r>
-              <w:t>X</w:t>
-            </w:r>
-          </w:p>
-        </w:tc>
-        <w:tc>
-          <w:tcPr>
-            <w:tcW w:w="707" w:type="dxa"/>
-          </w:tcPr>
-          <w:p>
-            <w:pPr>
-              <w:jc w:val="center"/>
-              <w:cnfStyle w:val="000000000000" w:firstRow="0" w:lastRow="0" w:firstColumn="0" w:lastColumn="0" w:oddVBand="0" w:evenVBand="0" w:oddHBand="0" w:evenHBand="0" w:firstRowFirstColumn="0" w:firstRowLastColumn="0" w:lastRowFirstColumn="0" w:lastRowLastColumn="0"/>
-            </w:pPr>
-          </w:p>
-        </w:tc>
-        <w:tc>
-          <w:tcPr>
-            <w:tcW w:w="1131" w:type="dxa"/>
-          </w:tcPr>
-          <w:p>
-            <w:pPr>
-              <w:jc w:val="center"/>
-              <w:cnfStyle w:val="000000000000" w:firstRow="0" w:lastRow="0" w:firstColumn="0" w:lastColumn="0" w:oddVBand="0" w:evenVBand="0" w:oddHBand="0" w:evenHBand="0" w:firstRowFirstColumn="0" w:firstRowLastColumn="0" w:lastRowFirstColumn="0" w:lastRowLastColumn="0"/>
-            </w:pPr>
-            <w:r>
-              <w:t>X</w:t>
-            </w:r>
-          </w:p>
-        </w:tc>
-        <w:tc>
-          <w:tcPr>
-            <w:tcW w:w="1131" w:type="dxa"/>
-          </w:tcPr>
-          <w:p>
-            <w:pPr>
-              <w:jc w:val="center"/>
-              <w:cnfStyle w:val="000000000000" w:firstRow="0" w:lastRow="0" w:firstColumn="0" w:lastColumn="0" w:oddVBand="0" w:evenVBand="0" w:oddHBand="0" w:evenHBand="0" w:firstRowFirstColumn="0" w:firstRowLastColumn="0" w:lastRowFirstColumn="0" w:lastRowLastColumn="0"/>
-            </w:pPr>
-            <w:r>
-              <w:t>5%</w:t>
+            <w:r>
+              <w:t>X</w:t>
+            </w:r>
+          </w:p>
+        </w:tc>
+        <w:tc>
+          <w:tcPr>
+            <w:tcW w:w="1131" w:type="dxa"/>
+          </w:tcPr>
+          <w:p>
+            <w:pPr>
+              <w:jc w:val="center"/>
+              <w:cnfStyle w:val="000000000000" w:firstRow="0" w:lastRow="0" w:firstColumn="0" w:lastColumn="0" w:oddVBand="0" w:evenVBand="0" w:oddHBand="0" w:evenHBand="0" w:firstRowFirstColumn="0" w:firstRowLastColumn="0" w:lastRowFirstColumn="0" w:lastRowLastColumn="0"/>
+            </w:pPr>
+            <w:r>
+              <w:t>X</w:t>
+            </w:r>
+          </w:p>
+        </w:tc>
+        <w:tc>
+          <w:tcPr>
+            <w:tcW w:w="707" w:type="dxa"/>
+          </w:tcPr>
+          <w:p>
+            <w:pPr>
+              <w:jc w:val="center"/>
+              <w:cnfStyle w:val="000000000000" w:firstRow="0" w:lastRow="0" w:firstColumn="0" w:lastColumn="0" w:oddVBand="0" w:evenVBand="0" w:oddHBand="0" w:evenHBand="0" w:firstRowFirstColumn="0" w:firstRowLastColumn="0" w:lastRowFirstColumn="0" w:lastRowLastColumn="0"/>
+            </w:pPr>
+          </w:p>
+        </w:tc>
+        <w:tc>
+          <w:tcPr>
+            <w:tcW w:w="707" w:type="dxa"/>
+          </w:tcPr>
+          <w:p>
+            <w:pPr>
+              <w:jc w:val="center"/>
+              <w:cnfStyle w:val="000000000000" w:firstRow="0" w:lastRow="0" w:firstColumn="0" w:lastColumn="0" w:oddVBand="0" w:evenVBand="0" w:oddHBand="0" w:evenHBand="0" w:firstRowFirstColumn="0" w:firstRowLastColumn="0" w:lastRowFirstColumn="0" w:lastRowLastColumn="0"/>
+            </w:pPr>
+          </w:p>
+        </w:tc>
+        <w:tc>
+          <w:tcPr>
+            <w:tcW w:w="1131" w:type="dxa"/>
+          </w:tcPr>
+          <w:p>
+            <w:pPr>
+              <w:jc w:val="center"/>
+              <w:cnfStyle w:val="000000000000" w:firstRow="0" w:lastRow="0" w:firstColumn="0" w:lastColumn="0" w:oddVBand="0" w:evenVBand="0" w:oddHBand="0" w:evenHBand="0" w:firstRowFirstColumn="0" w:firstRowLastColumn="0" w:lastRowFirstColumn="0" w:lastRowLastColumn="0"/>
+            </w:pPr>
+          </w:p>
+        </w:tc>
+        <w:tc>
+          <w:tcPr>
+            <w:tcW w:w="1131" w:type="dxa"/>
+          </w:tcPr>
+          <w:p>
+            <w:pPr>
+              <w:jc w:val="center"/>
+              <w:cnfStyle w:val="000000000000" w:firstRow="0" w:lastRow="0" w:firstColumn="0" w:lastColumn="0" w:oddVBand="0" w:evenVBand="0" w:oddHBand="0" w:evenHBand="0" w:firstRowFirstColumn="0" w:firstRowLastColumn="0" w:lastRowFirstColumn="0" w:lastRowLastColumn="0"/>
+            </w:pPr>
+            <w:r>
+              <w:t>15%</w:t>
             </w:r>
           </w:p>
         </w:tc>
@@ -2821,97 +2820,111 @@
         <w:tc>
           <w:tcPr>
             <w:tcW w:w="2684" w:type="dxa"/>
-          </w:tcPr>
-          <w:p>
-            <w:pPr>
-              <w:cnfStyle w:val="000000100000" w:firstRow="0" w:lastRow="0" w:firstColumn="0" w:lastColumn="0" w:oddVBand="0" w:evenVBand="0" w:oddHBand="1" w:evenHBand="0" w:firstRowFirstColumn="0" w:firstRowLastColumn="0" w:lastRowFirstColumn="0" w:lastRowLastColumn="0"/>
-            </w:pPr>
-            <w:r>
-              <w:t>Música de Fundo</w:t>
+            <w:shd w:val="clear" w:color="auto" w:fill="70AD47" w:themeFill="accent6"/>
+          </w:tcPr>
+          <w:p>
+            <w:pPr>
+              <w:cnfStyle w:val="000000100000" w:firstRow="0" w:lastRow="0" w:firstColumn="0" w:lastColumn="0" w:oddVBand="0" w:evenVBand="0" w:oddHBand="1" w:evenHBand="0" w:firstRowFirstColumn="0" w:firstRowLastColumn="0" w:lastRowFirstColumn="0" w:lastRowLastColumn="0"/>
+            </w:pPr>
+            <w:r>
+              <w:t>Labirinto</w:t>
             </w:r>
           </w:p>
         </w:tc>
         <w:tc>
           <w:tcPr>
             <w:tcW w:w="566" w:type="dxa"/>
-          </w:tcPr>
-          <w:p>
-            <w:pPr>
-              <w:jc w:val="center"/>
-              <w:cnfStyle w:val="000000100000" w:firstRow="0" w:lastRow="0" w:firstColumn="0" w:lastColumn="0" w:oddVBand="0" w:evenVBand="0" w:oddHBand="1" w:evenHBand="0" w:firstRowFirstColumn="0" w:firstRowLastColumn="0" w:lastRowFirstColumn="0" w:lastRowLastColumn="0"/>
-            </w:pPr>
+            <w:shd w:val="clear" w:color="auto" w:fill="70AD47" w:themeFill="accent6"/>
+          </w:tcPr>
+          <w:p>
+            <w:pPr>
+              <w:jc w:val="center"/>
+              <w:cnfStyle w:val="000000100000" w:firstRow="0" w:lastRow="0" w:firstColumn="0" w:lastColumn="0" w:oddVBand="0" w:evenVBand="0" w:oddHBand="1" w:evenHBand="0" w:firstRowFirstColumn="0" w:firstRowLastColumn="0" w:lastRowFirstColumn="0" w:lastRowLastColumn="0"/>
+            </w:pPr>
+            <w:r>
+              <w:t>X</w:t>
+            </w:r>
           </w:p>
         </w:tc>
         <w:tc>
           <w:tcPr>
             <w:tcW w:w="848" w:type="dxa"/>
-          </w:tcPr>
-          <w:p>
-            <w:pPr>
-              <w:jc w:val="center"/>
-              <w:cnfStyle w:val="000000100000" w:firstRow="0" w:lastRow="0" w:firstColumn="0" w:lastColumn="0" w:oddVBand="0" w:evenVBand="0" w:oddHBand="1" w:evenHBand="0" w:firstRowFirstColumn="0" w:firstRowLastColumn="0" w:lastRowFirstColumn="0" w:lastRowLastColumn="0"/>
-            </w:pPr>
-            <w:r>
-              <w:t>X</w:t>
-            </w:r>
-          </w:p>
-        </w:tc>
-        <w:tc>
-          <w:tcPr>
-            <w:tcW w:w="1131" w:type="dxa"/>
-          </w:tcPr>
-          <w:p>
-            <w:pPr>
-              <w:jc w:val="center"/>
-              <w:cnfStyle w:val="000000100000" w:firstRow="0" w:lastRow="0" w:firstColumn="0" w:lastColumn="0" w:oddVBand="0" w:evenVBand="0" w:oddHBand="1" w:evenHBand="0" w:firstRowFirstColumn="0" w:firstRowLastColumn="0" w:lastRowFirstColumn="0" w:lastRowLastColumn="0"/>
-            </w:pPr>
-            <w:r>
-              <w:t>X</w:t>
-            </w:r>
-          </w:p>
-        </w:tc>
-        <w:tc>
-          <w:tcPr>
-            <w:tcW w:w="707" w:type="dxa"/>
-          </w:tcPr>
-          <w:p>
-            <w:pPr>
-              <w:jc w:val="center"/>
-              <w:cnfStyle w:val="000000100000" w:firstRow="0" w:lastRow="0" w:firstColumn="0" w:lastColumn="0" w:oddVBand="0" w:evenVBand="0" w:oddHBand="1" w:evenHBand="0" w:firstRowFirstColumn="0" w:firstRowLastColumn="0" w:lastRowFirstColumn="0" w:lastRowLastColumn="0"/>
-            </w:pPr>
-          </w:p>
-        </w:tc>
-        <w:tc>
-          <w:tcPr>
-            <w:tcW w:w="707" w:type="dxa"/>
-          </w:tcPr>
-          <w:p>
-            <w:pPr>
-              <w:jc w:val="center"/>
-              <w:cnfStyle w:val="000000100000" w:firstRow="0" w:lastRow="0" w:firstColumn="0" w:lastColumn="0" w:oddVBand="0" w:evenVBand="0" w:oddHBand="1" w:evenHBand="0" w:firstRowFirstColumn="0" w:firstRowLastColumn="0" w:lastRowFirstColumn="0" w:lastRowLastColumn="0"/>
-            </w:pPr>
-          </w:p>
-        </w:tc>
-        <w:tc>
-          <w:tcPr>
-            <w:tcW w:w="1131" w:type="dxa"/>
-          </w:tcPr>
-          <w:p>
-            <w:pPr>
-              <w:jc w:val="center"/>
-              <w:cnfStyle w:val="000000100000" w:firstRow="0" w:lastRow="0" w:firstColumn="0" w:lastColumn="0" w:oddVBand="0" w:evenVBand="0" w:oddHBand="1" w:evenHBand="0" w:firstRowFirstColumn="0" w:firstRowLastColumn="0" w:lastRowFirstColumn="0" w:lastRowLastColumn="0"/>
-            </w:pPr>
-          </w:p>
-        </w:tc>
-        <w:tc>
-          <w:tcPr>
-            <w:tcW w:w="1131" w:type="dxa"/>
-          </w:tcPr>
-          <w:p>
-            <w:pPr>
-              <w:jc w:val="center"/>
-              <w:cnfStyle w:val="000000100000" w:firstRow="0" w:lastRow="0" w:firstColumn="0" w:lastColumn="0" w:oddVBand="0" w:evenVBand="0" w:oddHBand="1" w:evenHBand="0" w:firstRowFirstColumn="0" w:firstRowLastColumn="0" w:lastRowFirstColumn="0" w:lastRowLastColumn="0"/>
-            </w:pPr>
+            <w:shd w:val="clear" w:color="auto" w:fill="70AD47" w:themeFill="accent6"/>
+          </w:tcPr>
+          <w:p>
+            <w:pPr>
+              <w:jc w:val="center"/>
+              <w:cnfStyle w:val="000000100000" w:firstRow="0" w:lastRow="0" w:firstColumn="0" w:lastColumn="0" w:oddVBand="0" w:evenVBand="0" w:oddHBand="1" w:evenHBand="0" w:firstRowFirstColumn="0" w:firstRowLastColumn="0" w:lastRowFirstColumn="0" w:lastRowLastColumn="0"/>
+            </w:pPr>
+          </w:p>
+        </w:tc>
+        <w:tc>
+          <w:tcPr>
+            <w:tcW w:w="1131" w:type="dxa"/>
+            <w:shd w:val="clear" w:color="auto" w:fill="70AD47" w:themeFill="accent6"/>
+          </w:tcPr>
+          <w:p>
+            <w:pPr>
+              <w:jc w:val="center"/>
+              <w:cnfStyle w:val="000000100000" w:firstRow="0" w:lastRow="0" w:firstColumn="0" w:lastColumn="0" w:oddVBand="0" w:evenVBand="0" w:oddHBand="1" w:evenHBand="0" w:firstRowFirstColumn="0" w:firstRowLastColumn="0" w:lastRowFirstColumn="0" w:lastRowLastColumn="0"/>
+            </w:pPr>
+          </w:p>
+        </w:tc>
+        <w:tc>
+          <w:tcPr>
+            <w:tcW w:w="707" w:type="dxa"/>
+            <w:shd w:val="clear" w:color="auto" w:fill="70AD47" w:themeFill="accent6"/>
+          </w:tcPr>
+          <w:p>
+            <w:pPr>
+              <w:jc w:val="center"/>
+              <w:cnfStyle w:val="000000100000" w:firstRow="0" w:lastRow="0" w:firstColumn="0" w:lastColumn="0" w:oddVBand="0" w:evenVBand="0" w:oddHBand="1" w:evenHBand="0" w:firstRowFirstColumn="0" w:firstRowLastColumn="0" w:lastRowFirstColumn="0" w:lastRowLastColumn="0"/>
+            </w:pPr>
+          </w:p>
+        </w:tc>
+        <w:tc>
+          <w:tcPr>
+            <w:tcW w:w="707" w:type="dxa"/>
+            <w:shd w:val="clear" w:color="auto" w:fill="70AD47" w:themeFill="accent6"/>
+          </w:tcPr>
+          <w:p>
+            <w:pPr>
+              <w:jc w:val="center"/>
+              <w:cnfStyle w:val="000000100000" w:firstRow="0" w:lastRow="0" w:firstColumn="0" w:lastColumn="0" w:oddVBand="0" w:evenVBand="0" w:oddHBand="1" w:evenHBand="0" w:firstRowFirstColumn="0" w:firstRowLastColumn="0" w:lastRowFirstColumn="0" w:lastRowLastColumn="0"/>
+            </w:pPr>
+            <w:r>
+              <w:t>X</w:t>
+            </w:r>
+          </w:p>
+        </w:tc>
+        <w:tc>
+          <w:tcPr>
+            <w:tcW w:w="1131" w:type="dxa"/>
+            <w:shd w:val="clear" w:color="auto" w:fill="70AD47" w:themeFill="accent6"/>
+          </w:tcPr>
+          <w:p>
+            <w:pPr>
+              <w:jc w:val="center"/>
+              <w:cnfStyle w:val="000000100000" w:firstRow="0" w:lastRow="0" w:firstColumn="0" w:lastColumn="0" w:oddVBand="0" w:evenVBand="0" w:oddHBand="1" w:evenHBand="0" w:firstRowFirstColumn="0" w:firstRowLastColumn="0" w:lastRowFirstColumn="0" w:lastRowLastColumn="0"/>
+            </w:pPr>
+          </w:p>
+        </w:tc>
+        <w:tc>
+          <w:tcPr>
+            <w:tcW w:w="1131" w:type="dxa"/>
+            <w:shd w:val="clear" w:color="auto" w:fill="70AD47" w:themeFill="accent6"/>
+          </w:tcPr>
+          <w:p>
+            <w:pPr>
+              <w:jc w:val="center"/>
+              <w:cnfStyle w:val="000000100000" w:firstRow="0" w:lastRow="0" w:firstColumn="0" w:lastColumn="0" w:oddVBand="0" w:evenVBand="0" w:oddHBand="1" w:evenHBand="0" w:firstRowFirstColumn="0" w:firstRowLastColumn="0" w:lastRowFirstColumn="0" w:lastRowLastColumn="0"/>
+            </w:pPr>
+            <w:r>
+              <w:t>100</w:t>
+            </w:r>
+            <w:r>
+              <w:t>%</w:t>
+            </w:r>
           </w:p>
         </w:tc>
       </w:tr>
@@ -2933,7 +2946,7 @@
               <w:cnfStyle w:val="000000000000" w:firstRow="0" w:lastRow="0" w:firstColumn="0" w:lastColumn="0" w:oddVBand="0" w:evenVBand="0" w:oddHBand="0" w:evenHBand="0" w:firstRowFirstColumn="0" w:firstRowLastColumn="0" w:lastRowFirstColumn="0" w:lastRowLastColumn="0"/>
             </w:pPr>
             <w:r>
-              <w:t>Efeitos Sonoros</w:t>
+              <w:t>Enforcado</w:t>
             </w:r>
           </w:p>
         </w:tc>
@@ -2957,67 +2970,70 @@
               <w:jc w:val="center"/>
               <w:cnfStyle w:val="000000000000" w:firstRow="0" w:lastRow="0" w:firstColumn="0" w:lastColumn="0" w:oddVBand="0" w:evenVBand="0" w:oddHBand="0" w:evenHBand="0" w:firstRowFirstColumn="0" w:firstRowLastColumn="0" w:lastRowFirstColumn="0" w:lastRowLastColumn="0"/>
             </w:pPr>
-            <w:r>
-              <w:t>X</w:t>
-            </w:r>
-          </w:p>
-        </w:tc>
-        <w:tc>
-          <w:tcPr>
-            <w:tcW w:w="1131" w:type="dxa"/>
-          </w:tcPr>
-          <w:p>
-            <w:pPr>
-              <w:jc w:val="center"/>
-              <w:cnfStyle w:val="000000000000" w:firstRow="0" w:lastRow="0" w:firstColumn="0" w:lastColumn="0" w:oddVBand="0" w:evenVBand="0" w:oddHBand="0" w:evenHBand="0" w:firstRowFirstColumn="0" w:firstRowLastColumn="0" w:lastRowFirstColumn="0" w:lastRowLastColumn="0"/>
-            </w:pPr>
-            <w:r>
-              <w:t>X</w:t>
-            </w:r>
-          </w:p>
-        </w:tc>
-        <w:tc>
-          <w:tcPr>
-            <w:tcW w:w="707" w:type="dxa"/>
-          </w:tcPr>
-          <w:p>
-            <w:pPr>
-              <w:jc w:val="center"/>
-              <w:cnfStyle w:val="000000000000" w:firstRow="0" w:lastRow="0" w:firstColumn="0" w:lastColumn="0" w:oddVBand="0" w:evenVBand="0" w:oddHBand="0" w:evenHBand="0" w:firstRowFirstColumn="0" w:firstRowLastColumn="0" w:lastRowFirstColumn="0" w:lastRowLastColumn="0"/>
-            </w:pPr>
-          </w:p>
-        </w:tc>
-        <w:tc>
-          <w:tcPr>
-            <w:tcW w:w="707" w:type="dxa"/>
-          </w:tcPr>
-          <w:p>
-            <w:pPr>
-              <w:jc w:val="center"/>
-              <w:cnfStyle w:val="000000000000" w:firstRow="0" w:lastRow="0" w:firstColumn="0" w:lastColumn="0" w:oddVBand="0" w:evenVBand="0" w:oddHBand="0" w:evenHBand="0" w:firstRowFirstColumn="0" w:firstRowLastColumn="0" w:lastRowFirstColumn="0" w:lastRowLastColumn="0"/>
-            </w:pPr>
-          </w:p>
-        </w:tc>
-        <w:tc>
-          <w:tcPr>
-            <w:tcW w:w="1131" w:type="dxa"/>
-          </w:tcPr>
-          <w:p>
-            <w:pPr>
-              <w:jc w:val="center"/>
-              <w:cnfStyle w:val="000000000000" w:firstRow="0" w:lastRow="0" w:firstColumn="0" w:lastColumn="0" w:oddVBand="0" w:evenVBand="0" w:oddHBand="0" w:evenHBand="0" w:firstRowFirstColumn="0" w:firstRowLastColumn="0" w:lastRowFirstColumn="0" w:lastRowLastColumn="0"/>
-            </w:pPr>
-          </w:p>
-        </w:tc>
-        <w:tc>
-          <w:tcPr>
-            <w:tcW w:w="1131" w:type="dxa"/>
-          </w:tcPr>
-          <w:p>
-            <w:pPr>
-              <w:jc w:val="center"/>
-              <w:cnfStyle w:val="000000000000" w:firstRow="0" w:lastRow="0" w:firstColumn="0" w:lastColumn="0" w:oddVBand="0" w:evenVBand="0" w:oddHBand="0" w:evenHBand="0" w:firstRowFirstColumn="0" w:firstRowLastColumn="0" w:lastRowFirstColumn="0" w:lastRowLastColumn="0"/>
-            </w:pPr>
+          </w:p>
+        </w:tc>
+        <w:tc>
+          <w:tcPr>
+            <w:tcW w:w="1131" w:type="dxa"/>
+          </w:tcPr>
+          <w:p>
+            <w:pPr>
+              <w:jc w:val="center"/>
+              <w:cnfStyle w:val="000000000000" w:firstRow="0" w:lastRow="0" w:firstColumn="0" w:lastColumn="0" w:oddVBand="0" w:evenVBand="0" w:oddHBand="0" w:evenHBand="0" w:firstRowFirstColumn="0" w:firstRowLastColumn="0" w:lastRowFirstColumn="0" w:lastRowLastColumn="0"/>
+            </w:pPr>
+          </w:p>
+        </w:tc>
+        <w:tc>
+          <w:tcPr>
+            <w:tcW w:w="707" w:type="dxa"/>
+          </w:tcPr>
+          <w:p>
+            <w:pPr>
+              <w:jc w:val="center"/>
+              <w:cnfStyle w:val="000000000000" w:firstRow="0" w:lastRow="0" w:firstColumn="0" w:lastColumn="0" w:oddVBand="0" w:evenVBand="0" w:oddHBand="0" w:evenHBand="0" w:firstRowFirstColumn="0" w:firstRowLastColumn="0" w:lastRowFirstColumn="0" w:lastRowLastColumn="0"/>
+            </w:pPr>
+            <w:r>
+              <w:t>X</w:t>
+            </w:r>
+          </w:p>
+        </w:tc>
+        <w:tc>
+          <w:tcPr>
+            <w:tcW w:w="707" w:type="dxa"/>
+          </w:tcPr>
+          <w:p>
+            <w:pPr>
+              <w:jc w:val="center"/>
+              <w:cnfStyle w:val="000000000000" w:firstRow="0" w:lastRow="0" w:firstColumn="0" w:lastColumn="0" w:oddVBand="0" w:evenVBand="0" w:oddHBand="0" w:evenHBand="0" w:firstRowFirstColumn="0" w:firstRowLastColumn="0" w:lastRowFirstColumn="0" w:lastRowLastColumn="0"/>
+            </w:pPr>
+          </w:p>
+        </w:tc>
+        <w:tc>
+          <w:tcPr>
+            <w:tcW w:w="1131" w:type="dxa"/>
+          </w:tcPr>
+          <w:p>
+            <w:pPr>
+              <w:jc w:val="center"/>
+              <w:cnfStyle w:val="000000000000" w:firstRow="0" w:lastRow="0" w:firstColumn="0" w:lastColumn="0" w:oddVBand="0" w:evenVBand="0" w:oddHBand="0" w:evenHBand="0" w:firstRowFirstColumn="0" w:firstRowLastColumn="0" w:lastRowFirstColumn="0" w:lastRowLastColumn="0"/>
+            </w:pPr>
+            <w:r>
+              <w:t>X</w:t>
+            </w:r>
+          </w:p>
+        </w:tc>
+        <w:tc>
+          <w:tcPr>
+            <w:tcW w:w="1131" w:type="dxa"/>
+          </w:tcPr>
+          <w:p>
+            <w:pPr>
+              <w:jc w:val="center"/>
+              <w:cnfStyle w:val="000000000000" w:firstRow="0" w:lastRow="0" w:firstColumn="0" w:lastColumn="0" w:oddVBand="0" w:evenVBand="0" w:oddHBand="0" w:evenHBand="0" w:firstRowFirstColumn="0" w:firstRowLastColumn="0" w:lastRowFirstColumn="0" w:lastRowLastColumn="0"/>
+            </w:pPr>
+            <w:r>
+              <w:t>5%</w:t>
+            </w:r>
           </w:p>
         </w:tc>
       </w:tr>
@@ -3041,11 +3057,9 @@
             <w:pPr>
               <w:cnfStyle w:val="000000100000" w:firstRow="0" w:lastRow="0" w:firstColumn="0" w:lastColumn="0" w:oddVBand="0" w:evenVBand="0" w:oddHBand="1" w:evenHBand="0" w:firstRowFirstColumn="0" w:firstRowLastColumn="0" w:lastRowFirstColumn="0" w:lastRowLastColumn="0"/>
             </w:pPr>
-            <w:proofErr w:type="spellStart"/>
-            <w:r>
-              <w:t>BillBoard</w:t>
-            </w:r>
-            <w:proofErr w:type="spellEnd"/>
+            <w:r>
+              <w:t>Música de Fundo</w:t>
+            </w:r>
           </w:p>
         </w:tc>
         <w:tc>
@@ -3068,56 +3082,56 @@
               <w:jc w:val="center"/>
               <w:cnfStyle w:val="000000100000" w:firstRow="0" w:lastRow="0" w:firstColumn="0" w:lastColumn="0" w:oddVBand="0" w:evenVBand="0" w:oddHBand="1" w:evenHBand="0" w:firstRowFirstColumn="0" w:firstRowLastColumn="0" w:lastRowFirstColumn="0" w:lastRowLastColumn="0"/>
             </w:pPr>
-          </w:p>
-        </w:tc>
-        <w:tc>
-          <w:tcPr>
-            <w:tcW w:w="1131" w:type="dxa"/>
-          </w:tcPr>
-          <w:p>
-            <w:pPr>
-              <w:jc w:val="center"/>
-              <w:cnfStyle w:val="000000100000" w:firstRow="0" w:lastRow="0" w:firstColumn="0" w:lastColumn="0" w:oddVBand="0" w:evenVBand="0" w:oddHBand="1" w:evenHBand="0" w:firstRowFirstColumn="0" w:firstRowLastColumn="0" w:lastRowFirstColumn="0" w:lastRowLastColumn="0"/>
-            </w:pPr>
-          </w:p>
-        </w:tc>
-        <w:tc>
-          <w:tcPr>
-            <w:tcW w:w="707" w:type="dxa"/>
-          </w:tcPr>
-          <w:p>
-            <w:pPr>
-              <w:jc w:val="center"/>
-              <w:cnfStyle w:val="000000100000" w:firstRow="0" w:lastRow="0" w:firstColumn="0" w:lastColumn="0" w:oddVBand="0" w:evenVBand="0" w:oddHBand="1" w:evenHBand="0" w:firstRowFirstColumn="0" w:firstRowLastColumn="0" w:lastRowFirstColumn="0" w:lastRowLastColumn="0"/>
-            </w:pPr>
-          </w:p>
-        </w:tc>
-        <w:tc>
-          <w:tcPr>
-            <w:tcW w:w="707" w:type="dxa"/>
-          </w:tcPr>
-          <w:p>
-            <w:pPr>
-              <w:jc w:val="center"/>
-              <w:cnfStyle w:val="000000100000" w:firstRow="0" w:lastRow="0" w:firstColumn="0" w:lastColumn="0" w:oddVBand="0" w:evenVBand="0" w:oddHBand="1" w:evenHBand="0" w:firstRowFirstColumn="0" w:firstRowLastColumn="0" w:lastRowFirstColumn="0" w:lastRowLastColumn="0"/>
-            </w:pPr>
-            <w:r>
-              <w:t>X</w:t>
-            </w:r>
-          </w:p>
-        </w:tc>
-        <w:tc>
-          <w:tcPr>
-            <w:tcW w:w="1131" w:type="dxa"/>
-          </w:tcPr>
-          <w:p>
-            <w:pPr>
-              <w:jc w:val="center"/>
-              <w:cnfStyle w:val="000000100000" w:firstRow="0" w:lastRow="0" w:firstColumn="0" w:lastColumn="0" w:oddVBand="0" w:evenVBand="0" w:oddHBand="1" w:evenHBand="0" w:firstRowFirstColumn="0" w:firstRowLastColumn="0" w:lastRowFirstColumn="0" w:lastRowLastColumn="0"/>
-            </w:pPr>
-            <w:r>
-              <w:t>X</w:t>
-            </w:r>
+            <w:r>
+              <w:t>X</w:t>
+            </w:r>
+          </w:p>
+        </w:tc>
+        <w:tc>
+          <w:tcPr>
+            <w:tcW w:w="1131" w:type="dxa"/>
+          </w:tcPr>
+          <w:p>
+            <w:pPr>
+              <w:jc w:val="center"/>
+              <w:cnfStyle w:val="000000100000" w:firstRow="0" w:lastRow="0" w:firstColumn="0" w:lastColumn="0" w:oddVBand="0" w:evenVBand="0" w:oddHBand="1" w:evenHBand="0" w:firstRowFirstColumn="0" w:firstRowLastColumn="0" w:lastRowFirstColumn="0" w:lastRowLastColumn="0"/>
+            </w:pPr>
+            <w:r>
+              <w:t>X</w:t>
+            </w:r>
+          </w:p>
+        </w:tc>
+        <w:tc>
+          <w:tcPr>
+            <w:tcW w:w="707" w:type="dxa"/>
+          </w:tcPr>
+          <w:p>
+            <w:pPr>
+              <w:jc w:val="center"/>
+              <w:cnfStyle w:val="000000100000" w:firstRow="0" w:lastRow="0" w:firstColumn="0" w:lastColumn="0" w:oddVBand="0" w:evenVBand="0" w:oddHBand="1" w:evenHBand="0" w:firstRowFirstColumn="0" w:firstRowLastColumn="0" w:lastRowFirstColumn="0" w:lastRowLastColumn="0"/>
+            </w:pPr>
+          </w:p>
+        </w:tc>
+        <w:tc>
+          <w:tcPr>
+            <w:tcW w:w="707" w:type="dxa"/>
+          </w:tcPr>
+          <w:p>
+            <w:pPr>
+              <w:jc w:val="center"/>
+              <w:cnfStyle w:val="000000100000" w:firstRow="0" w:lastRow="0" w:firstColumn="0" w:lastColumn="0" w:oddVBand="0" w:evenVBand="0" w:oddHBand="1" w:evenHBand="0" w:firstRowFirstColumn="0" w:firstRowLastColumn="0" w:lastRowFirstColumn="0" w:lastRowLastColumn="0"/>
+            </w:pPr>
+          </w:p>
+        </w:tc>
+        <w:tc>
+          <w:tcPr>
+            <w:tcW w:w="1131" w:type="dxa"/>
+          </w:tcPr>
+          <w:p>
+            <w:pPr>
+              <w:jc w:val="center"/>
+              <w:cnfStyle w:val="000000100000" w:firstRow="0" w:lastRow="0" w:firstColumn="0" w:lastColumn="0" w:oddVBand="0" w:evenVBand="0" w:oddHBand="1" w:evenHBand="0" w:firstRowFirstColumn="0" w:firstRowLastColumn="0" w:lastRowFirstColumn="0" w:lastRowLastColumn="0"/>
+            </w:pPr>
           </w:p>
         </w:tc>
         <w:tc>
@@ -3150,7 +3164,7 @@
               <w:cnfStyle w:val="000000000000" w:firstRow="0" w:lastRow="0" w:firstColumn="0" w:lastColumn="0" w:oddVBand="0" w:evenVBand="0" w:oddHBand="0" w:evenHBand="0" w:firstRowFirstColumn="0" w:firstRowLastColumn="0" w:lastRowFirstColumn="0" w:lastRowLastColumn="0"/>
             </w:pPr>
             <w:r>
-              <w:t>Animações</w:t>
+              <w:t>Efeitos Sonoros</w:t>
             </w:r>
           </w:p>
         </w:tc>
@@ -3163,9 +3177,6 @@
               <w:jc w:val="center"/>
               <w:cnfStyle w:val="000000000000" w:firstRow="0" w:lastRow="0" w:firstColumn="0" w:lastColumn="0" w:oddVBand="0" w:evenVBand="0" w:oddHBand="0" w:evenHBand="0" w:firstRowFirstColumn="0" w:firstRowLastColumn="0" w:lastRowFirstColumn="0" w:lastRowLastColumn="0"/>
             </w:pPr>
-            <w:r>
-              <w:t>X</w:t>
-            </w:r>
           </w:p>
         </w:tc>
         <w:tc>
@@ -3205,37 +3216,28 @@
               <w:jc w:val="center"/>
               <w:cnfStyle w:val="000000000000" w:firstRow="0" w:lastRow="0" w:firstColumn="0" w:lastColumn="0" w:oddVBand="0" w:evenVBand="0" w:oddHBand="0" w:evenHBand="0" w:firstRowFirstColumn="0" w:firstRowLastColumn="0" w:lastRowFirstColumn="0" w:lastRowLastColumn="0"/>
             </w:pPr>
-            <w:r>
-              <w:t>X</w:t>
-            </w:r>
-          </w:p>
-        </w:tc>
-        <w:tc>
-          <w:tcPr>
-            <w:tcW w:w="707" w:type="dxa"/>
-          </w:tcPr>
-          <w:p>
-            <w:pPr>
-              <w:jc w:val="center"/>
-              <w:cnfStyle w:val="000000000000" w:firstRow="0" w:lastRow="0" w:firstColumn="0" w:lastColumn="0" w:oddVBand="0" w:evenVBand="0" w:oddHBand="0" w:evenHBand="0" w:firstRowFirstColumn="0" w:firstRowLastColumn="0" w:lastRowFirstColumn="0" w:lastRowLastColumn="0"/>
-            </w:pPr>
-            <w:r>
-              <w:t>X</w:t>
-            </w:r>
-          </w:p>
-        </w:tc>
-        <w:tc>
-          <w:tcPr>
-            <w:tcW w:w="1131" w:type="dxa"/>
-          </w:tcPr>
-          <w:p>
-            <w:pPr>
-              <w:jc w:val="center"/>
-              <w:cnfStyle w:val="000000000000" w:firstRow="0" w:lastRow="0" w:firstColumn="0" w:lastColumn="0" w:oddVBand="0" w:evenVBand="0" w:oddHBand="0" w:evenHBand="0" w:firstRowFirstColumn="0" w:firstRowLastColumn="0" w:lastRowFirstColumn="0" w:lastRowLastColumn="0"/>
-            </w:pPr>
-            <w:r>
-              <w:t>X</w:t>
-            </w:r>
+          </w:p>
+        </w:tc>
+        <w:tc>
+          <w:tcPr>
+            <w:tcW w:w="707" w:type="dxa"/>
+          </w:tcPr>
+          <w:p>
+            <w:pPr>
+              <w:jc w:val="center"/>
+              <w:cnfStyle w:val="000000000000" w:firstRow="0" w:lastRow="0" w:firstColumn="0" w:lastColumn="0" w:oddVBand="0" w:evenVBand="0" w:oddHBand="0" w:evenHBand="0" w:firstRowFirstColumn="0" w:firstRowLastColumn="0" w:lastRowFirstColumn="0" w:lastRowLastColumn="0"/>
+            </w:pPr>
+          </w:p>
+        </w:tc>
+        <w:tc>
+          <w:tcPr>
+            <w:tcW w:w="1131" w:type="dxa"/>
+          </w:tcPr>
+          <w:p>
+            <w:pPr>
+              <w:jc w:val="center"/>
+              <w:cnfStyle w:val="000000000000" w:firstRow="0" w:lastRow="0" w:firstColumn="0" w:lastColumn="0" w:oddVBand="0" w:evenVBand="0" w:oddHBand="0" w:evenHBand="0" w:firstRowFirstColumn="0" w:firstRowLastColumn="0" w:lastRowFirstColumn="0" w:lastRowLastColumn="0"/>
+            </w:pPr>
           </w:p>
         </w:tc>
         <w:tc>
@@ -3258,17 +3260,9 @@
           <w:tcPr>
             <w:cnfStyle w:val="001000000000" w:firstRow="0" w:lastRow="0" w:firstColumn="1" w:lastColumn="0" w:oddVBand="0" w:evenVBand="0" w:oddHBand="0" w:evenHBand="0" w:firstRowFirstColumn="0" w:firstRowLastColumn="0" w:lastRowFirstColumn="0" w:lastRowLastColumn="0"/>
             <w:tcW w:w="1551" w:type="dxa"/>
-            <w:vMerge w:val="restart"/>
-            <w:vAlign w:val="center"/>
-          </w:tcPr>
-          <w:p>
-            <w:pPr>
-              <w:jc w:val="center"/>
-            </w:pPr>
-            <w:r>
-              <w:t>IA</w:t>
-            </w:r>
-          </w:p>
+            <w:vMerge/>
+          </w:tcPr>
+          <w:p/>
         </w:tc>
         <w:tc>
           <w:tcPr>
@@ -3278,9 +3272,11 @@
             <w:pPr>
               <w:cnfStyle w:val="000000100000" w:firstRow="0" w:lastRow="0" w:firstColumn="0" w:lastColumn="0" w:oddVBand="0" w:evenVBand="0" w:oddHBand="1" w:evenHBand="0" w:firstRowFirstColumn="0" w:firstRowLastColumn="0" w:lastRowFirstColumn="0" w:lastRowLastColumn="0"/>
             </w:pPr>
-            <w:r>
-              <w:t>Pesquisar todos os amigos</w:t>
-            </w:r>
+            <w:proofErr w:type="spellStart"/>
+            <w:r>
+              <w:t>BillBoard</w:t>
+            </w:r>
+            <w:proofErr w:type="spellEnd"/>
           </w:p>
         </w:tc>
         <w:tc>
@@ -3292,9 +3288,6 @@
               <w:jc w:val="center"/>
               <w:cnfStyle w:val="000000100000" w:firstRow="0" w:lastRow="0" w:firstColumn="0" w:lastColumn="0" w:oddVBand="0" w:evenVBand="0" w:oddHBand="1" w:evenHBand="0" w:firstRowFirstColumn="0" w:firstRowLastColumn="0" w:lastRowFirstColumn="0" w:lastRowLastColumn="0"/>
             </w:pPr>
-            <w:r>
-              <w:t>X</w:t>
-            </w:r>
           </w:p>
         </w:tc>
         <w:tc>
@@ -3353,6 +3346,9 @@
               <w:jc w:val="center"/>
               <w:cnfStyle w:val="000000100000" w:firstRow="0" w:lastRow="0" w:firstColumn="0" w:lastColumn="0" w:oddVBand="0" w:evenVBand="0" w:oddHBand="1" w:evenHBand="0" w:firstRowFirstColumn="0" w:firstRowLastColumn="0" w:lastRowFirstColumn="0" w:lastRowLastColumn="0"/>
             </w:pPr>
+            <w:r>
+              <w:t>X</w:t>
+            </w:r>
           </w:p>
         </w:tc>
         <w:tc>
@@ -3385,7 +3381,7 @@
               <w:cnfStyle w:val="000000000000" w:firstRow="0" w:lastRow="0" w:firstColumn="0" w:lastColumn="0" w:oddVBand="0" w:evenVBand="0" w:oddHBand="0" w:evenHBand="0" w:firstRowFirstColumn="0" w:firstRowLastColumn="0" w:lastRowFirstColumn="0" w:lastRowLastColumn="0"/>
             </w:pPr>
             <w:r>
-              <w:t>Pesquisa até ao 3º nível</w:t>
+              <w:t>Animações</w:t>
             </w:r>
           </w:p>
         </w:tc>
@@ -3412,53 +3408,65 @@
               <w:jc w:val="center"/>
               <w:cnfStyle w:val="000000000000" w:firstRow="0" w:lastRow="0" w:firstColumn="0" w:lastColumn="0" w:oddVBand="0" w:evenVBand="0" w:oddHBand="0" w:evenHBand="0" w:firstRowFirstColumn="0" w:firstRowLastColumn="0" w:lastRowFirstColumn="0" w:lastRowLastColumn="0"/>
             </w:pPr>
-          </w:p>
-        </w:tc>
-        <w:tc>
-          <w:tcPr>
-            <w:tcW w:w="1131" w:type="dxa"/>
-          </w:tcPr>
-          <w:p>
-            <w:pPr>
-              <w:jc w:val="center"/>
-              <w:cnfStyle w:val="000000000000" w:firstRow="0" w:lastRow="0" w:firstColumn="0" w:lastColumn="0" w:oddVBand="0" w:evenVBand="0" w:oddHBand="0" w:evenHBand="0" w:firstRowFirstColumn="0" w:firstRowLastColumn="0" w:lastRowFirstColumn="0" w:lastRowLastColumn="0"/>
-            </w:pPr>
-          </w:p>
-        </w:tc>
-        <w:tc>
-          <w:tcPr>
-            <w:tcW w:w="707" w:type="dxa"/>
-          </w:tcPr>
-          <w:p>
-            <w:pPr>
-              <w:jc w:val="center"/>
-              <w:cnfStyle w:val="000000000000" w:firstRow="0" w:lastRow="0" w:firstColumn="0" w:lastColumn="0" w:oddVBand="0" w:evenVBand="0" w:oddHBand="0" w:evenHBand="0" w:firstRowFirstColumn="0" w:firstRowLastColumn="0" w:lastRowFirstColumn="0" w:lastRowLastColumn="0"/>
-            </w:pPr>
-          </w:p>
-        </w:tc>
-        <w:tc>
-          <w:tcPr>
-            <w:tcW w:w="707" w:type="dxa"/>
-          </w:tcPr>
-          <w:p>
-            <w:pPr>
-              <w:jc w:val="center"/>
-              <w:cnfStyle w:val="000000000000" w:firstRow="0" w:lastRow="0" w:firstColumn="0" w:lastColumn="0" w:oddVBand="0" w:evenVBand="0" w:oddHBand="0" w:evenHBand="0" w:firstRowFirstColumn="0" w:firstRowLastColumn="0" w:lastRowFirstColumn="0" w:lastRowLastColumn="0"/>
-            </w:pPr>
-            <w:r>
-              <w:t>X</w:t>
-            </w:r>
-          </w:p>
-        </w:tc>
-        <w:tc>
-          <w:tcPr>
-            <w:tcW w:w="1131" w:type="dxa"/>
-          </w:tcPr>
-          <w:p>
-            <w:pPr>
-              <w:jc w:val="center"/>
-              <w:cnfStyle w:val="000000000000" w:firstRow="0" w:lastRow="0" w:firstColumn="0" w:lastColumn="0" w:oddVBand="0" w:evenVBand="0" w:oddHBand="0" w:evenHBand="0" w:firstRowFirstColumn="0" w:firstRowLastColumn="0" w:lastRowFirstColumn="0" w:lastRowLastColumn="0"/>
-            </w:pPr>
+            <w:r>
+              <w:t>X</w:t>
+            </w:r>
+          </w:p>
+        </w:tc>
+        <w:tc>
+          <w:tcPr>
+            <w:tcW w:w="1131" w:type="dxa"/>
+          </w:tcPr>
+          <w:p>
+            <w:pPr>
+              <w:jc w:val="center"/>
+              <w:cnfStyle w:val="000000000000" w:firstRow="0" w:lastRow="0" w:firstColumn="0" w:lastColumn="0" w:oddVBand="0" w:evenVBand="0" w:oddHBand="0" w:evenHBand="0" w:firstRowFirstColumn="0" w:firstRowLastColumn="0" w:lastRowFirstColumn="0" w:lastRowLastColumn="0"/>
+            </w:pPr>
+            <w:r>
+              <w:t>X</w:t>
+            </w:r>
+          </w:p>
+        </w:tc>
+        <w:tc>
+          <w:tcPr>
+            <w:tcW w:w="707" w:type="dxa"/>
+          </w:tcPr>
+          <w:p>
+            <w:pPr>
+              <w:jc w:val="center"/>
+              <w:cnfStyle w:val="000000000000" w:firstRow="0" w:lastRow="0" w:firstColumn="0" w:lastColumn="0" w:oddVBand="0" w:evenVBand="0" w:oddHBand="0" w:evenHBand="0" w:firstRowFirstColumn="0" w:firstRowLastColumn="0" w:lastRowFirstColumn="0" w:lastRowLastColumn="0"/>
+            </w:pPr>
+            <w:r>
+              <w:t>X</w:t>
+            </w:r>
+          </w:p>
+        </w:tc>
+        <w:tc>
+          <w:tcPr>
+            <w:tcW w:w="707" w:type="dxa"/>
+          </w:tcPr>
+          <w:p>
+            <w:pPr>
+              <w:jc w:val="center"/>
+              <w:cnfStyle w:val="000000000000" w:firstRow="0" w:lastRow="0" w:firstColumn="0" w:lastColumn="0" w:oddVBand="0" w:evenVBand="0" w:oddHBand="0" w:evenHBand="0" w:firstRowFirstColumn="0" w:firstRowLastColumn="0" w:lastRowFirstColumn="0" w:lastRowLastColumn="0"/>
+            </w:pPr>
+            <w:r>
+              <w:t>X</w:t>
+            </w:r>
+          </w:p>
+        </w:tc>
+        <w:tc>
+          <w:tcPr>
+            <w:tcW w:w="1131" w:type="dxa"/>
+          </w:tcPr>
+          <w:p>
+            <w:pPr>
+              <w:jc w:val="center"/>
+              <w:cnfStyle w:val="000000000000" w:firstRow="0" w:lastRow="0" w:firstColumn="0" w:lastColumn="0" w:oddVBand="0" w:evenVBand="0" w:oddHBand="0" w:evenHBand="0" w:firstRowFirstColumn="0" w:firstRowLastColumn="0" w:lastRowFirstColumn="0" w:lastRowLastColumn="0"/>
+            </w:pPr>
+            <w:r>
+              <w:t>X</w:t>
+            </w:r>
           </w:p>
         </w:tc>
         <w:tc>
@@ -3481,9 +3489,17 @@
           <w:tcPr>
             <w:cnfStyle w:val="001000000000" w:firstRow="0" w:lastRow="0" w:firstColumn="1" w:lastColumn="0" w:oddVBand="0" w:evenVBand="0" w:oddHBand="0" w:evenHBand="0" w:firstRowFirstColumn="0" w:firstRowLastColumn="0" w:lastRowFirstColumn="0" w:lastRowLastColumn="0"/>
             <w:tcW w:w="1551" w:type="dxa"/>
-            <w:vMerge/>
-          </w:tcPr>
-          <w:p/>
+            <w:vMerge w:val="restart"/>
+            <w:vAlign w:val="center"/>
+          </w:tcPr>
+          <w:p>
+            <w:pPr>
+              <w:jc w:val="center"/>
+            </w:pPr>
+            <w:r>
+              <w:t>IA</w:t>
+            </w:r>
+          </w:p>
         </w:tc>
         <w:tc>
           <w:tcPr>
@@ -3494,7 +3510,7 @@
               <w:cnfStyle w:val="000000100000" w:firstRow="0" w:lastRow="0" w:firstColumn="0" w:lastColumn="0" w:oddVBand="0" w:evenVBand="0" w:oddHBand="1" w:evenHBand="0" w:firstRowFirstColumn="0" w:firstRowLastColumn="0" w:lastRowFirstColumn="0" w:lastRowLastColumn="0"/>
             </w:pPr>
             <w:r>
-              <w:t>Cálculo de cota</w:t>
+              <w:t>Pesquisar todos os amigos</w:t>
             </w:r>
           </w:p>
         </w:tc>
@@ -3507,6 +3523,9 @@
               <w:jc w:val="center"/>
               <w:cnfStyle w:val="000000100000" w:firstRow="0" w:lastRow="0" w:firstColumn="0" w:lastColumn="0" w:oddVBand="0" w:evenVBand="0" w:oddHBand="1" w:evenHBand="0" w:firstRowFirstColumn="0" w:firstRowLastColumn="0" w:lastRowFirstColumn="0" w:lastRowLastColumn="0"/>
             </w:pPr>
+            <w:r>
+              <w:t>X</w:t>
+            </w:r>
           </w:p>
         </w:tc>
         <w:tc>
@@ -3518,45 +3537,42 @@
               <w:jc w:val="center"/>
               <w:cnfStyle w:val="000000100000" w:firstRow="0" w:lastRow="0" w:firstColumn="0" w:lastColumn="0" w:oddVBand="0" w:evenVBand="0" w:oddHBand="1" w:evenHBand="0" w:firstRowFirstColumn="0" w:firstRowLastColumn="0" w:lastRowFirstColumn="0" w:lastRowLastColumn="0"/>
             </w:pPr>
-            <w:r>
-              <w:t>X</w:t>
-            </w:r>
-          </w:p>
-        </w:tc>
-        <w:tc>
-          <w:tcPr>
-            <w:tcW w:w="1131" w:type="dxa"/>
-          </w:tcPr>
-          <w:p>
-            <w:pPr>
-              <w:jc w:val="center"/>
-              <w:cnfStyle w:val="000000100000" w:firstRow="0" w:lastRow="0" w:firstColumn="0" w:lastColumn="0" w:oddVBand="0" w:evenVBand="0" w:oddHBand="1" w:evenHBand="0" w:firstRowFirstColumn="0" w:firstRowLastColumn="0" w:lastRowFirstColumn="0" w:lastRowLastColumn="0"/>
-            </w:pPr>
-            <w:r>
-              <w:t>X</w:t>
-            </w:r>
-          </w:p>
-        </w:tc>
-        <w:tc>
-          <w:tcPr>
-            <w:tcW w:w="707" w:type="dxa"/>
-          </w:tcPr>
-          <w:p>
-            <w:pPr>
-              <w:jc w:val="center"/>
-              <w:cnfStyle w:val="000000100000" w:firstRow="0" w:lastRow="0" w:firstColumn="0" w:lastColumn="0" w:oddVBand="0" w:evenVBand="0" w:oddHBand="1" w:evenHBand="0" w:firstRowFirstColumn="0" w:firstRowLastColumn="0" w:lastRowFirstColumn="0" w:lastRowLastColumn="0"/>
-            </w:pPr>
-          </w:p>
-        </w:tc>
-        <w:tc>
-          <w:tcPr>
-            <w:tcW w:w="707" w:type="dxa"/>
-          </w:tcPr>
-          <w:p>
-            <w:pPr>
-              <w:jc w:val="center"/>
-              <w:cnfStyle w:val="000000100000" w:firstRow="0" w:lastRow="0" w:firstColumn="0" w:lastColumn="0" w:oddVBand="0" w:evenVBand="0" w:oddHBand="1" w:evenHBand="0" w:firstRowFirstColumn="0" w:firstRowLastColumn="0" w:lastRowFirstColumn="0" w:lastRowLastColumn="0"/>
-            </w:pPr>
+          </w:p>
+        </w:tc>
+        <w:tc>
+          <w:tcPr>
+            <w:tcW w:w="1131" w:type="dxa"/>
+          </w:tcPr>
+          <w:p>
+            <w:pPr>
+              <w:jc w:val="center"/>
+              <w:cnfStyle w:val="000000100000" w:firstRow="0" w:lastRow="0" w:firstColumn="0" w:lastColumn="0" w:oddVBand="0" w:evenVBand="0" w:oddHBand="1" w:evenHBand="0" w:firstRowFirstColumn="0" w:firstRowLastColumn="0" w:lastRowFirstColumn="0" w:lastRowLastColumn="0"/>
+            </w:pPr>
+          </w:p>
+        </w:tc>
+        <w:tc>
+          <w:tcPr>
+            <w:tcW w:w="707" w:type="dxa"/>
+          </w:tcPr>
+          <w:p>
+            <w:pPr>
+              <w:jc w:val="center"/>
+              <w:cnfStyle w:val="000000100000" w:firstRow="0" w:lastRow="0" w:firstColumn="0" w:lastColumn="0" w:oddVBand="0" w:evenVBand="0" w:oddHBand="1" w:evenHBand="0" w:firstRowFirstColumn="0" w:firstRowLastColumn="0" w:lastRowFirstColumn="0" w:lastRowLastColumn="0"/>
+            </w:pPr>
+          </w:p>
+        </w:tc>
+        <w:tc>
+          <w:tcPr>
+            <w:tcW w:w="707" w:type="dxa"/>
+          </w:tcPr>
+          <w:p>
+            <w:pPr>
+              <w:jc w:val="center"/>
+              <w:cnfStyle w:val="000000100000" w:firstRow="0" w:lastRow="0" w:firstColumn="0" w:lastColumn="0" w:oddVBand="0" w:evenVBand="0" w:oddHBand="1" w:evenHBand="0" w:firstRowFirstColumn="0" w:firstRowLastColumn="0" w:lastRowFirstColumn="0" w:lastRowLastColumn="0"/>
+            </w:pPr>
+            <w:r>
+              <w:t>X</w:t>
+            </w:r>
           </w:p>
         </w:tc>
         <w:tc>
@@ -3600,17 +3616,7 @@
               <w:cnfStyle w:val="000000000000" w:firstRow="0" w:lastRow="0" w:firstColumn="0" w:lastColumn="0" w:oddVBand="0" w:evenVBand="0" w:oddHBand="0" w:evenHBand="0" w:firstRowFirstColumn="0" w:firstRowLastColumn="0" w:lastRowFirstColumn="0" w:lastRowLastColumn="0"/>
             </w:pPr>
             <w:r>
-              <w:t xml:space="preserve">Cálculo de amigos com X </w:t>
-            </w:r>
-            <w:proofErr w:type="spellStart"/>
-            <w:proofErr w:type="gramStart"/>
-            <w:r>
-              <w:t>tags</w:t>
-            </w:r>
-            <w:proofErr w:type="spellEnd"/>
-            <w:proofErr w:type="gramEnd"/>
-            <w:r>
-              <w:t xml:space="preserve"> iguais</w:t>
+              <w:t>Pesquisa até ao 3º nível</w:t>
             </w:r>
           </w:p>
         </w:tc>
@@ -3623,6 +3629,9 @@
               <w:jc w:val="center"/>
               <w:cnfStyle w:val="000000000000" w:firstRow="0" w:lastRow="0" w:firstColumn="0" w:lastColumn="0" w:oddVBand="0" w:evenVBand="0" w:oddHBand="0" w:evenHBand="0" w:firstRowFirstColumn="0" w:firstRowLastColumn="0" w:lastRowFirstColumn="0" w:lastRowLastColumn="0"/>
             </w:pPr>
+            <w:r>
+              <w:t>X</w:t>
+            </w:r>
           </w:p>
         </w:tc>
         <w:tc>
@@ -3634,45 +3643,42 @@
               <w:jc w:val="center"/>
               <w:cnfStyle w:val="000000000000" w:firstRow="0" w:lastRow="0" w:firstColumn="0" w:lastColumn="0" w:oddVBand="0" w:evenVBand="0" w:oddHBand="0" w:evenHBand="0" w:firstRowFirstColumn="0" w:firstRowLastColumn="0" w:lastRowFirstColumn="0" w:lastRowLastColumn="0"/>
             </w:pPr>
-            <w:r>
-              <w:t>X</w:t>
-            </w:r>
-          </w:p>
-        </w:tc>
-        <w:tc>
-          <w:tcPr>
-            <w:tcW w:w="1131" w:type="dxa"/>
-          </w:tcPr>
-          <w:p>
-            <w:pPr>
-              <w:jc w:val="center"/>
-              <w:cnfStyle w:val="000000000000" w:firstRow="0" w:lastRow="0" w:firstColumn="0" w:lastColumn="0" w:oddVBand="0" w:evenVBand="0" w:oddHBand="0" w:evenHBand="0" w:firstRowFirstColumn="0" w:firstRowLastColumn="0" w:lastRowFirstColumn="0" w:lastRowLastColumn="0"/>
-            </w:pPr>
-            <w:r>
-              <w:t>X</w:t>
-            </w:r>
-          </w:p>
-        </w:tc>
-        <w:tc>
-          <w:tcPr>
-            <w:tcW w:w="707" w:type="dxa"/>
-          </w:tcPr>
-          <w:p>
-            <w:pPr>
-              <w:jc w:val="center"/>
-              <w:cnfStyle w:val="000000000000" w:firstRow="0" w:lastRow="0" w:firstColumn="0" w:lastColumn="0" w:oddVBand="0" w:evenVBand="0" w:oddHBand="0" w:evenHBand="0" w:firstRowFirstColumn="0" w:firstRowLastColumn="0" w:lastRowFirstColumn="0" w:lastRowLastColumn="0"/>
-            </w:pPr>
-          </w:p>
-        </w:tc>
-        <w:tc>
-          <w:tcPr>
-            <w:tcW w:w="707" w:type="dxa"/>
-          </w:tcPr>
-          <w:p>
-            <w:pPr>
-              <w:jc w:val="center"/>
-              <w:cnfStyle w:val="000000000000" w:firstRow="0" w:lastRow="0" w:firstColumn="0" w:lastColumn="0" w:oddVBand="0" w:evenVBand="0" w:oddHBand="0" w:evenHBand="0" w:firstRowFirstColumn="0" w:firstRowLastColumn="0" w:lastRowFirstColumn="0" w:lastRowLastColumn="0"/>
-            </w:pPr>
+          </w:p>
+        </w:tc>
+        <w:tc>
+          <w:tcPr>
+            <w:tcW w:w="1131" w:type="dxa"/>
+          </w:tcPr>
+          <w:p>
+            <w:pPr>
+              <w:jc w:val="center"/>
+              <w:cnfStyle w:val="000000000000" w:firstRow="0" w:lastRow="0" w:firstColumn="0" w:lastColumn="0" w:oddVBand="0" w:evenVBand="0" w:oddHBand="0" w:evenHBand="0" w:firstRowFirstColumn="0" w:firstRowLastColumn="0" w:lastRowFirstColumn="0" w:lastRowLastColumn="0"/>
+            </w:pPr>
+          </w:p>
+        </w:tc>
+        <w:tc>
+          <w:tcPr>
+            <w:tcW w:w="707" w:type="dxa"/>
+          </w:tcPr>
+          <w:p>
+            <w:pPr>
+              <w:jc w:val="center"/>
+              <w:cnfStyle w:val="000000000000" w:firstRow="0" w:lastRow="0" w:firstColumn="0" w:lastColumn="0" w:oddVBand="0" w:evenVBand="0" w:oddHBand="0" w:evenHBand="0" w:firstRowFirstColumn="0" w:firstRowLastColumn="0" w:lastRowFirstColumn="0" w:lastRowLastColumn="0"/>
+            </w:pPr>
+          </w:p>
+        </w:tc>
+        <w:tc>
+          <w:tcPr>
+            <w:tcW w:w="707" w:type="dxa"/>
+          </w:tcPr>
+          <w:p>
+            <w:pPr>
+              <w:jc w:val="center"/>
+              <w:cnfStyle w:val="000000000000" w:firstRow="0" w:lastRow="0" w:firstColumn="0" w:lastColumn="0" w:oddVBand="0" w:evenVBand="0" w:oddHBand="0" w:evenHBand="0" w:firstRowFirstColumn="0" w:firstRowLastColumn="0" w:lastRowFirstColumn="0" w:lastRowLastColumn="0"/>
+            </w:pPr>
+            <w:r>
+              <w:t>X</w:t>
+            </w:r>
           </w:p>
         </w:tc>
         <w:tc>
@@ -3719,17 +3725,7 @@
               <w:cnfStyle w:val="000000100000" w:firstRow="0" w:lastRow="0" w:firstColumn="0" w:lastColumn="0" w:oddVBand="0" w:evenVBand="0" w:oddHBand="1" w:evenHBand="0" w:firstRowFirstColumn="0" w:firstRowLastColumn="0" w:lastRowFirstColumn="0" w:lastRowLastColumn="0"/>
             </w:pPr>
             <w:r>
-              <w:t xml:space="preserve">Sugestão de conexões tendo por base </w:t>
-            </w:r>
-            <w:proofErr w:type="spellStart"/>
-            <w:proofErr w:type="gramStart"/>
-            <w:r>
-              <w:t>tags</w:t>
-            </w:r>
-            <w:proofErr w:type="spellEnd"/>
-            <w:proofErr w:type="gramEnd"/>
-            <w:r>
-              <w:t xml:space="preserve"> e conexões</w:t>
+              <w:t>Cálculo de cota</w:t>
             </w:r>
           </w:p>
         </w:tc>
@@ -3753,56 +3749,56 @@
               <w:jc w:val="center"/>
               <w:cnfStyle w:val="000000100000" w:firstRow="0" w:lastRow="0" w:firstColumn="0" w:lastColumn="0" w:oddVBand="0" w:evenVBand="0" w:oddHBand="1" w:evenHBand="0" w:firstRowFirstColumn="0" w:firstRowLastColumn="0" w:lastRowFirstColumn="0" w:lastRowLastColumn="0"/>
             </w:pPr>
-          </w:p>
-        </w:tc>
-        <w:tc>
-          <w:tcPr>
-            <w:tcW w:w="1131" w:type="dxa"/>
-          </w:tcPr>
-          <w:p>
-            <w:pPr>
-              <w:jc w:val="center"/>
-              <w:cnfStyle w:val="000000100000" w:firstRow="0" w:lastRow="0" w:firstColumn="0" w:lastColumn="0" w:oddVBand="0" w:evenVBand="0" w:oddHBand="1" w:evenHBand="0" w:firstRowFirstColumn="0" w:firstRowLastColumn="0" w:lastRowFirstColumn="0" w:lastRowLastColumn="0"/>
-            </w:pPr>
-          </w:p>
-        </w:tc>
-        <w:tc>
-          <w:tcPr>
-            <w:tcW w:w="707" w:type="dxa"/>
-          </w:tcPr>
-          <w:p>
-            <w:pPr>
-              <w:jc w:val="center"/>
-              <w:cnfStyle w:val="000000100000" w:firstRow="0" w:lastRow="0" w:firstColumn="0" w:lastColumn="0" w:oddVBand="0" w:evenVBand="0" w:oddHBand="1" w:evenHBand="0" w:firstRowFirstColumn="0" w:firstRowLastColumn="0" w:lastRowFirstColumn="0" w:lastRowLastColumn="0"/>
-            </w:pPr>
-            <w:r>
-              <w:t>X</w:t>
-            </w:r>
-          </w:p>
-        </w:tc>
-        <w:tc>
-          <w:tcPr>
-            <w:tcW w:w="707" w:type="dxa"/>
-          </w:tcPr>
-          <w:p>
-            <w:pPr>
-              <w:jc w:val="center"/>
-              <w:cnfStyle w:val="000000100000" w:firstRow="0" w:lastRow="0" w:firstColumn="0" w:lastColumn="0" w:oddVBand="0" w:evenVBand="0" w:oddHBand="1" w:evenHBand="0" w:firstRowFirstColumn="0" w:firstRowLastColumn="0" w:lastRowFirstColumn="0" w:lastRowLastColumn="0"/>
-            </w:pPr>
-          </w:p>
-        </w:tc>
-        <w:tc>
-          <w:tcPr>
-            <w:tcW w:w="1131" w:type="dxa"/>
-          </w:tcPr>
-          <w:p>
-            <w:pPr>
-              <w:jc w:val="center"/>
-              <w:cnfStyle w:val="000000100000" w:firstRow="0" w:lastRow="0" w:firstColumn="0" w:lastColumn="0" w:oddVBand="0" w:evenVBand="0" w:oddHBand="1" w:evenHBand="0" w:firstRowFirstColumn="0" w:firstRowLastColumn="0" w:lastRowFirstColumn="0" w:lastRowLastColumn="0"/>
-            </w:pPr>
-            <w:r>
-              <w:t>X</w:t>
-            </w:r>
+            <w:r>
+              <w:t>X</w:t>
+            </w:r>
+          </w:p>
+        </w:tc>
+        <w:tc>
+          <w:tcPr>
+            <w:tcW w:w="1131" w:type="dxa"/>
+          </w:tcPr>
+          <w:p>
+            <w:pPr>
+              <w:jc w:val="center"/>
+              <w:cnfStyle w:val="000000100000" w:firstRow="0" w:lastRow="0" w:firstColumn="0" w:lastColumn="0" w:oddVBand="0" w:evenVBand="0" w:oddHBand="1" w:evenHBand="0" w:firstRowFirstColumn="0" w:firstRowLastColumn="0" w:lastRowFirstColumn="0" w:lastRowLastColumn="0"/>
+            </w:pPr>
+            <w:r>
+              <w:t>X</w:t>
+            </w:r>
+          </w:p>
+        </w:tc>
+        <w:tc>
+          <w:tcPr>
+            <w:tcW w:w="707" w:type="dxa"/>
+          </w:tcPr>
+          <w:p>
+            <w:pPr>
+              <w:jc w:val="center"/>
+              <w:cnfStyle w:val="000000100000" w:firstRow="0" w:lastRow="0" w:firstColumn="0" w:lastColumn="0" w:oddVBand="0" w:evenVBand="0" w:oddHBand="1" w:evenHBand="0" w:firstRowFirstColumn="0" w:firstRowLastColumn="0" w:lastRowFirstColumn="0" w:lastRowLastColumn="0"/>
+            </w:pPr>
+          </w:p>
+        </w:tc>
+        <w:tc>
+          <w:tcPr>
+            <w:tcW w:w="707" w:type="dxa"/>
+          </w:tcPr>
+          <w:p>
+            <w:pPr>
+              <w:jc w:val="center"/>
+              <w:cnfStyle w:val="000000100000" w:firstRow="0" w:lastRow="0" w:firstColumn="0" w:lastColumn="0" w:oddVBand="0" w:evenVBand="0" w:oddHBand="1" w:evenHBand="0" w:firstRowFirstColumn="0" w:firstRowLastColumn="0" w:lastRowFirstColumn="0" w:lastRowLastColumn="0"/>
+            </w:pPr>
+          </w:p>
+        </w:tc>
+        <w:tc>
+          <w:tcPr>
+            <w:tcW w:w="1131" w:type="dxa"/>
+          </w:tcPr>
+          <w:p>
+            <w:pPr>
+              <w:jc w:val="center"/>
+              <w:cnfStyle w:val="000000100000" w:firstRow="0" w:lastRow="0" w:firstColumn="0" w:lastColumn="0" w:oddVBand="0" w:evenVBand="0" w:oddHBand="1" w:evenHBand="0" w:firstRowFirstColumn="0" w:firstRowLastColumn="0" w:lastRowFirstColumn="0" w:lastRowLastColumn="0"/>
+            </w:pPr>
           </w:p>
         </w:tc>
         <w:tc>
@@ -3835,7 +3831,17 @@
               <w:cnfStyle w:val="000000000000" w:firstRow="0" w:lastRow="0" w:firstColumn="0" w:lastColumn="0" w:oddVBand="0" w:evenVBand="0" w:oddHBand="0" w:evenHBand="0" w:firstRowFirstColumn="0" w:firstRowLastColumn="0" w:lastRowFirstColumn="0" w:lastRowLastColumn="0"/>
             </w:pPr>
             <w:r>
-              <w:t>Caminho mais forte</w:t>
+              <w:t xml:space="preserve">Cálculo de amigos com X </w:t>
+            </w:r>
+            <w:proofErr w:type="spellStart"/>
+            <w:proofErr w:type="gramStart"/>
+            <w:r>
+              <w:t>tags</w:t>
+            </w:r>
+            <w:proofErr w:type="spellEnd"/>
+            <w:proofErr w:type="gramEnd"/>
+            <w:r>
+              <w:t xml:space="preserve"> iguais</w:t>
             </w:r>
           </w:p>
         </w:tc>
@@ -3859,56 +3865,56 @@
               <w:jc w:val="center"/>
               <w:cnfStyle w:val="000000000000" w:firstRow="0" w:lastRow="0" w:firstColumn="0" w:lastColumn="0" w:oddVBand="0" w:evenVBand="0" w:oddHBand="0" w:evenHBand="0" w:firstRowFirstColumn="0" w:firstRowLastColumn="0" w:lastRowFirstColumn="0" w:lastRowLastColumn="0"/>
             </w:pPr>
-          </w:p>
-        </w:tc>
-        <w:tc>
-          <w:tcPr>
-            <w:tcW w:w="1131" w:type="dxa"/>
-          </w:tcPr>
-          <w:p>
-            <w:pPr>
-              <w:jc w:val="center"/>
-              <w:cnfStyle w:val="000000000000" w:firstRow="0" w:lastRow="0" w:firstColumn="0" w:lastColumn="0" w:oddVBand="0" w:evenVBand="0" w:oddHBand="0" w:evenHBand="0" w:firstRowFirstColumn="0" w:firstRowLastColumn="0" w:lastRowFirstColumn="0" w:lastRowLastColumn="0"/>
-            </w:pPr>
-          </w:p>
-        </w:tc>
-        <w:tc>
-          <w:tcPr>
-            <w:tcW w:w="707" w:type="dxa"/>
-          </w:tcPr>
-          <w:p>
-            <w:pPr>
-              <w:jc w:val="center"/>
-              <w:cnfStyle w:val="000000000000" w:firstRow="0" w:lastRow="0" w:firstColumn="0" w:lastColumn="0" w:oddVBand="0" w:evenVBand="0" w:oddHBand="0" w:evenHBand="0" w:firstRowFirstColumn="0" w:firstRowLastColumn="0" w:lastRowFirstColumn="0" w:lastRowLastColumn="0"/>
-            </w:pPr>
-            <w:r>
-              <w:t>X</w:t>
-            </w:r>
-          </w:p>
-        </w:tc>
-        <w:tc>
-          <w:tcPr>
-            <w:tcW w:w="707" w:type="dxa"/>
-          </w:tcPr>
-          <w:p>
-            <w:pPr>
-              <w:jc w:val="center"/>
-              <w:cnfStyle w:val="000000000000" w:firstRow="0" w:lastRow="0" w:firstColumn="0" w:lastColumn="0" w:oddVBand="0" w:evenVBand="0" w:oddHBand="0" w:evenHBand="0" w:firstRowFirstColumn="0" w:firstRowLastColumn="0" w:lastRowFirstColumn="0" w:lastRowLastColumn="0"/>
-            </w:pPr>
-          </w:p>
-        </w:tc>
-        <w:tc>
-          <w:tcPr>
-            <w:tcW w:w="1131" w:type="dxa"/>
-          </w:tcPr>
-          <w:p>
-            <w:pPr>
-              <w:jc w:val="center"/>
-              <w:cnfStyle w:val="000000000000" w:firstRow="0" w:lastRow="0" w:firstColumn="0" w:lastColumn="0" w:oddVBand="0" w:evenVBand="0" w:oddHBand="0" w:evenHBand="0" w:firstRowFirstColumn="0" w:firstRowLastColumn="0" w:lastRowFirstColumn="0" w:lastRowLastColumn="0"/>
-            </w:pPr>
-            <w:r>
-              <w:t>X</w:t>
-            </w:r>
+            <w:r>
+              <w:t>X</w:t>
+            </w:r>
+          </w:p>
+        </w:tc>
+        <w:tc>
+          <w:tcPr>
+            <w:tcW w:w="1131" w:type="dxa"/>
+          </w:tcPr>
+          <w:p>
+            <w:pPr>
+              <w:jc w:val="center"/>
+              <w:cnfStyle w:val="000000000000" w:firstRow="0" w:lastRow="0" w:firstColumn="0" w:lastColumn="0" w:oddVBand="0" w:evenVBand="0" w:oddHBand="0" w:evenHBand="0" w:firstRowFirstColumn="0" w:firstRowLastColumn="0" w:lastRowFirstColumn="0" w:lastRowLastColumn="0"/>
+            </w:pPr>
+            <w:r>
+              <w:t>X</w:t>
+            </w:r>
+          </w:p>
+        </w:tc>
+        <w:tc>
+          <w:tcPr>
+            <w:tcW w:w="707" w:type="dxa"/>
+          </w:tcPr>
+          <w:p>
+            <w:pPr>
+              <w:jc w:val="center"/>
+              <w:cnfStyle w:val="000000000000" w:firstRow="0" w:lastRow="0" w:firstColumn="0" w:lastColumn="0" w:oddVBand="0" w:evenVBand="0" w:oddHBand="0" w:evenHBand="0" w:firstRowFirstColumn="0" w:firstRowLastColumn="0" w:lastRowFirstColumn="0" w:lastRowLastColumn="0"/>
+            </w:pPr>
+          </w:p>
+        </w:tc>
+        <w:tc>
+          <w:tcPr>
+            <w:tcW w:w="707" w:type="dxa"/>
+          </w:tcPr>
+          <w:p>
+            <w:pPr>
+              <w:jc w:val="center"/>
+              <w:cnfStyle w:val="000000000000" w:firstRow="0" w:lastRow="0" w:firstColumn="0" w:lastColumn="0" w:oddVBand="0" w:evenVBand="0" w:oddHBand="0" w:evenHBand="0" w:firstRowFirstColumn="0" w:firstRowLastColumn="0" w:lastRowFirstColumn="0" w:lastRowLastColumn="0"/>
+            </w:pPr>
+          </w:p>
+        </w:tc>
+        <w:tc>
+          <w:tcPr>
+            <w:tcW w:w="1131" w:type="dxa"/>
+          </w:tcPr>
+          <w:p>
+            <w:pPr>
+              <w:jc w:val="center"/>
+              <w:cnfStyle w:val="000000000000" w:firstRow="0" w:lastRow="0" w:firstColumn="0" w:lastColumn="0" w:oddVBand="0" w:evenVBand="0" w:oddHBand="0" w:evenHBand="0" w:firstRowFirstColumn="0" w:firstRowLastColumn="0" w:lastRowFirstColumn="0" w:lastRowLastColumn="0"/>
+            </w:pPr>
           </w:p>
         </w:tc>
         <w:tc>
@@ -3944,7 +3950,17 @@
               <w:cnfStyle w:val="000000100000" w:firstRow="0" w:lastRow="0" w:firstColumn="0" w:lastColumn="0" w:oddVBand="0" w:evenVBand="0" w:oddHBand="1" w:evenHBand="0" w:firstRowFirstColumn="0" w:firstRowLastColumn="0" w:lastRowFirstColumn="0" w:lastRowLastColumn="0"/>
             </w:pPr>
             <w:r>
-              <w:t>Caminho mais curto</w:t>
+              <w:t xml:space="preserve">Sugestão de conexões tendo por base </w:t>
+            </w:r>
+            <w:proofErr w:type="spellStart"/>
+            <w:proofErr w:type="gramStart"/>
+            <w:r>
+              <w:t>tags</w:t>
+            </w:r>
+            <w:proofErr w:type="spellEnd"/>
+            <w:proofErr w:type="gramEnd"/>
+            <w:r>
+              <w:t xml:space="preserve"> e conexões</w:t>
             </w:r>
           </w:p>
         </w:tc>
@@ -4037,17 +4053,9 @@
           <w:tcPr>
             <w:cnfStyle w:val="001000000000" w:firstRow="0" w:lastRow="0" w:firstColumn="1" w:lastColumn="0" w:oddVBand="0" w:evenVBand="0" w:oddHBand="0" w:evenHBand="0" w:firstRowFirstColumn="0" w:firstRowLastColumn="0" w:lastRowFirstColumn="0" w:lastRowLastColumn="0"/>
             <w:tcW w:w="1551" w:type="dxa"/>
-            <w:vMerge w:val="restart"/>
-            <w:vAlign w:val="center"/>
-          </w:tcPr>
-          <w:p>
-            <w:pPr>
-              <w:jc w:val="center"/>
-            </w:pPr>
-            <w:r>
-              <w:t>NAGIOS</w:t>
-            </w:r>
-          </w:p>
+            <w:vMerge/>
+          </w:tcPr>
+          <w:p/>
         </w:tc>
         <w:tc>
           <w:tcPr>
@@ -4058,15 +4066,7 @@
               <w:cnfStyle w:val="000000000000" w:firstRow="0" w:lastRow="0" w:firstColumn="0" w:lastColumn="0" w:oddVBand="0" w:evenVBand="0" w:oddHBand="0" w:evenHBand="0" w:firstRowFirstColumn="0" w:firstRowLastColumn="0" w:lastRowFirstColumn="0" w:lastRowLastColumn="0"/>
             </w:pPr>
             <w:r>
-              <w:t xml:space="preserve">Configurar </w:t>
-            </w:r>
-            <w:proofErr w:type="spellStart"/>
-            <w:r>
-              <w:t>Nsclient</w:t>
-            </w:r>
-            <w:proofErr w:type="spellEnd"/>
-            <w:r>
-              <w:t xml:space="preserve"> na WVM</w:t>
+              <w:t>Caminho mais forte</w:t>
             </w:r>
           </w:p>
         </w:tc>
@@ -4175,7 +4175,7 @@
               <w:cnfStyle w:val="000000100000" w:firstRow="0" w:lastRow="0" w:firstColumn="0" w:lastColumn="0" w:oddVBand="0" w:evenVBand="0" w:oddHBand="1" w:evenHBand="0" w:firstRowFirstColumn="0" w:firstRowLastColumn="0" w:lastRowFirstColumn="0" w:lastRowLastColumn="0"/>
             </w:pPr>
             <w:r>
-              <w:t>Limpar NAGIOS de ASIST</w:t>
+              <w:t>Caminho mais curto</w:t>
             </w:r>
           </w:p>
         </w:tc>
@@ -4210,42 +4210,45 @@
               <w:jc w:val="center"/>
               <w:cnfStyle w:val="000000100000" w:firstRow="0" w:lastRow="0" w:firstColumn="0" w:lastColumn="0" w:oddVBand="0" w:evenVBand="0" w:oddHBand="1" w:evenHBand="0" w:firstRowFirstColumn="0" w:firstRowLastColumn="0" w:lastRowFirstColumn="0" w:lastRowLastColumn="0"/>
             </w:pPr>
-            <w:r>
-              <w:t>X</w:t>
-            </w:r>
-          </w:p>
-        </w:tc>
-        <w:tc>
-          <w:tcPr>
-            <w:tcW w:w="707" w:type="dxa"/>
-          </w:tcPr>
-          <w:p>
-            <w:pPr>
-              <w:jc w:val="center"/>
-              <w:cnfStyle w:val="000000100000" w:firstRow="0" w:lastRow="0" w:firstColumn="0" w:lastColumn="0" w:oddVBand="0" w:evenVBand="0" w:oddHBand="1" w:evenHBand="0" w:firstRowFirstColumn="0" w:firstRowLastColumn="0" w:lastRowFirstColumn="0" w:lastRowLastColumn="0"/>
-            </w:pPr>
-          </w:p>
-        </w:tc>
-        <w:tc>
-          <w:tcPr>
-            <w:tcW w:w="707" w:type="dxa"/>
-          </w:tcPr>
-          <w:p>
-            <w:pPr>
-              <w:jc w:val="center"/>
-              <w:cnfStyle w:val="000000100000" w:firstRow="0" w:lastRow="0" w:firstColumn="0" w:lastColumn="0" w:oddVBand="0" w:evenVBand="0" w:oddHBand="1" w:evenHBand="0" w:firstRowFirstColumn="0" w:firstRowLastColumn="0" w:lastRowFirstColumn="0" w:lastRowLastColumn="0"/>
-            </w:pPr>
-          </w:p>
-        </w:tc>
-        <w:tc>
-          <w:tcPr>
-            <w:tcW w:w="1131" w:type="dxa"/>
-          </w:tcPr>
-          <w:p>
-            <w:pPr>
-              <w:jc w:val="center"/>
-              <w:cnfStyle w:val="000000100000" w:firstRow="0" w:lastRow="0" w:firstColumn="0" w:lastColumn="0" w:oddVBand="0" w:evenVBand="0" w:oddHBand="1" w:evenHBand="0" w:firstRowFirstColumn="0" w:firstRowLastColumn="0" w:lastRowFirstColumn="0" w:lastRowLastColumn="0"/>
-            </w:pPr>
+          </w:p>
+        </w:tc>
+        <w:tc>
+          <w:tcPr>
+            <w:tcW w:w="707" w:type="dxa"/>
+          </w:tcPr>
+          <w:p>
+            <w:pPr>
+              <w:jc w:val="center"/>
+              <w:cnfStyle w:val="000000100000" w:firstRow="0" w:lastRow="0" w:firstColumn="0" w:lastColumn="0" w:oddVBand="0" w:evenVBand="0" w:oddHBand="1" w:evenHBand="0" w:firstRowFirstColumn="0" w:firstRowLastColumn="0" w:lastRowFirstColumn="0" w:lastRowLastColumn="0"/>
+            </w:pPr>
+            <w:r>
+              <w:t>X</w:t>
+            </w:r>
+          </w:p>
+        </w:tc>
+        <w:tc>
+          <w:tcPr>
+            <w:tcW w:w="707" w:type="dxa"/>
+          </w:tcPr>
+          <w:p>
+            <w:pPr>
+              <w:jc w:val="center"/>
+              <w:cnfStyle w:val="000000100000" w:firstRow="0" w:lastRow="0" w:firstColumn="0" w:lastColumn="0" w:oddVBand="0" w:evenVBand="0" w:oddHBand="1" w:evenHBand="0" w:firstRowFirstColumn="0" w:firstRowLastColumn="0" w:lastRowFirstColumn="0" w:lastRowLastColumn="0"/>
+            </w:pPr>
+          </w:p>
+        </w:tc>
+        <w:tc>
+          <w:tcPr>
+            <w:tcW w:w="1131" w:type="dxa"/>
+          </w:tcPr>
+          <w:p>
+            <w:pPr>
+              <w:jc w:val="center"/>
+              <w:cnfStyle w:val="000000100000" w:firstRow="0" w:lastRow="0" w:firstColumn="0" w:lastColumn="0" w:oddVBand="0" w:evenVBand="0" w:oddHBand="1" w:evenHBand="0" w:firstRowFirstColumn="0" w:firstRowLastColumn="0" w:lastRowFirstColumn="0" w:lastRowLastColumn="0"/>
+            </w:pPr>
+            <w:r>
+              <w:t>X</w:t>
+            </w:r>
           </w:p>
         </w:tc>
         <w:tc>
@@ -4265,9 +4268,17 @@
           <w:tcPr>
             <w:cnfStyle w:val="001000000000" w:firstRow="0" w:lastRow="0" w:firstColumn="1" w:lastColumn="0" w:oddVBand="0" w:evenVBand="0" w:oddHBand="0" w:evenHBand="0" w:firstRowFirstColumn="0" w:firstRowLastColumn="0" w:lastRowFirstColumn="0" w:lastRowLastColumn="0"/>
             <w:tcW w:w="1551" w:type="dxa"/>
-            <w:vMerge/>
-          </w:tcPr>
-          <w:p/>
+            <w:vMerge w:val="restart"/>
+            <w:vAlign w:val="center"/>
+          </w:tcPr>
+          <w:p>
+            <w:pPr>
+              <w:jc w:val="center"/>
+            </w:pPr>
+            <w:r>
+              <w:t>NAGIOS</w:t>
+            </w:r>
+          </w:p>
         </w:tc>
         <w:tc>
           <w:tcPr>
@@ -4278,7 +4289,15 @@
               <w:cnfStyle w:val="000000000000" w:firstRow="0" w:lastRow="0" w:firstColumn="0" w:lastColumn="0" w:oddVBand="0" w:evenVBand="0" w:oddHBand="0" w:evenHBand="0" w:firstRowFirstColumn="0" w:firstRowLastColumn="0" w:lastRowFirstColumn="0" w:lastRowLastColumn="0"/>
             </w:pPr>
             <w:r>
-              <w:t>Controle WVM por HTTP</w:t>
+              <w:t xml:space="preserve">Configurar </w:t>
+            </w:r>
+            <w:proofErr w:type="spellStart"/>
+            <w:r>
+              <w:t>Nsclient</w:t>
+            </w:r>
+            <w:proofErr w:type="spellEnd"/>
+            <w:r>
+              <w:t xml:space="preserve"> na WVM</w:t>
             </w:r>
           </w:p>
         </w:tc>
@@ -4313,42 +4332,45 @@
               <w:jc w:val="center"/>
               <w:cnfStyle w:val="000000000000" w:firstRow="0" w:lastRow="0" w:firstColumn="0" w:lastColumn="0" w:oddVBand="0" w:evenVBand="0" w:oddHBand="0" w:evenHBand="0" w:firstRowFirstColumn="0" w:firstRowLastColumn="0" w:lastRowFirstColumn="0" w:lastRowLastColumn="0"/>
             </w:pPr>
-            <w:r>
-              <w:t>X</w:t>
-            </w:r>
-          </w:p>
-        </w:tc>
-        <w:tc>
-          <w:tcPr>
-            <w:tcW w:w="707" w:type="dxa"/>
-          </w:tcPr>
-          <w:p>
-            <w:pPr>
-              <w:jc w:val="center"/>
-              <w:cnfStyle w:val="000000000000" w:firstRow="0" w:lastRow="0" w:firstColumn="0" w:lastColumn="0" w:oddVBand="0" w:evenVBand="0" w:oddHBand="0" w:evenHBand="0" w:firstRowFirstColumn="0" w:firstRowLastColumn="0" w:lastRowFirstColumn="0" w:lastRowLastColumn="0"/>
-            </w:pPr>
-          </w:p>
-        </w:tc>
-        <w:tc>
-          <w:tcPr>
-            <w:tcW w:w="707" w:type="dxa"/>
-          </w:tcPr>
-          <w:p>
-            <w:pPr>
-              <w:jc w:val="center"/>
-              <w:cnfStyle w:val="000000000000" w:firstRow="0" w:lastRow="0" w:firstColumn="0" w:lastColumn="0" w:oddVBand="0" w:evenVBand="0" w:oddHBand="0" w:evenHBand="0" w:firstRowFirstColumn="0" w:firstRowLastColumn="0" w:lastRowFirstColumn="0" w:lastRowLastColumn="0"/>
-            </w:pPr>
-          </w:p>
-        </w:tc>
-        <w:tc>
-          <w:tcPr>
-            <w:tcW w:w="1131" w:type="dxa"/>
-          </w:tcPr>
-          <w:p>
-            <w:pPr>
-              <w:jc w:val="center"/>
-              <w:cnfStyle w:val="000000000000" w:firstRow="0" w:lastRow="0" w:firstColumn="0" w:lastColumn="0" w:oddVBand="0" w:evenVBand="0" w:oddHBand="0" w:evenHBand="0" w:firstRowFirstColumn="0" w:firstRowLastColumn="0" w:lastRowFirstColumn="0" w:lastRowLastColumn="0"/>
-            </w:pPr>
+          </w:p>
+        </w:tc>
+        <w:tc>
+          <w:tcPr>
+            <w:tcW w:w="707" w:type="dxa"/>
+          </w:tcPr>
+          <w:p>
+            <w:pPr>
+              <w:jc w:val="center"/>
+              <w:cnfStyle w:val="000000000000" w:firstRow="0" w:lastRow="0" w:firstColumn="0" w:lastColumn="0" w:oddVBand="0" w:evenVBand="0" w:oddHBand="0" w:evenHBand="0" w:firstRowFirstColumn="0" w:firstRowLastColumn="0" w:lastRowFirstColumn="0" w:lastRowLastColumn="0"/>
+            </w:pPr>
+            <w:r>
+              <w:t>X</w:t>
+            </w:r>
+          </w:p>
+        </w:tc>
+        <w:tc>
+          <w:tcPr>
+            <w:tcW w:w="707" w:type="dxa"/>
+          </w:tcPr>
+          <w:p>
+            <w:pPr>
+              <w:jc w:val="center"/>
+              <w:cnfStyle w:val="000000000000" w:firstRow="0" w:lastRow="0" w:firstColumn="0" w:lastColumn="0" w:oddVBand="0" w:evenVBand="0" w:oddHBand="0" w:evenHBand="0" w:firstRowFirstColumn="0" w:firstRowLastColumn="0" w:lastRowFirstColumn="0" w:lastRowLastColumn="0"/>
+            </w:pPr>
+          </w:p>
+        </w:tc>
+        <w:tc>
+          <w:tcPr>
+            <w:tcW w:w="1131" w:type="dxa"/>
+          </w:tcPr>
+          <w:p>
+            <w:pPr>
+              <w:jc w:val="center"/>
+              <w:cnfStyle w:val="000000000000" w:firstRow="0" w:lastRow="0" w:firstColumn="0" w:lastColumn="0" w:oddVBand="0" w:evenVBand="0" w:oddHBand="0" w:evenHBand="0" w:firstRowFirstColumn="0" w:firstRowLastColumn="0" w:lastRowFirstColumn="0" w:lastRowLastColumn="0"/>
+            </w:pPr>
+            <w:r>
+              <w:t>X</w:t>
+            </w:r>
           </w:p>
         </w:tc>
         <w:tc>
@@ -4384,7 +4406,7 @@
               <w:cnfStyle w:val="000000100000" w:firstRow="0" w:lastRow="0" w:firstColumn="0" w:lastColumn="0" w:oddVBand="0" w:evenVBand="0" w:oddHBand="1" w:evenHBand="0" w:firstRowFirstColumn="0" w:firstRowLastColumn="0" w:lastRowFirstColumn="0" w:lastRowLastColumn="0"/>
             </w:pPr>
             <w:r>
-              <w:t xml:space="preserve">Verificar espaço em disco </w:t>
+              <w:t>Limpar NAGIOS de ASIST</w:t>
             </w:r>
           </w:p>
         </w:tc>
@@ -4487,7 +4509,7 @@
               <w:cnfStyle w:val="000000000000" w:firstRow="0" w:lastRow="0" w:firstColumn="0" w:lastColumn="0" w:oddVBand="0" w:evenVBand="0" w:oddHBand="0" w:evenHBand="0" w:firstRowFirstColumn="0" w:firstRowLastColumn="0" w:lastRowFirstColumn="0" w:lastRowLastColumn="0"/>
             </w:pPr>
             <w:r>
-              <w:t>Taxa de utilização de CPU</w:t>
+              <w:t>Controle WVM por HTTP</w:t>
             </w:r>
           </w:p>
         </w:tc>
@@ -4593,7 +4615,7 @@
               <w:cnfStyle w:val="000000100000" w:firstRow="0" w:lastRow="0" w:firstColumn="0" w:lastColumn="0" w:oddVBand="0" w:evenVBand="0" w:oddHBand="1" w:evenHBand="0" w:firstRowFirstColumn="0" w:firstRowLastColumn="0" w:lastRowFirstColumn="0" w:lastRowLastColumn="0"/>
             </w:pPr>
             <w:r>
-              <w:t>Controlar trafego da interface de rede</w:t>
+              <w:t xml:space="preserve">Verificar espaço em disco </w:t>
             </w:r>
           </w:p>
         </w:tc>
@@ -4628,31 +4650,31 @@
               <w:jc w:val="center"/>
               <w:cnfStyle w:val="000000100000" w:firstRow="0" w:lastRow="0" w:firstColumn="0" w:lastColumn="0" w:oddVBand="0" w:evenVBand="0" w:oddHBand="1" w:evenHBand="0" w:firstRowFirstColumn="0" w:firstRowLastColumn="0" w:lastRowFirstColumn="0" w:lastRowLastColumn="0"/>
             </w:pPr>
-          </w:p>
-        </w:tc>
-        <w:tc>
-          <w:tcPr>
-            <w:tcW w:w="707" w:type="dxa"/>
-          </w:tcPr>
-          <w:p>
-            <w:pPr>
-              <w:jc w:val="center"/>
-              <w:cnfStyle w:val="000000100000" w:firstRow="0" w:lastRow="0" w:firstColumn="0" w:lastColumn="0" w:oddVBand="0" w:evenVBand="0" w:oddHBand="1" w:evenHBand="0" w:firstRowFirstColumn="0" w:firstRowLastColumn="0" w:lastRowFirstColumn="0" w:lastRowLastColumn="0"/>
-            </w:pPr>
-          </w:p>
-        </w:tc>
-        <w:tc>
-          <w:tcPr>
-            <w:tcW w:w="707" w:type="dxa"/>
-          </w:tcPr>
-          <w:p>
-            <w:pPr>
-              <w:jc w:val="center"/>
-              <w:cnfStyle w:val="000000100000" w:firstRow="0" w:lastRow="0" w:firstColumn="0" w:lastColumn="0" w:oddVBand="0" w:evenVBand="0" w:oddHBand="1" w:evenHBand="0" w:firstRowFirstColumn="0" w:firstRowLastColumn="0" w:lastRowFirstColumn="0" w:lastRowLastColumn="0"/>
-            </w:pPr>
-            <w:r>
-              <w:t>X</w:t>
-            </w:r>
+            <w:r>
+              <w:t>X</w:t>
+            </w:r>
+          </w:p>
+        </w:tc>
+        <w:tc>
+          <w:tcPr>
+            <w:tcW w:w="707" w:type="dxa"/>
+          </w:tcPr>
+          <w:p>
+            <w:pPr>
+              <w:jc w:val="center"/>
+              <w:cnfStyle w:val="000000100000" w:firstRow="0" w:lastRow="0" w:firstColumn="0" w:lastColumn="0" w:oddVBand="0" w:evenVBand="0" w:oddHBand="1" w:evenHBand="0" w:firstRowFirstColumn="0" w:firstRowLastColumn="0" w:lastRowFirstColumn="0" w:lastRowLastColumn="0"/>
+            </w:pPr>
+          </w:p>
+        </w:tc>
+        <w:tc>
+          <w:tcPr>
+            <w:tcW w:w="707" w:type="dxa"/>
+          </w:tcPr>
+          <w:p>
+            <w:pPr>
+              <w:jc w:val="center"/>
+              <w:cnfStyle w:val="000000100000" w:firstRow="0" w:lastRow="0" w:firstColumn="0" w:lastColumn="0" w:oddVBand="0" w:evenVBand="0" w:oddHBand="1" w:evenHBand="0" w:firstRowFirstColumn="0" w:firstRowLastColumn="0" w:lastRowFirstColumn="0" w:lastRowLastColumn="0"/>
+            </w:pPr>
           </w:p>
         </w:tc>
         <w:tc>
@@ -4696,7 +4718,7 @@
               <w:cnfStyle w:val="000000000000" w:firstRow="0" w:lastRow="0" w:firstColumn="0" w:lastColumn="0" w:oddVBand="0" w:evenVBand="0" w:oddHBand="0" w:evenHBand="0" w:firstRowFirstColumn="0" w:firstRowLastColumn="0" w:lastRowFirstColumn="0" w:lastRowLastColumn="0"/>
             </w:pPr>
             <w:r>
-              <w:t>Número de utilizadores registados</w:t>
+              <w:t>Taxa de utilização de CPU</w:t>
             </w:r>
           </w:p>
         </w:tc>
@@ -4720,20 +4742,20 @@
               <w:jc w:val="center"/>
               <w:cnfStyle w:val="000000000000" w:firstRow="0" w:lastRow="0" w:firstColumn="0" w:lastColumn="0" w:oddVBand="0" w:evenVBand="0" w:oddHBand="0" w:evenHBand="0" w:firstRowFirstColumn="0" w:firstRowLastColumn="0" w:lastRowFirstColumn="0" w:lastRowLastColumn="0"/>
             </w:pPr>
-            <w:r>
-              <w:t>X</w:t>
-            </w:r>
-          </w:p>
-        </w:tc>
-        <w:tc>
-          <w:tcPr>
-            <w:tcW w:w="1131" w:type="dxa"/>
-          </w:tcPr>
-          <w:p>
-            <w:pPr>
-              <w:jc w:val="center"/>
-              <w:cnfStyle w:val="000000000000" w:firstRow="0" w:lastRow="0" w:firstColumn="0" w:lastColumn="0" w:oddVBand="0" w:evenVBand="0" w:oddHBand="0" w:evenHBand="0" w:firstRowFirstColumn="0" w:firstRowLastColumn="0" w:lastRowFirstColumn="0" w:lastRowLastColumn="0"/>
-            </w:pPr>
+          </w:p>
+        </w:tc>
+        <w:tc>
+          <w:tcPr>
+            <w:tcW w:w="1131" w:type="dxa"/>
+          </w:tcPr>
+          <w:p>
+            <w:pPr>
+              <w:jc w:val="center"/>
+              <w:cnfStyle w:val="000000000000" w:firstRow="0" w:lastRow="0" w:firstColumn="0" w:lastColumn="0" w:oddVBand="0" w:evenVBand="0" w:oddHBand="0" w:evenHBand="0" w:firstRowFirstColumn="0" w:firstRowLastColumn="0" w:lastRowFirstColumn="0" w:lastRowLastColumn="0"/>
+            </w:pPr>
+            <w:r>
+              <w:t>X</w:t>
+            </w:r>
           </w:p>
         </w:tc>
         <w:tc>
@@ -4802,18 +4824,7 @@
               <w:cnfStyle w:val="000000100000" w:firstRow="0" w:lastRow="0" w:firstColumn="0" w:lastColumn="0" w:oddVBand="0" w:evenVBand="0" w:oddHBand="1" w:evenHBand="0" w:firstRowFirstColumn="0" w:firstRowLastColumn="0" w:lastRowFirstColumn="0" w:lastRowLastColumn="0"/>
             </w:pPr>
             <w:r>
-              <w:t xml:space="preserve">Taxa de </w:t>
-            </w:r>
-            <w:proofErr w:type="gramStart"/>
-            <w:r>
-              <w:rPr>
-                <w:i/>
-              </w:rPr>
-              <w:t>downloads</w:t>
-            </w:r>
-            <w:proofErr w:type="gramEnd"/>
-            <w:r>
-              <w:t xml:space="preserve"> do jogo</w:t>
+              <w:t>Controlar trafego da interface de rede</w:t>
             </w:r>
           </w:p>
         </w:tc>
@@ -4826,9 +4837,6 @@
               <w:jc w:val="center"/>
               <w:cnfStyle w:val="000000100000" w:firstRow="0" w:lastRow="0" w:firstColumn="0" w:lastColumn="0" w:oddVBand="0" w:evenVBand="0" w:oddHBand="1" w:evenHBand="0" w:firstRowFirstColumn="0" w:firstRowLastColumn="0" w:lastRowFirstColumn="0" w:lastRowLastColumn="0"/>
             </w:pPr>
-            <w:r>
-              <w:t>X</w:t>
-            </w:r>
           </w:p>
         </w:tc>
         <w:tc>
@@ -4873,6 +4881,9 @@
               <w:jc w:val="center"/>
               <w:cnfStyle w:val="000000100000" w:firstRow="0" w:lastRow="0" w:firstColumn="0" w:lastColumn="0" w:oddVBand="0" w:evenVBand="0" w:oddHBand="1" w:evenHBand="0" w:firstRowFirstColumn="0" w:firstRowLastColumn="0" w:lastRowFirstColumn="0" w:lastRowLastColumn="0"/>
             </w:pPr>
+            <w:r>
+              <w:t>X</w:t>
+            </w:r>
           </w:p>
         </w:tc>
         <w:tc>
@@ -4916,7 +4927,7 @@
               <w:cnfStyle w:val="000000000000" w:firstRow="0" w:lastRow="0" w:firstColumn="0" w:lastColumn="0" w:oddVBand="0" w:evenVBand="0" w:oddHBand="0" w:evenHBand="0" w:firstRowFirstColumn="0" w:firstRowLastColumn="0" w:lastRowFirstColumn="0" w:lastRowLastColumn="0"/>
             </w:pPr>
             <w:r>
-              <w:t>Controlar WVM por https</w:t>
+              <w:t>Número de utilizadores registados</w:t>
             </w:r>
           </w:p>
         </w:tc>
@@ -5009,30 +5020,31 @@
           <w:tcPr>
             <w:cnfStyle w:val="001000000000" w:firstRow="0" w:lastRow="0" w:firstColumn="1" w:lastColumn="0" w:oddVBand="0" w:evenVBand="0" w:oddHBand="0" w:evenHBand="0" w:firstRowFirstColumn="0" w:firstRowLastColumn="0" w:lastRowFirstColumn="0" w:lastRowLastColumn="0"/>
             <w:tcW w:w="1551" w:type="dxa"/>
-            <w:vMerge w:val="restart"/>
-            <w:vAlign w:val="center"/>
-          </w:tcPr>
-          <w:p>
-            <w:pPr>
-              <w:jc w:val="center"/>
-            </w:pPr>
+            <w:vMerge/>
+          </w:tcPr>
+          <w:p/>
+        </w:tc>
+        <w:tc>
+          <w:tcPr>
+            <w:tcW w:w="2684" w:type="dxa"/>
+          </w:tcPr>
+          <w:p>
+            <w:pPr>
+              <w:cnfStyle w:val="000000100000" w:firstRow="0" w:lastRow="0" w:firstColumn="0" w:lastColumn="0" w:oddVBand="0" w:evenVBand="0" w:oddHBand="1" w:evenHBand="0" w:firstRowFirstColumn="0" w:firstRowLastColumn="0" w:lastRowFirstColumn="0" w:lastRowLastColumn="0"/>
+            </w:pPr>
+            <w:r>
+              <w:t xml:space="preserve">Taxa de </w:t>
+            </w:r>
             <w:proofErr w:type="gramStart"/>
             <w:r>
-              <w:t>WEBSITE</w:t>
+              <w:rPr>
+                <w:i/>
+              </w:rPr>
+              <w:t>downloads</w:t>
             </w:r>
             <w:proofErr w:type="gramEnd"/>
-          </w:p>
-        </w:tc>
-        <w:tc>
-          <w:tcPr>
-            <w:tcW w:w="2684" w:type="dxa"/>
-          </w:tcPr>
-          <w:p>
-            <w:pPr>
-              <w:cnfStyle w:val="000000100000" w:firstRow="0" w:lastRow="0" w:firstColumn="0" w:lastColumn="0" w:oddVBand="0" w:evenVBand="0" w:oddHBand="1" w:evenHBand="0" w:firstRowFirstColumn="0" w:firstRowLastColumn="0" w:lastRowFirstColumn="0" w:lastRowLastColumn="0"/>
-            </w:pPr>
-            <w:r>
-              <w:t>Criação do modelo e persistência</w:t>
+            <w:r>
+              <w:t xml:space="preserve"> do jogo</w:t>
             </w:r>
           </w:p>
         </w:tc>
@@ -5045,6 +5057,9 @@
               <w:jc w:val="center"/>
               <w:cnfStyle w:val="000000100000" w:firstRow="0" w:lastRow="0" w:firstColumn="0" w:lastColumn="0" w:oddVBand="0" w:evenVBand="0" w:oddHBand="1" w:evenHBand="0" w:firstRowFirstColumn="0" w:firstRowLastColumn="0" w:lastRowFirstColumn="0" w:lastRowLastColumn="0"/>
             </w:pPr>
+            <w:r>
+              <w:t>X</w:t>
+            </w:r>
           </w:p>
         </w:tc>
         <w:tc>
@@ -5056,70 +5071,61 @@
               <w:jc w:val="center"/>
               <w:cnfStyle w:val="000000100000" w:firstRow="0" w:lastRow="0" w:firstColumn="0" w:lastColumn="0" w:oddVBand="0" w:evenVBand="0" w:oddHBand="1" w:evenHBand="0" w:firstRowFirstColumn="0" w:firstRowLastColumn="0" w:lastRowFirstColumn="0" w:lastRowLastColumn="0"/>
             </w:pPr>
-            <w:r>
-              <w:t>X</w:t>
-            </w:r>
-          </w:p>
-        </w:tc>
-        <w:tc>
-          <w:tcPr>
-            <w:tcW w:w="1131" w:type="dxa"/>
-          </w:tcPr>
-          <w:p>
-            <w:pPr>
-              <w:jc w:val="center"/>
-              <w:cnfStyle w:val="000000100000" w:firstRow="0" w:lastRow="0" w:firstColumn="0" w:lastColumn="0" w:oddVBand="0" w:evenVBand="0" w:oddHBand="1" w:evenHBand="0" w:firstRowFirstColumn="0" w:firstRowLastColumn="0" w:lastRowFirstColumn="0" w:lastRowLastColumn="0"/>
-            </w:pPr>
-            <w:r>
-              <w:t>X</w:t>
-            </w:r>
-          </w:p>
-        </w:tc>
-        <w:tc>
-          <w:tcPr>
-            <w:tcW w:w="707" w:type="dxa"/>
-          </w:tcPr>
-          <w:p>
-            <w:pPr>
-              <w:jc w:val="center"/>
-              <w:cnfStyle w:val="000000100000" w:firstRow="0" w:lastRow="0" w:firstColumn="0" w:lastColumn="0" w:oddVBand="0" w:evenVBand="0" w:oddHBand="1" w:evenHBand="0" w:firstRowFirstColumn="0" w:firstRowLastColumn="0" w:lastRowFirstColumn="0" w:lastRowLastColumn="0"/>
-            </w:pPr>
-          </w:p>
-        </w:tc>
-        <w:tc>
-          <w:tcPr>
-            <w:tcW w:w="707" w:type="dxa"/>
-          </w:tcPr>
-          <w:p>
-            <w:pPr>
-              <w:jc w:val="center"/>
-              <w:cnfStyle w:val="000000100000" w:firstRow="0" w:lastRow="0" w:firstColumn="0" w:lastColumn="0" w:oddVBand="0" w:evenVBand="0" w:oddHBand="1" w:evenHBand="0" w:firstRowFirstColumn="0" w:firstRowLastColumn="0" w:lastRowFirstColumn="0" w:lastRowLastColumn="0"/>
-            </w:pPr>
-          </w:p>
-        </w:tc>
-        <w:tc>
-          <w:tcPr>
-            <w:tcW w:w="1131" w:type="dxa"/>
-          </w:tcPr>
-          <w:p>
-            <w:pPr>
-              <w:jc w:val="center"/>
-              <w:cnfStyle w:val="000000100000" w:firstRow="0" w:lastRow="0" w:firstColumn="0" w:lastColumn="0" w:oddVBand="0" w:evenVBand="0" w:oddHBand="1" w:evenHBand="0" w:firstRowFirstColumn="0" w:firstRowLastColumn="0" w:lastRowFirstColumn="0" w:lastRowLastColumn="0"/>
-            </w:pPr>
-          </w:p>
-        </w:tc>
-        <w:tc>
-          <w:tcPr>
-            <w:tcW w:w="1131" w:type="dxa"/>
-          </w:tcPr>
-          <w:p>
-            <w:pPr>
-              <w:jc w:val="center"/>
-              <w:cnfStyle w:val="000000100000" w:firstRow="0" w:lastRow="0" w:firstColumn="0" w:lastColumn="0" w:oddVBand="0" w:evenVBand="0" w:oddHBand="1" w:evenHBand="0" w:firstRowFirstColumn="0" w:firstRowLastColumn="0" w:lastRowFirstColumn="0" w:lastRowLastColumn="0"/>
-            </w:pPr>
-            <w:r>
-              <w:t>100%</w:t>
-            </w:r>
+          </w:p>
+        </w:tc>
+        <w:tc>
+          <w:tcPr>
+            <w:tcW w:w="1131" w:type="dxa"/>
+          </w:tcPr>
+          <w:p>
+            <w:pPr>
+              <w:jc w:val="center"/>
+              <w:cnfStyle w:val="000000100000" w:firstRow="0" w:lastRow="0" w:firstColumn="0" w:lastColumn="0" w:oddVBand="0" w:evenVBand="0" w:oddHBand="1" w:evenHBand="0" w:firstRowFirstColumn="0" w:firstRowLastColumn="0" w:lastRowFirstColumn="0" w:lastRowLastColumn="0"/>
+            </w:pPr>
+          </w:p>
+        </w:tc>
+        <w:tc>
+          <w:tcPr>
+            <w:tcW w:w="707" w:type="dxa"/>
+          </w:tcPr>
+          <w:p>
+            <w:pPr>
+              <w:jc w:val="center"/>
+              <w:cnfStyle w:val="000000100000" w:firstRow="0" w:lastRow="0" w:firstColumn="0" w:lastColumn="0" w:oddVBand="0" w:evenVBand="0" w:oddHBand="1" w:evenHBand="0" w:firstRowFirstColumn="0" w:firstRowLastColumn="0" w:lastRowFirstColumn="0" w:lastRowLastColumn="0"/>
+            </w:pPr>
+          </w:p>
+        </w:tc>
+        <w:tc>
+          <w:tcPr>
+            <w:tcW w:w="707" w:type="dxa"/>
+          </w:tcPr>
+          <w:p>
+            <w:pPr>
+              <w:jc w:val="center"/>
+              <w:cnfStyle w:val="000000100000" w:firstRow="0" w:lastRow="0" w:firstColumn="0" w:lastColumn="0" w:oddVBand="0" w:evenVBand="0" w:oddHBand="1" w:evenHBand="0" w:firstRowFirstColumn="0" w:firstRowLastColumn="0" w:lastRowFirstColumn="0" w:lastRowLastColumn="0"/>
+            </w:pPr>
+          </w:p>
+        </w:tc>
+        <w:tc>
+          <w:tcPr>
+            <w:tcW w:w="1131" w:type="dxa"/>
+          </w:tcPr>
+          <w:p>
+            <w:pPr>
+              <w:jc w:val="center"/>
+              <w:cnfStyle w:val="000000100000" w:firstRow="0" w:lastRow="0" w:firstColumn="0" w:lastColumn="0" w:oddVBand="0" w:evenVBand="0" w:oddHBand="1" w:evenHBand="0" w:firstRowFirstColumn="0" w:firstRowLastColumn="0" w:lastRowFirstColumn="0" w:lastRowLastColumn="0"/>
+            </w:pPr>
+          </w:p>
+        </w:tc>
+        <w:tc>
+          <w:tcPr>
+            <w:tcW w:w="1131" w:type="dxa"/>
+          </w:tcPr>
+          <w:p>
+            <w:pPr>
+              <w:jc w:val="center"/>
+              <w:cnfStyle w:val="000000100000" w:firstRow="0" w:lastRow="0" w:firstColumn="0" w:lastColumn="0" w:oddVBand="0" w:evenVBand="0" w:oddHBand="1" w:evenHBand="0" w:firstRowFirstColumn="0" w:firstRowLastColumn="0" w:lastRowFirstColumn="0" w:lastRowLastColumn="0"/>
+            </w:pPr>
           </w:p>
         </w:tc>
       </w:tr>
@@ -5129,13 +5135,8 @@
             <w:cnfStyle w:val="001000000000" w:firstRow="0" w:lastRow="0" w:firstColumn="1" w:lastColumn="0" w:oddVBand="0" w:evenVBand="0" w:oddHBand="0" w:evenHBand="0" w:firstRowFirstColumn="0" w:firstRowLastColumn="0" w:lastRowFirstColumn="0" w:lastRowLastColumn="0"/>
             <w:tcW w:w="1551" w:type="dxa"/>
             <w:vMerge/>
-            <w:vAlign w:val="center"/>
-          </w:tcPr>
-          <w:p>
-            <w:pPr>
-              <w:jc w:val="center"/>
-            </w:pPr>
-          </w:p>
+          </w:tcPr>
+          <w:p/>
         </w:tc>
         <w:tc>
           <w:tcPr>
@@ -5146,7 +5147,7 @@
               <w:cnfStyle w:val="000000000000" w:firstRow="0" w:lastRow="0" w:firstColumn="0" w:lastColumn="0" w:oddVBand="0" w:evenVBand="0" w:oddHBand="0" w:evenHBand="0" w:firstRowFirstColumn="0" w:firstRowLastColumn="0" w:lastRowFirstColumn="0" w:lastRowLastColumn="0"/>
             </w:pPr>
             <w:r>
-              <w:t>Criar perfil</w:t>
+              <w:t>Controlar WVM por https</w:t>
             </w:r>
           </w:p>
         </w:tc>
@@ -5184,56 +5185,50 @@
               <w:jc w:val="center"/>
               <w:cnfStyle w:val="000000000000" w:firstRow="0" w:lastRow="0" w:firstColumn="0" w:lastColumn="0" w:oddVBand="0" w:evenVBand="0" w:oddHBand="0" w:evenHBand="0" w:firstRowFirstColumn="0" w:firstRowLastColumn="0" w:lastRowFirstColumn="0" w:lastRowLastColumn="0"/>
             </w:pPr>
-            <w:r>
-              <w:t>X</w:t>
-            </w:r>
-          </w:p>
-        </w:tc>
-        <w:tc>
-          <w:tcPr>
-            <w:tcW w:w="707" w:type="dxa"/>
-          </w:tcPr>
-          <w:p>
-            <w:pPr>
-              <w:jc w:val="center"/>
-              <w:cnfStyle w:val="000000000000" w:firstRow="0" w:lastRow="0" w:firstColumn="0" w:lastColumn="0" w:oddVBand="0" w:evenVBand="0" w:oddHBand="0" w:evenHBand="0" w:firstRowFirstColumn="0" w:firstRowLastColumn="0" w:lastRowFirstColumn="0" w:lastRowLastColumn="0"/>
-            </w:pPr>
-          </w:p>
-        </w:tc>
-        <w:tc>
-          <w:tcPr>
-            <w:tcW w:w="707" w:type="dxa"/>
-          </w:tcPr>
-          <w:p>
-            <w:pPr>
-              <w:jc w:val="center"/>
-              <w:cnfStyle w:val="000000000000" w:firstRow="0" w:lastRow="0" w:firstColumn="0" w:lastColumn="0" w:oddVBand="0" w:evenVBand="0" w:oddHBand="0" w:evenHBand="0" w:firstRowFirstColumn="0" w:firstRowLastColumn="0" w:lastRowFirstColumn="0" w:lastRowLastColumn="0"/>
-            </w:pPr>
-          </w:p>
-        </w:tc>
-        <w:tc>
-          <w:tcPr>
-            <w:tcW w:w="1131" w:type="dxa"/>
-          </w:tcPr>
-          <w:p>
-            <w:pPr>
-              <w:jc w:val="center"/>
-              <w:cnfStyle w:val="000000000000" w:firstRow="0" w:lastRow="0" w:firstColumn="0" w:lastColumn="0" w:oddVBand="0" w:evenVBand="0" w:oddHBand="0" w:evenHBand="0" w:firstRowFirstColumn="0" w:firstRowLastColumn="0" w:lastRowFirstColumn="0" w:lastRowLastColumn="0"/>
-            </w:pPr>
-          </w:p>
-        </w:tc>
-        <w:tc>
-          <w:tcPr>
-            <w:tcW w:w="1131" w:type="dxa"/>
-          </w:tcPr>
-          <w:p>
-            <w:pPr>
-              <w:jc w:val="center"/>
-              <w:cnfStyle w:val="000000000000" w:firstRow="0" w:lastRow="0" w:firstColumn="0" w:lastColumn="0" w:oddVBand="0" w:evenVBand="0" w:oddHBand="0" w:evenHBand="0" w:firstRowFirstColumn="0" w:firstRowLastColumn="0" w:lastRowFirstColumn="0" w:lastRowLastColumn="0"/>
-            </w:pPr>
-            <w:r>
-              <w:t>100%</w:t>
-            </w:r>
+          </w:p>
+        </w:tc>
+        <w:tc>
+          <w:tcPr>
+            <w:tcW w:w="707" w:type="dxa"/>
+          </w:tcPr>
+          <w:p>
+            <w:pPr>
+              <w:jc w:val="center"/>
+              <w:cnfStyle w:val="000000000000" w:firstRow="0" w:lastRow="0" w:firstColumn="0" w:lastColumn="0" w:oddVBand="0" w:evenVBand="0" w:oddHBand="0" w:evenHBand="0" w:firstRowFirstColumn="0" w:firstRowLastColumn="0" w:lastRowFirstColumn="0" w:lastRowLastColumn="0"/>
+            </w:pPr>
+          </w:p>
+        </w:tc>
+        <w:tc>
+          <w:tcPr>
+            <w:tcW w:w="707" w:type="dxa"/>
+          </w:tcPr>
+          <w:p>
+            <w:pPr>
+              <w:jc w:val="center"/>
+              <w:cnfStyle w:val="000000000000" w:firstRow="0" w:lastRow="0" w:firstColumn="0" w:lastColumn="0" w:oddVBand="0" w:evenVBand="0" w:oddHBand="0" w:evenHBand="0" w:firstRowFirstColumn="0" w:firstRowLastColumn="0" w:lastRowFirstColumn="0" w:lastRowLastColumn="0"/>
+            </w:pPr>
+          </w:p>
+        </w:tc>
+        <w:tc>
+          <w:tcPr>
+            <w:tcW w:w="1131" w:type="dxa"/>
+          </w:tcPr>
+          <w:p>
+            <w:pPr>
+              <w:jc w:val="center"/>
+              <w:cnfStyle w:val="000000000000" w:firstRow="0" w:lastRow="0" w:firstColumn="0" w:lastColumn="0" w:oddVBand="0" w:evenVBand="0" w:oddHBand="0" w:evenHBand="0" w:firstRowFirstColumn="0" w:firstRowLastColumn="0" w:lastRowFirstColumn="0" w:lastRowLastColumn="0"/>
+            </w:pPr>
+          </w:p>
+        </w:tc>
+        <w:tc>
+          <w:tcPr>
+            <w:tcW w:w="1131" w:type="dxa"/>
+          </w:tcPr>
+          <w:p>
+            <w:pPr>
+              <w:jc w:val="center"/>
+              <w:cnfStyle w:val="000000000000" w:firstRow="0" w:lastRow="0" w:firstColumn="0" w:lastColumn="0" w:oddVBand="0" w:evenVBand="0" w:oddHBand="0" w:evenHBand="0" w:firstRowFirstColumn="0" w:firstRowLastColumn="0" w:lastRowFirstColumn="0" w:lastRowLastColumn="0"/>
+            </w:pPr>
           </w:p>
         </w:tc>
       </w:tr>
@@ -5245,9 +5240,20 @@
           <w:tcPr>
             <w:cnfStyle w:val="001000000000" w:firstRow="0" w:lastRow="0" w:firstColumn="1" w:lastColumn="0" w:oddVBand="0" w:evenVBand="0" w:oddHBand="0" w:evenHBand="0" w:firstRowFirstColumn="0" w:firstRowLastColumn="0" w:lastRowFirstColumn="0" w:lastRowLastColumn="0"/>
             <w:tcW w:w="1551" w:type="dxa"/>
-            <w:vMerge/>
-          </w:tcPr>
-          <w:p/>
+            <w:vMerge w:val="restart"/>
+            <w:vAlign w:val="center"/>
+          </w:tcPr>
+          <w:p>
+            <w:pPr>
+              <w:jc w:val="center"/>
+            </w:pPr>
+            <w:proofErr w:type="gramStart"/>
+            <w:r>
+              <w:lastRenderedPageBreak/>
+              <w:t>WEBSITE</w:t>
+            </w:r>
+            <w:proofErr w:type="gramEnd"/>
+          </w:p>
         </w:tc>
         <w:tc>
           <w:tcPr>
@@ -5258,7 +5264,7 @@
               <w:cnfStyle w:val="000000100000" w:firstRow="0" w:lastRow="0" w:firstColumn="0" w:lastColumn="0" w:oddVBand="0" w:evenVBand="0" w:oddHBand="1" w:evenHBand="0" w:firstRowFirstColumn="0" w:firstRowLastColumn="0" w:lastRowFirstColumn="0" w:lastRowLastColumn="0"/>
             </w:pPr>
             <w:r>
-              <w:t>Editar perfil</w:t>
+              <w:t>Criação do modelo e persistência</w:t>
             </w:r>
           </w:p>
         </w:tc>
@@ -5355,8 +5361,13 @@
             <w:cnfStyle w:val="001000000000" w:firstRow="0" w:lastRow="0" w:firstColumn="1" w:lastColumn="0" w:oddVBand="0" w:evenVBand="0" w:oddHBand="0" w:evenHBand="0" w:firstRowFirstColumn="0" w:firstRowLastColumn="0" w:lastRowFirstColumn="0" w:lastRowLastColumn="0"/>
             <w:tcW w:w="1551" w:type="dxa"/>
             <w:vMerge/>
-          </w:tcPr>
-          <w:p/>
+            <w:vAlign w:val="center"/>
+          </w:tcPr>
+          <w:p>
+            <w:pPr>
+              <w:jc w:val="center"/>
+            </w:pPr>
+          </w:p>
         </w:tc>
         <w:tc>
           <w:tcPr>
@@ -5367,7 +5378,7 @@
               <w:cnfStyle w:val="000000000000" w:firstRow="0" w:lastRow="0" w:firstColumn="0" w:lastColumn="0" w:oddVBand="0" w:evenVBand="0" w:oddHBand="0" w:evenHBand="0" w:firstRowFirstColumn="0" w:firstRowLastColumn="0" w:lastRowFirstColumn="0" w:lastRowLastColumn="0"/>
             </w:pPr>
             <w:r>
-              <w:t>Remover conta (*)</w:t>
+              <w:t>Criar perfil</w:t>
             </w:r>
           </w:p>
         </w:tc>
@@ -5479,7 +5490,7 @@
               <w:cnfStyle w:val="000000100000" w:firstRow="0" w:lastRow="0" w:firstColumn="0" w:lastColumn="0" w:oddVBand="0" w:evenVBand="0" w:oddHBand="1" w:evenHBand="0" w:firstRowFirstColumn="0" w:firstRowLastColumn="0" w:lastRowFirstColumn="0" w:lastRowLastColumn="0"/>
             </w:pPr>
             <w:r>
-              <w:t>Pedido de Amizade</w:t>
+              <w:t>Editar perfil</w:t>
             </w:r>
           </w:p>
         </w:tc>
@@ -5564,6 +5575,9 @@
               <w:jc w:val="center"/>
               <w:cnfStyle w:val="000000100000" w:firstRow="0" w:lastRow="0" w:firstColumn="0" w:lastColumn="0" w:oddVBand="0" w:evenVBand="0" w:oddHBand="1" w:evenHBand="0" w:firstRowFirstColumn="0" w:firstRowLastColumn="0" w:lastRowFirstColumn="0" w:lastRowLastColumn="0"/>
             </w:pPr>
+            <w:r>
+              <w:t>100%</w:t>
+            </w:r>
           </w:p>
         </w:tc>
       </w:tr>
@@ -5585,7 +5599,7 @@
               <w:cnfStyle w:val="000000000000" w:firstRow="0" w:lastRow="0" w:firstColumn="0" w:lastColumn="0" w:oddVBand="0" w:evenVBand="0" w:oddHBand="0" w:evenHBand="0" w:firstRowFirstColumn="0" w:firstRowLastColumn="0" w:lastRowFirstColumn="0" w:lastRowLastColumn="0"/>
             </w:pPr>
             <w:r>
-              <w:t>Visualizar Pedidos de amizade</w:t>
+              <w:t>Remover conta (*)</w:t>
             </w:r>
           </w:p>
         </w:tc>
@@ -5670,6 +5684,9 @@
               <w:jc w:val="center"/>
               <w:cnfStyle w:val="000000000000" w:firstRow="0" w:lastRow="0" w:firstColumn="0" w:lastColumn="0" w:oddVBand="0" w:evenVBand="0" w:oddHBand="0" w:evenHBand="0" w:firstRowFirstColumn="0" w:firstRowLastColumn="0" w:lastRowFirstColumn="0" w:lastRowLastColumn="0"/>
             </w:pPr>
+            <w:r>
+              <w:t>100%</w:t>
+            </w:r>
           </w:p>
         </w:tc>
       </w:tr>
@@ -5694,7 +5711,7 @@
               <w:cnfStyle w:val="000000100000" w:firstRow="0" w:lastRow="0" w:firstColumn="0" w:lastColumn="0" w:oddVBand="0" w:evenVBand="0" w:oddHBand="1" w:evenHBand="0" w:firstRowFirstColumn="0" w:firstRowLastColumn="0" w:lastRowFirstColumn="0" w:lastRowLastColumn="0"/>
             </w:pPr>
             <w:r>
-              <w:t>Responder a pedidos de amizade</w:t>
+              <w:t>Pedido de Amizade</w:t>
             </w:r>
           </w:p>
         </w:tc>
@@ -5800,15 +5817,7 @@
               <w:cnfStyle w:val="000000000000" w:firstRow="0" w:lastRow="0" w:firstColumn="0" w:lastColumn="0" w:oddVBand="0" w:evenVBand="0" w:oddHBand="0" w:evenHBand="0" w:firstRowFirstColumn="0" w:firstRowLastColumn="0" w:lastRowFirstColumn="0" w:lastRowLastColumn="0"/>
             </w:pPr>
             <w:r>
-              <w:t>Catalogar ligações (</w:t>
-            </w:r>
-            <w:proofErr w:type="spellStart"/>
-            <w:r>
-              <w:t>Tag</w:t>
-            </w:r>
-            <w:proofErr w:type="spellEnd"/>
-            <w:r>
-              <w:t>/Força)</w:t>
+              <w:t>Visualizar Pedidos de amizade</w:t>
             </w:r>
           </w:p>
         </w:tc>
@@ -5917,7 +5926,7 @@
               <w:cnfStyle w:val="000000100000" w:firstRow="0" w:lastRow="0" w:firstColumn="0" w:lastColumn="0" w:oddVBand="0" w:evenVBand="0" w:oddHBand="1" w:evenHBand="0" w:firstRowFirstColumn="0" w:firstRowLastColumn="0" w:lastRowFirstColumn="0" w:lastRowLastColumn="0"/>
             </w:pPr>
             <w:r>
-              <w:t>Visualizar Sugestões de amigos</w:t>
+              <w:t>Responder a pedidos de amizade</w:t>
             </w:r>
           </w:p>
         </w:tc>
@@ -6023,6 +6032,229 @@
               <w:cnfStyle w:val="000000000000" w:firstRow="0" w:lastRow="0" w:firstColumn="0" w:lastColumn="0" w:oddVBand="0" w:evenVBand="0" w:oddHBand="0" w:evenHBand="0" w:firstRowFirstColumn="0" w:firstRowLastColumn="0" w:lastRowFirstColumn="0" w:lastRowLastColumn="0"/>
             </w:pPr>
             <w:r>
+              <w:t>Catalogar ligações (</w:t>
+            </w:r>
+            <w:proofErr w:type="spellStart"/>
+            <w:r>
+              <w:t>Tag</w:t>
+            </w:r>
+            <w:proofErr w:type="spellEnd"/>
+            <w:r>
+              <w:t>/Força)</w:t>
+            </w:r>
+          </w:p>
+        </w:tc>
+        <w:tc>
+          <w:tcPr>
+            <w:tcW w:w="566" w:type="dxa"/>
+          </w:tcPr>
+          <w:p>
+            <w:pPr>
+              <w:jc w:val="center"/>
+              <w:cnfStyle w:val="000000000000" w:firstRow="0" w:lastRow="0" w:firstColumn="0" w:lastColumn="0" w:oddVBand="0" w:evenVBand="0" w:oddHBand="0" w:evenHBand="0" w:firstRowFirstColumn="0" w:firstRowLastColumn="0" w:lastRowFirstColumn="0" w:lastRowLastColumn="0"/>
+            </w:pPr>
+          </w:p>
+        </w:tc>
+        <w:tc>
+          <w:tcPr>
+            <w:tcW w:w="848" w:type="dxa"/>
+          </w:tcPr>
+          <w:p>
+            <w:pPr>
+              <w:jc w:val="center"/>
+              <w:cnfStyle w:val="000000000000" w:firstRow="0" w:lastRow="0" w:firstColumn="0" w:lastColumn="0" w:oddVBand="0" w:evenVBand="0" w:oddHBand="0" w:evenHBand="0" w:firstRowFirstColumn="0" w:firstRowLastColumn="0" w:lastRowFirstColumn="0" w:lastRowLastColumn="0"/>
+            </w:pPr>
+            <w:r>
+              <w:t>X</w:t>
+            </w:r>
+          </w:p>
+        </w:tc>
+        <w:tc>
+          <w:tcPr>
+            <w:tcW w:w="1131" w:type="dxa"/>
+          </w:tcPr>
+          <w:p>
+            <w:pPr>
+              <w:jc w:val="center"/>
+              <w:cnfStyle w:val="000000000000" w:firstRow="0" w:lastRow="0" w:firstColumn="0" w:lastColumn="0" w:oddVBand="0" w:evenVBand="0" w:oddHBand="0" w:evenHBand="0" w:firstRowFirstColumn="0" w:firstRowLastColumn="0" w:lastRowFirstColumn="0" w:lastRowLastColumn="0"/>
+            </w:pPr>
+            <w:r>
+              <w:t>X</w:t>
+            </w:r>
+          </w:p>
+        </w:tc>
+        <w:tc>
+          <w:tcPr>
+            <w:tcW w:w="707" w:type="dxa"/>
+          </w:tcPr>
+          <w:p>
+            <w:pPr>
+              <w:jc w:val="center"/>
+              <w:cnfStyle w:val="000000000000" w:firstRow="0" w:lastRow="0" w:firstColumn="0" w:lastColumn="0" w:oddVBand="0" w:evenVBand="0" w:oddHBand="0" w:evenHBand="0" w:firstRowFirstColumn="0" w:firstRowLastColumn="0" w:lastRowFirstColumn="0" w:lastRowLastColumn="0"/>
+            </w:pPr>
+          </w:p>
+        </w:tc>
+        <w:tc>
+          <w:tcPr>
+            <w:tcW w:w="707" w:type="dxa"/>
+          </w:tcPr>
+          <w:p>
+            <w:pPr>
+              <w:jc w:val="center"/>
+              <w:cnfStyle w:val="000000000000" w:firstRow="0" w:lastRow="0" w:firstColumn="0" w:lastColumn="0" w:oddVBand="0" w:evenVBand="0" w:oddHBand="0" w:evenHBand="0" w:firstRowFirstColumn="0" w:firstRowLastColumn="0" w:lastRowFirstColumn="0" w:lastRowLastColumn="0"/>
+            </w:pPr>
+          </w:p>
+        </w:tc>
+        <w:tc>
+          <w:tcPr>
+            <w:tcW w:w="1131" w:type="dxa"/>
+          </w:tcPr>
+          <w:p>
+            <w:pPr>
+              <w:jc w:val="center"/>
+              <w:cnfStyle w:val="000000000000" w:firstRow="0" w:lastRow="0" w:firstColumn="0" w:lastColumn="0" w:oddVBand="0" w:evenVBand="0" w:oddHBand="0" w:evenHBand="0" w:firstRowFirstColumn="0" w:firstRowLastColumn="0" w:lastRowFirstColumn="0" w:lastRowLastColumn="0"/>
+            </w:pPr>
+          </w:p>
+        </w:tc>
+        <w:tc>
+          <w:tcPr>
+            <w:tcW w:w="1131" w:type="dxa"/>
+          </w:tcPr>
+          <w:p>
+            <w:pPr>
+              <w:jc w:val="center"/>
+              <w:cnfStyle w:val="000000000000" w:firstRow="0" w:lastRow="0" w:firstColumn="0" w:lastColumn="0" w:oddVBand="0" w:evenVBand="0" w:oddHBand="0" w:evenHBand="0" w:firstRowFirstColumn="0" w:firstRowLastColumn="0" w:lastRowFirstColumn="0" w:lastRowLastColumn="0"/>
+            </w:pPr>
+          </w:p>
+        </w:tc>
+      </w:tr>
+      <w:tr>
+        <w:trPr>
+          <w:cnfStyle w:val="000000100000" w:firstRow="0" w:lastRow="0" w:firstColumn="0" w:lastColumn="0" w:oddVBand="0" w:evenVBand="0" w:oddHBand="1" w:evenHBand="0" w:firstRowFirstColumn="0" w:firstRowLastColumn="0" w:lastRowFirstColumn="0" w:lastRowLastColumn="0"/>
+        </w:trPr>
+        <w:tc>
+          <w:tcPr>
+            <w:cnfStyle w:val="001000000000" w:firstRow="0" w:lastRow="0" w:firstColumn="1" w:lastColumn="0" w:oddVBand="0" w:evenVBand="0" w:oddHBand="0" w:evenHBand="0" w:firstRowFirstColumn="0" w:firstRowLastColumn="0" w:lastRowFirstColumn="0" w:lastRowLastColumn="0"/>
+            <w:tcW w:w="1551" w:type="dxa"/>
+            <w:vMerge/>
+          </w:tcPr>
+          <w:p/>
+        </w:tc>
+        <w:tc>
+          <w:tcPr>
+            <w:tcW w:w="2684" w:type="dxa"/>
+          </w:tcPr>
+          <w:p>
+            <w:pPr>
+              <w:cnfStyle w:val="000000100000" w:firstRow="0" w:lastRow="0" w:firstColumn="0" w:lastColumn="0" w:oddVBand="0" w:evenVBand="0" w:oddHBand="1" w:evenHBand="0" w:firstRowFirstColumn="0" w:firstRowLastColumn="0" w:lastRowFirstColumn="0" w:lastRowLastColumn="0"/>
+            </w:pPr>
+            <w:r>
+              <w:t>Visualizar Sugestões de amigos</w:t>
+            </w:r>
+          </w:p>
+        </w:tc>
+        <w:tc>
+          <w:tcPr>
+            <w:tcW w:w="566" w:type="dxa"/>
+          </w:tcPr>
+          <w:p>
+            <w:pPr>
+              <w:jc w:val="center"/>
+              <w:cnfStyle w:val="000000100000" w:firstRow="0" w:lastRow="0" w:firstColumn="0" w:lastColumn="0" w:oddVBand="0" w:evenVBand="0" w:oddHBand="1" w:evenHBand="0" w:firstRowFirstColumn="0" w:firstRowLastColumn="0" w:lastRowFirstColumn="0" w:lastRowLastColumn="0"/>
+            </w:pPr>
+          </w:p>
+        </w:tc>
+        <w:tc>
+          <w:tcPr>
+            <w:tcW w:w="848" w:type="dxa"/>
+          </w:tcPr>
+          <w:p>
+            <w:pPr>
+              <w:jc w:val="center"/>
+              <w:cnfStyle w:val="000000100000" w:firstRow="0" w:lastRow="0" w:firstColumn="0" w:lastColumn="0" w:oddVBand="0" w:evenVBand="0" w:oddHBand="1" w:evenHBand="0" w:firstRowFirstColumn="0" w:firstRowLastColumn="0" w:lastRowFirstColumn="0" w:lastRowLastColumn="0"/>
+            </w:pPr>
+            <w:r>
+              <w:t>X</w:t>
+            </w:r>
+          </w:p>
+        </w:tc>
+        <w:tc>
+          <w:tcPr>
+            <w:tcW w:w="1131" w:type="dxa"/>
+          </w:tcPr>
+          <w:p>
+            <w:pPr>
+              <w:jc w:val="center"/>
+              <w:cnfStyle w:val="000000100000" w:firstRow="0" w:lastRow="0" w:firstColumn="0" w:lastColumn="0" w:oddVBand="0" w:evenVBand="0" w:oddHBand="1" w:evenHBand="0" w:firstRowFirstColumn="0" w:firstRowLastColumn="0" w:lastRowFirstColumn="0" w:lastRowLastColumn="0"/>
+            </w:pPr>
+            <w:r>
+              <w:t>X</w:t>
+            </w:r>
+          </w:p>
+        </w:tc>
+        <w:tc>
+          <w:tcPr>
+            <w:tcW w:w="707" w:type="dxa"/>
+          </w:tcPr>
+          <w:p>
+            <w:pPr>
+              <w:jc w:val="center"/>
+              <w:cnfStyle w:val="000000100000" w:firstRow="0" w:lastRow="0" w:firstColumn="0" w:lastColumn="0" w:oddVBand="0" w:evenVBand="0" w:oddHBand="1" w:evenHBand="0" w:firstRowFirstColumn="0" w:firstRowLastColumn="0" w:lastRowFirstColumn="0" w:lastRowLastColumn="0"/>
+            </w:pPr>
+          </w:p>
+        </w:tc>
+        <w:tc>
+          <w:tcPr>
+            <w:tcW w:w="707" w:type="dxa"/>
+          </w:tcPr>
+          <w:p>
+            <w:pPr>
+              <w:jc w:val="center"/>
+              <w:cnfStyle w:val="000000100000" w:firstRow="0" w:lastRow="0" w:firstColumn="0" w:lastColumn="0" w:oddVBand="0" w:evenVBand="0" w:oddHBand="1" w:evenHBand="0" w:firstRowFirstColumn="0" w:firstRowLastColumn="0" w:lastRowFirstColumn="0" w:lastRowLastColumn="0"/>
+            </w:pPr>
+          </w:p>
+        </w:tc>
+        <w:tc>
+          <w:tcPr>
+            <w:tcW w:w="1131" w:type="dxa"/>
+          </w:tcPr>
+          <w:p>
+            <w:pPr>
+              <w:jc w:val="center"/>
+              <w:cnfStyle w:val="000000100000" w:firstRow="0" w:lastRow="0" w:firstColumn="0" w:lastColumn="0" w:oddVBand="0" w:evenVBand="0" w:oddHBand="1" w:evenHBand="0" w:firstRowFirstColumn="0" w:firstRowLastColumn="0" w:lastRowFirstColumn="0" w:lastRowLastColumn="0"/>
+            </w:pPr>
+          </w:p>
+        </w:tc>
+        <w:tc>
+          <w:tcPr>
+            <w:tcW w:w="1131" w:type="dxa"/>
+          </w:tcPr>
+          <w:p>
+            <w:pPr>
+              <w:jc w:val="center"/>
+              <w:cnfStyle w:val="000000100000" w:firstRow="0" w:lastRow="0" w:firstColumn="0" w:lastColumn="0" w:oddVBand="0" w:evenVBand="0" w:oddHBand="1" w:evenHBand="0" w:firstRowFirstColumn="0" w:firstRowLastColumn="0" w:lastRowFirstColumn="0" w:lastRowLastColumn="0"/>
+            </w:pPr>
+          </w:p>
+        </w:tc>
+      </w:tr>
+      <w:tr>
+        <w:tc>
+          <w:tcPr>
+            <w:cnfStyle w:val="001000000000" w:firstRow="0" w:lastRow="0" w:firstColumn="1" w:lastColumn="0" w:oddVBand="0" w:evenVBand="0" w:oddHBand="0" w:evenHBand="0" w:firstRowFirstColumn="0" w:firstRowLastColumn="0" w:lastRowFirstColumn="0" w:lastRowLastColumn="0"/>
+            <w:tcW w:w="1551" w:type="dxa"/>
+            <w:vMerge/>
+          </w:tcPr>
+          <w:p/>
+        </w:tc>
+        <w:tc>
+          <w:tcPr>
+            <w:tcW w:w="2684" w:type="dxa"/>
+          </w:tcPr>
+          <w:p>
+            <w:pPr>
+              <w:cnfStyle w:val="000000000000" w:firstRow="0" w:lastRow="0" w:firstColumn="0" w:lastColumn="0" w:oddVBand="0" w:evenVBand="0" w:oddHBand="0" w:evenHBand="0" w:firstRowFirstColumn="0" w:firstRowLastColumn="0" w:lastRowFirstColumn="0" w:lastRowLastColumn="0"/>
+            </w:pPr>
+            <w:r>
               <w:t>Calculo cota perfil</w:t>
             </w:r>
           </w:p>
@@ -6108,8 +6340,6 @@
               <w:jc w:val="center"/>
               <w:cnfStyle w:val="000000000000" w:firstRow="0" w:lastRow="0" w:firstColumn="0" w:lastColumn="0" w:oddVBand="0" w:evenVBand="0" w:oddHBand="0" w:evenHBand="0" w:firstRowFirstColumn="0" w:firstRowLastColumn="0" w:lastRowFirstColumn="0" w:lastRowLastColumn="0"/>
             </w:pPr>
-            <w:bookmarkStart w:id="0" w:name="_GoBack"/>
-            <w:bookmarkEnd w:id="0"/>
           </w:p>
         </w:tc>
       </w:tr>

</xml_diff>

<commit_message>
Update state of tasks
</commit_message>
<xml_diff>
--- a/documentation/tasks/Divisão de Tarefas.docx
+++ b/documentation/tasks/Divisão de Tarefas.docx
@@ -2867,11 +2867,10 @@
               <w:cnfStyle w:val="000000000000" w:firstRow="0" w:lastRow="0" w:firstColumn="0" w:lastColumn="0" w:oddVBand="0" w:evenVBand="0" w:oddHBand="0" w:evenHBand="0" w:firstRowFirstColumn="0" w:firstRowLastColumn="0" w:lastRowFirstColumn="0" w:lastRowLastColumn="0"/>
             </w:pPr>
             <w:r>
-              <w:t>7</w:t>
-            </w:r>
-            <w:r>
-              <w:t>0</w:t>
-            </w:r>
+              <w:t>99</w:t>
+            </w:r>
+            <w:bookmarkStart w:id="0" w:name="_GoBack"/>
+            <w:bookmarkEnd w:id="0"/>
             <w:r>
               <w:t>%</w:t>
             </w:r>
@@ -6570,8 +6569,6 @@
             <w:pPr>
               <w:cnfStyle w:val="000000000000" w:firstRow="0" w:lastRow="0" w:firstColumn="0" w:lastColumn="0" w:oddVBand="0" w:evenVBand="0" w:oddHBand="0" w:evenHBand="0" w:firstRowFirstColumn="0" w:firstRowLastColumn="0" w:lastRowFirstColumn="0" w:lastRowLastColumn="0"/>
             </w:pPr>
-            <w:bookmarkStart w:id="0" w:name="_GoBack"/>
-            <w:bookmarkEnd w:id="0"/>
             <w:r>
               <w:t>Calculo cota perfil</w:t>
             </w:r>

</xml_diff>

<commit_message>
task % to finish updated
</commit_message>
<xml_diff>
--- a/documentation/tasks/Divisão de Tarefas.docx
+++ b/documentation/tasks/Divisão de Tarefas.docx
@@ -1191,6 +1191,7 @@
         <w:tc>
           <w:tcPr>
             <w:tcW w:w="2684" w:type="dxa"/>
+            <w:shd w:val="clear" w:color="auto" w:fill="92D050"/>
           </w:tcPr>
           <w:p>
             <w:pPr>
@@ -1204,6 +1205,7 @@
         <w:tc>
           <w:tcPr>
             <w:tcW w:w="566" w:type="dxa"/>
+            <w:shd w:val="clear" w:color="auto" w:fill="92D050"/>
           </w:tcPr>
           <w:p>
             <w:pPr>
@@ -1218,72 +1220,81 @@
         <w:tc>
           <w:tcPr>
             <w:tcW w:w="848" w:type="dxa"/>
-          </w:tcPr>
-          <w:p>
-            <w:pPr>
-              <w:jc w:val="center"/>
-              <w:cnfStyle w:val="000000000000" w:firstRow="0" w:lastRow="0" w:firstColumn="0" w:lastColumn="0" w:oddVBand="0" w:evenVBand="0" w:oddHBand="0" w:evenHBand="0" w:firstRowFirstColumn="0" w:firstRowLastColumn="0" w:lastRowFirstColumn="0" w:lastRowLastColumn="0"/>
-            </w:pPr>
-          </w:p>
-        </w:tc>
-        <w:tc>
-          <w:tcPr>
-            <w:tcW w:w="1131" w:type="dxa"/>
-          </w:tcPr>
-          <w:p>
-            <w:pPr>
-              <w:jc w:val="center"/>
-              <w:cnfStyle w:val="000000000000" w:firstRow="0" w:lastRow="0" w:firstColumn="0" w:lastColumn="0" w:oddVBand="0" w:evenVBand="0" w:oddHBand="0" w:evenHBand="0" w:firstRowFirstColumn="0" w:firstRowLastColumn="0" w:lastRowFirstColumn="0" w:lastRowLastColumn="0"/>
-            </w:pPr>
-          </w:p>
-        </w:tc>
-        <w:tc>
-          <w:tcPr>
-            <w:tcW w:w="707" w:type="dxa"/>
-          </w:tcPr>
-          <w:p>
-            <w:pPr>
-              <w:jc w:val="center"/>
-              <w:cnfStyle w:val="000000000000" w:firstRow="0" w:lastRow="0" w:firstColumn="0" w:lastColumn="0" w:oddVBand="0" w:evenVBand="0" w:oddHBand="0" w:evenHBand="0" w:firstRowFirstColumn="0" w:firstRowLastColumn="0" w:lastRowFirstColumn="0" w:lastRowLastColumn="0"/>
-            </w:pPr>
-          </w:p>
-        </w:tc>
-        <w:tc>
-          <w:tcPr>
-            <w:tcW w:w="707" w:type="dxa"/>
-          </w:tcPr>
-          <w:p>
-            <w:pPr>
-              <w:jc w:val="center"/>
-              <w:cnfStyle w:val="000000000000" w:firstRow="0" w:lastRow="0" w:firstColumn="0" w:lastColumn="0" w:oddVBand="0" w:evenVBand="0" w:oddHBand="0" w:evenHBand="0" w:firstRowFirstColumn="0" w:firstRowLastColumn="0" w:lastRowFirstColumn="0" w:lastRowLastColumn="0"/>
-            </w:pPr>
-            <w:r>
-              <w:t>X</w:t>
-            </w:r>
-          </w:p>
-        </w:tc>
-        <w:tc>
-          <w:tcPr>
-            <w:tcW w:w="1131" w:type="dxa"/>
-          </w:tcPr>
-          <w:p>
-            <w:pPr>
-              <w:jc w:val="center"/>
-              <w:cnfStyle w:val="000000000000" w:firstRow="0" w:lastRow="0" w:firstColumn="0" w:lastColumn="0" w:oddVBand="0" w:evenVBand="0" w:oddHBand="0" w:evenHBand="0" w:firstRowFirstColumn="0" w:firstRowLastColumn="0" w:lastRowFirstColumn="0" w:lastRowLastColumn="0"/>
-            </w:pPr>
-          </w:p>
-        </w:tc>
-        <w:tc>
-          <w:tcPr>
-            <w:tcW w:w="1131" w:type="dxa"/>
-          </w:tcPr>
-          <w:p>
-            <w:pPr>
-              <w:jc w:val="center"/>
-              <w:cnfStyle w:val="000000000000" w:firstRow="0" w:lastRow="0" w:firstColumn="0" w:lastColumn="0" w:oddVBand="0" w:evenVBand="0" w:oddHBand="0" w:evenHBand="0" w:firstRowFirstColumn="0" w:firstRowLastColumn="0" w:lastRowFirstColumn="0" w:lastRowLastColumn="0"/>
-            </w:pPr>
-            <w:r>
-              <w:t>80%</w:t>
+            <w:shd w:val="clear" w:color="auto" w:fill="92D050"/>
+          </w:tcPr>
+          <w:p>
+            <w:pPr>
+              <w:jc w:val="center"/>
+              <w:cnfStyle w:val="000000000000" w:firstRow="0" w:lastRow="0" w:firstColumn="0" w:lastColumn="0" w:oddVBand="0" w:evenVBand="0" w:oddHBand="0" w:evenHBand="0" w:firstRowFirstColumn="0" w:firstRowLastColumn="0" w:lastRowFirstColumn="0" w:lastRowLastColumn="0"/>
+            </w:pPr>
+          </w:p>
+        </w:tc>
+        <w:tc>
+          <w:tcPr>
+            <w:tcW w:w="1131" w:type="dxa"/>
+            <w:shd w:val="clear" w:color="auto" w:fill="92D050"/>
+          </w:tcPr>
+          <w:p>
+            <w:pPr>
+              <w:jc w:val="center"/>
+              <w:cnfStyle w:val="000000000000" w:firstRow="0" w:lastRow="0" w:firstColumn="0" w:lastColumn="0" w:oddVBand="0" w:evenVBand="0" w:oddHBand="0" w:evenHBand="0" w:firstRowFirstColumn="0" w:firstRowLastColumn="0" w:lastRowFirstColumn="0" w:lastRowLastColumn="0"/>
+            </w:pPr>
+          </w:p>
+        </w:tc>
+        <w:tc>
+          <w:tcPr>
+            <w:tcW w:w="707" w:type="dxa"/>
+            <w:shd w:val="clear" w:color="auto" w:fill="92D050"/>
+          </w:tcPr>
+          <w:p>
+            <w:pPr>
+              <w:jc w:val="center"/>
+              <w:cnfStyle w:val="000000000000" w:firstRow="0" w:lastRow="0" w:firstColumn="0" w:lastColumn="0" w:oddVBand="0" w:evenVBand="0" w:oddHBand="0" w:evenHBand="0" w:firstRowFirstColumn="0" w:firstRowLastColumn="0" w:lastRowFirstColumn="0" w:lastRowLastColumn="0"/>
+            </w:pPr>
+          </w:p>
+        </w:tc>
+        <w:tc>
+          <w:tcPr>
+            <w:tcW w:w="707" w:type="dxa"/>
+            <w:shd w:val="clear" w:color="auto" w:fill="92D050"/>
+          </w:tcPr>
+          <w:p>
+            <w:pPr>
+              <w:jc w:val="center"/>
+              <w:cnfStyle w:val="000000000000" w:firstRow="0" w:lastRow="0" w:firstColumn="0" w:lastColumn="0" w:oddVBand="0" w:evenVBand="0" w:oddHBand="0" w:evenHBand="0" w:firstRowFirstColumn="0" w:firstRowLastColumn="0" w:lastRowFirstColumn="0" w:lastRowLastColumn="0"/>
+            </w:pPr>
+            <w:r>
+              <w:t>X</w:t>
+            </w:r>
+          </w:p>
+        </w:tc>
+        <w:tc>
+          <w:tcPr>
+            <w:tcW w:w="1131" w:type="dxa"/>
+            <w:shd w:val="clear" w:color="auto" w:fill="92D050"/>
+          </w:tcPr>
+          <w:p>
+            <w:pPr>
+              <w:jc w:val="center"/>
+              <w:cnfStyle w:val="000000000000" w:firstRow="0" w:lastRow="0" w:firstColumn="0" w:lastColumn="0" w:oddVBand="0" w:evenVBand="0" w:oddHBand="0" w:evenHBand="0" w:firstRowFirstColumn="0" w:firstRowLastColumn="0" w:lastRowFirstColumn="0" w:lastRowLastColumn="0"/>
+            </w:pPr>
+          </w:p>
+        </w:tc>
+        <w:tc>
+          <w:tcPr>
+            <w:tcW w:w="1131" w:type="dxa"/>
+            <w:shd w:val="clear" w:color="auto" w:fill="92D050"/>
+          </w:tcPr>
+          <w:p>
+            <w:pPr>
+              <w:jc w:val="center"/>
+              <w:cnfStyle w:val="000000000000" w:firstRow="0" w:lastRow="0" w:firstColumn="0" w:lastColumn="0" w:oddVBand="0" w:evenVBand="0" w:oddHBand="0" w:evenHBand="0" w:firstRowFirstColumn="0" w:firstRowLastColumn="0" w:lastRowFirstColumn="0" w:lastRowLastColumn="0"/>
+            </w:pPr>
+            <w:r>
+              <w:t>10</w:t>
+            </w:r>
+            <w:r>
+              <w:t>0%</w:t>
             </w:r>
           </w:p>
         </w:tc>
@@ -1412,6 +1423,7 @@
         <w:tc>
           <w:tcPr>
             <w:tcW w:w="2684" w:type="dxa"/>
+            <w:shd w:val="clear" w:color="auto" w:fill="92D050"/>
           </w:tcPr>
           <w:p>
             <w:pPr>
@@ -1430,6 +1442,7 @@
         <w:tc>
           <w:tcPr>
             <w:tcW w:w="566" w:type="dxa"/>
+            <w:shd w:val="clear" w:color="auto" w:fill="92D050"/>
           </w:tcPr>
           <w:p>
             <w:pPr>
@@ -1444,64 +1457,70 @@
         <w:tc>
           <w:tcPr>
             <w:tcW w:w="848" w:type="dxa"/>
-          </w:tcPr>
-          <w:p>
-            <w:pPr>
-              <w:jc w:val="center"/>
-              <w:cnfStyle w:val="000000000000" w:firstRow="0" w:lastRow="0" w:firstColumn="0" w:lastColumn="0" w:oddVBand="0" w:evenVBand="0" w:oddHBand="0" w:evenHBand="0" w:firstRowFirstColumn="0" w:firstRowLastColumn="0" w:lastRowFirstColumn="0" w:lastRowLastColumn="0"/>
-            </w:pPr>
-          </w:p>
-        </w:tc>
-        <w:tc>
-          <w:tcPr>
-            <w:tcW w:w="1131" w:type="dxa"/>
-          </w:tcPr>
-          <w:p>
-            <w:pPr>
-              <w:jc w:val="center"/>
-              <w:cnfStyle w:val="000000000000" w:firstRow="0" w:lastRow="0" w:firstColumn="0" w:lastColumn="0" w:oddVBand="0" w:evenVBand="0" w:oddHBand="0" w:evenHBand="0" w:firstRowFirstColumn="0" w:firstRowLastColumn="0" w:lastRowFirstColumn="0" w:lastRowLastColumn="0"/>
-            </w:pPr>
-          </w:p>
-        </w:tc>
-        <w:tc>
-          <w:tcPr>
-            <w:tcW w:w="707" w:type="dxa"/>
-          </w:tcPr>
-          <w:p>
-            <w:pPr>
-              <w:jc w:val="center"/>
-              <w:cnfStyle w:val="000000000000" w:firstRow="0" w:lastRow="0" w:firstColumn="0" w:lastColumn="0" w:oddVBand="0" w:evenVBand="0" w:oddHBand="0" w:evenHBand="0" w:firstRowFirstColumn="0" w:firstRowLastColumn="0" w:lastRowFirstColumn="0" w:lastRowLastColumn="0"/>
-            </w:pPr>
-          </w:p>
-        </w:tc>
-        <w:tc>
-          <w:tcPr>
-            <w:tcW w:w="707" w:type="dxa"/>
-          </w:tcPr>
-          <w:p>
-            <w:pPr>
-              <w:jc w:val="center"/>
-              <w:cnfStyle w:val="000000000000" w:firstRow="0" w:lastRow="0" w:firstColumn="0" w:lastColumn="0" w:oddVBand="0" w:evenVBand="0" w:oddHBand="0" w:evenHBand="0" w:firstRowFirstColumn="0" w:firstRowLastColumn="0" w:lastRowFirstColumn="0" w:lastRowLastColumn="0"/>
-            </w:pPr>
-            <w:r>
-              <w:t>X</w:t>
-            </w:r>
-          </w:p>
-        </w:tc>
-        <w:tc>
-          <w:tcPr>
-            <w:tcW w:w="1131" w:type="dxa"/>
-          </w:tcPr>
-          <w:p>
-            <w:pPr>
-              <w:jc w:val="center"/>
-              <w:cnfStyle w:val="000000000000" w:firstRow="0" w:lastRow="0" w:firstColumn="0" w:lastColumn="0" w:oddVBand="0" w:evenVBand="0" w:oddHBand="0" w:evenHBand="0" w:firstRowFirstColumn="0" w:firstRowLastColumn="0" w:lastRowFirstColumn="0" w:lastRowLastColumn="0"/>
-            </w:pPr>
-          </w:p>
-        </w:tc>
-        <w:tc>
-          <w:tcPr>
-            <w:tcW w:w="1131" w:type="dxa"/>
+            <w:shd w:val="clear" w:color="auto" w:fill="92D050"/>
+          </w:tcPr>
+          <w:p>
+            <w:pPr>
+              <w:jc w:val="center"/>
+              <w:cnfStyle w:val="000000000000" w:firstRow="0" w:lastRow="0" w:firstColumn="0" w:lastColumn="0" w:oddVBand="0" w:evenVBand="0" w:oddHBand="0" w:evenHBand="0" w:firstRowFirstColumn="0" w:firstRowLastColumn="0" w:lastRowFirstColumn="0" w:lastRowLastColumn="0"/>
+            </w:pPr>
+          </w:p>
+        </w:tc>
+        <w:tc>
+          <w:tcPr>
+            <w:tcW w:w="1131" w:type="dxa"/>
+            <w:shd w:val="clear" w:color="auto" w:fill="92D050"/>
+          </w:tcPr>
+          <w:p>
+            <w:pPr>
+              <w:jc w:val="center"/>
+              <w:cnfStyle w:val="000000000000" w:firstRow="0" w:lastRow="0" w:firstColumn="0" w:lastColumn="0" w:oddVBand="0" w:evenVBand="0" w:oddHBand="0" w:evenHBand="0" w:firstRowFirstColumn="0" w:firstRowLastColumn="0" w:lastRowFirstColumn="0" w:lastRowLastColumn="0"/>
+            </w:pPr>
+          </w:p>
+        </w:tc>
+        <w:tc>
+          <w:tcPr>
+            <w:tcW w:w="707" w:type="dxa"/>
+            <w:shd w:val="clear" w:color="auto" w:fill="92D050"/>
+          </w:tcPr>
+          <w:p>
+            <w:pPr>
+              <w:jc w:val="center"/>
+              <w:cnfStyle w:val="000000000000" w:firstRow="0" w:lastRow="0" w:firstColumn="0" w:lastColumn="0" w:oddVBand="0" w:evenVBand="0" w:oddHBand="0" w:evenHBand="0" w:firstRowFirstColumn="0" w:firstRowLastColumn="0" w:lastRowFirstColumn="0" w:lastRowLastColumn="0"/>
+            </w:pPr>
+          </w:p>
+        </w:tc>
+        <w:tc>
+          <w:tcPr>
+            <w:tcW w:w="707" w:type="dxa"/>
+            <w:shd w:val="clear" w:color="auto" w:fill="92D050"/>
+          </w:tcPr>
+          <w:p>
+            <w:pPr>
+              <w:jc w:val="center"/>
+              <w:cnfStyle w:val="000000000000" w:firstRow="0" w:lastRow="0" w:firstColumn="0" w:lastColumn="0" w:oddVBand="0" w:evenVBand="0" w:oddHBand="0" w:evenHBand="0" w:firstRowFirstColumn="0" w:firstRowLastColumn="0" w:lastRowFirstColumn="0" w:lastRowLastColumn="0"/>
+            </w:pPr>
+            <w:r>
+              <w:t>X</w:t>
+            </w:r>
+          </w:p>
+        </w:tc>
+        <w:tc>
+          <w:tcPr>
+            <w:tcW w:w="1131" w:type="dxa"/>
+            <w:shd w:val="clear" w:color="auto" w:fill="92D050"/>
+          </w:tcPr>
+          <w:p>
+            <w:pPr>
+              <w:jc w:val="center"/>
+              <w:cnfStyle w:val="000000000000" w:firstRow="0" w:lastRow="0" w:firstColumn="0" w:lastColumn="0" w:oddVBand="0" w:evenVBand="0" w:oddHBand="0" w:evenHBand="0" w:firstRowFirstColumn="0" w:firstRowLastColumn="0" w:lastRowFirstColumn="0" w:lastRowLastColumn="0"/>
+            </w:pPr>
+          </w:p>
+        </w:tc>
+        <w:tc>
+          <w:tcPr>
+            <w:tcW w:w="1131" w:type="dxa"/>
+            <w:shd w:val="clear" w:color="auto" w:fill="92D050"/>
           </w:tcPr>
           <w:p>
             <w:pPr>
@@ -1761,6 +1780,7 @@
         <w:tc>
           <w:tcPr>
             <w:tcW w:w="2684" w:type="dxa"/>
+            <w:shd w:val="clear" w:color="auto" w:fill="92D050"/>
           </w:tcPr>
           <w:p>
             <w:pPr>
@@ -1774,6 +1794,7 @@
         <w:tc>
           <w:tcPr>
             <w:tcW w:w="566" w:type="dxa"/>
+            <w:shd w:val="clear" w:color="auto" w:fill="92D050"/>
           </w:tcPr>
           <w:p>
             <w:pPr>
@@ -1788,64 +1809,70 @@
         <w:tc>
           <w:tcPr>
             <w:tcW w:w="848" w:type="dxa"/>
-          </w:tcPr>
-          <w:p>
-            <w:pPr>
-              <w:jc w:val="center"/>
-              <w:cnfStyle w:val="000000100000" w:firstRow="0" w:lastRow="0" w:firstColumn="0" w:lastColumn="0" w:oddVBand="0" w:evenVBand="0" w:oddHBand="1" w:evenHBand="0" w:firstRowFirstColumn="0" w:firstRowLastColumn="0" w:lastRowFirstColumn="0" w:lastRowLastColumn="0"/>
-            </w:pPr>
-          </w:p>
-        </w:tc>
-        <w:tc>
-          <w:tcPr>
-            <w:tcW w:w="1131" w:type="dxa"/>
-          </w:tcPr>
-          <w:p>
-            <w:pPr>
-              <w:jc w:val="center"/>
-              <w:cnfStyle w:val="000000100000" w:firstRow="0" w:lastRow="0" w:firstColumn="0" w:lastColumn="0" w:oddVBand="0" w:evenVBand="0" w:oddHBand="1" w:evenHBand="0" w:firstRowFirstColumn="0" w:firstRowLastColumn="0" w:lastRowFirstColumn="0" w:lastRowLastColumn="0"/>
-            </w:pPr>
-          </w:p>
-        </w:tc>
-        <w:tc>
-          <w:tcPr>
-            <w:tcW w:w="707" w:type="dxa"/>
-          </w:tcPr>
-          <w:p>
-            <w:pPr>
-              <w:jc w:val="center"/>
-              <w:cnfStyle w:val="000000100000" w:firstRow="0" w:lastRow="0" w:firstColumn="0" w:lastColumn="0" w:oddVBand="0" w:evenVBand="0" w:oddHBand="1" w:evenHBand="0" w:firstRowFirstColumn="0" w:firstRowLastColumn="0" w:lastRowFirstColumn="0" w:lastRowLastColumn="0"/>
-            </w:pPr>
-          </w:p>
-        </w:tc>
-        <w:tc>
-          <w:tcPr>
-            <w:tcW w:w="707" w:type="dxa"/>
-          </w:tcPr>
-          <w:p>
-            <w:pPr>
-              <w:jc w:val="center"/>
-              <w:cnfStyle w:val="000000100000" w:firstRow="0" w:lastRow="0" w:firstColumn="0" w:lastColumn="0" w:oddVBand="0" w:evenVBand="0" w:oddHBand="1" w:evenHBand="0" w:firstRowFirstColumn="0" w:firstRowLastColumn="0" w:lastRowFirstColumn="0" w:lastRowLastColumn="0"/>
-            </w:pPr>
-            <w:r>
-              <w:t>X</w:t>
-            </w:r>
-          </w:p>
-        </w:tc>
-        <w:tc>
-          <w:tcPr>
-            <w:tcW w:w="1131" w:type="dxa"/>
-          </w:tcPr>
-          <w:p>
-            <w:pPr>
-              <w:jc w:val="center"/>
-              <w:cnfStyle w:val="000000100000" w:firstRow="0" w:lastRow="0" w:firstColumn="0" w:lastColumn="0" w:oddVBand="0" w:evenVBand="0" w:oddHBand="1" w:evenHBand="0" w:firstRowFirstColumn="0" w:firstRowLastColumn="0" w:lastRowFirstColumn="0" w:lastRowLastColumn="0"/>
-            </w:pPr>
-          </w:p>
-        </w:tc>
-        <w:tc>
-          <w:tcPr>
-            <w:tcW w:w="1131" w:type="dxa"/>
+            <w:shd w:val="clear" w:color="auto" w:fill="92D050"/>
+          </w:tcPr>
+          <w:p>
+            <w:pPr>
+              <w:jc w:val="center"/>
+              <w:cnfStyle w:val="000000100000" w:firstRow="0" w:lastRow="0" w:firstColumn="0" w:lastColumn="0" w:oddVBand="0" w:evenVBand="0" w:oddHBand="1" w:evenHBand="0" w:firstRowFirstColumn="0" w:firstRowLastColumn="0" w:lastRowFirstColumn="0" w:lastRowLastColumn="0"/>
+            </w:pPr>
+          </w:p>
+        </w:tc>
+        <w:tc>
+          <w:tcPr>
+            <w:tcW w:w="1131" w:type="dxa"/>
+            <w:shd w:val="clear" w:color="auto" w:fill="92D050"/>
+          </w:tcPr>
+          <w:p>
+            <w:pPr>
+              <w:jc w:val="center"/>
+              <w:cnfStyle w:val="000000100000" w:firstRow="0" w:lastRow="0" w:firstColumn="0" w:lastColumn="0" w:oddVBand="0" w:evenVBand="0" w:oddHBand="1" w:evenHBand="0" w:firstRowFirstColumn="0" w:firstRowLastColumn="0" w:lastRowFirstColumn="0" w:lastRowLastColumn="0"/>
+            </w:pPr>
+          </w:p>
+        </w:tc>
+        <w:tc>
+          <w:tcPr>
+            <w:tcW w:w="707" w:type="dxa"/>
+            <w:shd w:val="clear" w:color="auto" w:fill="92D050"/>
+          </w:tcPr>
+          <w:p>
+            <w:pPr>
+              <w:jc w:val="center"/>
+              <w:cnfStyle w:val="000000100000" w:firstRow="0" w:lastRow="0" w:firstColumn="0" w:lastColumn="0" w:oddVBand="0" w:evenVBand="0" w:oddHBand="1" w:evenHBand="0" w:firstRowFirstColumn="0" w:firstRowLastColumn="0" w:lastRowFirstColumn="0" w:lastRowLastColumn="0"/>
+            </w:pPr>
+          </w:p>
+        </w:tc>
+        <w:tc>
+          <w:tcPr>
+            <w:tcW w:w="707" w:type="dxa"/>
+            <w:shd w:val="clear" w:color="auto" w:fill="92D050"/>
+          </w:tcPr>
+          <w:p>
+            <w:pPr>
+              <w:jc w:val="center"/>
+              <w:cnfStyle w:val="000000100000" w:firstRow="0" w:lastRow="0" w:firstColumn="0" w:lastColumn="0" w:oddVBand="0" w:evenVBand="0" w:oddHBand="1" w:evenHBand="0" w:firstRowFirstColumn="0" w:firstRowLastColumn="0" w:lastRowFirstColumn="0" w:lastRowLastColumn="0"/>
+            </w:pPr>
+            <w:r>
+              <w:t>X</w:t>
+            </w:r>
+          </w:p>
+        </w:tc>
+        <w:tc>
+          <w:tcPr>
+            <w:tcW w:w="1131" w:type="dxa"/>
+            <w:shd w:val="clear" w:color="auto" w:fill="92D050"/>
+          </w:tcPr>
+          <w:p>
+            <w:pPr>
+              <w:jc w:val="center"/>
+              <w:cnfStyle w:val="000000100000" w:firstRow="0" w:lastRow="0" w:firstColumn="0" w:lastColumn="0" w:oddVBand="0" w:evenVBand="0" w:oddHBand="1" w:evenHBand="0" w:firstRowFirstColumn="0" w:firstRowLastColumn="0" w:lastRowFirstColumn="0" w:lastRowLastColumn="0"/>
+            </w:pPr>
+          </w:p>
+        </w:tc>
+        <w:tc>
+          <w:tcPr>
+            <w:tcW w:w="1131" w:type="dxa"/>
+            <w:shd w:val="clear" w:color="auto" w:fill="92D050"/>
           </w:tcPr>
           <w:p>
             <w:pPr>
@@ -1873,6 +1900,7 @@
         <w:tc>
           <w:tcPr>
             <w:tcW w:w="2684" w:type="dxa"/>
+            <w:shd w:val="clear" w:color="auto" w:fill="92D050"/>
           </w:tcPr>
           <w:p>
             <w:pPr>
@@ -1886,6 +1914,7 @@
         <w:tc>
           <w:tcPr>
             <w:tcW w:w="566" w:type="dxa"/>
+            <w:shd w:val="clear" w:color="auto" w:fill="92D050"/>
           </w:tcPr>
           <w:p>
             <w:pPr>
@@ -1900,64 +1929,70 @@
         <w:tc>
           <w:tcPr>
             <w:tcW w:w="848" w:type="dxa"/>
-          </w:tcPr>
-          <w:p>
-            <w:pPr>
-              <w:jc w:val="center"/>
-              <w:cnfStyle w:val="000000000000" w:firstRow="0" w:lastRow="0" w:firstColumn="0" w:lastColumn="0" w:oddVBand="0" w:evenVBand="0" w:oddHBand="0" w:evenHBand="0" w:firstRowFirstColumn="0" w:firstRowLastColumn="0" w:lastRowFirstColumn="0" w:lastRowLastColumn="0"/>
-            </w:pPr>
-          </w:p>
-        </w:tc>
-        <w:tc>
-          <w:tcPr>
-            <w:tcW w:w="1131" w:type="dxa"/>
-          </w:tcPr>
-          <w:p>
-            <w:pPr>
-              <w:jc w:val="center"/>
-              <w:cnfStyle w:val="000000000000" w:firstRow="0" w:lastRow="0" w:firstColumn="0" w:lastColumn="0" w:oddVBand="0" w:evenVBand="0" w:oddHBand="0" w:evenHBand="0" w:firstRowFirstColumn="0" w:firstRowLastColumn="0" w:lastRowFirstColumn="0" w:lastRowLastColumn="0"/>
-            </w:pPr>
-          </w:p>
-        </w:tc>
-        <w:tc>
-          <w:tcPr>
-            <w:tcW w:w="707" w:type="dxa"/>
-          </w:tcPr>
-          <w:p>
-            <w:pPr>
-              <w:jc w:val="center"/>
-              <w:cnfStyle w:val="000000000000" w:firstRow="0" w:lastRow="0" w:firstColumn="0" w:lastColumn="0" w:oddVBand="0" w:evenVBand="0" w:oddHBand="0" w:evenHBand="0" w:firstRowFirstColumn="0" w:firstRowLastColumn="0" w:lastRowFirstColumn="0" w:lastRowLastColumn="0"/>
-            </w:pPr>
-          </w:p>
-        </w:tc>
-        <w:tc>
-          <w:tcPr>
-            <w:tcW w:w="707" w:type="dxa"/>
-          </w:tcPr>
-          <w:p>
-            <w:pPr>
-              <w:jc w:val="center"/>
-              <w:cnfStyle w:val="000000000000" w:firstRow="0" w:lastRow="0" w:firstColumn="0" w:lastColumn="0" w:oddVBand="0" w:evenVBand="0" w:oddHBand="0" w:evenHBand="0" w:firstRowFirstColumn="0" w:firstRowLastColumn="0" w:lastRowFirstColumn="0" w:lastRowLastColumn="0"/>
-            </w:pPr>
-            <w:r>
-              <w:t>X</w:t>
-            </w:r>
-          </w:p>
-        </w:tc>
-        <w:tc>
-          <w:tcPr>
-            <w:tcW w:w="1131" w:type="dxa"/>
-          </w:tcPr>
-          <w:p>
-            <w:pPr>
-              <w:jc w:val="center"/>
-              <w:cnfStyle w:val="000000000000" w:firstRow="0" w:lastRow="0" w:firstColumn="0" w:lastColumn="0" w:oddVBand="0" w:evenVBand="0" w:oddHBand="0" w:evenHBand="0" w:firstRowFirstColumn="0" w:firstRowLastColumn="0" w:lastRowFirstColumn="0" w:lastRowLastColumn="0"/>
-            </w:pPr>
-          </w:p>
-        </w:tc>
-        <w:tc>
-          <w:tcPr>
-            <w:tcW w:w="1131" w:type="dxa"/>
+            <w:shd w:val="clear" w:color="auto" w:fill="92D050"/>
+          </w:tcPr>
+          <w:p>
+            <w:pPr>
+              <w:jc w:val="center"/>
+              <w:cnfStyle w:val="000000000000" w:firstRow="0" w:lastRow="0" w:firstColumn="0" w:lastColumn="0" w:oddVBand="0" w:evenVBand="0" w:oddHBand="0" w:evenHBand="0" w:firstRowFirstColumn="0" w:firstRowLastColumn="0" w:lastRowFirstColumn="0" w:lastRowLastColumn="0"/>
+            </w:pPr>
+          </w:p>
+        </w:tc>
+        <w:tc>
+          <w:tcPr>
+            <w:tcW w:w="1131" w:type="dxa"/>
+            <w:shd w:val="clear" w:color="auto" w:fill="92D050"/>
+          </w:tcPr>
+          <w:p>
+            <w:pPr>
+              <w:jc w:val="center"/>
+              <w:cnfStyle w:val="000000000000" w:firstRow="0" w:lastRow="0" w:firstColumn="0" w:lastColumn="0" w:oddVBand="0" w:evenVBand="0" w:oddHBand="0" w:evenHBand="0" w:firstRowFirstColumn="0" w:firstRowLastColumn="0" w:lastRowFirstColumn="0" w:lastRowLastColumn="0"/>
+            </w:pPr>
+          </w:p>
+        </w:tc>
+        <w:tc>
+          <w:tcPr>
+            <w:tcW w:w="707" w:type="dxa"/>
+            <w:shd w:val="clear" w:color="auto" w:fill="92D050"/>
+          </w:tcPr>
+          <w:p>
+            <w:pPr>
+              <w:jc w:val="center"/>
+              <w:cnfStyle w:val="000000000000" w:firstRow="0" w:lastRow="0" w:firstColumn="0" w:lastColumn="0" w:oddVBand="0" w:evenVBand="0" w:oddHBand="0" w:evenHBand="0" w:firstRowFirstColumn="0" w:firstRowLastColumn="0" w:lastRowFirstColumn="0" w:lastRowLastColumn="0"/>
+            </w:pPr>
+          </w:p>
+        </w:tc>
+        <w:tc>
+          <w:tcPr>
+            <w:tcW w:w="707" w:type="dxa"/>
+            <w:shd w:val="clear" w:color="auto" w:fill="92D050"/>
+          </w:tcPr>
+          <w:p>
+            <w:pPr>
+              <w:jc w:val="center"/>
+              <w:cnfStyle w:val="000000000000" w:firstRow="0" w:lastRow="0" w:firstColumn="0" w:lastColumn="0" w:oddVBand="0" w:evenVBand="0" w:oddHBand="0" w:evenHBand="0" w:firstRowFirstColumn="0" w:firstRowLastColumn="0" w:lastRowFirstColumn="0" w:lastRowLastColumn="0"/>
+            </w:pPr>
+            <w:r>
+              <w:t>X</w:t>
+            </w:r>
+          </w:p>
+        </w:tc>
+        <w:tc>
+          <w:tcPr>
+            <w:tcW w:w="1131" w:type="dxa"/>
+            <w:shd w:val="clear" w:color="auto" w:fill="92D050"/>
+          </w:tcPr>
+          <w:p>
+            <w:pPr>
+              <w:jc w:val="center"/>
+              <w:cnfStyle w:val="000000000000" w:firstRow="0" w:lastRow="0" w:firstColumn="0" w:lastColumn="0" w:oddVBand="0" w:evenVBand="0" w:oddHBand="0" w:evenHBand="0" w:firstRowFirstColumn="0" w:firstRowLastColumn="0" w:lastRowFirstColumn="0" w:lastRowLastColumn="0"/>
+            </w:pPr>
+          </w:p>
+        </w:tc>
+        <w:tc>
+          <w:tcPr>
+            <w:tcW w:w="1131" w:type="dxa"/>
+            <w:shd w:val="clear" w:color="auto" w:fill="92D050"/>
           </w:tcPr>
           <w:p>
             <w:pPr>
@@ -1988,6 +2023,7 @@
         <w:tc>
           <w:tcPr>
             <w:tcW w:w="2684" w:type="dxa"/>
+            <w:shd w:val="clear" w:color="auto" w:fill="92D050"/>
           </w:tcPr>
           <w:p>
             <w:pPr>
@@ -2001,6 +2037,7 @@
         <w:tc>
           <w:tcPr>
             <w:tcW w:w="566" w:type="dxa"/>
+            <w:shd w:val="clear" w:color="auto" w:fill="92D050"/>
           </w:tcPr>
           <w:p>
             <w:pPr>
@@ -2015,64 +2052,70 @@
         <w:tc>
           <w:tcPr>
             <w:tcW w:w="848" w:type="dxa"/>
-          </w:tcPr>
-          <w:p>
-            <w:pPr>
-              <w:jc w:val="center"/>
-              <w:cnfStyle w:val="000000100000" w:firstRow="0" w:lastRow="0" w:firstColumn="0" w:lastColumn="0" w:oddVBand="0" w:evenVBand="0" w:oddHBand="1" w:evenHBand="0" w:firstRowFirstColumn="0" w:firstRowLastColumn="0" w:lastRowFirstColumn="0" w:lastRowLastColumn="0"/>
-            </w:pPr>
-          </w:p>
-        </w:tc>
-        <w:tc>
-          <w:tcPr>
-            <w:tcW w:w="1131" w:type="dxa"/>
-          </w:tcPr>
-          <w:p>
-            <w:pPr>
-              <w:jc w:val="center"/>
-              <w:cnfStyle w:val="000000100000" w:firstRow="0" w:lastRow="0" w:firstColumn="0" w:lastColumn="0" w:oddVBand="0" w:evenVBand="0" w:oddHBand="1" w:evenHBand="0" w:firstRowFirstColumn="0" w:firstRowLastColumn="0" w:lastRowFirstColumn="0" w:lastRowLastColumn="0"/>
-            </w:pPr>
-          </w:p>
-        </w:tc>
-        <w:tc>
-          <w:tcPr>
-            <w:tcW w:w="707" w:type="dxa"/>
-          </w:tcPr>
-          <w:p>
-            <w:pPr>
-              <w:jc w:val="center"/>
-              <w:cnfStyle w:val="000000100000" w:firstRow="0" w:lastRow="0" w:firstColumn="0" w:lastColumn="0" w:oddVBand="0" w:evenVBand="0" w:oddHBand="1" w:evenHBand="0" w:firstRowFirstColumn="0" w:firstRowLastColumn="0" w:lastRowFirstColumn="0" w:lastRowLastColumn="0"/>
-            </w:pPr>
-          </w:p>
-        </w:tc>
-        <w:tc>
-          <w:tcPr>
-            <w:tcW w:w="707" w:type="dxa"/>
-          </w:tcPr>
-          <w:p>
-            <w:pPr>
-              <w:jc w:val="center"/>
-              <w:cnfStyle w:val="000000100000" w:firstRow="0" w:lastRow="0" w:firstColumn="0" w:lastColumn="0" w:oddVBand="0" w:evenVBand="0" w:oddHBand="1" w:evenHBand="0" w:firstRowFirstColumn="0" w:firstRowLastColumn="0" w:lastRowFirstColumn="0" w:lastRowLastColumn="0"/>
-            </w:pPr>
-            <w:r>
-              <w:t>X</w:t>
-            </w:r>
-          </w:p>
-        </w:tc>
-        <w:tc>
-          <w:tcPr>
-            <w:tcW w:w="1131" w:type="dxa"/>
-          </w:tcPr>
-          <w:p>
-            <w:pPr>
-              <w:jc w:val="center"/>
-              <w:cnfStyle w:val="000000100000" w:firstRow="0" w:lastRow="0" w:firstColumn="0" w:lastColumn="0" w:oddVBand="0" w:evenVBand="0" w:oddHBand="1" w:evenHBand="0" w:firstRowFirstColumn="0" w:firstRowLastColumn="0" w:lastRowFirstColumn="0" w:lastRowLastColumn="0"/>
-            </w:pPr>
-          </w:p>
-        </w:tc>
-        <w:tc>
-          <w:tcPr>
-            <w:tcW w:w="1131" w:type="dxa"/>
+            <w:shd w:val="clear" w:color="auto" w:fill="92D050"/>
+          </w:tcPr>
+          <w:p>
+            <w:pPr>
+              <w:jc w:val="center"/>
+              <w:cnfStyle w:val="000000100000" w:firstRow="0" w:lastRow="0" w:firstColumn="0" w:lastColumn="0" w:oddVBand="0" w:evenVBand="0" w:oddHBand="1" w:evenHBand="0" w:firstRowFirstColumn="0" w:firstRowLastColumn="0" w:lastRowFirstColumn="0" w:lastRowLastColumn="0"/>
+            </w:pPr>
+          </w:p>
+        </w:tc>
+        <w:tc>
+          <w:tcPr>
+            <w:tcW w:w="1131" w:type="dxa"/>
+            <w:shd w:val="clear" w:color="auto" w:fill="92D050"/>
+          </w:tcPr>
+          <w:p>
+            <w:pPr>
+              <w:jc w:val="center"/>
+              <w:cnfStyle w:val="000000100000" w:firstRow="0" w:lastRow="0" w:firstColumn="0" w:lastColumn="0" w:oddVBand="0" w:evenVBand="0" w:oddHBand="1" w:evenHBand="0" w:firstRowFirstColumn="0" w:firstRowLastColumn="0" w:lastRowFirstColumn="0" w:lastRowLastColumn="0"/>
+            </w:pPr>
+          </w:p>
+        </w:tc>
+        <w:tc>
+          <w:tcPr>
+            <w:tcW w:w="707" w:type="dxa"/>
+            <w:shd w:val="clear" w:color="auto" w:fill="92D050"/>
+          </w:tcPr>
+          <w:p>
+            <w:pPr>
+              <w:jc w:val="center"/>
+              <w:cnfStyle w:val="000000100000" w:firstRow="0" w:lastRow="0" w:firstColumn="0" w:lastColumn="0" w:oddVBand="0" w:evenVBand="0" w:oddHBand="1" w:evenHBand="0" w:firstRowFirstColumn="0" w:firstRowLastColumn="0" w:lastRowFirstColumn="0" w:lastRowLastColumn="0"/>
+            </w:pPr>
+          </w:p>
+        </w:tc>
+        <w:tc>
+          <w:tcPr>
+            <w:tcW w:w="707" w:type="dxa"/>
+            <w:shd w:val="clear" w:color="auto" w:fill="92D050"/>
+          </w:tcPr>
+          <w:p>
+            <w:pPr>
+              <w:jc w:val="center"/>
+              <w:cnfStyle w:val="000000100000" w:firstRow="0" w:lastRow="0" w:firstColumn="0" w:lastColumn="0" w:oddVBand="0" w:evenVBand="0" w:oddHBand="1" w:evenHBand="0" w:firstRowFirstColumn="0" w:firstRowLastColumn="0" w:lastRowFirstColumn="0" w:lastRowLastColumn="0"/>
+            </w:pPr>
+            <w:r>
+              <w:t>X</w:t>
+            </w:r>
+          </w:p>
+        </w:tc>
+        <w:tc>
+          <w:tcPr>
+            <w:tcW w:w="1131" w:type="dxa"/>
+            <w:shd w:val="clear" w:color="auto" w:fill="92D050"/>
+          </w:tcPr>
+          <w:p>
+            <w:pPr>
+              <w:jc w:val="center"/>
+              <w:cnfStyle w:val="000000100000" w:firstRow="0" w:lastRow="0" w:firstColumn="0" w:lastColumn="0" w:oddVBand="0" w:evenVBand="0" w:oddHBand="1" w:evenHBand="0" w:firstRowFirstColumn="0" w:firstRowLastColumn="0" w:lastRowFirstColumn="0" w:lastRowLastColumn="0"/>
+            </w:pPr>
+          </w:p>
+        </w:tc>
+        <w:tc>
+          <w:tcPr>
+            <w:tcW w:w="1131" w:type="dxa"/>
+            <w:shd w:val="clear" w:color="auto" w:fill="92D050"/>
           </w:tcPr>
           <w:p>
             <w:pPr>
@@ -2531,7 +2574,10 @@
               <w:cnfStyle w:val="000000100000" w:firstRow="0" w:lastRow="0" w:firstColumn="0" w:lastColumn="0" w:oddVBand="0" w:evenVBand="0" w:oddHBand="1" w:evenHBand="0" w:firstRowFirstColumn="0" w:firstRowLastColumn="0" w:lastRowFirstColumn="0" w:lastRowLastColumn="0"/>
             </w:pPr>
             <w:r>
-              <w:t>50%</w:t>
+              <w:t>8</w:t>
+            </w:r>
+            <w:r>
+              <w:t>0%</w:t>
             </w:r>
           </w:p>
         </w:tc>
@@ -2775,6 +2821,7 @@
         <w:tc>
           <w:tcPr>
             <w:tcW w:w="2684" w:type="dxa"/>
+            <w:shd w:val="clear" w:color="auto" w:fill="92D050"/>
           </w:tcPr>
           <w:p>
             <w:pPr>
@@ -2788,6 +2835,7 @@
         <w:tc>
           <w:tcPr>
             <w:tcW w:w="566" w:type="dxa"/>
+            <w:shd w:val="clear" w:color="auto" w:fill="92D050"/>
           </w:tcPr>
           <w:p>
             <w:pPr>
@@ -2799,75 +2847,81 @@
         <w:tc>
           <w:tcPr>
             <w:tcW w:w="848" w:type="dxa"/>
-          </w:tcPr>
-          <w:p>
-            <w:pPr>
-              <w:jc w:val="center"/>
-              <w:cnfStyle w:val="000000000000" w:firstRow="0" w:lastRow="0" w:firstColumn="0" w:lastColumn="0" w:oddVBand="0" w:evenVBand="0" w:oddHBand="0" w:evenHBand="0" w:firstRowFirstColumn="0" w:firstRowLastColumn="0" w:lastRowFirstColumn="0" w:lastRowLastColumn="0"/>
-            </w:pPr>
-            <w:r>
-              <w:t>X</w:t>
-            </w:r>
-          </w:p>
-        </w:tc>
-        <w:tc>
-          <w:tcPr>
-            <w:tcW w:w="1131" w:type="dxa"/>
-          </w:tcPr>
-          <w:p>
-            <w:pPr>
-              <w:jc w:val="center"/>
-              <w:cnfStyle w:val="000000000000" w:firstRow="0" w:lastRow="0" w:firstColumn="0" w:lastColumn="0" w:oddVBand="0" w:evenVBand="0" w:oddHBand="0" w:evenHBand="0" w:firstRowFirstColumn="0" w:firstRowLastColumn="0" w:lastRowFirstColumn="0" w:lastRowLastColumn="0"/>
-            </w:pPr>
-            <w:r>
-              <w:t>X</w:t>
-            </w:r>
-          </w:p>
-        </w:tc>
-        <w:tc>
-          <w:tcPr>
-            <w:tcW w:w="707" w:type="dxa"/>
-          </w:tcPr>
-          <w:p>
-            <w:pPr>
-              <w:jc w:val="center"/>
-              <w:cnfStyle w:val="000000000000" w:firstRow="0" w:lastRow="0" w:firstColumn="0" w:lastColumn="0" w:oddVBand="0" w:evenVBand="0" w:oddHBand="0" w:evenHBand="0" w:firstRowFirstColumn="0" w:firstRowLastColumn="0" w:lastRowFirstColumn="0" w:lastRowLastColumn="0"/>
-            </w:pPr>
-          </w:p>
-        </w:tc>
-        <w:tc>
-          <w:tcPr>
-            <w:tcW w:w="707" w:type="dxa"/>
-          </w:tcPr>
-          <w:p>
-            <w:pPr>
-              <w:jc w:val="center"/>
-              <w:cnfStyle w:val="000000000000" w:firstRow="0" w:lastRow="0" w:firstColumn="0" w:lastColumn="0" w:oddVBand="0" w:evenVBand="0" w:oddHBand="0" w:evenHBand="0" w:firstRowFirstColumn="0" w:firstRowLastColumn="0" w:lastRowFirstColumn="0" w:lastRowLastColumn="0"/>
-            </w:pPr>
-          </w:p>
-        </w:tc>
-        <w:tc>
-          <w:tcPr>
-            <w:tcW w:w="1131" w:type="dxa"/>
-          </w:tcPr>
-          <w:p>
-            <w:pPr>
-              <w:jc w:val="center"/>
-              <w:cnfStyle w:val="000000000000" w:firstRow="0" w:lastRow="0" w:firstColumn="0" w:lastColumn="0" w:oddVBand="0" w:evenVBand="0" w:oddHBand="0" w:evenHBand="0" w:firstRowFirstColumn="0" w:firstRowLastColumn="0" w:lastRowFirstColumn="0" w:lastRowLastColumn="0"/>
-            </w:pPr>
-          </w:p>
-        </w:tc>
-        <w:tc>
-          <w:tcPr>
-            <w:tcW w:w="1131" w:type="dxa"/>
-          </w:tcPr>
-          <w:p>
-            <w:pPr>
-              <w:jc w:val="center"/>
-              <w:cnfStyle w:val="000000000000" w:firstRow="0" w:lastRow="0" w:firstColumn="0" w:lastColumn="0" w:oddVBand="0" w:evenVBand="0" w:oddHBand="0" w:evenHBand="0" w:firstRowFirstColumn="0" w:firstRowLastColumn="0" w:lastRowFirstColumn="0" w:lastRowLastColumn="0"/>
-            </w:pPr>
-            <w:r>
-              <w:t>99</w:t>
+            <w:shd w:val="clear" w:color="auto" w:fill="92D050"/>
+          </w:tcPr>
+          <w:p>
+            <w:pPr>
+              <w:jc w:val="center"/>
+              <w:cnfStyle w:val="000000000000" w:firstRow="0" w:lastRow="0" w:firstColumn="0" w:lastColumn="0" w:oddVBand="0" w:evenVBand="0" w:oddHBand="0" w:evenHBand="0" w:firstRowFirstColumn="0" w:firstRowLastColumn="0" w:lastRowFirstColumn="0" w:lastRowLastColumn="0"/>
+            </w:pPr>
+            <w:r>
+              <w:t>X</w:t>
+            </w:r>
+          </w:p>
+        </w:tc>
+        <w:tc>
+          <w:tcPr>
+            <w:tcW w:w="1131" w:type="dxa"/>
+            <w:shd w:val="clear" w:color="auto" w:fill="92D050"/>
+          </w:tcPr>
+          <w:p>
+            <w:pPr>
+              <w:jc w:val="center"/>
+              <w:cnfStyle w:val="000000000000" w:firstRow="0" w:lastRow="0" w:firstColumn="0" w:lastColumn="0" w:oddVBand="0" w:evenVBand="0" w:oddHBand="0" w:evenHBand="0" w:firstRowFirstColumn="0" w:firstRowLastColumn="0" w:lastRowFirstColumn="0" w:lastRowLastColumn="0"/>
+            </w:pPr>
+            <w:r>
+              <w:t>X</w:t>
+            </w:r>
+          </w:p>
+        </w:tc>
+        <w:tc>
+          <w:tcPr>
+            <w:tcW w:w="707" w:type="dxa"/>
+            <w:shd w:val="clear" w:color="auto" w:fill="92D050"/>
+          </w:tcPr>
+          <w:p>
+            <w:pPr>
+              <w:jc w:val="center"/>
+              <w:cnfStyle w:val="000000000000" w:firstRow="0" w:lastRow="0" w:firstColumn="0" w:lastColumn="0" w:oddVBand="0" w:evenVBand="0" w:oddHBand="0" w:evenHBand="0" w:firstRowFirstColumn="0" w:firstRowLastColumn="0" w:lastRowFirstColumn="0" w:lastRowLastColumn="0"/>
+            </w:pPr>
+          </w:p>
+        </w:tc>
+        <w:tc>
+          <w:tcPr>
+            <w:tcW w:w="707" w:type="dxa"/>
+            <w:shd w:val="clear" w:color="auto" w:fill="92D050"/>
+          </w:tcPr>
+          <w:p>
+            <w:pPr>
+              <w:jc w:val="center"/>
+              <w:cnfStyle w:val="000000000000" w:firstRow="0" w:lastRow="0" w:firstColumn="0" w:lastColumn="0" w:oddVBand="0" w:evenVBand="0" w:oddHBand="0" w:evenHBand="0" w:firstRowFirstColumn="0" w:firstRowLastColumn="0" w:lastRowFirstColumn="0" w:lastRowLastColumn="0"/>
+            </w:pPr>
+          </w:p>
+        </w:tc>
+        <w:tc>
+          <w:tcPr>
+            <w:tcW w:w="1131" w:type="dxa"/>
+            <w:shd w:val="clear" w:color="auto" w:fill="92D050"/>
+          </w:tcPr>
+          <w:p>
+            <w:pPr>
+              <w:jc w:val="center"/>
+              <w:cnfStyle w:val="000000000000" w:firstRow="0" w:lastRow="0" w:firstColumn="0" w:lastColumn="0" w:oddVBand="0" w:evenVBand="0" w:oddHBand="0" w:evenHBand="0" w:firstRowFirstColumn="0" w:firstRowLastColumn="0" w:lastRowFirstColumn="0" w:lastRowLastColumn="0"/>
+            </w:pPr>
+          </w:p>
+        </w:tc>
+        <w:tc>
+          <w:tcPr>
+            <w:tcW w:w="1131" w:type="dxa"/>
+            <w:shd w:val="clear" w:color="auto" w:fill="92D050"/>
+          </w:tcPr>
+          <w:p>
+            <w:pPr>
+              <w:jc w:val="center"/>
+              <w:cnfStyle w:val="000000000000" w:firstRow="0" w:lastRow="0" w:firstColumn="0" w:lastColumn="0" w:oddVBand="0" w:evenVBand="0" w:oddHBand="0" w:evenHBand="0" w:firstRowFirstColumn="0" w:firstRowLastColumn="0" w:lastRowFirstColumn="0" w:lastRowLastColumn="0"/>
+            </w:pPr>
+            <w:r>
+              <w:t>100</w:t>
             </w:r>
             <w:r>
               <w:t>%</w:t>
@@ -3603,6 +3657,8 @@
               <w:jc w:val="center"/>
               <w:cnfStyle w:val="000000100000" w:firstRow="0" w:lastRow="0" w:firstColumn="0" w:lastColumn="0" w:oddVBand="0" w:evenVBand="0" w:oddHBand="1" w:evenHBand="0" w:firstRowFirstColumn="0" w:firstRowLastColumn="0" w:lastRowFirstColumn="0" w:lastRowLastColumn="0"/>
             </w:pPr>
+            <w:bookmarkStart w:id="0" w:name="_GoBack"/>
+            <w:bookmarkEnd w:id="0"/>
             <w:r>
               <w:t>X</w:t>
             </w:r>
@@ -4296,7 +4352,7 @@
         <w:tc>
           <w:tcPr>
             <w:tcW w:w="2684" w:type="dxa"/>
-            <w:shd w:val="clear" w:color="auto" w:fill="FFF2CC" w:themeFill="accent4" w:themeFillTint="33"/>
+            <w:shd w:val="clear" w:color="auto" w:fill="92D050"/>
           </w:tcPr>
           <w:p>
             <w:pPr>
@@ -4318,7 +4374,7 @@
         <w:tc>
           <w:tcPr>
             <w:tcW w:w="566" w:type="dxa"/>
-            <w:shd w:val="clear" w:color="auto" w:fill="FFF2CC" w:themeFill="accent4" w:themeFillTint="33"/>
+            <w:shd w:val="clear" w:color="auto" w:fill="92D050"/>
           </w:tcPr>
           <w:p>
             <w:pPr>
@@ -4333,76 +4389,79 @@
         <w:tc>
           <w:tcPr>
             <w:tcW w:w="848" w:type="dxa"/>
-            <w:shd w:val="clear" w:color="auto" w:fill="FFF2CC" w:themeFill="accent4" w:themeFillTint="33"/>
-          </w:tcPr>
-          <w:p>
-            <w:pPr>
-              <w:jc w:val="center"/>
-              <w:cnfStyle w:val="000000100000" w:firstRow="0" w:lastRow="0" w:firstColumn="0" w:lastColumn="0" w:oddVBand="0" w:evenVBand="0" w:oddHBand="1" w:evenHBand="0" w:firstRowFirstColumn="0" w:firstRowLastColumn="0" w:lastRowFirstColumn="0" w:lastRowLastColumn="0"/>
-            </w:pPr>
-          </w:p>
-        </w:tc>
-        <w:tc>
-          <w:tcPr>
-            <w:tcW w:w="1131" w:type="dxa"/>
-            <w:shd w:val="clear" w:color="auto" w:fill="FFF2CC" w:themeFill="accent4" w:themeFillTint="33"/>
-          </w:tcPr>
-          <w:p>
-            <w:pPr>
-              <w:jc w:val="center"/>
-              <w:cnfStyle w:val="000000100000" w:firstRow="0" w:lastRow="0" w:firstColumn="0" w:lastColumn="0" w:oddVBand="0" w:evenVBand="0" w:oddHBand="1" w:evenHBand="0" w:firstRowFirstColumn="0" w:firstRowLastColumn="0" w:lastRowFirstColumn="0" w:lastRowLastColumn="0"/>
-            </w:pPr>
-          </w:p>
-        </w:tc>
-        <w:tc>
-          <w:tcPr>
-            <w:tcW w:w="707" w:type="dxa"/>
-            <w:shd w:val="clear" w:color="auto" w:fill="FFF2CC" w:themeFill="accent4" w:themeFillTint="33"/>
-          </w:tcPr>
-          <w:p>
-            <w:pPr>
-              <w:jc w:val="center"/>
-              <w:cnfStyle w:val="000000100000" w:firstRow="0" w:lastRow="0" w:firstColumn="0" w:lastColumn="0" w:oddVBand="0" w:evenVBand="0" w:oddHBand="1" w:evenHBand="0" w:firstRowFirstColumn="0" w:firstRowLastColumn="0" w:lastRowFirstColumn="0" w:lastRowLastColumn="0"/>
-            </w:pPr>
-          </w:p>
-        </w:tc>
-        <w:tc>
-          <w:tcPr>
-            <w:tcW w:w="707" w:type="dxa"/>
-            <w:shd w:val="clear" w:color="auto" w:fill="FFF2CC" w:themeFill="accent4" w:themeFillTint="33"/>
-          </w:tcPr>
-          <w:p>
-            <w:pPr>
-              <w:jc w:val="center"/>
-              <w:cnfStyle w:val="000000100000" w:firstRow="0" w:lastRow="0" w:firstColumn="0" w:lastColumn="0" w:oddVBand="0" w:evenVBand="0" w:oddHBand="1" w:evenHBand="0" w:firstRowFirstColumn="0" w:firstRowLastColumn="0" w:lastRowFirstColumn="0" w:lastRowLastColumn="0"/>
-            </w:pPr>
-            <w:r>
-              <w:t>X</w:t>
-            </w:r>
-          </w:p>
-        </w:tc>
-        <w:tc>
-          <w:tcPr>
-            <w:tcW w:w="1131" w:type="dxa"/>
-            <w:shd w:val="clear" w:color="auto" w:fill="FFF2CC" w:themeFill="accent4" w:themeFillTint="33"/>
-          </w:tcPr>
-          <w:p>
-            <w:pPr>
-              <w:jc w:val="center"/>
-              <w:cnfStyle w:val="000000100000" w:firstRow="0" w:lastRow="0" w:firstColumn="0" w:lastColumn="0" w:oddVBand="0" w:evenVBand="0" w:oddHBand="1" w:evenHBand="0" w:firstRowFirstColumn="0" w:firstRowLastColumn="0" w:lastRowFirstColumn="0" w:lastRowLastColumn="0"/>
-            </w:pPr>
-          </w:p>
-        </w:tc>
-        <w:tc>
-          <w:tcPr>
-            <w:tcW w:w="1131" w:type="dxa"/>
-            <w:shd w:val="clear" w:color="auto" w:fill="FFF2CC" w:themeFill="accent4" w:themeFillTint="33"/>
-          </w:tcPr>
-          <w:p>
-            <w:pPr>
-              <w:jc w:val="center"/>
-              <w:cnfStyle w:val="000000100000" w:firstRow="0" w:lastRow="0" w:firstColumn="0" w:lastColumn="0" w:oddVBand="0" w:evenVBand="0" w:oddHBand="1" w:evenHBand="0" w:firstRowFirstColumn="0" w:firstRowLastColumn="0" w:lastRowFirstColumn="0" w:lastRowLastColumn="0"/>
-            </w:pPr>
+            <w:shd w:val="clear" w:color="auto" w:fill="92D050"/>
+          </w:tcPr>
+          <w:p>
+            <w:pPr>
+              <w:jc w:val="center"/>
+              <w:cnfStyle w:val="000000100000" w:firstRow="0" w:lastRow="0" w:firstColumn="0" w:lastColumn="0" w:oddVBand="0" w:evenVBand="0" w:oddHBand="1" w:evenHBand="0" w:firstRowFirstColumn="0" w:firstRowLastColumn="0" w:lastRowFirstColumn="0" w:lastRowLastColumn="0"/>
+            </w:pPr>
+          </w:p>
+        </w:tc>
+        <w:tc>
+          <w:tcPr>
+            <w:tcW w:w="1131" w:type="dxa"/>
+            <w:shd w:val="clear" w:color="auto" w:fill="92D050"/>
+          </w:tcPr>
+          <w:p>
+            <w:pPr>
+              <w:jc w:val="center"/>
+              <w:cnfStyle w:val="000000100000" w:firstRow="0" w:lastRow="0" w:firstColumn="0" w:lastColumn="0" w:oddVBand="0" w:evenVBand="0" w:oddHBand="1" w:evenHBand="0" w:firstRowFirstColumn="0" w:firstRowLastColumn="0" w:lastRowFirstColumn="0" w:lastRowLastColumn="0"/>
+            </w:pPr>
+          </w:p>
+        </w:tc>
+        <w:tc>
+          <w:tcPr>
+            <w:tcW w:w="707" w:type="dxa"/>
+            <w:shd w:val="clear" w:color="auto" w:fill="92D050"/>
+          </w:tcPr>
+          <w:p>
+            <w:pPr>
+              <w:jc w:val="center"/>
+              <w:cnfStyle w:val="000000100000" w:firstRow="0" w:lastRow="0" w:firstColumn="0" w:lastColumn="0" w:oddVBand="0" w:evenVBand="0" w:oddHBand="1" w:evenHBand="0" w:firstRowFirstColumn="0" w:firstRowLastColumn="0" w:lastRowFirstColumn="0" w:lastRowLastColumn="0"/>
+            </w:pPr>
+          </w:p>
+        </w:tc>
+        <w:tc>
+          <w:tcPr>
+            <w:tcW w:w="707" w:type="dxa"/>
+            <w:shd w:val="clear" w:color="auto" w:fill="92D050"/>
+          </w:tcPr>
+          <w:p>
+            <w:pPr>
+              <w:jc w:val="center"/>
+              <w:cnfStyle w:val="000000100000" w:firstRow="0" w:lastRow="0" w:firstColumn="0" w:lastColumn="0" w:oddVBand="0" w:evenVBand="0" w:oddHBand="1" w:evenHBand="0" w:firstRowFirstColumn="0" w:firstRowLastColumn="0" w:lastRowFirstColumn="0" w:lastRowLastColumn="0"/>
+            </w:pPr>
+            <w:r>
+              <w:t>X</w:t>
+            </w:r>
+          </w:p>
+        </w:tc>
+        <w:tc>
+          <w:tcPr>
+            <w:tcW w:w="1131" w:type="dxa"/>
+            <w:shd w:val="clear" w:color="auto" w:fill="92D050"/>
+          </w:tcPr>
+          <w:p>
+            <w:pPr>
+              <w:jc w:val="center"/>
+              <w:cnfStyle w:val="000000100000" w:firstRow="0" w:lastRow="0" w:firstColumn="0" w:lastColumn="0" w:oddVBand="0" w:evenVBand="0" w:oddHBand="1" w:evenHBand="0" w:firstRowFirstColumn="0" w:firstRowLastColumn="0" w:lastRowFirstColumn="0" w:lastRowLastColumn="0"/>
+            </w:pPr>
+          </w:p>
+        </w:tc>
+        <w:tc>
+          <w:tcPr>
+            <w:tcW w:w="1131" w:type="dxa"/>
+            <w:shd w:val="clear" w:color="auto" w:fill="92D050"/>
+          </w:tcPr>
+          <w:p>
+            <w:pPr>
+              <w:jc w:val="center"/>
+              <w:cnfStyle w:val="000000100000" w:firstRow="0" w:lastRow="0" w:firstColumn="0" w:lastColumn="0" w:oddVBand="0" w:evenVBand="0" w:oddHBand="1" w:evenHBand="0" w:firstRowFirstColumn="0" w:firstRowLastColumn="0" w:lastRowFirstColumn="0" w:lastRowLastColumn="0"/>
+            </w:pPr>
+            <w:r>
+              <w:t>10</w:t>
+            </w:r>
             <w:r>
               <w:t>0%</w:t>
             </w:r>
@@ -4788,8 +4847,6 @@
             <w:r>
               <w:t>0%</w:t>
             </w:r>
-            <w:bookmarkStart w:id="0" w:name="_GoBack"/>
-            <w:bookmarkEnd w:id="0"/>
           </w:p>
         </w:tc>
       </w:tr>

</xml_diff>

<commit_message>
ref #71 #72 Search node by name; Friend Request implemented; Picking 2D and 3D implemented
</commit_message>
<xml_diff>
--- a/documentation/tasks/Divisão de Tarefas.docx
+++ b/documentation/tasks/Divisão de Tarefas.docx
@@ -3636,7 +3636,7 @@
         <w:tc>
           <w:tcPr>
             <w:tcW w:w="2684" w:type="dxa"/>
-            <w:shd w:val="clear" w:color="auto" w:fill="FFF2CC" w:themeFill="accent4" w:themeFillTint="33"/>
+            <w:shd w:val="clear" w:color="auto" w:fill="92D050"/>
           </w:tcPr>
           <w:p>
             <w:pPr>
@@ -3650,15 +3650,13 @@
         <w:tc>
           <w:tcPr>
             <w:tcW w:w="566" w:type="dxa"/>
-            <w:shd w:val="clear" w:color="auto" w:fill="FFF2CC" w:themeFill="accent4" w:themeFillTint="33"/>
-          </w:tcPr>
-          <w:p>
-            <w:pPr>
-              <w:jc w:val="center"/>
-              <w:cnfStyle w:val="000000100000" w:firstRow="0" w:lastRow="0" w:firstColumn="0" w:lastColumn="0" w:oddVBand="0" w:evenVBand="0" w:oddHBand="1" w:evenHBand="0" w:firstRowFirstColumn="0" w:firstRowLastColumn="0" w:lastRowFirstColumn="0" w:lastRowLastColumn="0"/>
-            </w:pPr>
-            <w:bookmarkStart w:id="0" w:name="_GoBack"/>
-            <w:bookmarkEnd w:id="0"/>
+            <w:shd w:val="clear" w:color="auto" w:fill="92D050"/>
+          </w:tcPr>
+          <w:p>
+            <w:pPr>
+              <w:jc w:val="center"/>
+              <w:cnfStyle w:val="000000100000" w:firstRow="0" w:lastRow="0" w:firstColumn="0" w:lastColumn="0" w:oddVBand="0" w:evenVBand="0" w:oddHBand="1" w:evenHBand="0" w:firstRowFirstColumn="0" w:firstRowLastColumn="0" w:lastRowFirstColumn="0" w:lastRowLastColumn="0"/>
+            </w:pPr>
             <w:r>
               <w:t>X</w:t>
             </w:r>
@@ -3667,78 +3665,81 @@
         <w:tc>
           <w:tcPr>
             <w:tcW w:w="848" w:type="dxa"/>
-            <w:shd w:val="clear" w:color="auto" w:fill="FFF2CC" w:themeFill="accent4" w:themeFillTint="33"/>
-          </w:tcPr>
-          <w:p>
-            <w:pPr>
-              <w:jc w:val="center"/>
-              <w:cnfStyle w:val="000000100000" w:firstRow="0" w:lastRow="0" w:firstColumn="0" w:lastColumn="0" w:oddVBand="0" w:evenVBand="0" w:oddHBand="1" w:evenHBand="0" w:firstRowFirstColumn="0" w:firstRowLastColumn="0" w:lastRowFirstColumn="0" w:lastRowLastColumn="0"/>
-            </w:pPr>
-          </w:p>
-        </w:tc>
-        <w:tc>
-          <w:tcPr>
-            <w:tcW w:w="1131" w:type="dxa"/>
-            <w:shd w:val="clear" w:color="auto" w:fill="FFF2CC" w:themeFill="accent4" w:themeFillTint="33"/>
-          </w:tcPr>
-          <w:p>
-            <w:pPr>
-              <w:jc w:val="center"/>
-              <w:cnfStyle w:val="000000100000" w:firstRow="0" w:lastRow="0" w:firstColumn="0" w:lastColumn="0" w:oddVBand="0" w:evenVBand="0" w:oddHBand="1" w:evenHBand="0" w:firstRowFirstColumn="0" w:firstRowLastColumn="0" w:lastRowFirstColumn="0" w:lastRowLastColumn="0"/>
-            </w:pPr>
-          </w:p>
-        </w:tc>
-        <w:tc>
-          <w:tcPr>
-            <w:tcW w:w="707" w:type="dxa"/>
-            <w:shd w:val="clear" w:color="auto" w:fill="FFF2CC" w:themeFill="accent4" w:themeFillTint="33"/>
-          </w:tcPr>
-          <w:p>
-            <w:pPr>
-              <w:jc w:val="center"/>
-              <w:cnfStyle w:val="000000100000" w:firstRow="0" w:lastRow="0" w:firstColumn="0" w:lastColumn="0" w:oddVBand="0" w:evenVBand="0" w:oddHBand="1" w:evenHBand="0" w:firstRowFirstColumn="0" w:firstRowLastColumn="0" w:lastRowFirstColumn="0" w:lastRowLastColumn="0"/>
-            </w:pPr>
-          </w:p>
-        </w:tc>
-        <w:tc>
-          <w:tcPr>
-            <w:tcW w:w="707" w:type="dxa"/>
-            <w:shd w:val="clear" w:color="auto" w:fill="FFF2CC" w:themeFill="accent4" w:themeFillTint="33"/>
-          </w:tcPr>
-          <w:p>
-            <w:pPr>
-              <w:jc w:val="center"/>
-              <w:cnfStyle w:val="000000100000" w:firstRow="0" w:lastRow="0" w:firstColumn="0" w:lastColumn="0" w:oddVBand="0" w:evenVBand="0" w:oddHBand="1" w:evenHBand="0" w:firstRowFirstColumn="0" w:firstRowLastColumn="0" w:lastRowFirstColumn="0" w:lastRowLastColumn="0"/>
-            </w:pPr>
-            <w:r>
-              <w:t>X</w:t>
-            </w:r>
-          </w:p>
-        </w:tc>
-        <w:tc>
-          <w:tcPr>
-            <w:tcW w:w="1131" w:type="dxa"/>
-            <w:shd w:val="clear" w:color="auto" w:fill="FFF2CC" w:themeFill="accent4" w:themeFillTint="33"/>
-          </w:tcPr>
-          <w:p>
-            <w:pPr>
-              <w:jc w:val="center"/>
-              <w:cnfStyle w:val="000000100000" w:firstRow="0" w:lastRow="0" w:firstColumn="0" w:lastColumn="0" w:oddVBand="0" w:evenVBand="0" w:oddHBand="1" w:evenHBand="0" w:firstRowFirstColumn="0" w:firstRowLastColumn="0" w:lastRowFirstColumn="0" w:lastRowLastColumn="0"/>
-            </w:pPr>
-          </w:p>
-        </w:tc>
-        <w:tc>
-          <w:tcPr>
-            <w:tcW w:w="1131" w:type="dxa"/>
-            <w:shd w:val="clear" w:color="auto" w:fill="FFF2CC" w:themeFill="accent4" w:themeFillTint="33"/>
-          </w:tcPr>
-          <w:p>
-            <w:pPr>
-              <w:jc w:val="center"/>
-              <w:cnfStyle w:val="000000100000" w:firstRow="0" w:lastRow="0" w:firstColumn="0" w:lastColumn="0" w:oddVBand="0" w:evenVBand="0" w:oddHBand="1" w:evenHBand="0" w:firstRowFirstColumn="0" w:firstRowLastColumn="0" w:lastRowFirstColumn="0" w:lastRowLastColumn="0"/>
-            </w:pPr>
-            <w:r>
-              <w:t>0%</w:t>
+            <w:shd w:val="clear" w:color="auto" w:fill="92D050"/>
+          </w:tcPr>
+          <w:p>
+            <w:pPr>
+              <w:jc w:val="center"/>
+              <w:cnfStyle w:val="000000100000" w:firstRow="0" w:lastRow="0" w:firstColumn="0" w:lastColumn="0" w:oddVBand="0" w:evenVBand="0" w:oddHBand="1" w:evenHBand="0" w:firstRowFirstColumn="0" w:firstRowLastColumn="0" w:lastRowFirstColumn="0" w:lastRowLastColumn="0"/>
+            </w:pPr>
+          </w:p>
+        </w:tc>
+        <w:tc>
+          <w:tcPr>
+            <w:tcW w:w="1131" w:type="dxa"/>
+            <w:shd w:val="clear" w:color="auto" w:fill="92D050"/>
+          </w:tcPr>
+          <w:p>
+            <w:pPr>
+              <w:jc w:val="center"/>
+              <w:cnfStyle w:val="000000100000" w:firstRow="0" w:lastRow="0" w:firstColumn="0" w:lastColumn="0" w:oddVBand="0" w:evenVBand="0" w:oddHBand="1" w:evenHBand="0" w:firstRowFirstColumn="0" w:firstRowLastColumn="0" w:lastRowFirstColumn="0" w:lastRowLastColumn="0"/>
+            </w:pPr>
+          </w:p>
+        </w:tc>
+        <w:tc>
+          <w:tcPr>
+            <w:tcW w:w="707" w:type="dxa"/>
+            <w:shd w:val="clear" w:color="auto" w:fill="92D050"/>
+          </w:tcPr>
+          <w:p>
+            <w:pPr>
+              <w:jc w:val="center"/>
+              <w:cnfStyle w:val="000000100000" w:firstRow="0" w:lastRow="0" w:firstColumn="0" w:lastColumn="0" w:oddVBand="0" w:evenVBand="0" w:oddHBand="1" w:evenHBand="0" w:firstRowFirstColumn="0" w:firstRowLastColumn="0" w:lastRowFirstColumn="0" w:lastRowLastColumn="0"/>
+            </w:pPr>
+          </w:p>
+        </w:tc>
+        <w:tc>
+          <w:tcPr>
+            <w:tcW w:w="707" w:type="dxa"/>
+            <w:shd w:val="clear" w:color="auto" w:fill="92D050"/>
+          </w:tcPr>
+          <w:p>
+            <w:pPr>
+              <w:jc w:val="center"/>
+              <w:cnfStyle w:val="000000100000" w:firstRow="0" w:lastRow="0" w:firstColumn="0" w:lastColumn="0" w:oddVBand="0" w:evenVBand="0" w:oddHBand="1" w:evenHBand="0" w:firstRowFirstColumn="0" w:firstRowLastColumn="0" w:lastRowFirstColumn="0" w:lastRowLastColumn="0"/>
+            </w:pPr>
+            <w:r>
+              <w:t>X</w:t>
+            </w:r>
+          </w:p>
+        </w:tc>
+        <w:tc>
+          <w:tcPr>
+            <w:tcW w:w="1131" w:type="dxa"/>
+            <w:shd w:val="clear" w:color="auto" w:fill="92D050"/>
+          </w:tcPr>
+          <w:p>
+            <w:pPr>
+              <w:jc w:val="center"/>
+              <w:cnfStyle w:val="000000100000" w:firstRow="0" w:lastRow="0" w:firstColumn="0" w:lastColumn="0" w:oddVBand="0" w:evenVBand="0" w:oddHBand="1" w:evenHBand="0" w:firstRowFirstColumn="0" w:firstRowLastColumn="0" w:lastRowFirstColumn="0" w:lastRowLastColumn="0"/>
+            </w:pPr>
+          </w:p>
+        </w:tc>
+        <w:tc>
+          <w:tcPr>
+            <w:tcW w:w="1131" w:type="dxa"/>
+            <w:shd w:val="clear" w:color="auto" w:fill="92D050"/>
+          </w:tcPr>
+          <w:p>
+            <w:pPr>
+              <w:jc w:val="center"/>
+              <w:cnfStyle w:val="000000100000" w:firstRow="0" w:lastRow="0" w:firstColumn="0" w:lastColumn="0" w:oddVBand="0" w:evenVBand="0" w:oddHBand="1" w:evenHBand="0" w:firstRowFirstColumn="0" w:firstRowLastColumn="0" w:lastRowFirstColumn="0" w:lastRowLastColumn="0"/>
+            </w:pPr>
+            <w:r>
+              <w:t>100</w:t>
+            </w:r>
+            <w:r>
+              <w:t>%</w:t>
             </w:r>
           </w:p>
         </w:tc>
@@ -3926,30 +3927,36 @@
               <w:jc w:val="center"/>
               <w:cnfStyle w:val="000000100000" w:firstRow="0" w:lastRow="0" w:firstColumn="0" w:lastColumn="0" w:oddVBand="0" w:evenVBand="0" w:oddHBand="1" w:evenHBand="0" w:firstRowFirstColumn="0" w:firstRowLastColumn="0" w:lastRowFirstColumn="0" w:lastRowLastColumn="0"/>
             </w:pPr>
-          </w:p>
-        </w:tc>
-        <w:tc>
-          <w:tcPr>
-            <w:tcW w:w="707" w:type="dxa"/>
-            <w:shd w:val="clear" w:color="auto" w:fill="FFF2CC" w:themeFill="accent4" w:themeFillTint="33"/>
-          </w:tcPr>
-          <w:p>
-            <w:pPr>
-              <w:jc w:val="center"/>
-              <w:cnfStyle w:val="000000100000" w:firstRow="0" w:lastRow="0" w:firstColumn="0" w:lastColumn="0" w:oddVBand="0" w:evenVBand="0" w:oddHBand="1" w:evenHBand="0" w:firstRowFirstColumn="0" w:firstRowLastColumn="0" w:lastRowFirstColumn="0" w:lastRowLastColumn="0"/>
-            </w:pPr>
-          </w:p>
-        </w:tc>
-        <w:tc>
-          <w:tcPr>
-            <w:tcW w:w="1131" w:type="dxa"/>
-            <w:shd w:val="clear" w:color="auto" w:fill="FFF2CC" w:themeFill="accent4" w:themeFillTint="33"/>
-          </w:tcPr>
-          <w:p>
-            <w:pPr>
-              <w:jc w:val="center"/>
-              <w:cnfStyle w:val="000000100000" w:firstRow="0" w:lastRow="0" w:firstColumn="0" w:lastColumn="0" w:oddVBand="0" w:evenVBand="0" w:oddHBand="1" w:evenHBand="0" w:firstRowFirstColumn="0" w:firstRowLastColumn="0" w:lastRowFirstColumn="0" w:lastRowLastColumn="0"/>
-            </w:pPr>
+            <w:r>
+              <w:t>X</w:t>
+            </w:r>
+          </w:p>
+        </w:tc>
+        <w:tc>
+          <w:tcPr>
+            <w:tcW w:w="707" w:type="dxa"/>
+            <w:shd w:val="clear" w:color="auto" w:fill="FFF2CC" w:themeFill="accent4" w:themeFillTint="33"/>
+          </w:tcPr>
+          <w:p>
+            <w:pPr>
+              <w:jc w:val="center"/>
+              <w:cnfStyle w:val="000000100000" w:firstRow="0" w:lastRow="0" w:firstColumn="0" w:lastColumn="0" w:oddVBand="0" w:evenVBand="0" w:oddHBand="1" w:evenHBand="0" w:firstRowFirstColumn="0" w:firstRowLastColumn="0" w:lastRowFirstColumn="0" w:lastRowLastColumn="0"/>
+            </w:pPr>
+          </w:p>
+        </w:tc>
+        <w:tc>
+          <w:tcPr>
+            <w:tcW w:w="1131" w:type="dxa"/>
+            <w:shd w:val="clear" w:color="auto" w:fill="FFF2CC" w:themeFill="accent4" w:themeFillTint="33"/>
+          </w:tcPr>
+          <w:p>
+            <w:pPr>
+              <w:jc w:val="center"/>
+              <w:cnfStyle w:val="000000100000" w:firstRow="0" w:lastRow="0" w:firstColumn="0" w:lastColumn="0" w:oddVBand="0" w:evenVBand="0" w:oddHBand="1" w:evenHBand="0" w:firstRowFirstColumn="0" w:firstRowLastColumn="0" w:lastRowFirstColumn="0" w:lastRowLastColumn="0"/>
+            </w:pPr>
+            <w:r>
+              <w:t>X</w:t>
+            </w:r>
           </w:p>
         </w:tc>
         <w:tc>
@@ -4569,30 +4576,36 @@
               <w:jc w:val="center"/>
               <w:cnfStyle w:val="000000000000" w:firstRow="0" w:lastRow="0" w:firstColumn="0" w:lastColumn="0" w:oddVBand="0" w:evenVBand="0" w:oddHBand="0" w:evenHBand="0" w:firstRowFirstColumn="0" w:firstRowLastColumn="0" w:lastRowFirstColumn="0" w:lastRowLastColumn="0"/>
             </w:pPr>
-          </w:p>
-        </w:tc>
-        <w:tc>
-          <w:tcPr>
-            <w:tcW w:w="707" w:type="dxa"/>
-            <w:shd w:val="clear" w:color="auto" w:fill="FFF2CC" w:themeFill="accent4" w:themeFillTint="33"/>
-          </w:tcPr>
-          <w:p>
-            <w:pPr>
-              <w:jc w:val="center"/>
-              <w:cnfStyle w:val="000000000000" w:firstRow="0" w:lastRow="0" w:firstColumn="0" w:lastColumn="0" w:oddVBand="0" w:evenVBand="0" w:oddHBand="0" w:evenHBand="0" w:firstRowFirstColumn="0" w:firstRowLastColumn="0" w:lastRowFirstColumn="0" w:lastRowLastColumn="0"/>
-            </w:pPr>
-          </w:p>
-        </w:tc>
-        <w:tc>
-          <w:tcPr>
-            <w:tcW w:w="1131" w:type="dxa"/>
-            <w:shd w:val="clear" w:color="auto" w:fill="FFF2CC" w:themeFill="accent4" w:themeFillTint="33"/>
-          </w:tcPr>
-          <w:p>
-            <w:pPr>
-              <w:jc w:val="center"/>
-              <w:cnfStyle w:val="000000000000" w:firstRow="0" w:lastRow="0" w:firstColumn="0" w:lastColumn="0" w:oddVBand="0" w:evenVBand="0" w:oddHBand="0" w:evenHBand="0" w:firstRowFirstColumn="0" w:firstRowLastColumn="0" w:lastRowFirstColumn="0" w:lastRowLastColumn="0"/>
-            </w:pPr>
+            <w:r>
+              <w:t>X</w:t>
+            </w:r>
+          </w:p>
+        </w:tc>
+        <w:tc>
+          <w:tcPr>
+            <w:tcW w:w="707" w:type="dxa"/>
+            <w:shd w:val="clear" w:color="auto" w:fill="FFF2CC" w:themeFill="accent4" w:themeFillTint="33"/>
+          </w:tcPr>
+          <w:p>
+            <w:pPr>
+              <w:jc w:val="center"/>
+              <w:cnfStyle w:val="000000000000" w:firstRow="0" w:lastRow="0" w:firstColumn="0" w:lastColumn="0" w:oddVBand="0" w:evenVBand="0" w:oddHBand="0" w:evenHBand="0" w:firstRowFirstColumn="0" w:firstRowLastColumn="0" w:lastRowFirstColumn="0" w:lastRowLastColumn="0"/>
+            </w:pPr>
+          </w:p>
+        </w:tc>
+        <w:tc>
+          <w:tcPr>
+            <w:tcW w:w="1131" w:type="dxa"/>
+            <w:shd w:val="clear" w:color="auto" w:fill="FFF2CC" w:themeFill="accent4" w:themeFillTint="33"/>
+          </w:tcPr>
+          <w:p>
+            <w:pPr>
+              <w:jc w:val="center"/>
+              <w:cnfStyle w:val="000000000000" w:firstRow="0" w:lastRow="0" w:firstColumn="0" w:lastColumn="0" w:oddVBand="0" w:evenVBand="0" w:oddHBand="0" w:evenHBand="0" w:firstRowFirstColumn="0" w:firstRowLastColumn="0" w:lastRowFirstColumn="0" w:lastRowLastColumn="0"/>
+            </w:pPr>
+            <w:r>
+              <w:t>X</w:t>
+            </w:r>
           </w:p>
         </w:tc>
         <w:tc>
@@ -4750,16 +4763,13 @@
               <w:cnfStyle w:val="000000000000" w:firstRow="0" w:lastRow="0" w:firstColumn="0" w:lastColumn="0" w:oddVBand="0" w:evenVBand="0" w:oddHBand="0" w:evenHBand="0" w:firstRowFirstColumn="0" w:firstRowLastColumn="0" w:lastRowFirstColumn="0" w:lastRowLastColumn="0"/>
             </w:pPr>
             <w:r>
-              <w:t xml:space="preserve">Localização do </w:t>
-            </w:r>
-            <w:proofErr w:type="gramStart"/>
-            <w:r>
-              <w:t>software</w:t>
-            </w:r>
-            <w:proofErr w:type="gramEnd"/>
-            <w:r>
-              <w:t xml:space="preserve"> para abrir diferentes linguagens.</w:t>
-            </w:r>
+              <w:t xml:space="preserve">Aceitar pedidos de amizade com base em notificações e </w:t>
+            </w:r>
+            <w:proofErr w:type="spellStart"/>
+            <w:r>
+              <w:t>mini-jogos</w:t>
+            </w:r>
+            <w:proofErr w:type="spellEnd"/>
           </w:p>
         </w:tc>
         <w:tc>
@@ -4772,6 +4782,9 @@
               <w:jc w:val="center"/>
               <w:cnfStyle w:val="000000000000" w:firstRow="0" w:lastRow="0" w:firstColumn="0" w:lastColumn="0" w:oddVBand="0" w:evenVBand="0" w:oddHBand="0" w:evenHBand="0" w:firstRowFirstColumn="0" w:firstRowLastColumn="0" w:lastRowFirstColumn="0" w:lastRowLastColumn="0"/>
             </w:pPr>
+            <w:r>
+              <w:t>X</w:t>
+            </w:r>
           </w:p>
         </w:tc>
         <w:tc>
@@ -4820,30 +4833,35 @@
               <w:jc w:val="center"/>
               <w:cnfStyle w:val="000000000000" w:firstRow="0" w:lastRow="0" w:firstColumn="0" w:lastColumn="0" w:oddVBand="0" w:evenVBand="0" w:oddHBand="0" w:evenHBand="0" w:firstRowFirstColumn="0" w:firstRowLastColumn="0" w:lastRowFirstColumn="0" w:lastRowLastColumn="0"/>
             </w:pPr>
-          </w:p>
-        </w:tc>
-        <w:tc>
-          <w:tcPr>
-            <w:tcW w:w="1131" w:type="dxa"/>
-            <w:shd w:val="clear" w:color="auto" w:fill="FFF2CC" w:themeFill="accent4" w:themeFillTint="33"/>
-          </w:tcPr>
-          <w:p>
-            <w:pPr>
-              <w:jc w:val="center"/>
-              <w:cnfStyle w:val="000000000000" w:firstRow="0" w:lastRow="0" w:firstColumn="0" w:lastColumn="0" w:oddVBand="0" w:evenVBand="0" w:oddHBand="0" w:evenHBand="0" w:firstRowFirstColumn="0" w:firstRowLastColumn="0" w:lastRowFirstColumn="0" w:lastRowLastColumn="0"/>
-            </w:pPr>
-          </w:p>
-        </w:tc>
-        <w:tc>
-          <w:tcPr>
-            <w:tcW w:w="1131" w:type="dxa"/>
-            <w:shd w:val="clear" w:color="auto" w:fill="FFF2CC" w:themeFill="accent4" w:themeFillTint="33"/>
-          </w:tcPr>
-          <w:p>
-            <w:pPr>
-              <w:jc w:val="center"/>
-              <w:cnfStyle w:val="000000000000" w:firstRow="0" w:lastRow="0" w:firstColumn="0" w:lastColumn="0" w:oddVBand="0" w:evenVBand="0" w:oddHBand="0" w:evenHBand="0" w:firstRowFirstColumn="0" w:firstRowLastColumn="0" w:lastRowFirstColumn="0" w:lastRowLastColumn="0"/>
-            </w:pPr>
+            <w:r>
+              <w:t>X</w:t>
+            </w:r>
+          </w:p>
+        </w:tc>
+        <w:tc>
+          <w:tcPr>
+            <w:tcW w:w="1131" w:type="dxa"/>
+            <w:shd w:val="clear" w:color="auto" w:fill="FFF2CC" w:themeFill="accent4" w:themeFillTint="33"/>
+          </w:tcPr>
+          <w:p>
+            <w:pPr>
+              <w:jc w:val="center"/>
+              <w:cnfStyle w:val="000000000000" w:firstRow="0" w:lastRow="0" w:firstColumn="0" w:lastColumn="0" w:oddVBand="0" w:evenVBand="0" w:oddHBand="0" w:evenHBand="0" w:firstRowFirstColumn="0" w:firstRowLastColumn="0" w:lastRowFirstColumn="0" w:lastRowLastColumn="0"/>
+            </w:pPr>
+          </w:p>
+        </w:tc>
+        <w:tc>
+          <w:tcPr>
+            <w:tcW w:w="1131" w:type="dxa"/>
+            <w:shd w:val="clear" w:color="auto" w:fill="FFF2CC" w:themeFill="accent4" w:themeFillTint="33"/>
+          </w:tcPr>
+          <w:p>
+            <w:pPr>
+              <w:jc w:val="center"/>
+              <w:cnfStyle w:val="000000000000" w:firstRow="0" w:lastRow="0" w:firstColumn="0" w:lastColumn="0" w:oddVBand="0" w:evenVBand="0" w:oddHBand="0" w:evenHBand="0" w:firstRowFirstColumn="0" w:firstRowLastColumn="0" w:lastRowFirstColumn="0" w:lastRowLastColumn="0"/>
+            </w:pPr>
+            <w:bookmarkStart w:id="0" w:name="_GoBack"/>
+            <w:bookmarkEnd w:id="0"/>
             <w:r>
               <w:t>0%</w:t>
             </w:r>
@@ -4865,103 +4883,101 @@
         <w:tc>
           <w:tcPr>
             <w:tcW w:w="2684" w:type="dxa"/>
-          </w:tcPr>
-          <w:p>
-            <w:pPr>
-              <w:cnfStyle w:val="000000100000" w:firstRow="0" w:lastRow="0" w:firstColumn="0" w:lastColumn="0" w:oddVBand="0" w:evenVBand="0" w:oddHBand="1" w:evenHBand="0" w:firstRowFirstColumn="0" w:firstRowLastColumn="0" w:lastRowFirstColumn="0" w:lastRowLastColumn="0"/>
-            </w:pPr>
-            <w:r>
-              <w:t>Animações</w:t>
+            <w:shd w:val="clear" w:color="auto" w:fill="FFF2CC" w:themeFill="accent4" w:themeFillTint="33"/>
+          </w:tcPr>
+          <w:p>
+            <w:pPr>
+              <w:cnfStyle w:val="000000100000" w:firstRow="0" w:lastRow="0" w:firstColumn="0" w:lastColumn="0" w:oddVBand="0" w:evenVBand="0" w:oddHBand="1" w:evenHBand="0" w:firstRowFirstColumn="0" w:firstRowLastColumn="0" w:lastRowFirstColumn="0" w:lastRowLastColumn="0"/>
+            </w:pPr>
+            <w:r>
+              <w:t xml:space="preserve">Localização do </w:t>
+            </w:r>
+            <w:proofErr w:type="gramStart"/>
+            <w:r>
+              <w:t>software</w:t>
+            </w:r>
+            <w:proofErr w:type="gramEnd"/>
+            <w:r>
+              <w:t xml:space="preserve"> para abrir diferentes linguagens.</w:t>
             </w:r>
           </w:p>
         </w:tc>
         <w:tc>
           <w:tcPr>
             <w:tcW w:w="566" w:type="dxa"/>
-          </w:tcPr>
-          <w:p>
-            <w:pPr>
-              <w:jc w:val="center"/>
-              <w:cnfStyle w:val="000000100000" w:firstRow="0" w:lastRow="0" w:firstColumn="0" w:lastColumn="0" w:oddVBand="0" w:evenVBand="0" w:oddHBand="1" w:evenHBand="0" w:firstRowFirstColumn="0" w:firstRowLastColumn="0" w:lastRowFirstColumn="0" w:lastRowLastColumn="0"/>
-            </w:pPr>
-            <w:r>
-              <w:t>X</w:t>
-            </w:r>
+            <w:shd w:val="clear" w:color="auto" w:fill="FFF2CC" w:themeFill="accent4" w:themeFillTint="33"/>
+          </w:tcPr>
+          <w:p>
+            <w:pPr>
+              <w:jc w:val="center"/>
+              <w:cnfStyle w:val="000000100000" w:firstRow="0" w:lastRow="0" w:firstColumn="0" w:lastColumn="0" w:oddVBand="0" w:evenVBand="0" w:oddHBand="1" w:evenHBand="0" w:firstRowFirstColumn="0" w:firstRowLastColumn="0" w:lastRowFirstColumn="0" w:lastRowLastColumn="0"/>
+            </w:pPr>
           </w:p>
         </w:tc>
         <w:tc>
           <w:tcPr>
             <w:tcW w:w="848" w:type="dxa"/>
-          </w:tcPr>
-          <w:p>
-            <w:pPr>
-              <w:jc w:val="center"/>
-              <w:cnfStyle w:val="000000100000" w:firstRow="0" w:lastRow="0" w:firstColumn="0" w:lastColumn="0" w:oddVBand="0" w:evenVBand="0" w:oddHBand="1" w:evenHBand="0" w:firstRowFirstColumn="0" w:firstRowLastColumn="0" w:lastRowFirstColumn="0" w:lastRowLastColumn="0"/>
-            </w:pPr>
-            <w:r>
-              <w:t>X</w:t>
-            </w:r>
-          </w:p>
-        </w:tc>
-        <w:tc>
-          <w:tcPr>
-            <w:tcW w:w="1131" w:type="dxa"/>
-          </w:tcPr>
-          <w:p>
-            <w:pPr>
-              <w:jc w:val="center"/>
-              <w:cnfStyle w:val="000000100000" w:firstRow="0" w:lastRow="0" w:firstColumn="0" w:lastColumn="0" w:oddVBand="0" w:evenVBand="0" w:oddHBand="1" w:evenHBand="0" w:firstRowFirstColumn="0" w:firstRowLastColumn="0" w:lastRowFirstColumn="0" w:lastRowLastColumn="0"/>
-            </w:pPr>
-            <w:r>
-              <w:t>X</w:t>
-            </w:r>
-          </w:p>
-        </w:tc>
-        <w:tc>
-          <w:tcPr>
-            <w:tcW w:w="707" w:type="dxa"/>
-          </w:tcPr>
-          <w:p>
-            <w:pPr>
-              <w:jc w:val="center"/>
-              <w:cnfStyle w:val="000000100000" w:firstRow="0" w:lastRow="0" w:firstColumn="0" w:lastColumn="0" w:oddVBand="0" w:evenVBand="0" w:oddHBand="1" w:evenHBand="0" w:firstRowFirstColumn="0" w:firstRowLastColumn="0" w:lastRowFirstColumn="0" w:lastRowLastColumn="0"/>
-            </w:pPr>
-            <w:r>
-              <w:t>X</w:t>
-            </w:r>
-          </w:p>
-        </w:tc>
-        <w:tc>
-          <w:tcPr>
-            <w:tcW w:w="707" w:type="dxa"/>
-          </w:tcPr>
-          <w:p>
-            <w:pPr>
-              <w:jc w:val="center"/>
-              <w:cnfStyle w:val="000000100000" w:firstRow="0" w:lastRow="0" w:firstColumn="0" w:lastColumn="0" w:oddVBand="0" w:evenVBand="0" w:oddHBand="1" w:evenHBand="0" w:firstRowFirstColumn="0" w:firstRowLastColumn="0" w:lastRowFirstColumn="0" w:lastRowLastColumn="0"/>
-            </w:pPr>
-            <w:r>
-              <w:t>X</w:t>
-            </w:r>
-          </w:p>
-        </w:tc>
-        <w:tc>
-          <w:tcPr>
-            <w:tcW w:w="1131" w:type="dxa"/>
-          </w:tcPr>
-          <w:p>
-            <w:pPr>
-              <w:jc w:val="center"/>
-              <w:cnfStyle w:val="000000100000" w:firstRow="0" w:lastRow="0" w:firstColumn="0" w:lastColumn="0" w:oddVBand="0" w:evenVBand="0" w:oddHBand="1" w:evenHBand="0" w:firstRowFirstColumn="0" w:firstRowLastColumn="0" w:lastRowFirstColumn="0" w:lastRowLastColumn="0"/>
-            </w:pPr>
-            <w:r>
-              <w:t>X</w:t>
-            </w:r>
-          </w:p>
-        </w:tc>
-        <w:tc>
-          <w:tcPr>
-            <w:tcW w:w="1131" w:type="dxa"/>
+            <w:shd w:val="clear" w:color="auto" w:fill="FFF2CC" w:themeFill="accent4" w:themeFillTint="33"/>
+          </w:tcPr>
+          <w:p>
+            <w:pPr>
+              <w:jc w:val="center"/>
+              <w:cnfStyle w:val="000000100000" w:firstRow="0" w:lastRow="0" w:firstColumn="0" w:lastColumn="0" w:oddVBand="0" w:evenVBand="0" w:oddHBand="1" w:evenHBand="0" w:firstRowFirstColumn="0" w:firstRowLastColumn="0" w:lastRowFirstColumn="0" w:lastRowLastColumn="0"/>
+            </w:pPr>
+          </w:p>
+        </w:tc>
+        <w:tc>
+          <w:tcPr>
+            <w:tcW w:w="1131" w:type="dxa"/>
+            <w:shd w:val="clear" w:color="auto" w:fill="FFF2CC" w:themeFill="accent4" w:themeFillTint="33"/>
+          </w:tcPr>
+          <w:p>
+            <w:pPr>
+              <w:jc w:val="center"/>
+              <w:cnfStyle w:val="000000100000" w:firstRow="0" w:lastRow="0" w:firstColumn="0" w:lastColumn="0" w:oddVBand="0" w:evenVBand="0" w:oddHBand="1" w:evenHBand="0" w:firstRowFirstColumn="0" w:firstRowLastColumn="0" w:lastRowFirstColumn="0" w:lastRowLastColumn="0"/>
+            </w:pPr>
+          </w:p>
+        </w:tc>
+        <w:tc>
+          <w:tcPr>
+            <w:tcW w:w="707" w:type="dxa"/>
+            <w:shd w:val="clear" w:color="auto" w:fill="FFF2CC" w:themeFill="accent4" w:themeFillTint="33"/>
+          </w:tcPr>
+          <w:p>
+            <w:pPr>
+              <w:jc w:val="center"/>
+              <w:cnfStyle w:val="000000100000" w:firstRow="0" w:lastRow="0" w:firstColumn="0" w:lastColumn="0" w:oddVBand="0" w:evenVBand="0" w:oddHBand="1" w:evenHBand="0" w:firstRowFirstColumn="0" w:firstRowLastColumn="0" w:lastRowFirstColumn="0" w:lastRowLastColumn="0"/>
+            </w:pPr>
+          </w:p>
+        </w:tc>
+        <w:tc>
+          <w:tcPr>
+            <w:tcW w:w="707" w:type="dxa"/>
+            <w:shd w:val="clear" w:color="auto" w:fill="FFF2CC" w:themeFill="accent4" w:themeFillTint="33"/>
+          </w:tcPr>
+          <w:p>
+            <w:pPr>
+              <w:jc w:val="center"/>
+              <w:cnfStyle w:val="000000100000" w:firstRow="0" w:lastRow="0" w:firstColumn="0" w:lastColumn="0" w:oddVBand="0" w:evenVBand="0" w:oddHBand="1" w:evenHBand="0" w:firstRowFirstColumn="0" w:firstRowLastColumn="0" w:lastRowFirstColumn="0" w:lastRowLastColumn="0"/>
+            </w:pPr>
+          </w:p>
+        </w:tc>
+        <w:tc>
+          <w:tcPr>
+            <w:tcW w:w="1131" w:type="dxa"/>
+            <w:shd w:val="clear" w:color="auto" w:fill="FFF2CC" w:themeFill="accent4" w:themeFillTint="33"/>
+          </w:tcPr>
+          <w:p>
+            <w:pPr>
+              <w:jc w:val="center"/>
+              <w:cnfStyle w:val="000000100000" w:firstRow="0" w:lastRow="0" w:firstColumn="0" w:lastColumn="0" w:oddVBand="0" w:evenVBand="0" w:oddHBand="1" w:evenHBand="0" w:firstRowFirstColumn="0" w:firstRowLastColumn="0" w:lastRowFirstColumn="0" w:lastRowLastColumn="0"/>
+            </w:pPr>
+          </w:p>
+        </w:tc>
+        <w:tc>
+          <w:tcPr>
+            <w:tcW w:w="1131" w:type="dxa"/>
+            <w:shd w:val="clear" w:color="auto" w:fill="FFF2CC" w:themeFill="accent4" w:themeFillTint="33"/>
           </w:tcPr>
           <w:p>
             <w:pPr>
@@ -4979,17 +4995,9 @@
           <w:tcPr>
             <w:cnfStyle w:val="001000000000" w:firstRow="0" w:lastRow="0" w:firstColumn="1" w:lastColumn="0" w:oddVBand="0" w:evenVBand="0" w:oddHBand="0" w:evenHBand="0" w:firstRowFirstColumn="0" w:firstRowLastColumn="0" w:lastRowFirstColumn="0" w:lastRowLastColumn="0"/>
             <w:tcW w:w="1551" w:type="dxa"/>
-            <w:vMerge w:val="restart"/>
-            <w:vAlign w:val="center"/>
-          </w:tcPr>
-          <w:p>
-            <w:pPr>
-              <w:jc w:val="center"/>
-            </w:pPr>
-            <w:r>
-              <w:t>IA</w:t>
-            </w:r>
-          </w:p>
+            <w:vMerge/>
+          </w:tcPr>
+          <w:p/>
         </w:tc>
         <w:tc>
           <w:tcPr>
@@ -5000,7 +5008,7 @@
               <w:cnfStyle w:val="000000000000" w:firstRow="0" w:lastRow="0" w:firstColumn="0" w:lastColumn="0" w:oddVBand="0" w:evenVBand="0" w:oddHBand="0" w:evenHBand="0" w:firstRowFirstColumn="0" w:firstRowLastColumn="0" w:lastRowFirstColumn="0" w:lastRowLastColumn="0"/>
             </w:pPr>
             <w:r>
-              <w:t>Pesquisar todos os amigos</w:t>
+              <w:t>Animações</w:t>
             </w:r>
           </w:p>
         </w:tc>
@@ -5027,66 +5035,78 @@
               <w:jc w:val="center"/>
               <w:cnfStyle w:val="000000000000" w:firstRow="0" w:lastRow="0" w:firstColumn="0" w:lastColumn="0" w:oddVBand="0" w:evenVBand="0" w:oddHBand="0" w:evenHBand="0" w:firstRowFirstColumn="0" w:firstRowLastColumn="0" w:lastRowFirstColumn="0" w:lastRowLastColumn="0"/>
             </w:pPr>
-          </w:p>
-        </w:tc>
-        <w:tc>
-          <w:tcPr>
-            <w:tcW w:w="1131" w:type="dxa"/>
-          </w:tcPr>
-          <w:p>
-            <w:pPr>
-              <w:jc w:val="center"/>
-              <w:cnfStyle w:val="000000000000" w:firstRow="0" w:lastRow="0" w:firstColumn="0" w:lastColumn="0" w:oddVBand="0" w:evenVBand="0" w:oddHBand="0" w:evenHBand="0" w:firstRowFirstColumn="0" w:firstRowLastColumn="0" w:lastRowFirstColumn="0" w:lastRowLastColumn="0"/>
-            </w:pPr>
-          </w:p>
-        </w:tc>
-        <w:tc>
-          <w:tcPr>
-            <w:tcW w:w="707" w:type="dxa"/>
-          </w:tcPr>
-          <w:p>
-            <w:pPr>
-              <w:jc w:val="center"/>
-              <w:cnfStyle w:val="000000000000" w:firstRow="0" w:lastRow="0" w:firstColumn="0" w:lastColumn="0" w:oddVBand="0" w:evenVBand="0" w:oddHBand="0" w:evenHBand="0" w:firstRowFirstColumn="0" w:firstRowLastColumn="0" w:lastRowFirstColumn="0" w:lastRowLastColumn="0"/>
-            </w:pPr>
-          </w:p>
-        </w:tc>
-        <w:tc>
-          <w:tcPr>
-            <w:tcW w:w="707" w:type="dxa"/>
-          </w:tcPr>
-          <w:p>
-            <w:pPr>
-              <w:jc w:val="center"/>
-              <w:cnfStyle w:val="000000000000" w:firstRow="0" w:lastRow="0" w:firstColumn="0" w:lastColumn="0" w:oddVBand="0" w:evenVBand="0" w:oddHBand="0" w:evenHBand="0" w:firstRowFirstColumn="0" w:firstRowLastColumn="0" w:lastRowFirstColumn="0" w:lastRowLastColumn="0"/>
-            </w:pPr>
-            <w:r>
-              <w:t>X</w:t>
-            </w:r>
-          </w:p>
-        </w:tc>
-        <w:tc>
-          <w:tcPr>
-            <w:tcW w:w="1131" w:type="dxa"/>
-          </w:tcPr>
-          <w:p>
-            <w:pPr>
-              <w:jc w:val="center"/>
-              <w:cnfStyle w:val="000000000000" w:firstRow="0" w:lastRow="0" w:firstColumn="0" w:lastColumn="0" w:oddVBand="0" w:evenVBand="0" w:oddHBand="0" w:evenHBand="0" w:firstRowFirstColumn="0" w:firstRowLastColumn="0" w:lastRowFirstColumn="0" w:lastRowLastColumn="0"/>
-            </w:pPr>
-          </w:p>
-        </w:tc>
-        <w:tc>
-          <w:tcPr>
-            <w:tcW w:w="1131" w:type="dxa"/>
-          </w:tcPr>
-          <w:p>
-            <w:pPr>
-              <w:jc w:val="center"/>
-              <w:cnfStyle w:val="000000000000" w:firstRow="0" w:lastRow="0" w:firstColumn="0" w:lastColumn="0" w:oddVBand="0" w:evenVBand="0" w:oddHBand="0" w:evenHBand="0" w:firstRowFirstColumn="0" w:firstRowLastColumn="0" w:lastRowFirstColumn="0" w:lastRowLastColumn="0"/>
-            </w:pPr>
-            <w:r>
-              <w:t>100%</w:t>
+            <w:r>
+              <w:t>X</w:t>
+            </w:r>
+          </w:p>
+        </w:tc>
+        <w:tc>
+          <w:tcPr>
+            <w:tcW w:w="1131" w:type="dxa"/>
+          </w:tcPr>
+          <w:p>
+            <w:pPr>
+              <w:jc w:val="center"/>
+              <w:cnfStyle w:val="000000000000" w:firstRow="0" w:lastRow="0" w:firstColumn="0" w:lastColumn="0" w:oddVBand="0" w:evenVBand="0" w:oddHBand="0" w:evenHBand="0" w:firstRowFirstColumn="0" w:firstRowLastColumn="0" w:lastRowFirstColumn="0" w:lastRowLastColumn="0"/>
+            </w:pPr>
+            <w:r>
+              <w:t>X</w:t>
+            </w:r>
+          </w:p>
+        </w:tc>
+        <w:tc>
+          <w:tcPr>
+            <w:tcW w:w="707" w:type="dxa"/>
+          </w:tcPr>
+          <w:p>
+            <w:pPr>
+              <w:jc w:val="center"/>
+              <w:cnfStyle w:val="000000000000" w:firstRow="0" w:lastRow="0" w:firstColumn="0" w:lastColumn="0" w:oddVBand="0" w:evenVBand="0" w:oddHBand="0" w:evenHBand="0" w:firstRowFirstColumn="0" w:firstRowLastColumn="0" w:lastRowFirstColumn="0" w:lastRowLastColumn="0"/>
+            </w:pPr>
+            <w:r>
+              <w:t>X</w:t>
+            </w:r>
+          </w:p>
+        </w:tc>
+        <w:tc>
+          <w:tcPr>
+            <w:tcW w:w="707" w:type="dxa"/>
+          </w:tcPr>
+          <w:p>
+            <w:pPr>
+              <w:jc w:val="center"/>
+              <w:cnfStyle w:val="000000000000" w:firstRow="0" w:lastRow="0" w:firstColumn="0" w:lastColumn="0" w:oddVBand="0" w:evenVBand="0" w:oddHBand="0" w:evenHBand="0" w:firstRowFirstColumn="0" w:firstRowLastColumn="0" w:lastRowFirstColumn="0" w:lastRowLastColumn="0"/>
+            </w:pPr>
+            <w:r>
+              <w:t>X</w:t>
+            </w:r>
+          </w:p>
+        </w:tc>
+        <w:tc>
+          <w:tcPr>
+            <w:tcW w:w="1131" w:type="dxa"/>
+          </w:tcPr>
+          <w:p>
+            <w:pPr>
+              <w:jc w:val="center"/>
+              <w:cnfStyle w:val="000000000000" w:firstRow="0" w:lastRow="0" w:firstColumn="0" w:lastColumn="0" w:oddVBand="0" w:evenVBand="0" w:oddHBand="0" w:evenHBand="0" w:firstRowFirstColumn="0" w:firstRowLastColumn="0" w:lastRowFirstColumn="0" w:lastRowLastColumn="0"/>
+            </w:pPr>
+            <w:r>
+              <w:t>X</w:t>
+            </w:r>
+          </w:p>
+        </w:tc>
+        <w:tc>
+          <w:tcPr>
+            <w:tcW w:w="1131" w:type="dxa"/>
+          </w:tcPr>
+          <w:p>
+            <w:pPr>
+              <w:jc w:val="center"/>
+              <w:cnfStyle w:val="000000000000" w:firstRow="0" w:lastRow="0" w:firstColumn="0" w:lastColumn="0" w:oddVBand="0" w:evenVBand="0" w:oddHBand="0" w:evenHBand="0" w:firstRowFirstColumn="0" w:firstRowLastColumn="0" w:lastRowFirstColumn="0" w:lastRowLastColumn="0"/>
+            </w:pPr>
+            <w:r>
+              <w:t>0%</w:t>
             </w:r>
           </w:p>
         </w:tc>
@@ -5099,9 +5119,17 @@
           <w:tcPr>
             <w:cnfStyle w:val="001000000000" w:firstRow="0" w:lastRow="0" w:firstColumn="1" w:lastColumn="0" w:oddVBand="0" w:evenVBand="0" w:oddHBand="0" w:evenHBand="0" w:firstRowFirstColumn="0" w:firstRowLastColumn="0" w:lastRowFirstColumn="0" w:lastRowLastColumn="0"/>
             <w:tcW w:w="1551" w:type="dxa"/>
-            <w:vMerge/>
-          </w:tcPr>
-          <w:p/>
+            <w:vMerge w:val="restart"/>
+            <w:vAlign w:val="center"/>
+          </w:tcPr>
+          <w:p>
+            <w:pPr>
+              <w:jc w:val="center"/>
+            </w:pPr>
+            <w:r>
+              <w:t>IA</w:t>
+            </w:r>
+          </w:p>
         </w:tc>
         <w:tc>
           <w:tcPr>
@@ -5112,10 +5140,7 @@
               <w:cnfStyle w:val="000000100000" w:firstRow="0" w:lastRow="0" w:firstColumn="0" w:lastColumn="0" w:oddVBand="0" w:evenVBand="0" w:oddHBand="1" w:evenHBand="0" w:firstRowFirstColumn="0" w:firstRowLastColumn="0" w:lastRowFirstColumn="0" w:lastRowLastColumn="0"/>
             </w:pPr>
             <w:r>
-              <w:t>Determinar tamanho</w:t>
-            </w:r>
-            <w:r>
-              <w:t xml:space="preserve"> até ao 3º nível</w:t>
+              <w:t>Pesquisar todos os amigos</w:t>
             </w:r>
           </w:p>
         </w:tc>
@@ -5128,6 +5153,9 @@
               <w:jc w:val="center"/>
               <w:cnfStyle w:val="000000100000" w:firstRow="0" w:lastRow="0" w:firstColumn="0" w:lastColumn="0" w:oddVBand="0" w:evenVBand="0" w:oddHBand="1" w:evenHBand="0" w:firstRowFirstColumn="0" w:firstRowLastColumn="0" w:lastRowFirstColumn="0" w:lastRowLastColumn="0"/>
             </w:pPr>
+            <w:r>
+              <w:t>X</w:t>
+            </w:r>
           </w:p>
         </w:tc>
         <w:tc>
@@ -5161,50 +5189,44 @@
               <w:jc w:val="center"/>
               <w:cnfStyle w:val="000000100000" w:firstRow="0" w:lastRow="0" w:firstColumn="0" w:lastColumn="0" w:oddVBand="0" w:evenVBand="0" w:oddHBand="1" w:evenHBand="0" w:firstRowFirstColumn="0" w:firstRowLastColumn="0" w:lastRowFirstColumn="0" w:lastRowLastColumn="0"/>
             </w:pPr>
-            <w:r>
-              <w:t>X</w:t>
-            </w:r>
-          </w:p>
-        </w:tc>
-        <w:tc>
-          <w:tcPr>
-            <w:tcW w:w="707" w:type="dxa"/>
-          </w:tcPr>
-          <w:p>
-            <w:pPr>
-              <w:jc w:val="center"/>
-              <w:cnfStyle w:val="000000100000" w:firstRow="0" w:lastRow="0" w:firstColumn="0" w:lastColumn="0" w:oddVBand="0" w:evenVBand="0" w:oddHBand="1" w:evenHBand="0" w:firstRowFirstColumn="0" w:firstRowLastColumn="0" w:lastRowFirstColumn="0" w:lastRowLastColumn="0"/>
-            </w:pPr>
-          </w:p>
-        </w:tc>
-        <w:tc>
-          <w:tcPr>
-            <w:tcW w:w="1131" w:type="dxa"/>
-          </w:tcPr>
-          <w:p>
-            <w:pPr>
-              <w:jc w:val="center"/>
-              <w:cnfStyle w:val="000000100000" w:firstRow="0" w:lastRow="0" w:firstColumn="0" w:lastColumn="0" w:oddVBand="0" w:evenVBand="0" w:oddHBand="1" w:evenHBand="0" w:firstRowFirstColumn="0" w:firstRowLastColumn="0" w:lastRowFirstColumn="0" w:lastRowLastColumn="0"/>
-            </w:pPr>
-            <w:r>
-              <w:t>X</w:t>
-            </w:r>
-          </w:p>
-        </w:tc>
-        <w:tc>
-          <w:tcPr>
-            <w:tcW w:w="1131" w:type="dxa"/>
-          </w:tcPr>
-          <w:p>
-            <w:pPr>
-              <w:jc w:val="center"/>
-              <w:cnfStyle w:val="000000100000" w:firstRow="0" w:lastRow="0" w:firstColumn="0" w:lastColumn="0" w:oddVBand="0" w:evenVBand="0" w:oddHBand="1" w:evenHBand="0" w:firstRowFirstColumn="0" w:firstRowLastColumn="0" w:lastRowFirstColumn="0" w:lastRowLastColumn="0"/>
-            </w:pPr>
-            <w:r>
-              <w:t>6</w:t>
-            </w:r>
-            <w:r>
-              <w:t>0%</w:t>
+          </w:p>
+        </w:tc>
+        <w:tc>
+          <w:tcPr>
+            <w:tcW w:w="707" w:type="dxa"/>
+          </w:tcPr>
+          <w:p>
+            <w:pPr>
+              <w:jc w:val="center"/>
+              <w:cnfStyle w:val="000000100000" w:firstRow="0" w:lastRow="0" w:firstColumn="0" w:lastColumn="0" w:oddVBand="0" w:evenVBand="0" w:oddHBand="1" w:evenHBand="0" w:firstRowFirstColumn="0" w:firstRowLastColumn="0" w:lastRowFirstColumn="0" w:lastRowLastColumn="0"/>
+            </w:pPr>
+            <w:r>
+              <w:t>X</w:t>
+            </w:r>
+          </w:p>
+        </w:tc>
+        <w:tc>
+          <w:tcPr>
+            <w:tcW w:w="1131" w:type="dxa"/>
+          </w:tcPr>
+          <w:p>
+            <w:pPr>
+              <w:jc w:val="center"/>
+              <w:cnfStyle w:val="000000100000" w:firstRow="0" w:lastRow="0" w:firstColumn="0" w:lastColumn="0" w:oddVBand="0" w:evenVBand="0" w:oddHBand="1" w:evenHBand="0" w:firstRowFirstColumn="0" w:firstRowLastColumn="0" w:lastRowFirstColumn="0" w:lastRowLastColumn="0"/>
+            </w:pPr>
+          </w:p>
+        </w:tc>
+        <w:tc>
+          <w:tcPr>
+            <w:tcW w:w="1131" w:type="dxa"/>
+          </w:tcPr>
+          <w:p>
+            <w:pPr>
+              <w:jc w:val="center"/>
+              <w:cnfStyle w:val="000000100000" w:firstRow="0" w:lastRow="0" w:firstColumn="0" w:lastColumn="0" w:oddVBand="0" w:evenVBand="0" w:oddHBand="1" w:evenHBand="0" w:firstRowFirstColumn="0" w:firstRowLastColumn="0" w:lastRowFirstColumn="0" w:lastRowLastColumn="0"/>
+            </w:pPr>
+            <w:r>
+              <w:t>100%</w:t>
             </w:r>
           </w:p>
         </w:tc>
@@ -5227,17 +5249,10 @@
               <w:cnfStyle w:val="000000000000" w:firstRow="0" w:lastRow="0" w:firstColumn="0" w:lastColumn="0" w:oddVBand="0" w:evenVBand="0" w:oddHBand="0" w:evenHBand="0" w:firstRowFirstColumn="0" w:firstRowLastColumn="0" w:lastRowFirstColumn="0" w:lastRowLastColumn="0"/>
             </w:pPr>
             <w:r>
-              <w:t xml:space="preserve">Cálculo de amigos com X </w:t>
-            </w:r>
-            <w:proofErr w:type="spellStart"/>
-            <w:proofErr w:type="gramStart"/>
-            <w:r>
-              <w:t>tags</w:t>
-            </w:r>
-            <w:proofErr w:type="spellEnd"/>
-            <w:proofErr w:type="gramEnd"/>
-            <w:r>
-              <w:t xml:space="preserve"> iguais</w:t>
+              <w:t>Determinar tamanho</w:t>
+            </w:r>
+            <w:r>
+              <w:t xml:space="preserve"> até ao 3º nível</w:t>
             </w:r>
           </w:p>
         </w:tc>
@@ -5261,67 +5276,70 @@
               <w:jc w:val="center"/>
               <w:cnfStyle w:val="000000000000" w:firstRow="0" w:lastRow="0" w:firstColumn="0" w:lastColumn="0" w:oddVBand="0" w:evenVBand="0" w:oddHBand="0" w:evenHBand="0" w:firstRowFirstColumn="0" w:firstRowLastColumn="0" w:lastRowFirstColumn="0" w:lastRowLastColumn="0"/>
             </w:pPr>
-            <w:r>
-              <w:t>X</w:t>
-            </w:r>
-          </w:p>
-        </w:tc>
-        <w:tc>
-          <w:tcPr>
-            <w:tcW w:w="1131" w:type="dxa"/>
-          </w:tcPr>
-          <w:p>
-            <w:pPr>
-              <w:jc w:val="center"/>
-              <w:cnfStyle w:val="000000000000" w:firstRow="0" w:lastRow="0" w:firstColumn="0" w:lastColumn="0" w:oddVBand="0" w:evenVBand="0" w:oddHBand="0" w:evenHBand="0" w:firstRowFirstColumn="0" w:firstRowLastColumn="0" w:lastRowFirstColumn="0" w:lastRowLastColumn="0"/>
-            </w:pPr>
-            <w:r>
-              <w:t>X</w:t>
-            </w:r>
-          </w:p>
-        </w:tc>
-        <w:tc>
-          <w:tcPr>
-            <w:tcW w:w="707" w:type="dxa"/>
-          </w:tcPr>
-          <w:p>
-            <w:pPr>
-              <w:jc w:val="center"/>
-              <w:cnfStyle w:val="000000000000" w:firstRow="0" w:lastRow="0" w:firstColumn="0" w:lastColumn="0" w:oddVBand="0" w:evenVBand="0" w:oddHBand="0" w:evenHBand="0" w:firstRowFirstColumn="0" w:firstRowLastColumn="0" w:lastRowFirstColumn="0" w:lastRowLastColumn="0"/>
-            </w:pPr>
-          </w:p>
-        </w:tc>
-        <w:tc>
-          <w:tcPr>
-            <w:tcW w:w="707" w:type="dxa"/>
-          </w:tcPr>
-          <w:p>
-            <w:pPr>
-              <w:jc w:val="center"/>
-              <w:cnfStyle w:val="000000000000" w:firstRow="0" w:lastRow="0" w:firstColumn="0" w:lastColumn="0" w:oddVBand="0" w:evenVBand="0" w:oddHBand="0" w:evenHBand="0" w:firstRowFirstColumn="0" w:firstRowLastColumn="0" w:lastRowFirstColumn="0" w:lastRowLastColumn="0"/>
-            </w:pPr>
-          </w:p>
-        </w:tc>
-        <w:tc>
-          <w:tcPr>
-            <w:tcW w:w="1131" w:type="dxa"/>
-          </w:tcPr>
-          <w:p>
-            <w:pPr>
-              <w:jc w:val="center"/>
-              <w:cnfStyle w:val="000000000000" w:firstRow="0" w:lastRow="0" w:firstColumn="0" w:lastColumn="0" w:oddVBand="0" w:evenVBand="0" w:oddHBand="0" w:evenHBand="0" w:firstRowFirstColumn="0" w:firstRowLastColumn="0" w:lastRowFirstColumn="0" w:lastRowLastColumn="0"/>
-            </w:pPr>
-          </w:p>
-        </w:tc>
-        <w:tc>
-          <w:tcPr>
-            <w:tcW w:w="1131" w:type="dxa"/>
-          </w:tcPr>
-          <w:p>
-            <w:pPr>
-              <w:jc w:val="center"/>
-              <w:cnfStyle w:val="000000000000" w:firstRow="0" w:lastRow="0" w:firstColumn="0" w:lastColumn="0" w:oddVBand="0" w:evenVBand="0" w:oddHBand="0" w:evenHBand="0" w:firstRowFirstColumn="0" w:firstRowLastColumn="0" w:lastRowFirstColumn="0" w:lastRowLastColumn="0"/>
-            </w:pPr>
+          </w:p>
+        </w:tc>
+        <w:tc>
+          <w:tcPr>
+            <w:tcW w:w="1131" w:type="dxa"/>
+          </w:tcPr>
+          <w:p>
+            <w:pPr>
+              <w:jc w:val="center"/>
+              <w:cnfStyle w:val="000000000000" w:firstRow="0" w:lastRow="0" w:firstColumn="0" w:lastColumn="0" w:oddVBand="0" w:evenVBand="0" w:oddHBand="0" w:evenHBand="0" w:firstRowFirstColumn="0" w:firstRowLastColumn="0" w:lastRowFirstColumn="0" w:lastRowLastColumn="0"/>
+            </w:pPr>
+          </w:p>
+        </w:tc>
+        <w:tc>
+          <w:tcPr>
+            <w:tcW w:w="707" w:type="dxa"/>
+          </w:tcPr>
+          <w:p>
+            <w:pPr>
+              <w:jc w:val="center"/>
+              <w:cnfStyle w:val="000000000000" w:firstRow="0" w:lastRow="0" w:firstColumn="0" w:lastColumn="0" w:oddVBand="0" w:evenVBand="0" w:oddHBand="0" w:evenHBand="0" w:firstRowFirstColumn="0" w:firstRowLastColumn="0" w:lastRowFirstColumn="0" w:lastRowLastColumn="0"/>
+            </w:pPr>
+            <w:r>
+              <w:t>X</w:t>
+            </w:r>
+          </w:p>
+        </w:tc>
+        <w:tc>
+          <w:tcPr>
+            <w:tcW w:w="707" w:type="dxa"/>
+          </w:tcPr>
+          <w:p>
+            <w:pPr>
+              <w:jc w:val="center"/>
+              <w:cnfStyle w:val="000000000000" w:firstRow="0" w:lastRow="0" w:firstColumn="0" w:lastColumn="0" w:oddVBand="0" w:evenVBand="0" w:oddHBand="0" w:evenHBand="0" w:firstRowFirstColumn="0" w:firstRowLastColumn="0" w:lastRowFirstColumn="0" w:lastRowLastColumn="0"/>
+            </w:pPr>
+          </w:p>
+        </w:tc>
+        <w:tc>
+          <w:tcPr>
+            <w:tcW w:w="1131" w:type="dxa"/>
+          </w:tcPr>
+          <w:p>
+            <w:pPr>
+              <w:jc w:val="center"/>
+              <w:cnfStyle w:val="000000000000" w:firstRow="0" w:lastRow="0" w:firstColumn="0" w:lastColumn="0" w:oddVBand="0" w:evenVBand="0" w:oddHBand="0" w:evenHBand="0" w:firstRowFirstColumn="0" w:firstRowLastColumn="0" w:lastRowFirstColumn="0" w:lastRowLastColumn="0"/>
+            </w:pPr>
+            <w:r>
+              <w:t>X</w:t>
+            </w:r>
+          </w:p>
+        </w:tc>
+        <w:tc>
+          <w:tcPr>
+            <w:tcW w:w="1131" w:type="dxa"/>
+          </w:tcPr>
+          <w:p>
+            <w:pPr>
+              <w:jc w:val="center"/>
+              <w:cnfStyle w:val="000000000000" w:firstRow="0" w:lastRow="0" w:firstColumn="0" w:lastColumn="0" w:oddVBand="0" w:evenVBand="0" w:oddHBand="0" w:evenHBand="0" w:firstRowFirstColumn="0" w:firstRowLastColumn="0" w:lastRowFirstColumn="0" w:lastRowLastColumn="0"/>
+            </w:pPr>
+            <w:r>
+              <w:t>6</w:t>
+            </w:r>
             <w:r>
               <w:t>0%</w:t>
             </w:r>
@@ -5349,7 +5367,7 @@
               <w:cnfStyle w:val="000000100000" w:firstRow="0" w:lastRow="0" w:firstColumn="0" w:lastColumn="0" w:oddVBand="0" w:evenVBand="0" w:oddHBand="1" w:evenHBand="0" w:firstRowFirstColumn="0" w:firstRowLastColumn="0" w:lastRowFirstColumn="0" w:lastRowLastColumn="0"/>
             </w:pPr>
             <w:r>
-              <w:t xml:space="preserve">Sugestão de conexões tendo por base </w:t>
+              <w:t xml:space="preserve">Cálculo de amigos com X </w:t>
             </w:r>
             <w:proofErr w:type="spellStart"/>
             <w:proofErr w:type="gramStart"/>
@@ -5359,16 +5377,8 @@
             <w:proofErr w:type="spellEnd"/>
             <w:proofErr w:type="gramEnd"/>
             <w:r>
-              <w:t xml:space="preserve"> e conexões</w:t>
-            </w:r>
-            <w:r>
-              <w:t xml:space="preserve"> até 3º </w:t>
-            </w:r>
-            <w:proofErr w:type="spellStart"/>
-            <w:r>
-              <w:t>nivel</w:t>
-            </w:r>
-            <w:proofErr w:type="spellEnd"/>
+              <w:t xml:space="preserve"> iguais</w:t>
+            </w:r>
           </w:p>
         </w:tc>
         <w:tc>
@@ -5391,70 +5401,67 @@
               <w:jc w:val="center"/>
               <w:cnfStyle w:val="000000100000" w:firstRow="0" w:lastRow="0" w:firstColumn="0" w:lastColumn="0" w:oddVBand="0" w:evenVBand="0" w:oddHBand="1" w:evenHBand="0" w:firstRowFirstColumn="0" w:firstRowLastColumn="0" w:lastRowFirstColumn="0" w:lastRowLastColumn="0"/>
             </w:pPr>
-          </w:p>
-        </w:tc>
-        <w:tc>
-          <w:tcPr>
-            <w:tcW w:w="1131" w:type="dxa"/>
-          </w:tcPr>
-          <w:p>
-            <w:pPr>
-              <w:jc w:val="center"/>
-              <w:cnfStyle w:val="000000100000" w:firstRow="0" w:lastRow="0" w:firstColumn="0" w:lastColumn="0" w:oddVBand="0" w:evenVBand="0" w:oddHBand="1" w:evenHBand="0" w:firstRowFirstColumn="0" w:firstRowLastColumn="0" w:lastRowFirstColumn="0" w:lastRowLastColumn="0"/>
-            </w:pPr>
-          </w:p>
-        </w:tc>
-        <w:tc>
-          <w:tcPr>
-            <w:tcW w:w="707" w:type="dxa"/>
-          </w:tcPr>
-          <w:p>
-            <w:pPr>
-              <w:jc w:val="center"/>
-              <w:cnfStyle w:val="000000100000" w:firstRow="0" w:lastRow="0" w:firstColumn="0" w:lastColumn="0" w:oddVBand="0" w:evenVBand="0" w:oddHBand="1" w:evenHBand="0" w:firstRowFirstColumn="0" w:firstRowLastColumn="0" w:lastRowFirstColumn="0" w:lastRowLastColumn="0"/>
-            </w:pPr>
-            <w:r>
-              <w:t>X</w:t>
-            </w:r>
-          </w:p>
-        </w:tc>
-        <w:tc>
-          <w:tcPr>
-            <w:tcW w:w="707" w:type="dxa"/>
-          </w:tcPr>
-          <w:p>
-            <w:pPr>
-              <w:jc w:val="center"/>
-              <w:cnfStyle w:val="000000100000" w:firstRow="0" w:lastRow="0" w:firstColumn="0" w:lastColumn="0" w:oddVBand="0" w:evenVBand="0" w:oddHBand="1" w:evenHBand="0" w:firstRowFirstColumn="0" w:firstRowLastColumn="0" w:lastRowFirstColumn="0" w:lastRowLastColumn="0"/>
-            </w:pPr>
-          </w:p>
-        </w:tc>
-        <w:tc>
-          <w:tcPr>
-            <w:tcW w:w="1131" w:type="dxa"/>
-          </w:tcPr>
-          <w:p>
-            <w:pPr>
-              <w:jc w:val="center"/>
-              <w:cnfStyle w:val="000000100000" w:firstRow="0" w:lastRow="0" w:firstColumn="0" w:lastColumn="0" w:oddVBand="0" w:evenVBand="0" w:oddHBand="1" w:evenHBand="0" w:firstRowFirstColumn="0" w:firstRowLastColumn="0" w:lastRowFirstColumn="0" w:lastRowLastColumn="0"/>
-            </w:pPr>
-            <w:r>
-              <w:t>X</w:t>
-            </w:r>
-          </w:p>
-        </w:tc>
-        <w:tc>
-          <w:tcPr>
-            <w:tcW w:w="1131" w:type="dxa"/>
-          </w:tcPr>
-          <w:p>
-            <w:pPr>
-              <w:jc w:val="center"/>
-              <w:cnfStyle w:val="000000100000" w:firstRow="0" w:lastRow="0" w:firstColumn="0" w:lastColumn="0" w:oddVBand="0" w:evenVBand="0" w:oddHBand="1" w:evenHBand="0" w:firstRowFirstColumn="0" w:firstRowLastColumn="0" w:lastRowFirstColumn="0" w:lastRowLastColumn="0"/>
-            </w:pPr>
-            <w:r>
-              <w:t>4</w:t>
-            </w:r>
+            <w:r>
+              <w:t>X</w:t>
+            </w:r>
+          </w:p>
+        </w:tc>
+        <w:tc>
+          <w:tcPr>
+            <w:tcW w:w="1131" w:type="dxa"/>
+          </w:tcPr>
+          <w:p>
+            <w:pPr>
+              <w:jc w:val="center"/>
+              <w:cnfStyle w:val="000000100000" w:firstRow="0" w:lastRow="0" w:firstColumn="0" w:lastColumn="0" w:oddVBand="0" w:evenVBand="0" w:oddHBand="1" w:evenHBand="0" w:firstRowFirstColumn="0" w:firstRowLastColumn="0" w:lastRowFirstColumn="0" w:lastRowLastColumn="0"/>
+            </w:pPr>
+            <w:r>
+              <w:t>X</w:t>
+            </w:r>
+          </w:p>
+        </w:tc>
+        <w:tc>
+          <w:tcPr>
+            <w:tcW w:w="707" w:type="dxa"/>
+          </w:tcPr>
+          <w:p>
+            <w:pPr>
+              <w:jc w:val="center"/>
+              <w:cnfStyle w:val="000000100000" w:firstRow="0" w:lastRow="0" w:firstColumn="0" w:lastColumn="0" w:oddVBand="0" w:evenVBand="0" w:oddHBand="1" w:evenHBand="0" w:firstRowFirstColumn="0" w:firstRowLastColumn="0" w:lastRowFirstColumn="0" w:lastRowLastColumn="0"/>
+            </w:pPr>
+          </w:p>
+        </w:tc>
+        <w:tc>
+          <w:tcPr>
+            <w:tcW w:w="707" w:type="dxa"/>
+          </w:tcPr>
+          <w:p>
+            <w:pPr>
+              <w:jc w:val="center"/>
+              <w:cnfStyle w:val="000000100000" w:firstRow="0" w:lastRow="0" w:firstColumn="0" w:lastColumn="0" w:oddVBand="0" w:evenVBand="0" w:oddHBand="1" w:evenHBand="0" w:firstRowFirstColumn="0" w:firstRowLastColumn="0" w:lastRowFirstColumn="0" w:lastRowLastColumn="0"/>
+            </w:pPr>
+          </w:p>
+        </w:tc>
+        <w:tc>
+          <w:tcPr>
+            <w:tcW w:w="1131" w:type="dxa"/>
+          </w:tcPr>
+          <w:p>
+            <w:pPr>
+              <w:jc w:val="center"/>
+              <w:cnfStyle w:val="000000100000" w:firstRow="0" w:lastRow="0" w:firstColumn="0" w:lastColumn="0" w:oddVBand="0" w:evenVBand="0" w:oddHBand="1" w:evenHBand="0" w:firstRowFirstColumn="0" w:firstRowLastColumn="0" w:lastRowFirstColumn="0" w:lastRowLastColumn="0"/>
+            </w:pPr>
+          </w:p>
+        </w:tc>
+        <w:tc>
+          <w:tcPr>
+            <w:tcW w:w="1131" w:type="dxa"/>
+          </w:tcPr>
+          <w:p>
+            <w:pPr>
+              <w:jc w:val="center"/>
+              <w:cnfStyle w:val="000000100000" w:firstRow="0" w:lastRow="0" w:firstColumn="0" w:lastColumn="0" w:oddVBand="0" w:evenVBand="0" w:oddHBand="1" w:evenHBand="0" w:firstRowFirstColumn="0" w:firstRowLastColumn="0" w:lastRowFirstColumn="0" w:lastRowLastColumn="0"/>
+            </w:pPr>
             <w:r>
               <w:t>0%</w:t>
             </w:r>
@@ -5473,21 +5480,37 @@
         <w:tc>
           <w:tcPr>
             <w:tcW w:w="2684" w:type="dxa"/>
-            <w:shd w:val="clear" w:color="auto" w:fill="92D050"/>
-          </w:tcPr>
-          <w:p>
-            <w:pPr>
-              <w:cnfStyle w:val="000000000000" w:firstRow="0" w:lastRow="0" w:firstColumn="0" w:lastColumn="0" w:oddVBand="0" w:evenVBand="0" w:oddHBand="0" w:evenHBand="0" w:firstRowFirstColumn="0" w:firstRowLastColumn="0" w:lastRowFirstColumn="0" w:lastRowLastColumn="0"/>
-            </w:pPr>
-            <w:r>
-              <w:t>Caminho mais forte</w:t>
-            </w:r>
+          </w:tcPr>
+          <w:p>
+            <w:pPr>
+              <w:cnfStyle w:val="000000000000" w:firstRow="0" w:lastRow="0" w:firstColumn="0" w:lastColumn="0" w:oddVBand="0" w:evenVBand="0" w:oddHBand="0" w:evenHBand="0" w:firstRowFirstColumn="0" w:firstRowLastColumn="0" w:lastRowFirstColumn="0" w:lastRowLastColumn="0"/>
+            </w:pPr>
+            <w:r>
+              <w:t xml:space="preserve">Sugestão de conexões tendo por base </w:t>
+            </w:r>
+            <w:proofErr w:type="spellStart"/>
+            <w:proofErr w:type="gramStart"/>
+            <w:r>
+              <w:t>tags</w:t>
+            </w:r>
+            <w:proofErr w:type="spellEnd"/>
+            <w:proofErr w:type="gramEnd"/>
+            <w:r>
+              <w:t xml:space="preserve"> e conexões</w:t>
+            </w:r>
+            <w:r>
+              <w:t xml:space="preserve"> até 3º </w:t>
+            </w:r>
+            <w:proofErr w:type="spellStart"/>
+            <w:r>
+              <w:t>nivel</w:t>
+            </w:r>
+            <w:proofErr w:type="spellEnd"/>
           </w:p>
         </w:tc>
         <w:tc>
           <w:tcPr>
             <w:tcW w:w="566" w:type="dxa"/>
-            <w:shd w:val="clear" w:color="auto" w:fill="92D050"/>
           </w:tcPr>
           <w:p>
             <w:pPr>
@@ -5499,81 +5522,75 @@
         <w:tc>
           <w:tcPr>
             <w:tcW w:w="848" w:type="dxa"/>
-            <w:shd w:val="clear" w:color="auto" w:fill="92D050"/>
-          </w:tcPr>
-          <w:p>
-            <w:pPr>
-              <w:jc w:val="center"/>
-              <w:cnfStyle w:val="000000000000" w:firstRow="0" w:lastRow="0" w:firstColumn="0" w:lastColumn="0" w:oddVBand="0" w:evenVBand="0" w:oddHBand="0" w:evenHBand="0" w:firstRowFirstColumn="0" w:firstRowLastColumn="0" w:lastRowFirstColumn="0" w:lastRowLastColumn="0"/>
-            </w:pPr>
-          </w:p>
-        </w:tc>
-        <w:tc>
-          <w:tcPr>
-            <w:tcW w:w="1131" w:type="dxa"/>
-            <w:shd w:val="clear" w:color="auto" w:fill="92D050"/>
-          </w:tcPr>
-          <w:p>
-            <w:pPr>
-              <w:jc w:val="center"/>
-              <w:cnfStyle w:val="000000000000" w:firstRow="0" w:lastRow="0" w:firstColumn="0" w:lastColumn="0" w:oddVBand="0" w:evenVBand="0" w:oddHBand="0" w:evenHBand="0" w:firstRowFirstColumn="0" w:firstRowLastColumn="0" w:lastRowFirstColumn="0" w:lastRowLastColumn="0"/>
-            </w:pPr>
-          </w:p>
-        </w:tc>
-        <w:tc>
-          <w:tcPr>
-            <w:tcW w:w="707" w:type="dxa"/>
-            <w:shd w:val="clear" w:color="auto" w:fill="92D050"/>
-          </w:tcPr>
-          <w:p>
-            <w:pPr>
-              <w:jc w:val="center"/>
-              <w:cnfStyle w:val="000000000000" w:firstRow="0" w:lastRow="0" w:firstColumn="0" w:lastColumn="0" w:oddVBand="0" w:evenVBand="0" w:oddHBand="0" w:evenHBand="0" w:firstRowFirstColumn="0" w:firstRowLastColumn="0" w:lastRowFirstColumn="0" w:lastRowLastColumn="0"/>
-            </w:pPr>
-            <w:r>
-              <w:t>X</w:t>
-            </w:r>
-          </w:p>
-        </w:tc>
-        <w:tc>
-          <w:tcPr>
-            <w:tcW w:w="707" w:type="dxa"/>
-            <w:shd w:val="clear" w:color="auto" w:fill="92D050"/>
-          </w:tcPr>
-          <w:p>
-            <w:pPr>
-              <w:jc w:val="center"/>
-              <w:cnfStyle w:val="000000000000" w:firstRow="0" w:lastRow="0" w:firstColumn="0" w:lastColumn="0" w:oddVBand="0" w:evenVBand="0" w:oddHBand="0" w:evenHBand="0" w:firstRowFirstColumn="0" w:firstRowLastColumn="0" w:lastRowFirstColumn="0" w:lastRowLastColumn="0"/>
-            </w:pPr>
-          </w:p>
-        </w:tc>
-        <w:tc>
-          <w:tcPr>
-            <w:tcW w:w="1131" w:type="dxa"/>
-            <w:shd w:val="clear" w:color="auto" w:fill="92D050"/>
-          </w:tcPr>
-          <w:p>
-            <w:pPr>
-              <w:jc w:val="center"/>
-              <w:cnfStyle w:val="000000000000" w:firstRow="0" w:lastRow="0" w:firstColumn="0" w:lastColumn="0" w:oddVBand="0" w:evenVBand="0" w:oddHBand="0" w:evenHBand="0" w:firstRowFirstColumn="0" w:firstRowLastColumn="0" w:lastRowFirstColumn="0" w:lastRowLastColumn="0"/>
-            </w:pPr>
-            <w:r>
-              <w:t>X</w:t>
-            </w:r>
-          </w:p>
-        </w:tc>
-        <w:tc>
-          <w:tcPr>
-            <w:tcW w:w="1131" w:type="dxa"/>
-            <w:shd w:val="clear" w:color="auto" w:fill="92D050"/>
-          </w:tcPr>
-          <w:p>
-            <w:pPr>
-              <w:jc w:val="center"/>
-              <w:cnfStyle w:val="000000000000" w:firstRow="0" w:lastRow="0" w:firstColumn="0" w:lastColumn="0" w:oddVBand="0" w:evenVBand="0" w:oddHBand="0" w:evenHBand="0" w:firstRowFirstColumn="0" w:firstRowLastColumn="0" w:lastRowFirstColumn="0" w:lastRowLastColumn="0"/>
-            </w:pPr>
-            <w:r>
-              <w:t>10</w:t>
+          </w:tcPr>
+          <w:p>
+            <w:pPr>
+              <w:jc w:val="center"/>
+              <w:cnfStyle w:val="000000000000" w:firstRow="0" w:lastRow="0" w:firstColumn="0" w:lastColumn="0" w:oddVBand="0" w:evenVBand="0" w:oddHBand="0" w:evenHBand="0" w:firstRowFirstColumn="0" w:firstRowLastColumn="0" w:lastRowFirstColumn="0" w:lastRowLastColumn="0"/>
+            </w:pPr>
+          </w:p>
+        </w:tc>
+        <w:tc>
+          <w:tcPr>
+            <w:tcW w:w="1131" w:type="dxa"/>
+          </w:tcPr>
+          <w:p>
+            <w:pPr>
+              <w:jc w:val="center"/>
+              <w:cnfStyle w:val="000000000000" w:firstRow="0" w:lastRow="0" w:firstColumn="0" w:lastColumn="0" w:oddVBand="0" w:evenVBand="0" w:oddHBand="0" w:evenHBand="0" w:firstRowFirstColumn="0" w:firstRowLastColumn="0" w:lastRowFirstColumn="0" w:lastRowLastColumn="0"/>
+            </w:pPr>
+          </w:p>
+        </w:tc>
+        <w:tc>
+          <w:tcPr>
+            <w:tcW w:w="707" w:type="dxa"/>
+          </w:tcPr>
+          <w:p>
+            <w:pPr>
+              <w:jc w:val="center"/>
+              <w:cnfStyle w:val="000000000000" w:firstRow="0" w:lastRow="0" w:firstColumn="0" w:lastColumn="0" w:oddVBand="0" w:evenVBand="0" w:oddHBand="0" w:evenHBand="0" w:firstRowFirstColumn="0" w:firstRowLastColumn="0" w:lastRowFirstColumn="0" w:lastRowLastColumn="0"/>
+            </w:pPr>
+            <w:r>
+              <w:t>X</w:t>
+            </w:r>
+          </w:p>
+        </w:tc>
+        <w:tc>
+          <w:tcPr>
+            <w:tcW w:w="707" w:type="dxa"/>
+          </w:tcPr>
+          <w:p>
+            <w:pPr>
+              <w:jc w:val="center"/>
+              <w:cnfStyle w:val="000000000000" w:firstRow="0" w:lastRow="0" w:firstColumn="0" w:lastColumn="0" w:oddVBand="0" w:evenVBand="0" w:oddHBand="0" w:evenHBand="0" w:firstRowFirstColumn="0" w:firstRowLastColumn="0" w:lastRowFirstColumn="0" w:lastRowLastColumn="0"/>
+            </w:pPr>
+          </w:p>
+        </w:tc>
+        <w:tc>
+          <w:tcPr>
+            <w:tcW w:w="1131" w:type="dxa"/>
+          </w:tcPr>
+          <w:p>
+            <w:pPr>
+              <w:jc w:val="center"/>
+              <w:cnfStyle w:val="000000000000" w:firstRow="0" w:lastRow="0" w:firstColumn="0" w:lastColumn="0" w:oddVBand="0" w:evenVBand="0" w:oddHBand="0" w:evenHBand="0" w:firstRowFirstColumn="0" w:firstRowLastColumn="0" w:lastRowFirstColumn="0" w:lastRowLastColumn="0"/>
+            </w:pPr>
+            <w:r>
+              <w:t>X</w:t>
+            </w:r>
+          </w:p>
+        </w:tc>
+        <w:tc>
+          <w:tcPr>
+            <w:tcW w:w="1131" w:type="dxa"/>
+          </w:tcPr>
+          <w:p>
+            <w:pPr>
+              <w:jc w:val="center"/>
+              <w:cnfStyle w:val="000000000000" w:firstRow="0" w:lastRow="0" w:firstColumn="0" w:lastColumn="0" w:oddVBand="0" w:evenVBand="0" w:oddHBand="0" w:evenHBand="0" w:firstRowFirstColumn="0" w:firstRowLastColumn="0" w:lastRowFirstColumn="0" w:lastRowLastColumn="0"/>
+            </w:pPr>
+            <w:r>
+              <w:t>4</w:t>
             </w:r>
             <w:r>
               <w:t>0%</w:t>
@@ -5603,7 +5620,7 @@
               <w:cnfStyle w:val="000000100000" w:firstRow="0" w:lastRow="0" w:firstColumn="0" w:lastColumn="0" w:oddVBand="0" w:evenVBand="0" w:oddHBand="1" w:evenHBand="0" w:firstRowFirstColumn="0" w:firstRowLastColumn="0" w:lastRowFirstColumn="0" w:lastRowLastColumn="0"/>
             </w:pPr>
             <w:r>
-              <w:t>Caminho mais curto</w:t>
+              <w:t>Caminho mais forte</w:t>
             </w:r>
           </w:p>
         </w:tc>
@@ -5709,17 +5726,9 @@
           <w:tcPr>
             <w:cnfStyle w:val="001000000000" w:firstRow="0" w:lastRow="0" w:firstColumn="1" w:lastColumn="0" w:oddVBand="0" w:evenVBand="0" w:oddHBand="0" w:evenHBand="0" w:firstRowFirstColumn="0" w:firstRowLastColumn="0" w:lastRowFirstColumn="0" w:lastRowLastColumn="0"/>
             <w:tcW w:w="1551" w:type="dxa"/>
-            <w:vMerge w:val="restart"/>
-            <w:vAlign w:val="center"/>
-          </w:tcPr>
-          <w:p>
-            <w:pPr>
-              <w:jc w:val="center"/>
-            </w:pPr>
-            <w:r>
-              <w:t>NAGIOS</w:t>
-            </w:r>
-          </w:p>
+            <w:vMerge/>
+          </w:tcPr>
+          <w:p/>
         </w:tc>
         <w:tc>
           <w:tcPr>
@@ -5731,15 +5740,7 @@
               <w:cnfStyle w:val="000000000000" w:firstRow="0" w:lastRow="0" w:firstColumn="0" w:lastColumn="0" w:oddVBand="0" w:evenVBand="0" w:oddHBand="0" w:evenHBand="0" w:firstRowFirstColumn="0" w:firstRowLastColumn="0" w:lastRowFirstColumn="0" w:lastRowLastColumn="0"/>
             </w:pPr>
             <w:r>
-              <w:t xml:space="preserve">Configurar </w:t>
-            </w:r>
-            <w:proofErr w:type="spellStart"/>
-            <w:r>
-              <w:t>Nsclient</w:t>
-            </w:r>
-            <w:proofErr w:type="spellEnd"/>
-            <w:r>
-              <w:t xml:space="preserve"> na WVM</w:t>
+              <w:t>Caminho mais curto</w:t>
             </w:r>
           </w:p>
         </w:tc>
@@ -5832,7 +5833,10 @@
               <w:cnfStyle w:val="000000000000" w:firstRow="0" w:lastRow="0" w:firstColumn="0" w:lastColumn="0" w:oddVBand="0" w:evenVBand="0" w:oddHBand="0" w:evenHBand="0" w:firstRowFirstColumn="0" w:firstRowLastColumn="0" w:lastRowFirstColumn="0" w:lastRowLastColumn="0"/>
             </w:pPr>
             <w:r>
-              <w:t>100%</w:t>
+              <w:t>10</w:t>
+            </w:r>
+            <w:r>
+              <w:t>0%</w:t>
             </w:r>
           </w:p>
         </w:tc>
@@ -5845,9 +5849,17 @@
           <w:tcPr>
             <w:cnfStyle w:val="001000000000" w:firstRow="0" w:lastRow="0" w:firstColumn="1" w:lastColumn="0" w:oddVBand="0" w:evenVBand="0" w:oddHBand="0" w:evenHBand="0" w:firstRowFirstColumn="0" w:firstRowLastColumn="0" w:lastRowFirstColumn="0" w:lastRowLastColumn="0"/>
             <w:tcW w:w="1551" w:type="dxa"/>
-            <w:vMerge/>
-          </w:tcPr>
-          <w:p/>
+            <w:vMerge w:val="restart"/>
+            <w:vAlign w:val="center"/>
+          </w:tcPr>
+          <w:p>
+            <w:pPr>
+              <w:jc w:val="center"/>
+            </w:pPr>
+            <w:r>
+              <w:t>NAGIOS</w:t>
+            </w:r>
+          </w:p>
         </w:tc>
         <w:tc>
           <w:tcPr>
@@ -5859,7 +5871,15 @@
               <w:cnfStyle w:val="000000100000" w:firstRow="0" w:lastRow="0" w:firstColumn="0" w:lastColumn="0" w:oddVBand="0" w:evenVBand="0" w:oddHBand="1" w:evenHBand="0" w:firstRowFirstColumn="0" w:firstRowLastColumn="0" w:lastRowFirstColumn="0" w:lastRowLastColumn="0"/>
             </w:pPr>
             <w:r>
-              <w:t>Limpar NAGIOS de ASIST</w:t>
+              <w:t xml:space="preserve">Configurar </w:t>
+            </w:r>
+            <w:proofErr w:type="spellStart"/>
+            <w:r>
+              <w:t>Nsclient</w:t>
+            </w:r>
+            <w:proofErr w:type="spellEnd"/>
+            <w:r>
+              <w:t xml:space="preserve"> na WVM</w:t>
             </w:r>
           </w:p>
         </w:tc>
@@ -5897,45 +5917,48 @@
               <w:jc w:val="center"/>
               <w:cnfStyle w:val="000000100000" w:firstRow="0" w:lastRow="0" w:firstColumn="0" w:lastColumn="0" w:oddVBand="0" w:evenVBand="0" w:oddHBand="1" w:evenHBand="0" w:firstRowFirstColumn="0" w:firstRowLastColumn="0" w:lastRowFirstColumn="0" w:lastRowLastColumn="0"/>
             </w:pPr>
-            <w:r>
-              <w:t>X</w:t>
-            </w:r>
-          </w:p>
-        </w:tc>
-        <w:tc>
-          <w:tcPr>
-            <w:tcW w:w="707" w:type="dxa"/>
-            <w:shd w:val="clear" w:color="auto" w:fill="92D050"/>
-          </w:tcPr>
-          <w:p>
-            <w:pPr>
-              <w:jc w:val="center"/>
-              <w:cnfStyle w:val="000000100000" w:firstRow="0" w:lastRow="0" w:firstColumn="0" w:lastColumn="0" w:oddVBand="0" w:evenVBand="0" w:oddHBand="1" w:evenHBand="0" w:firstRowFirstColumn="0" w:firstRowLastColumn="0" w:lastRowFirstColumn="0" w:lastRowLastColumn="0"/>
-            </w:pPr>
-          </w:p>
-        </w:tc>
-        <w:tc>
-          <w:tcPr>
-            <w:tcW w:w="707" w:type="dxa"/>
-            <w:shd w:val="clear" w:color="auto" w:fill="92D050"/>
-          </w:tcPr>
-          <w:p>
-            <w:pPr>
-              <w:jc w:val="center"/>
-              <w:cnfStyle w:val="000000100000" w:firstRow="0" w:lastRow="0" w:firstColumn="0" w:lastColumn="0" w:oddVBand="0" w:evenVBand="0" w:oddHBand="1" w:evenHBand="0" w:firstRowFirstColumn="0" w:firstRowLastColumn="0" w:lastRowFirstColumn="0" w:lastRowLastColumn="0"/>
-            </w:pPr>
-          </w:p>
-        </w:tc>
-        <w:tc>
-          <w:tcPr>
-            <w:tcW w:w="1131" w:type="dxa"/>
-            <w:shd w:val="clear" w:color="auto" w:fill="92D050"/>
-          </w:tcPr>
-          <w:p>
-            <w:pPr>
-              <w:jc w:val="center"/>
-              <w:cnfStyle w:val="000000100000" w:firstRow="0" w:lastRow="0" w:firstColumn="0" w:lastColumn="0" w:oddVBand="0" w:evenVBand="0" w:oddHBand="1" w:evenHBand="0" w:firstRowFirstColumn="0" w:firstRowLastColumn="0" w:lastRowFirstColumn="0" w:lastRowLastColumn="0"/>
-            </w:pPr>
+          </w:p>
+        </w:tc>
+        <w:tc>
+          <w:tcPr>
+            <w:tcW w:w="707" w:type="dxa"/>
+            <w:shd w:val="clear" w:color="auto" w:fill="92D050"/>
+          </w:tcPr>
+          <w:p>
+            <w:pPr>
+              <w:jc w:val="center"/>
+              <w:cnfStyle w:val="000000100000" w:firstRow="0" w:lastRow="0" w:firstColumn="0" w:lastColumn="0" w:oddVBand="0" w:evenVBand="0" w:oddHBand="1" w:evenHBand="0" w:firstRowFirstColumn="0" w:firstRowLastColumn="0" w:lastRowFirstColumn="0" w:lastRowLastColumn="0"/>
+            </w:pPr>
+            <w:r>
+              <w:t>X</w:t>
+            </w:r>
+          </w:p>
+        </w:tc>
+        <w:tc>
+          <w:tcPr>
+            <w:tcW w:w="707" w:type="dxa"/>
+            <w:shd w:val="clear" w:color="auto" w:fill="92D050"/>
+          </w:tcPr>
+          <w:p>
+            <w:pPr>
+              <w:jc w:val="center"/>
+              <w:cnfStyle w:val="000000100000" w:firstRow="0" w:lastRow="0" w:firstColumn="0" w:lastColumn="0" w:oddVBand="0" w:evenVBand="0" w:oddHBand="1" w:evenHBand="0" w:firstRowFirstColumn="0" w:firstRowLastColumn="0" w:lastRowFirstColumn="0" w:lastRowLastColumn="0"/>
+            </w:pPr>
+          </w:p>
+        </w:tc>
+        <w:tc>
+          <w:tcPr>
+            <w:tcW w:w="1131" w:type="dxa"/>
+            <w:shd w:val="clear" w:color="auto" w:fill="92D050"/>
+          </w:tcPr>
+          <w:p>
+            <w:pPr>
+              <w:jc w:val="center"/>
+              <w:cnfStyle w:val="000000100000" w:firstRow="0" w:lastRow="0" w:firstColumn="0" w:lastColumn="0" w:oddVBand="0" w:evenVBand="0" w:oddHBand="1" w:evenHBand="0" w:firstRowFirstColumn="0" w:firstRowLastColumn="0" w:lastRowFirstColumn="0" w:lastRowLastColumn="0"/>
+            </w:pPr>
+            <w:r>
+              <w:t>X</w:t>
+            </w:r>
           </w:p>
         </w:tc>
         <w:tc>
@@ -5973,7 +5996,7 @@
               <w:cnfStyle w:val="000000000000" w:firstRow="0" w:lastRow="0" w:firstColumn="0" w:lastColumn="0" w:oddVBand="0" w:evenVBand="0" w:oddHBand="0" w:evenHBand="0" w:firstRowFirstColumn="0" w:firstRowLastColumn="0" w:lastRowFirstColumn="0" w:lastRowLastColumn="0"/>
             </w:pPr>
             <w:r>
-              <w:t>Controle WVM por HTTP</w:t>
+              <w:t>Limpar NAGIOS de ASIST</w:t>
             </w:r>
           </w:p>
         </w:tc>
@@ -6090,7 +6113,7 @@
               <w:cnfStyle w:val="000000100000" w:firstRow="0" w:lastRow="0" w:firstColumn="0" w:lastColumn="0" w:oddVBand="0" w:evenVBand="0" w:oddHBand="1" w:evenHBand="0" w:firstRowFirstColumn="0" w:firstRowLastColumn="0" w:lastRowFirstColumn="0" w:lastRowLastColumn="0"/>
             </w:pPr>
             <w:r>
-              <w:t xml:space="preserve">Verificar espaço em disco </w:t>
+              <w:t>Controle WVM por HTTP</w:t>
             </w:r>
           </w:p>
         </w:tc>
@@ -6204,7 +6227,7 @@
               <w:cnfStyle w:val="000000000000" w:firstRow="0" w:lastRow="0" w:firstColumn="0" w:lastColumn="0" w:oddVBand="0" w:evenVBand="0" w:oddHBand="0" w:evenHBand="0" w:firstRowFirstColumn="0" w:firstRowLastColumn="0" w:lastRowFirstColumn="0" w:lastRowLastColumn="0"/>
             </w:pPr>
             <w:r>
-              <w:t>Taxa de utilização de CPU</w:t>
+              <w:t xml:space="preserve">Verificar espaço em disco </w:t>
             </w:r>
           </w:p>
         </w:tc>
@@ -6314,19 +6337,21 @@
         <w:tc>
           <w:tcPr>
             <w:tcW w:w="2684" w:type="dxa"/>
-          </w:tcPr>
-          <w:p>
-            <w:pPr>
-              <w:cnfStyle w:val="000000100000" w:firstRow="0" w:lastRow="0" w:firstColumn="0" w:lastColumn="0" w:oddVBand="0" w:evenVBand="0" w:oddHBand="1" w:evenHBand="0" w:firstRowFirstColumn="0" w:firstRowLastColumn="0" w:lastRowFirstColumn="0" w:lastRowLastColumn="0"/>
-            </w:pPr>
-            <w:r>
-              <w:t>Controlar trafego da interface de rede</w:t>
+            <w:shd w:val="clear" w:color="auto" w:fill="92D050"/>
+          </w:tcPr>
+          <w:p>
+            <w:pPr>
+              <w:cnfStyle w:val="000000100000" w:firstRow="0" w:lastRow="0" w:firstColumn="0" w:lastColumn="0" w:oddVBand="0" w:evenVBand="0" w:oddHBand="1" w:evenHBand="0" w:firstRowFirstColumn="0" w:firstRowLastColumn="0" w:lastRowFirstColumn="0" w:lastRowLastColumn="0"/>
+            </w:pPr>
+            <w:r>
+              <w:t>Taxa de utilização de CPU</w:t>
             </w:r>
           </w:p>
         </w:tc>
         <w:tc>
           <w:tcPr>
             <w:tcW w:w="566" w:type="dxa"/>
+            <w:shd w:val="clear" w:color="auto" w:fill="92D050"/>
           </w:tcPr>
           <w:p>
             <w:pPr>
@@ -6338,72 +6363,78 @@
         <w:tc>
           <w:tcPr>
             <w:tcW w:w="848" w:type="dxa"/>
-          </w:tcPr>
-          <w:p>
-            <w:pPr>
-              <w:jc w:val="center"/>
-              <w:cnfStyle w:val="000000100000" w:firstRow="0" w:lastRow="0" w:firstColumn="0" w:lastColumn="0" w:oddVBand="0" w:evenVBand="0" w:oddHBand="1" w:evenHBand="0" w:firstRowFirstColumn="0" w:firstRowLastColumn="0" w:lastRowFirstColumn="0" w:lastRowLastColumn="0"/>
-            </w:pPr>
-          </w:p>
-        </w:tc>
-        <w:tc>
-          <w:tcPr>
-            <w:tcW w:w="1131" w:type="dxa"/>
-          </w:tcPr>
-          <w:p>
-            <w:pPr>
-              <w:jc w:val="center"/>
-              <w:cnfStyle w:val="000000100000" w:firstRow="0" w:lastRow="0" w:firstColumn="0" w:lastColumn="0" w:oddVBand="0" w:evenVBand="0" w:oddHBand="1" w:evenHBand="0" w:firstRowFirstColumn="0" w:firstRowLastColumn="0" w:lastRowFirstColumn="0" w:lastRowLastColumn="0"/>
-            </w:pPr>
-          </w:p>
-        </w:tc>
-        <w:tc>
-          <w:tcPr>
-            <w:tcW w:w="707" w:type="dxa"/>
-          </w:tcPr>
-          <w:p>
-            <w:pPr>
-              <w:jc w:val="center"/>
-              <w:cnfStyle w:val="000000100000" w:firstRow="0" w:lastRow="0" w:firstColumn="0" w:lastColumn="0" w:oddVBand="0" w:evenVBand="0" w:oddHBand="1" w:evenHBand="0" w:firstRowFirstColumn="0" w:firstRowLastColumn="0" w:lastRowFirstColumn="0" w:lastRowLastColumn="0"/>
-            </w:pPr>
-          </w:p>
-        </w:tc>
-        <w:tc>
-          <w:tcPr>
-            <w:tcW w:w="707" w:type="dxa"/>
-          </w:tcPr>
-          <w:p>
-            <w:pPr>
-              <w:jc w:val="center"/>
-              <w:cnfStyle w:val="000000100000" w:firstRow="0" w:lastRow="0" w:firstColumn="0" w:lastColumn="0" w:oddVBand="0" w:evenVBand="0" w:oddHBand="1" w:evenHBand="0" w:firstRowFirstColumn="0" w:firstRowLastColumn="0" w:lastRowFirstColumn="0" w:lastRowLastColumn="0"/>
-            </w:pPr>
-            <w:r>
-              <w:t>X</w:t>
-            </w:r>
-          </w:p>
-        </w:tc>
-        <w:tc>
-          <w:tcPr>
-            <w:tcW w:w="1131" w:type="dxa"/>
-          </w:tcPr>
-          <w:p>
-            <w:pPr>
-              <w:jc w:val="center"/>
-              <w:cnfStyle w:val="000000100000" w:firstRow="0" w:lastRow="0" w:firstColumn="0" w:lastColumn="0" w:oddVBand="0" w:evenVBand="0" w:oddHBand="1" w:evenHBand="0" w:firstRowFirstColumn="0" w:firstRowLastColumn="0" w:lastRowFirstColumn="0" w:lastRowLastColumn="0"/>
-            </w:pPr>
-          </w:p>
-        </w:tc>
-        <w:tc>
-          <w:tcPr>
-            <w:tcW w:w="1131" w:type="dxa"/>
-          </w:tcPr>
-          <w:p>
-            <w:pPr>
-              <w:jc w:val="center"/>
-              <w:cnfStyle w:val="000000100000" w:firstRow="0" w:lastRow="0" w:firstColumn="0" w:lastColumn="0" w:oddVBand="0" w:evenVBand="0" w:oddHBand="1" w:evenHBand="0" w:firstRowFirstColumn="0" w:firstRowLastColumn="0" w:lastRowFirstColumn="0" w:lastRowLastColumn="0"/>
-            </w:pPr>
-            <w:r>
-              <w:t>0%</w:t>
+            <w:shd w:val="clear" w:color="auto" w:fill="92D050"/>
+          </w:tcPr>
+          <w:p>
+            <w:pPr>
+              <w:jc w:val="center"/>
+              <w:cnfStyle w:val="000000100000" w:firstRow="0" w:lastRow="0" w:firstColumn="0" w:lastColumn="0" w:oddVBand="0" w:evenVBand="0" w:oddHBand="1" w:evenHBand="0" w:firstRowFirstColumn="0" w:firstRowLastColumn="0" w:lastRowFirstColumn="0" w:lastRowLastColumn="0"/>
+            </w:pPr>
+          </w:p>
+        </w:tc>
+        <w:tc>
+          <w:tcPr>
+            <w:tcW w:w="1131" w:type="dxa"/>
+            <w:shd w:val="clear" w:color="auto" w:fill="92D050"/>
+          </w:tcPr>
+          <w:p>
+            <w:pPr>
+              <w:jc w:val="center"/>
+              <w:cnfStyle w:val="000000100000" w:firstRow="0" w:lastRow="0" w:firstColumn="0" w:lastColumn="0" w:oddVBand="0" w:evenVBand="0" w:oddHBand="1" w:evenHBand="0" w:firstRowFirstColumn="0" w:firstRowLastColumn="0" w:lastRowFirstColumn="0" w:lastRowLastColumn="0"/>
+            </w:pPr>
+            <w:r>
+              <w:t>X</w:t>
+            </w:r>
+          </w:p>
+        </w:tc>
+        <w:tc>
+          <w:tcPr>
+            <w:tcW w:w="707" w:type="dxa"/>
+            <w:shd w:val="clear" w:color="auto" w:fill="92D050"/>
+          </w:tcPr>
+          <w:p>
+            <w:pPr>
+              <w:jc w:val="center"/>
+              <w:cnfStyle w:val="000000100000" w:firstRow="0" w:lastRow="0" w:firstColumn="0" w:lastColumn="0" w:oddVBand="0" w:evenVBand="0" w:oddHBand="1" w:evenHBand="0" w:firstRowFirstColumn="0" w:firstRowLastColumn="0" w:lastRowFirstColumn="0" w:lastRowLastColumn="0"/>
+            </w:pPr>
+          </w:p>
+        </w:tc>
+        <w:tc>
+          <w:tcPr>
+            <w:tcW w:w="707" w:type="dxa"/>
+            <w:shd w:val="clear" w:color="auto" w:fill="92D050"/>
+          </w:tcPr>
+          <w:p>
+            <w:pPr>
+              <w:jc w:val="center"/>
+              <w:cnfStyle w:val="000000100000" w:firstRow="0" w:lastRow="0" w:firstColumn="0" w:lastColumn="0" w:oddVBand="0" w:evenVBand="0" w:oddHBand="1" w:evenHBand="0" w:firstRowFirstColumn="0" w:firstRowLastColumn="0" w:lastRowFirstColumn="0" w:lastRowLastColumn="0"/>
+            </w:pPr>
+          </w:p>
+        </w:tc>
+        <w:tc>
+          <w:tcPr>
+            <w:tcW w:w="1131" w:type="dxa"/>
+            <w:shd w:val="clear" w:color="auto" w:fill="92D050"/>
+          </w:tcPr>
+          <w:p>
+            <w:pPr>
+              <w:jc w:val="center"/>
+              <w:cnfStyle w:val="000000100000" w:firstRow="0" w:lastRow="0" w:firstColumn="0" w:lastColumn="0" w:oddVBand="0" w:evenVBand="0" w:oddHBand="1" w:evenHBand="0" w:firstRowFirstColumn="0" w:firstRowLastColumn="0" w:lastRowFirstColumn="0" w:lastRowLastColumn="0"/>
+            </w:pPr>
+          </w:p>
+        </w:tc>
+        <w:tc>
+          <w:tcPr>
+            <w:tcW w:w="1131" w:type="dxa"/>
+            <w:shd w:val="clear" w:color="auto" w:fill="92D050"/>
+          </w:tcPr>
+          <w:p>
+            <w:pPr>
+              <w:jc w:val="center"/>
+              <w:cnfStyle w:val="000000100000" w:firstRow="0" w:lastRow="0" w:firstColumn="0" w:lastColumn="0" w:oddVBand="0" w:evenVBand="0" w:oddHBand="1" w:evenHBand="0" w:firstRowFirstColumn="0" w:firstRowLastColumn="0" w:lastRowFirstColumn="0" w:lastRowLastColumn="0"/>
+            </w:pPr>
+            <w:r>
+              <w:t>100%</w:t>
             </w:r>
           </w:p>
         </w:tc>
@@ -6420,21 +6451,19 @@
         <w:tc>
           <w:tcPr>
             <w:tcW w:w="2684" w:type="dxa"/>
-            <w:shd w:val="clear" w:color="auto" w:fill="92D050"/>
-          </w:tcPr>
-          <w:p>
-            <w:pPr>
-              <w:cnfStyle w:val="000000000000" w:firstRow="0" w:lastRow="0" w:firstColumn="0" w:lastColumn="0" w:oddVBand="0" w:evenVBand="0" w:oddHBand="0" w:evenHBand="0" w:firstRowFirstColumn="0" w:firstRowLastColumn="0" w:lastRowFirstColumn="0" w:lastRowLastColumn="0"/>
-            </w:pPr>
-            <w:r>
-              <w:t>Número de utilizadores registados</w:t>
+          </w:tcPr>
+          <w:p>
+            <w:pPr>
+              <w:cnfStyle w:val="000000000000" w:firstRow="0" w:lastRow="0" w:firstColumn="0" w:lastColumn="0" w:oddVBand="0" w:evenVBand="0" w:oddHBand="0" w:evenHBand="0" w:firstRowFirstColumn="0" w:firstRowLastColumn="0" w:lastRowFirstColumn="0" w:lastRowLastColumn="0"/>
+            </w:pPr>
+            <w:r>
+              <w:t>Controlar trafego da interface de rede</w:t>
             </w:r>
           </w:p>
         </w:tc>
         <w:tc>
           <w:tcPr>
             <w:tcW w:w="566" w:type="dxa"/>
-            <w:shd w:val="clear" w:color="auto" w:fill="92D050"/>
           </w:tcPr>
           <w:p>
             <w:pPr>
@@ -6446,78 +6475,72 @@
         <w:tc>
           <w:tcPr>
             <w:tcW w:w="848" w:type="dxa"/>
-            <w:shd w:val="clear" w:color="auto" w:fill="92D050"/>
-          </w:tcPr>
-          <w:p>
-            <w:pPr>
-              <w:jc w:val="center"/>
-              <w:cnfStyle w:val="000000000000" w:firstRow="0" w:lastRow="0" w:firstColumn="0" w:lastColumn="0" w:oddVBand="0" w:evenVBand="0" w:oddHBand="0" w:evenHBand="0" w:firstRowFirstColumn="0" w:firstRowLastColumn="0" w:lastRowFirstColumn="0" w:lastRowLastColumn="0"/>
-            </w:pPr>
-            <w:r>
-              <w:t>X</w:t>
-            </w:r>
-          </w:p>
-        </w:tc>
-        <w:tc>
-          <w:tcPr>
-            <w:tcW w:w="1131" w:type="dxa"/>
-            <w:shd w:val="clear" w:color="auto" w:fill="92D050"/>
-          </w:tcPr>
-          <w:p>
-            <w:pPr>
-              <w:jc w:val="center"/>
-              <w:cnfStyle w:val="000000000000" w:firstRow="0" w:lastRow="0" w:firstColumn="0" w:lastColumn="0" w:oddVBand="0" w:evenVBand="0" w:oddHBand="0" w:evenHBand="0" w:firstRowFirstColumn="0" w:firstRowLastColumn="0" w:lastRowFirstColumn="0" w:lastRowLastColumn="0"/>
-            </w:pPr>
-          </w:p>
-        </w:tc>
-        <w:tc>
-          <w:tcPr>
-            <w:tcW w:w="707" w:type="dxa"/>
-            <w:shd w:val="clear" w:color="auto" w:fill="92D050"/>
-          </w:tcPr>
-          <w:p>
-            <w:pPr>
-              <w:jc w:val="center"/>
-              <w:cnfStyle w:val="000000000000" w:firstRow="0" w:lastRow="0" w:firstColumn="0" w:lastColumn="0" w:oddVBand="0" w:evenVBand="0" w:oddHBand="0" w:evenHBand="0" w:firstRowFirstColumn="0" w:firstRowLastColumn="0" w:lastRowFirstColumn="0" w:lastRowLastColumn="0"/>
-            </w:pPr>
-          </w:p>
-        </w:tc>
-        <w:tc>
-          <w:tcPr>
-            <w:tcW w:w="707" w:type="dxa"/>
-            <w:shd w:val="clear" w:color="auto" w:fill="92D050"/>
-          </w:tcPr>
-          <w:p>
-            <w:pPr>
-              <w:jc w:val="center"/>
-              <w:cnfStyle w:val="000000000000" w:firstRow="0" w:lastRow="0" w:firstColumn="0" w:lastColumn="0" w:oddVBand="0" w:evenVBand="0" w:oddHBand="0" w:evenHBand="0" w:firstRowFirstColumn="0" w:firstRowLastColumn="0" w:lastRowFirstColumn="0" w:lastRowLastColumn="0"/>
-            </w:pPr>
-          </w:p>
-        </w:tc>
-        <w:tc>
-          <w:tcPr>
-            <w:tcW w:w="1131" w:type="dxa"/>
-            <w:shd w:val="clear" w:color="auto" w:fill="92D050"/>
-          </w:tcPr>
-          <w:p>
-            <w:pPr>
-              <w:jc w:val="center"/>
-              <w:cnfStyle w:val="000000000000" w:firstRow="0" w:lastRow="0" w:firstColumn="0" w:lastColumn="0" w:oddVBand="0" w:evenVBand="0" w:oddHBand="0" w:evenHBand="0" w:firstRowFirstColumn="0" w:firstRowLastColumn="0" w:lastRowFirstColumn="0" w:lastRowLastColumn="0"/>
-            </w:pPr>
-          </w:p>
-        </w:tc>
-        <w:tc>
-          <w:tcPr>
-            <w:tcW w:w="1131" w:type="dxa"/>
-            <w:shd w:val="clear" w:color="auto" w:fill="92D050"/>
-          </w:tcPr>
-          <w:p>
-            <w:pPr>
-              <w:jc w:val="center"/>
-              <w:cnfStyle w:val="000000000000" w:firstRow="0" w:lastRow="0" w:firstColumn="0" w:lastColumn="0" w:oddVBand="0" w:evenVBand="0" w:oddHBand="0" w:evenHBand="0" w:firstRowFirstColumn="0" w:firstRowLastColumn="0" w:lastRowFirstColumn="0" w:lastRowLastColumn="0"/>
-            </w:pPr>
-            <w:r>
-              <w:t>100%</w:t>
+          </w:tcPr>
+          <w:p>
+            <w:pPr>
+              <w:jc w:val="center"/>
+              <w:cnfStyle w:val="000000000000" w:firstRow="0" w:lastRow="0" w:firstColumn="0" w:lastColumn="0" w:oddVBand="0" w:evenVBand="0" w:oddHBand="0" w:evenHBand="0" w:firstRowFirstColumn="0" w:firstRowLastColumn="0" w:lastRowFirstColumn="0" w:lastRowLastColumn="0"/>
+            </w:pPr>
+          </w:p>
+        </w:tc>
+        <w:tc>
+          <w:tcPr>
+            <w:tcW w:w="1131" w:type="dxa"/>
+          </w:tcPr>
+          <w:p>
+            <w:pPr>
+              <w:jc w:val="center"/>
+              <w:cnfStyle w:val="000000000000" w:firstRow="0" w:lastRow="0" w:firstColumn="0" w:lastColumn="0" w:oddVBand="0" w:evenVBand="0" w:oddHBand="0" w:evenHBand="0" w:firstRowFirstColumn="0" w:firstRowLastColumn="0" w:lastRowFirstColumn="0" w:lastRowLastColumn="0"/>
+            </w:pPr>
+          </w:p>
+        </w:tc>
+        <w:tc>
+          <w:tcPr>
+            <w:tcW w:w="707" w:type="dxa"/>
+          </w:tcPr>
+          <w:p>
+            <w:pPr>
+              <w:jc w:val="center"/>
+              <w:cnfStyle w:val="000000000000" w:firstRow="0" w:lastRow="0" w:firstColumn="0" w:lastColumn="0" w:oddVBand="0" w:evenVBand="0" w:oddHBand="0" w:evenHBand="0" w:firstRowFirstColumn="0" w:firstRowLastColumn="0" w:lastRowFirstColumn="0" w:lastRowLastColumn="0"/>
+            </w:pPr>
+          </w:p>
+        </w:tc>
+        <w:tc>
+          <w:tcPr>
+            <w:tcW w:w="707" w:type="dxa"/>
+          </w:tcPr>
+          <w:p>
+            <w:pPr>
+              <w:jc w:val="center"/>
+              <w:cnfStyle w:val="000000000000" w:firstRow="0" w:lastRow="0" w:firstColumn="0" w:lastColumn="0" w:oddVBand="0" w:evenVBand="0" w:oddHBand="0" w:evenHBand="0" w:firstRowFirstColumn="0" w:firstRowLastColumn="0" w:lastRowFirstColumn="0" w:lastRowLastColumn="0"/>
+            </w:pPr>
+            <w:r>
+              <w:t>X</w:t>
+            </w:r>
+          </w:p>
+        </w:tc>
+        <w:tc>
+          <w:tcPr>
+            <w:tcW w:w="1131" w:type="dxa"/>
+          </w:tcPr>
+          <w:p>
+            <w:pPr>
+              <w:jc w:val="center"/>
+              <w:cnfStyle w:val="000000000000" w:firstRow="0" w:lastRow="0" w:firstColumn="0" w:lastColumn="0" w:oddVBand="0" w:evenVBand="0" w:oddHBand="0" w:evenHBand="0" w:firstRowFirstColumn="0" w:firstRowLastColumn="0" w:lastRowFirstColumn="0" w:lastRowLastColumn="0"/>
+            </w:pPr>
+          </w:p>
+        </w:tc>
+        <w:tc>
+          <w:tcPr>
+            <w:tcW w:w="1131" w:type="dxa"/>
+          </w:tcPr>
+          <w:p>
+            <w:pPr>
+              <w:jc w:val="center"/>
+              <w:cnfStyle w:val="000000000000" w:firstRow="0" w:lastRow="0" w:firstColumn="0" w:lastColumn="0" w:oddVBand="0" w:evenVBand="0" w:oddHBand="0" w:evenHBand="0" w:firstRowFirstColumn="0" w:firstRowLastColumn="0" w:lastRowFirstColumn="0" w:lastRowLastColumn="0"/>
+            </w:pPr>
+            <w:r>
+              <w:t>0%</w:t>
             </w:r>
           </w:p>
         </w:tc>
@@ -6544,15 +6567,7 @@
               <w:cnfStyle w:val="000000100000" w:firstRow="0" w:lastRow="0" w:firstColumn="0" w:lastColumn="0" w:oddVBand="0" w:evenVBand="0" w:oddHBand="1" w:evenHBand="0" w:firstRowFirstColumn="0" w:firstRowLastColumn="0" w:lastRowFirstColumn="0" w:lastRowLastColumn="0"/>
             </w:pPr>
             <w:r>
-              <w:t xml:space="preserve">Taxa de </w:t>
-            </w:r>
-            <w:proofErr w:type="gramStart"/>
-            <w:r>
-              <w:t>downloads</w:t>
-            </w:r>
-            <w:proofErr w:type="gramEnd"/>
-            <w:r>
-              <w:t xml:space="preserve"> do jogo</w:t>
+              <w:t>Número de utilizadores registados</w:t>
             </w:r>
           </w:p>
         </w:tc>
@@ -6566,9 +6581,6 @@
               <w:jc w:val="center"/>
               <w:cnfStyle w:val="000000100000" w:firstRow="0" w:lastRow="0" w:firstColumn="0" w:lastColumn="0" w:oddVBand="0" w:evenVBand="0" w:oddHBand="1" w:evenHBand="0" w:firstRowFirstColumn="0" w:firstRowLastColumn="0" w:lastRowFirstColumn="0" w:lastRowLastColumn="0"/>
             </w:pPr>
-            <w:r>
-              <w:t>X</w:t>
-            </w:r>
           </w:p>
         </w:tc>
         <w:tc>
@@ -6581,6 +6593,9 @@
               <w:jc w:val="center"/>
               <w:cnfStyle w:val="000000100000" w:firstRow="0" w:lastRow="0" w:firstColumn="0" w:lastColumn="0" w:oddVBand="0" w:evenVBand="0" w:oddHBand="1" w:evenHBand="0" w:firstRowFirstColumn="0" w:firstRowLastColumn="0" w:lastRowFirstColumn="0" w:lastRowLastColumn="0"/>
             </w:pPr>
+            <w:r>
+              <w:t>X</w:t>
+            </w:r>
           </w:p>
         </w:tc>
         <w:tc>
@@ -6659,88 +6674,113 @@
         <w:tc>
           <w:tcPr>
             <w:tcW w:w="2684" w:type="dxa"/>
-          </w:tcPr>
-          <w:p>
-            <w:pPr>
-              <w:cnfStyle w:val="000000000000" w:firstRow="0" w:lastRow="0" w:firstColumn="0" w:lastColumn="0" w:oddVBand="0" w:evenVBand="0" w:oddHBand="0" w:evenHBand="0" w:firstRowFirstColumn="0" w:firstRowLastColumn="0" w:lastRowFirstColumn="0" w:lastRowLastColumn="0"/>
-            </w:pPr>
+            <w:shd w:val="clear" w:color="auto" w:fill="92D050"/>
+          </w:tcPr>
+          <w:p>
+            <w:pPr>
+              <w:cnfStyle w:val="000000000000" w:firstRow="0" w:lastRow="0" w:firstColumn="0" w:lastColumn="0" w:oddVBand="0" w:evenVBand="0" w:oddHBand="0" w:evenHBand="0" w:firstRowFirstColumn="0" w:firstRowLastColumn="0" w:lastRowFirstColumn="0" w:lastRowLastColumn="0"/>
+            </w:pPr>
+            <w:r>
+              <w:t xml:space="preserve">Taxa de </w:t>
+            </w:r>
+            <w:proofErr w:type="gramStart"/>
+            <w:r>
+              <w:t>downloads</w:t>
+            </w:r>
+            <w:proofErr w:type="gramEnd"/>
+            <w:r>
+              <w:t xml:space="preserve"> do jogo</w:t>
+            </w:r>
           </w:p>
         </w:tc>
         <w:tc>
           <w:tcPr>
             <w:tcW w:w="566" w:type="dxa"/>
-          </w:tcPr>
-          <w:p>
-            <w:pPr>
-              <w:jc w:val="center"/>
-              <w:cnfStyle w:val="000000000000" w:firstRow="0" w:lastRow="0" w:firstColumn="0" w:lastColumn="0" w:oddVBand="0" w:evenVBand="0" w:oddHBand="0" w:evenHBand="0" w:firstRowFirstColumn="0" w:firstRowLastColumn="0" w:lastRowFirstColumn="0" w:lastRowLastColumn="0"/>
-            </w:pPr>
+            <w:shd w:val="clear" w:color="auto" w:fill="92D050"/>
+          </w:tcPr>
+          <w:p>
+            <w:pPr>
+              <w:jc w:val="center"/>
+              <w:cnfStyle w:val="000000000000" w:firstRow="0" w:lastRow="0" w:firstColumn="0" w:lastColumn="0" w:oddVBand="0" w:evenVBand="0" w:oddHBand="0" w:evenHBand="0" w:firstRowFirstColumn="0" w:firstRowLastColumn="0" w:lastRowFirstColumn="0" w:lastRowLastColumn="0"/>
+            </w:pPr>
+            <w:r>
+              <w:t>X</w:t>
+            </w:r>
           </w:p>
         </w:tc>
         <w:tc>
           <w:tcPr>
             <w:tcW w:w="848" w:type="dxa"/>
-          </w:tcPr>
-          <w:p>
-            <w:pPr>
-              <w:jc w:val="center"/>
-              <w:cnfStyle w:val="000000000000" w:firstRow="0" w:lastRow="0" w:firstColumn="0" w:lastColumn="0" w:oddVBand="0" w:evenVBand="0" w:oddHBand="0" w:evenHBand="0" w:firstRowFirstColumn="0" w:firstRowLastColumn="0" w:lastRowFirstColumn="0" w:lastRowLastColumn="0"/>
-            </w:pPr>
-          </w:p>
-        </w:tc>
-        <w:tc>
-          <w:tcPr>
-            <w:tcW w:w="1131" w:type="dxa"/>
-          </w:tcPr>
-          <w:p>
-            <w:pPr>
-              <w:jc w:val="center"/>
-              <w:cnfStyle w:val="000000000000" w:firstRow="0" w:lastRow="0" w:firstColumn="0" w:lastColumn="0" w:oddVBand="0" w:evenVBand="0" w:oddHBand="0" w:evenHBand="0" w:firstRowFirstColumn="0" w:firstRowLastColumn="0" w:lastRowFirstColumn="0" w:lastRowLastColumn="0"/>
-            </w:pPr>
-          </w:p>
-        </w:tc>
-        <w:tc>
-          <w:tcPr>
-            <w:tcW w:w="707" w:type="dxa"/>
-          </w:tcPr>
-          <w:p>
-            <w:pPr>
-              <w:jc w:val="center"/>
-              <w:cnfStyle w:val="000000000000" w:firstRow="0" w:lastRow="0" w:firstColumn="0" w:lastColumn="0" w:oddVBand="0" w:evenVBand="0" w:oddHBand="0" w:evenHBand="0" w:firstRowFirstColumn="0" w:firstRowLastColumn="0" w:lastRowFirstColumn="0" w:lastRowLastColumn="0"/>
-            </w:pPr>
-          </w:p>
-        </w:tc>
-        <w:tc>
-          <w:tcPr>
-            <w:tcW w:w="707" w:type="dxa"/>
-          </w:tcPr>
-          <w:p>
-            <w:pPr>
-              <w:jc w:val="center"/>
-              <w:cnfStyle w:val="000000000000" w:firstRow="0" w:lastRow="0" w:firstColumn="0" w:lastColumn="0" w:oddVBand="0" w:evenVBand="0" w:oddHBand="0" w:evenHBand="0" w:firstRowFirstColumn="0" w:firstRowLastColumn="0" w:lastRowFirstColumn="0" w:lastRowLastColumn="0"/>
-            </w:pPr>
-          </w:p>
-        </w:tc>
-        <w:tc>
-          <w:tcPr>
-            <w:tcW w:w="1131" w:type="dxa"/>
-          </w:tcPr>
-          <w:p>
-            <w:pPr>
-              <w:jc w:val="center"/>
-              <w:cnfStyle w:val="000000000000" w:firstRow="0" w:lastRow="0" w:firstColumn="0" w:lastColumn="0" w:oddVBand="0" w:evenVBand="0" w:oddHBand="0" w:evenHBand="0" w:firstRowFirstColumn="0" w:firstRowLastColumn="0" w:lastRowFirstColumn="0" w:lastRowLastColumn="0"/>
-            </w:pPr>
-          </w:p>
-        </w:tc>
-        <w:tc>
-          <w:tcPr>
-            <w:tcW w:w="1131" w:type="dxa"/>
-          </w:tcPr>
-          <w:p>
-            <w:pPr>
-              <w:jc w:val="center"/>
-              <w:cnfStyle w:val="000000000000" w:firstRow="0" w:lastRow="0" w:firstColumn="0" w:lastColumn="0" w:oddVBand="0" w:evenVBand="0" w:oddHBand="0" w:evenHBand="0" w:firstRowFirstColumn="0" w:firstRowLastColumn="0" w:lastRowFirstColumn="0" w:lastRowLastColumn="0"/>
-            </w:pPr>
+            <w:shd w:val="clear" w:color="auto" w:fill="92D050"/>
+          </w:tcPr>
+          <w:p>
+            <w:pPr>
+              <w:jc w:val="center"/>
+              <w:cnfStyle w:val="000000000000" w:firstRow="0" w:lastRow="0" w:firstColumn="0" w:lastColumn="0" w:oddVBand="0" w:evenVBand="0" w:oddHBand="0" w:evenHBand="0" w:firstRowFirstColumn="0" w:firstRowLastColumn="0" w:lastRowFirstColumn="0" w:lastRowLastColumn="0"/>
+            </w:pPr>
+          </w:p>
+        </w:tc>
+        <w:tc>
+          <w:tcPr>
+            <w:tcW w:w="1131" w:type="dxa"/>
+            <w:shd w:val="clear" w:color="auto" w:fill="92D050"/>
+          </w:tcPr>
+          <w:p>
+            <w:pPr>
+              <w:jc w:val="center"/>
+              <w:cnfStyle w:val="000000000000" w:firstRow="0" w:lastRow="0" w:firstColumn="0" w:lastColumn="0" w:oddVBand="0" w:evenVBand="0" w:oddHBand="0" w:evenHBand="0" w:firstRowFirstColumn="0" w:firstRowLastColumn="0" w:lastRowFirstColumn="0" w:lastRowLastColumn="0"/>
+            </w:pPr>
+          </w:p>
+        </w:tc>
+        <w:tc>
+          <w:tcPr>
+            <w:tcW w:w="707" w:type="dxa"/>
+            <w:shd w:val="clear" w:color="auto" w:fill="92D050"/>
+          </w:tcPr>
+          <w:p>
+            <w:pPr>
+              <w:jc w:val="center"/>
+              <w:cnfStyle w:val="000000000000" w:firstRow="0" w:lastRow="0" w:firstColumn="0" w:lastColumn="0" w:oddVBand="0" w:evenVBand="0" w:oddHBand="0" w:evenHBand="0" w:firstRowFirstColumn="0" w:firstRowLastColumn="0" w:lastRowFirstColumn="0" w:lastRowLastColumn="0"/>
+            </w:pPr>
+          </w:p>
+        </w:tc>
+        <w:tc>
+          <w:tcPr>
+            <w:tcW w:w="707" w:type="dxa"/>
+            <w:shd w:val="clear" w:color="auto" w:fill="92D050"/>
+          </w:tcPr>
+          <w:p>
+            <w:pPr>
+              <w:jc w:val="center"/>
+              <w:cnfStyle w:val="000000000000" w:firstRow="0" w:lastRow="0" w:firstColumn="0" w:lastColumn="0" w:oddVBand="0" w:evenVBand="0" w:oddHBand="0" w:evenHBand="0" w:firstRowFirstColumn="0" w:firstRowLastColumn="0" w:lastRowFirstColumn="0" w:lastRowLastColumn="0"/>
+            </w:pPr>
+          </w:p>
+        </w:tc>
+        <w:tc>
+          <w:tcPr>
+            <w:tcW w:w="1131" w:type="dxa"/>
+            <w:shd w:val="clear" w:color="auto" w:fill="92D050"/>
+          </w:tcPr>
+          <w:p>
+            <w:pPr>
+              <w:jc w:val="center"/>
+              <w:cnfStyle w:val="000000000000" w:firstRow="0" w:lastRow="0" w:firstColumn="0" w:lastColumn="0" w:oddVBand="0" w:evenVBand="0" w:oddHBand="0" w:evenHBand="0" w:firstRowFirstColumn="0" w:firstRowLastColumn="0" w:lastRowFirstColumn="0" w:lastRowLastColumn="0"/>
+            </w:pPr>
+          </w:p>
+        </w:tc>
+        <w:tc>
+          <w:tcPr>
+            <w:tcW w:w="1131" w:type="dxa"/>
+            <w:shd w:val="clear" w:color="auto" w:fill="92D050"/>
+          </w:tcPr>
+          <w:p>
+            <w:pPr>
+              <w:jc w:val="center"/>
+              <w:cnfStyle w:val="000000000000" w:firstRow="0" w:lastRow="0" w:firstColumn="0" w:lastColumn="0" w:oddVBand="0" w:evenVBand="0" w:oddHBand="0" w:evenHBand="0" w:firstRowFirstColumn="0" w:firstRowLastColumn="0" w:lastRowFirstColumn="0" w:lastRowLastColumn="0"/>
+            </w:pPr>
+            <w:r>
+              <w:t>100%</w:t>
+            </w:r>
           </w:p>
         </w:tc>
       </w:tr>
@@ -6752,6 +6792,103 @@
           <w:tcPr>
             <w:cnfStyle w:val="001000000000" w:firstRow="0" w:lastRow="0" w:firstColumn="1" w:lastColumn="0" w:oddVBand="0" w:evenVBand="0" w:oddHBand="0" w:evenHBand="0" w:firstRowFirstColumn="0" w:firstRowLastColumn="0" w:lastRowFirstColumn="0" w:lastRowLastColumn="0"/>
             <w:tcW w:w="1551" w:type="dxa"/>
+            <w:vMerge/>
+          </w:tcPr>
+          <w:p/>
+        </w:tc>
+        <w:tc>
+          <w:tcPr>
+            <w:tcW w:w="2684" w:type="dxa"/>
+          </w:tcPr>
+          <w:p>
+            <w:pPr>
+              <w:cnfStyle w:val="000000100000" w:firstRow="0" w:lastRow="0" w:firstColumn="0" w:lastColumn="0" w:oddVBand="0" w:evenVBand="0" w:oddHBand="1" w:evenHBand="0" w:firstRowFirstColumn="0" w:firstRowLastColumn="0" w:lastRowFirstColumn="0" w:lastRowLastColumn="0"/>
+            </w:pPr>
+          </w:p>
+        </w:tc>
+        <w:tc>
+          <w:tcPr>
+            <w:tcW w:w="566" w:type="dxa"/>
+          </w:tcPr>
+          <w:p>
+            <w:pPr>
+              <w:jc w:val="center"/>
+              <w:cnfStyle w:val="000000100000" w:firstRow="0" w:lastRow="0" w:firstColumn="0" w:lastColumn="0" w:oddVBand="0" w:evenVBand="0" w:oddHBand="1" w:evenHBand="0" w:firstRowFirstColumn="0" w:firstRowLastColumn="0" w:lastRowFirstColumn="0" w:lastRowLastColumn="0"/>
+            </w:pPr>
+          </w:p>
+        </w:tc>
+        <w:tc>
+          <w:tcPr>
+            <w:tcW w:w="848" w:type="dxa"/>
+          </w:tcPr>
+          <w:p>
+            <w:pPr>
+              <w:jc w:val="center"/>
+              <w:cnfStyle w:val="000000100000" w:firstRow="0" w:lastRow="0" w:firstColumn="0" w:lastColumn="0" w:oddVBand="0" w:evenVBand="0" w:oddHBand="1" w:evenHBand="0" w:firstRowFirstColumn="0" w:firstRowLastColumn="0" w:lastRowFirstColumn="0" w:lastRowLastColumn="0"/>
+            </w:pPr>
+          </w:p>
+        </w:tc>
+        <w:tc>
+          <w:tcPr>
+            <w:tcW w:w="1131" w:type="dxa"/>
+          </w:tcPr>
+          <w:p>
+            <w:pPr>
+              <w:jc w:val="center"/>
+              <w:cnfStyle w:val="000000100000" w:firstRow="0" w:lastRow="0" w:firstColumn="0" w:lastColumn="0" w:oddVBand="0" w:evenVBand="0" w:oddHBand="1" w:evenHBand="0" w:firstRowFirstColumn="0" w:firstRowLastColumn="0" w:lastRowFirstColumn="0" w:lastRowLastColumn="0"/>
+            </w:pPr>
+          </w:p>
+        </w:tc>
+        <w:tc>
+          <w:tcPr>
+            <w:tcW w:w="707" w:type="dxa"/>
+          </w:tcPr>
+          <w:p>
+            <w:pPr>
+              <w:jc w:val="center"/>
+              <w:cnfStyle w:val="000000100000" w:firstRow="0" w:lastRow="0" w:firstColumn="0" w:lastColumn="0" w:oddVBand="0" w:evenVBand="0" w:oddHBand="1" w:evenHBand="0" w:firstRowFirstColumn="0" w:firstRowLastColumn="0" w:lastRowFirstColumn="0" w:lastRowLastColumn="0"/>
+            </w:pPr>
+          </w:p>
+        </w:tc>
+        <w:tc>
+          <w:tcPr>
+            <w:tcW w:w="707" w:type="dxa"/>
+          </w:tcPr>
+          <w:p>
+            <w:pPr>
+              <w:jc w:val="center"/>
+              <w:cnfStyle w:val="000000100000" w:firstRow="0" w:lastRow="0" w:firstColumn="0" w:lastColumn="0" w:oddVBand="0" w:evenVBand="0" w:oddHBand="1" w:evenHBand="0" w:firstRowFirstColumn="0" w:firstRowLastColumn="0" w:lastRowFirstColumn="0" w:lastRowLastColumn="0"/>
+            </w:pPr>
+          </w:p>
+        </w:tc>
+        <w:tc>
+          <w:tcPr>
+            <w:tcW w:w="1131" w:type="dxa"/>
+          </w:tcPr>
+          <w:p>
+            <w:pPr>
+              <w:jc w:val="center"/>
+              <w:cnfStyle w:val="000000100000" w:firstRow="0" w:lastRow="0" w:firstColumn="0" w:lastColumn="0" w:oddVBand="0" w:evenVBand="0" w:oddHBand="1" w:evenHBand="0" w:firstRowFirstColumn="0" w:firstRowLastColumn="0" w:lastRowFirstColumn="0" w:lastRowLastColumn="0"/>
+            </w:pPr>
+          </w:p>
+        </w:tc>
+        <w:tc>
+          <w:tcPr>
+            <w:tcW w:w="1131" w:type="dxa"/>
+          </w:tcPr>
+          <w:p>
+            <w:pPr>
+              <w:jc w:val="center"/>
+              <w:cnfStyle w:val="000000100000" w:firstRow="0" w:lastRow="0" w:firstColumn="0" w:lastColumn="0" w:oddVBand="0" w:evenVBand="0" w:oddHBand="1" w:evenHBand="0" w:firstRowFirstColumn="0" w:firstRowLastColumn="0" w:lastRowFirstColumn="0" w:lastRowLastColumn="0"/>
+            </w:pPr>
+          </w:p>
+        </w:tc>
+      </w:tr>
+      <w:tr>
+        <w:tc>
+          <w:tcPr>
+            <w:cnfStyle w:val="001000000000" w:firstRow="0" w:lastRow="0" w:firstColumn="1" w:lastColumn="0" w:oddVBand="0" w:evenVBand="0" w:oddHBand="0" w:evenHBand="0" w:firstRowFirstColumn="0" w:firstRowLastColumn="0" w:lastRowFirstColumn="0" w:lastRowLastColumn="0"/>
+            <w:tcW w:w="1551" w:type="dxa"/>
             <w:vMerge w:val="restart"/>
             <w:vAlign w:val="center"/>
           </w:tcPr>
@@ -6773,132 +6910,10 @@
           </w:tcPr>
           <w:p>
             <w:pPr>
-              <w:cnfStyle w:val="000000100000" w:firstRow="0" w:lastRow="0" w:firstColumn="0" w:lastColumn="0" w:oddVBand="0" w:evenVBand="0" w:oddHBand="1" w:evenHBand="0" w:firstRowFirstColumn="0" w:firstRowLastColumn="0" w:lastRowFirstColumn="0" w:lastRowLastColumn="0"/>
+              <w:cnfStyle w:val="000000000000" w:firstRow="0" w:lastRow="0" w:firstColumn="0" w:lastColumn="0" w:oddVBand="0" w:evenVBand="0" w:oddHBand="0" w:evenHBand="0" w:firstRowFirstColumn="0" w:firstRowLastColumn="0" w:lastRowFirstColumn="0" w:lastRowLastColumn="0"/>
             </w:pPr>
             <w:r>
               <w:t>Criação do modelo e persistência</w:t>
-            </w:r>
-          </w:p>
-        </w:tc>
-        <w:tc>
-          <w:tcPr>
-            <w:tcW w:w="566" w:type="dxa"/>
-            <w:shd w:val="clear" w:color="auto" w:fill="92D050"/>
-          </w:tcPr>
-          <w:p>
-            <w:pPr>
-              <w:jc w:val="center"/>
-              <w:cnfStyle w:val="000000100000" w:firstRow="0" w:lastRow="0" w:firstColumn="0" w:lastColumn="0" w:oddVBand="0" w:evenVBand="0" w:oddHBand="1" w:evenHBand="0" w:firstRowFirstColumn="0" w:firstRowLastColumn="0" w:lastRowFirstColumn="0" w:lastRowLastColumn="0"/>
-            </w:pPr>
-          </w:p>
-        </w:tc>
-        <w:tc>
-          <w:tcPr>
-            <w:tcW w:w="848" w:type="dxa"/>
-            <w:shd w:val="clear" w:color="auto" w:fill="92D050"/>
-          </w:tcPr>
-          <w:p>
-            <w:pPr>
-              <w:jc w:val="center"/>
-              <w:cnfStyle w:val="000000100000" w:firstRow="0" w:lastRow="0" w:firstColumn="0" w:lastColumn="0" w:oddVBand="0" w:evenVBand="0" w:oddHBand="1" w:evenHBand="0" w:firstRowFirstColumn="0" w:firstRowLastColumn="0" w:lastRowFirstColumn="0" w:lastRowLastColumn="0"/>
-            </w:pPr>
-            <w:r>
-              <w:t>X</w:t>
-            </w:r>
-          </w:p>
-        </w:tc>
-        <w:tc>
-          <w:tcPr>
-            <w:tcW w:w="1131" w:type="dxa"/>
-            <w:shd w:val="clear" w:color="auto" w:fill="92D050"/>
-          </w:tcPr>
-          <w:p>
-            <w:pPr>
-              <w:jc w:val="center"/>
-              <w:cnfStyle w:val="000000100000" w:firstRow="0" w:lastRow="0" w:firstColumn="0" w:lastColumn="0" w:oddVBand="0" w:evenVBand="0" w:oddHBand="1" w:evenHBand="0" w:firstRowFirstColumn="0" w:firstRowLastColumn="0" w:lastRowFirstColumn="0" w:lastRowLastColumn="0"/>
-            </w:pPr>
-            <w:r>
-              <w:t>X</w:t>
-            </w:r>
-          </w:p>
-        </w:tc>
-        <w:tc>
-          <w:tcPr>
-            <w:tcW w:w="707" w:type="dxa"/>
-            <w:shd w:val="clear" w:color="auto" w:fill="92D050"/>
-          </w:tcPr>
-          <w:p>
-            <w:pPr>
-              <w:jc w:val="center"/>
-              <w:cnfStyle w:val="000000100000" w:firstRow="0" w:lastRow="0" w:firstColumn="0" w:lastColumn="0" w:oddVBand="0" w:evenVBand="0" w:oddHBand="1" w:evenHBand="0" w:firstRowFirstColumn="0" w:firstRowLastColumn="0" w:lastRowFirstColumn="0" w:lastRowLastColumn="0"/>
-            </w:pPr>
-          </w:p>
-        </w:tc>
-        <w:tc>
-          <w:tcPr>
-            <w:tcW w:w="707" w:type="dxa"/>
-            <w:shd w:val="clear" w:color="auto" w:fill="92D050"/>
-          </w:tcPr>
-          <w:p>
-            <w:pPr>
-              <w:jc w:val="center"/>
-              <w:cnfStyle w:val="000000100000" w:firstRow="0" w:lastRow="0" w:firstColumn="0" w:lastColumn="0" w:oddVBand="0" w:evenVBand="0" w:oddHBand="1" w:evenHBand="0" w:firstRowFirstColumn="0" w:firstRowLastColumn="0" w:lastRowFirstColumn="0" w:lastRowLastColumn="0"/>
-            </w:pPr>
-          </w:p>
-        </w:tc>
-        <w:tc>
-          <w:tcPr>
-            <w:tcW w:w="1131" w:type="dxa"/>
-            <w:shd w:val="clear" w:color="auto" w:fill="92D050"/>
-          </w:tcPr>
-          <w:p>
-            <w:pPr>
-              <w:jc w:val="center"/>
-              <w:cnfStyle w:val="000000100000" w:firstRow="0" w:lastRow="0" w:firstColumn="0" w:lastColumn="0" w:oddVBand="0" w:evenVBand="0" w:oddHBand="1" w:evenHBand="0" w:firstRowFirstColumn="0" w:firstRowLastColumn="0" w:lastRowFirstColumn="0" w:lastRowLastColumn="0"/>
-            </w:pPr>
-          </w:p>
-        </w:tc>
-        <w:tc>
-          <w:tcPr>
-            <w:tcW w:w="1131" w:type="dxa"/>
-            <w:shd w:val="clear" w:color="auto" w:fill="92D050"/>
-          </w:tcPr>
-          <w:p>
-            <w:pPr>
-              <w:jc w:val="center"/>
-              <w:cnfStyle w:val="000000100000" w:firstRow="0" w:lastRow="0" w:firstColumn="0" w:lastColumn="0" w:oddVBand="0" w:evenVBand="0" w:oddHBand="1" w:evenHBand="0" w:firstRowFirstColumn="0" w:firstRowLastColumn="0" w:lastRowFirstColumn="0" w:lastRowLastColumn="0"/>
-            </w:pPr>
-            <w:r>
-              <w:t>100%</w:t>
-            </w:r>
-          </w:p>
-        </w:tc>
-      </w:tr>
-      <w:tr>
-        <w:tc>
-          <w:tcPr>
-            <w:cnfStyle w:val="001000000000" w:firstRow="0" w:lastRow="0" w:firstColumn="1" w:lastColumn="0" w:oddVBand="0" w:evenVBand="0" w:oddHBand="0" w:evenHBand="0" w:firstRowFirstColumn="0" w:firstRowLastColumn="0" w:lastRowFirstColumn="0" w:lastRowLastColumn="0"/>
-            <w:tcW w:w="1551" w:type="dxa"/>
-            <w:vMerge/>
-            <w:vAlign w:val="center"/>
-          </w:tcPr>
-          <w:p>
-            <w:pPr>
-              <w:jc w:val="center"/>
-            </w:pPr>
-          </w:p>
-        </w:tc>
-        <w:tc>
-          <w:tcPr>
-            <w:tcW w:w="2684" w:type="dxa"/>
-            <w:shd w:val="clear" w:color="auto" w:fill="92D050"/>
-          </w:tcPr>
-          <w:p>
-            <w:pPr>
-              <w:cnfStyle w:val="000000000000" w:firstRow="0" w:lastRow="0" w:firstColumn="0" w:lastColumn="0" w:oddVBand="0" w:evenVBand="0" w:oddHBand="0" w:evenHBand="0" w:firstRowFirstColumn="0" w:firstRowLastColumn="0" w:lastRowFirstColumn="0" w:lastRowLastColumn="0"/>
-            </w:pPr>
-            <w:r>
-              <w:t>Criar perfil</w:t>
             </w:r>
           </w:p>
         </w:tc>
@@ -7005,8 +7020,13 @@
             <w:cnfStyle w:val="001000000000" w:firstRow="0" w:lastRow="0" w:firstColumn="1" w:lastColumn="0" w:oddVBand="0" w:evenVBand="0" w:oddHBand="0" w:evenHBand="0" w:firstRowFirstColumn="0" w:firstRowLastColumn="0" w:lastRowFirstColumn="0" w:lastRowLastColumn="0"/>
             <w:tcW w:w="1551" w:type="dxa"/>
             <w:vMerge/>
-          </w:tcPr>
-          <w:p/>
+            <w:vAlign w:val="center"/>
+          </w:tcPr>
+          <w:p>
+            <w:pPr>
+              <w:jc w:val="center"/>
+            </w:pPr>
+          </w:p>
         </w:tc>
         <w:tc>
           <w:tcPr>
@@ -7018,7 +7038,7 @@
               <w:cnfStyle w:val="000000100000" w:firstRow="0" w:lastRow="0" w:firstColumn="0" w:lastColumn="0" w:oddVBand="0" w:evenVBand="0" w:oddHBand="1" w:evenHBand="0" w:firstRowFirstColumn="0" w:firstRowLastColumn="0" w:lastRowFirstColumn="0" w:lastRowLastColumn="0"/>
             </w:pPr>
             <w:r>
-              <w:t>Editar perfil</w:t>
+              <w:t>Criar perfil</w:t>
             </w:r>
           </w:p>
         </w:tc>
@@ -7135,7 +7155,7 @@
               <w:cnfStyle w:val="000000000000" w:firstRow="0" w:lastRow="0" w:firstColumn="0" w:lastColumn="0" w:oddVBand="0" w:evenVBand="0" w:oddHBand="0" w:evenHBand="0" w:firstRowFirstColumn="0" w:firstRowLastColumn="0" w:lastRowFirstColumn="0" w:lastRowLastColumn="0"/>
             </w:pPr>
             <w:r>
-              <w:t>Remover conta (*)</w:t>
+              <w:t>Editar perfil</w:t>
             </w:r>
           </w:p>
         </w:tc>
@@ -7255,7 +7275,7 @@
               <w:cnfStyle w:val="000000100000" w:firstRow="0" w:lastRow="0" w:firstColumn="0" w:lastColumn="0" w:oddVBand="0" w:evenVBand="0" w:oddHBand="1" w:evenHBand="0" w:firstRowFirstColumn="0" w:firstRowLastColumn="0" w:lastRowFirstColumn="0" w:lastRowLastColumn="0"/>
             </w:pPr>
             <w:r>
-              <w:t>Pedido de Amizade</w:t>
+              <w:t>Remover conta (*)</w:t>
             </w:r>
           </w:p>
         </w:tc>
@@ -7372,7 +7392,7 @@
               <w:cnfStyle w:val="000000000000" w:firstRow="0" w:lastRow="0" w:firstColumn="0" w:lastColumn="0" w:oddVBand="0" w:evenVBand="0" w:oddHBand="0" w:evenHBand="0" w:firstRowFirstColumn="0" w:firstRowLastColumn="0" w:lastRowFirstColumn="0" w:lastRowLastColumn="0"/>
             </w:pPr>
             <w:r>
-              <w:t>Visualizar Pedidos de amizade</w:t>
+              <w:t>Pedido de Amizade</w:t>
             </w:r>
           </w:p>
         </w:tc>
@@ -7492,7 +7512,7 @@
               <w:cnfStyle w:val="000000100000" w:firstRow="0" w:lastRow="0" w:firstColumn="0" w:lastColumn="0" w:oddVBand="0" w:evenVBand="0" w:oddHBand="1" w:evenHBand="0" w:firstRowFirstColumn="0" w:firstRowLastColumn="0" w:lastRowFirstColumn="0" w:lastRowLastColumn="0"/>
             </w:pPr>
             <w:r>
-              <w:t>Responder a pedidos de amizade</w:t>
+              <w:t>Visualizar Pedidos de amizade</w:t>
             </w:r>
           </w:p>
         </w:tc>
@@ -7609,15 +7629,7 @@
               <w:cnfStyle w:val="000000000000" w:firstRow="0" w:lastRow="0" w:firstColumn="0" w:lastColumn="0" w:oddVBand="0" w:evenVBand="0" w:oddHBand="0" w:evenHBand="0" w:firstRowFirstColumn="0" w:firstRowLastColumn="0" w:lastRowFirstColumn="0" w:lastRowLastColumn="0"/>
             </w:pPr>
             <w:r>
-              <w:t>Catalogar ligações (</w:t>
-            </w:r>
-            <w:proofErr w:type="spellStart"/>
-            <w:r>
-              <w:t>Tag</w:t>
-            </w:r>
-            <w:proofErr w:type="spellEnd"/>
-            <w:r>
-              <w:t>/Força)</w:t>
+              <w:t>Responder a pedidos de amizade</w:t>
             </w:r>
           </w:p>
         </w:tc>
@@ -7737,7 +7749,15 @@
               <w:cnfStyle w:val="000000100000" w:firstRow="0" w:lastRow="0" w:firstColumn="0" w:lastColumn="0" w:oddVBand="0" w:evenVBand="0" w:oddHBand="1" w:evenHBand="0" w:firstRowFirstColumn="0" w:firstRowLastColumn="0" w:lastRowFirstColumn="0" w:lastRowLastColumn="0"/>
             </w:pPr>
             <w:r>
-              <w:t>Visualizar Sugestões de amigos</w:t>
+              <w:t>Catalogar ligações (</w:t>
+            </w:r>
+            <w:proofErr w:type="spellStart"/>
+            <w:r>
+              <w:t>Tag</w:t>
+            </w:r>
+            <w:proofErr w:type="spellEnd"/>
+            <w:r>
+              <w:t>/Força)</w:t>
             </w:r>
           </w:p>
         </w:tc>
@@ -7847,99 +7867,107 @@
         <w:tc>
           <w:tcPr>
             <w:tcW w:w="2684" w:type="dxa"/>
-          </w:tcPr>
-          <w:p>
-            <w:pPr>
-              <w:cnfStyle w:val="000000000000" w:firstRow="0" w:lastRow="0" w:firstColumn="0" w:lastColumn="0" w:oddVBand="0" w:evenVBand="0" w:oddHBand="0" w:evenHBand="0" w:firstRowFirstColumn="0" w:firstRowLastColumn="0" w:lastRowFirstColumn="0" w:lastRowLastColumn="0"/>
-            </w:pPr>
-            <w:r>
-              <w:t>Calculo cota perfil</w:t>
+            <w:shd w:val="clear" w:color="auto" w:fill="92D050"/>
+          </w:tcPr>
+          <w:p>
+            <w:pPr>
+              <w:cnfStyle w:val="000000000000" w:firstRow="0" w:lastRow="0" w:firstColumn="0" w:lastColumn="0" w:oddVBand="0" w:evenVBand="0" w:oddHBand="0" w:evenHBand="0" w:firstRowFirstColumn="0" w:firstRowLastColumn="0" w:lastRowFirstColumn="0" w:lastRowLastColumn="0"/>
+            </w:pPr>
+            <w:r>
+              <w:t>Visualizar Sugestões de amigos</w:t>
             </w:r>
           </w:p>
         </w:tc>
         <w:tc>
           <w:tcPr>
             <w:tcW w:w="566" w:type="dxa"/>
-          </w:tcPr>
-          <w:p>
-            <w:pPr>
-              <w:jc w:val="center"/>
-              <w:cnfStyle w:val="000000000000" w:firstRow="0" w:lastRow="0" w:firstColumn="0" w:lastColumn="0" w:oddVBand="0" w:evenVBand="0" w:oddHBand="0" w:evenHBand="0" w:firstRowFirstColumn="0" w:firstRowLastColumn="0" w:lastRowFirstColumn="0" w:lastRowLastColumn="0"/>
-            </w:pPr>
-            <w:r>
-              <w:t>X</w:t>
-            </w:r>
+            <w:shd w:val="clear" w:color="auto" w:fill="92D050"/>
+          </w:tcPr>
+          <w:p>
+            <w:pPr>
+              <w:jc w:val="center"/>
+              <w:cnfStyle w:val="000000000000" w:firstRow="0" w:lastRow="0" w:firstColumn="0" w:lastColumn="0" w:oddVBand="0" w:evenVBand="0" w:oddHBand="0" w:evenHBand="0" w:firstRowFirstColumn="0" w:firstRowLastColumn="0" w:lastRowFirstColumn="0" w:lastRowLastColumn="0"/>
+            </w:pPr>
           </w:p>
         </w:tc>
         <w:tc>
           <w:tcPr>
             <w:tcW w:w="848" w:type="dxa"/>
-          </w:tcPr>
-          <w:p>
-            <w:pPr>
-              <w:jc w:val="center"/>
-              <w:cnfStyle w:val="000000000000" w:firstRow="0" w:lastRow="0" w:firstColumn="0" w:lastColumn="0" w:oddVBand="0" w:evenVBand="0" w:oddHBand="0" w:evenHBand="0" w:firstRowFirstColumn="0" w:firstRowLastColumn="0" w:lastRowFirstColumn="0" w:lastRowLastColumn="0"/>
-            </w:pPr>
-          </w:p>
-        </w:tc>
-        <w:tc>
-          <w:tcPr>
-            <w:tcW w:w="1131" w:type="dxa"/>
-          </w:tcPr>
-          <w:p>
-            <w:pPr>
-              <w:jc w:val="center"/>
-              <w:cnfStyle w:val="000000000000" w:firstRow="0" w:lastRow="0" w:firstColumn="0" w:lastColumn="0" w:oddVBand="0" w:evenVBand="0" w:oddHBand="0" w:evenHBand="0" w:firstRowFirstColumn="0" w:firstRowLastColumn="0" w:lastRowFirstColumn="0" w:lastRowLastColumn="0"/>
-            </w:pPr>
-          </w:p>
-        </w:tc>
-        <w:tc>
-          <w:tcPr>
-            <w:tcW w:w="707" w:type="dxa"/>
-          </w:tcPr>
-          <w:p>
-            <w:pPr>
-              <w:jc w:val="center"/>
-              <w:cnfStyle w:val="000000000000" w:firstRow="0" w:lastRow="0" w:firstColumn="0" w:lastColumn="0" w:oddVBand="0" w:evenVBand="0" w:oddHBand="0" w:evenHBand="0" w:firstRowFirstColumn="0" w:firstRowLastColumn="0" w:lastRowFirstColumn="0" w:lastRowLastColumn="0"/>
-            </w:pPr>
-          </w:p>
-        </w:tc>
-        <w:tc>
-          <w:tcPr>
-            <w:tcW w:w="707" w:type="dxa"/>
-          </w:tcPr>
-          <w:p>
-            <w:pPr>
-              <w:jc w:val="center"/>
-              <w:cnfStyle w:val="000000000000" w:firstRow="0" w:lastRow="0" w:firstColumn="0" w:lastColumn="0" w:oddVBand="0" w:evenVBand="0" w:oddHBand="0" w:evenHBand="0" w:firstRowFirstColumn="0" w:firstRowLastColumn="0" w:lastRowFirstColumn="0" w:lastRowLastColumn="0"/>
-            </w:pPr>
-            <w:r>
-              <w:t>X</w:t>
-            </w:r>
-          </w:p>
-        </w:tc>
-        <w:tc>
-          <w:tcPr>
-            <w:tcW w:w="1131" w:type="dxa"/>
-          </w:tcPr>
-          <w:p>
-            <w:pPr>
-              <w:jc w:val="center"/>
-              <w:cnfStyle w:val="000000000000" w:firstRow="0" w:lastRow="0" w:firstColumn="0" w:lastColumn="0" w:oddVBand="0" w:evenVBand="0" w:oddHBand="0" w:evenHBand="0" w:firstRowFirstColumn="0" w:firstRowLastColumn="0" w:lastRowFirstColumn="0" w:lastRowLastColumn="0"/>
-            </w:pPr>
-          </w:p>
-        </w:tc>
-        <w:tc>
-          <w:tcPr>
-            <w:tcW w:w="1131" w:type="dxa"/>
-          </w:tcPr>
-          <w:p>
-            <w:pPr>
-              <w:jc w:val="center"/>
-              <w:cnfStyle w:val="000000000000" w:firstRow="0" w:lastRow="0" w:firstColumn="0" w:lastColumn="0" w:oddVBand="0" w:evenVBand="0" w:oddHBand="0" w:evenHBand="0" w:firstRowFirstColumn="0" w:firstRowLastColumn="0" w:lastRowFirstColumn="0" w:lastRowLastColumn="0"/>
-            </w:pPr>
-            <w:r>
-              <w:t>0%</w:t>
+            <w:shd w:val="clear" w:color="auto" w:fill="92D050"/>
+          </w:tcPr>
+          <w:p>
+            <w:pPr>
+              <w:jc w:val="center"/>
+              <w:cnfStyle w:val="000000000000" w:firstRow="0" w:lastRow="0" w:firstColumn="0" w:lastColumn="0" w:oddVBand="0" w:evenVBand="0" w:oddHBand="0" w:evenHBand="0" w:firstRowFirstColumn="0" w:firstRowLastColumn="0" w:lastRowFirstColumn="0" w:lastRowLastColumn="0"/>
+            </w:pPr>
+            <w:r>
+              <w:t>X</w:t>
+            </w:r>
+          </w:p>
+        </w:tc>
+        <w:tc>
+          <w:tcPr>
+            <w:tcW w:w="1131" w:type="dxa"/>
+            <w:shd w:val="clear" w:color="auto" w:fill="92D050"/>
+          </w:tcPr>
+          <w:p>
+            <w:pPr>
+              <w:jc w:val="center"/>
+              <w:cnfStyle w:val="000000000000" w:firstRow="0" w:lastRow="0" w:firstColumn="0" w:lastColumn="0" w:oddVBand="0" w:evenVBand="0" w:oddHBand="0" w:evenHBand="0" w:firstRowFirstColumn="0" w:firstRowLastColumn="0" w:lastRowFirstColumn="0" w:lastRowLastColumn="0"/>
+            </w:pPr>
+            <w:r>
+              <w:t>X</w:t>
+            </w:r>
+          </w:p>
+        </w:tc>
+        <w:tc>
+          <w:tcPr>
+            <w:tcW w:w="707" w:type="dxa"/>
+            <w:shd w:val="clear" w:color="auto" w:fill="92D050"/>
+          </w:tcPr>
+          <w:p>
+            <w:pPr>
+              <w:jc w:val="center"/>
+              <w:cnfStyle w:val="000000000000" w:firstRow="0" w:lastRow="0" w:firstColumn="0" w:lastColumn="0" w:oddVBand="0" w:evenVBand="0" w:oddHBand="0" w:evenHBand="0" w:firstRowFirstColumn="0" w:firstRowLastColumn="0" w:lastRowFirstColumn="0" w:lastRowLastColumn="0"/>
+            </w:pPr>
+          </w:p>
+        </w:tc>
+        <w:tc>
+          <w:tcPr>
+            <w:tcW w:w="707" w:type="dxa"/>
+            <w:shd w:val="clear" w:color="auto" w:fill="92D050"/>
+          </w:tcPr>
+          <w:p>
+            <w:pPr>
+              <w:jc w:val="center"/>
+              <w:cnfStyle w:val="000000000000" w:firstRow="0" w:lastRow="0" w:firstColumn="0" w:lastColumn="0" w:oddVBand="0" w:evenVBand="0" w:oddHBand="0" w:evenHBand="0" w:firstRowFirstColumn="0" w:firstRowLastColumn="0" w:lastRowFirstColumn="0" w:lastRowLastColumn="0"/>
+            </w:pPr>
+          </w:p>
+        </w:tc>
+        <w:tc>
+          <w:tcPr>
+            <w:tcW w:w="1131" w:type="dxa"/>
+            <w:shd w:val="clear" w:color="auto" w:fill="92D050"/>
+          </w:tcPr>
+          <w:p>
+            <w:pPr>
+              <w:jc w:val="center"/>
+              <w:cnfStyle w:val="000000000000" w:firstRow="0" w:lastRow="0" w:firstColumn="0" w:lastColumn="0" w:oddVBand="0" w:evenVBand="0" w:oddHBand="0" w:evenHBand="0" w:firstRowFirstColumn="0" w:firstRowLastColumn="0" w:lastRowFirstColumn="0" w:lastRowLastColumn="0"/>
+            </w:pPr>
+          </w:p>
+        </w:tc>
+        <w:tc>
+          <w:tcPr>
+            <w:tcW w:w="1131" w:type="dxa"/>
+            <w:shd w:val="clear" w:color="auto" w:fill="92D050"/>
+          </w:tcPr>
+          <w:p>
+            <w:pPr>
+              <w:jc w:val="center"/>
+              <w:cnfStyle w:val="000000000000" w:firstRow="0" w:lastRow="0" w:firstColumn="0" w:lastColumn="0" w:oddVBand="0" w:evenVBand="0" w:oddHBand="0" w:evenHBand="0" w:firstRowFirstColumn="0" w:firstRowLastColumn="0" w:lastRowFirstColumn="0" w:lastRowLastColumn="0"/>
+            </w:pPr>
+            <w:r>
+              <w:t>100%</w:t>
             </w:r>
           </w:p>
         </w:tc>
@@ -7965,7 +7993,7 @@
               <w:cnfStyle w:val="000000100000" w:firstRow="0" w:lastRow="0" w:firstColumn="0" w:lastColumn="0" w:oddVBand="0" w:evenVBand="0" w:oddHBand="1" w:evenHBand="0" w:firstRowFirstColumn="0" w:firstRowLastColumn="0" w:lastRowFirstColumn="0" w:lastRowLastColumn="0"/>
             </w:pPr>
             <w:r>
-              <w:t>Calculo dimensão de perfil</w:t>
+              <w:t>Calculo cota perfil</w:t>
             </w:r>
           </w:p>
         </w:tc>
@@ -7978,6 +8006,9 @@
               <w:jc w:val="center"/>
               <w:cnfStyle w:val="000000100000" w:firstRow="0" w:lastRow="0" w:firstColumn="0" w:lastColumn="0" w:oddVBand="0" w:evenVBand="0" w:oddHBand="1" w:evenHBand="0" w:firstRowFirstColumn="0" w:firstRowLastColumn="0" w:lastRowFirstColumn="0" w:lastRowLastColumn="0"/>
             </w:pPr>
+            <w:r>
+              <w:t>X</w:t>
+            </w:r>
           </w:p>
         </w:tc>
         <w:tc>
@@ -8011,34 +8042,31 @@
               <w:jc w:val="center"/>
               <w:cnfStyle w:val="000000100000" w:firstRow="0" w:lastRow="0" w:firstColumn="0" w:lastColumn="0" w:oddVBand="0" w:evenVBand="0" w:oddHBand="1" w:evenHBand="0" w:firstRowFirstColumn="0" w:firstRowLastColumn="0" w:lastRowFirstColumn="0" w:lastRowLastColumn="0"/>
             </w:pPr>
-            <w:r>
-              <w:t>X</w:t>
-            </w:r>
-          </w:p>
-        </w:tc>
-        <w:tc>
-          <w:tcPr>
-            <w:tcW w:w="707" w:type="dxa"/>
-          </w:tcPr>
-          <w:p>
-            <w:pPr>
-              <w:jc w:val="center"/>
-              <w:cnfStyle w:val="000000100000" w:firstRow="0" w:lastRow="0" w:firstColumn="0" w:lastColumn="0" w:oddVBand="0" w:evenVBand="0" w:oddHBand="1" w:evenHBand="0" w:firstRowFirstColumn="0" w:firstRowLastColumn="0" w:lastRowFirstColumn="0" w:lastRowLastColumn="0"/>
-            </w:pPr>
-          </w:p>
-        </w:tc>
-        <w:tc>
-          <w:tcPr>
-            <w:tcW w:w="1131" w:type="dxa"/>
-          </w:tcPr>
-          <w:p>
-            <w:pPr>
-              <w:jc w:val="center"/>
-              <w:cnfStyle w:val="000000100000" w:firstRow="0" w:lastRow="0" w:firstColumn="0" w:lastColumn="0" w:oddVBand="0" w:evenVBand="0" w:oddHBand="1" w:evenHBand="0" w:firstRowFirstColumn="0" w:firstRowLastColumn="0" w:lastRowFirstColumn="0" w:lastRowLastColumn="0"/>
-            </w:pPr>
-            <w:r>
-              <w:t>X</w:t>
-            </w:r>
+          </w:p>
+        </w:tc>
+        <w:tc>
+          <w:tcPr>
+            <w:tcW w:w="707" w:type="dxa"/>
+          </w:tcPr>
+          <w:p>
+            <w:pPr>
+              <w:jc w:val="center"/>
+              <w:cnfStyle w:val="000000100000" w:firstRow="0" w:lastRow="0" w:firstColumn="0" w:lastColumn="0" w:oddVBand="0" w:evenVBand="0" w:oddHBand="1" w:evenHBand="0" w:firstRowFirstColumn="0" w:firstRowLastColumn="0" w:lastRowFirstColumn="0" w:lastRowLastColumn="0"/>
+            </w:pPr>
+            <w:r>
+              <w:t>X</w:t>
+            </w:r>
+          </w:p>
+        </w:tc>
+        <w:tc>
+          <w:tcPr>
+            <w:tcW w:w="1131" w:type="dxa"/>
+          </w:tcPr>
+          <w:p>
+            <w:pPr>
+              <w:jc w:val="center"/>
+              <w:cnfStyle w:val="000000100000" w:firstRow="0" w:lastRow="0" w:firstColumn="0" w:lastColumn="0" w:oddVBand="0" w:evenVBand="0" w:oddHBand="1" w:evenHBand="0" w:firstRowFirstColumn="0" w:firstRowLastColumn="0" w:lastRowFirstColumn="0" w:lastRowLastColumn="0"/>
+            </w:pPr>
           </w:p>
         </w:tc>
         <w:tc>
@@ -8068,21 +8096,19 @@
         <w:tc>
           <w:tcPr>
             <w:tcW w:w="2684" w:type="dxa"/>
-            <w:shd w:val="clear" w:color="auto" w:fill="92D050"/>
-          </w:tcPr>
-          <w:p>
-            <w:pPr>
-              <w:cnfStyle w:val="000000000000" w:firstRow="0" w:lastRow="0" w:firstColumn="0" w:lastColumn="0" w:oddVBand="0" w:evenVBand="0" w:oddHBand="0" w:evenHBand="0" w:firstRowFirstColumn="0" w:firstRowLastColumn="0" w:lastRowFirstColumn="0" w:lastRowLastColumn="0"/>
-            </w:pPr>
-            <w:r>
-              <w:t>Pedido de introdução a amigo</w:t>
+          </w:tcPr>
+          <w:p>
+            <w:pPr>
+              <w:cnfStyle w:val="000000000000" w:firstRow="0" w:lastRow="0" w:firstColumn="0" w:lastColumn="0" w:oddVBand="0" w:evenVBand="0" w:oddHBand="0" w:evenHBand="0" w:firstRowFirstColumn="0" w:firstRowLastColumn="0" w:lastRowFirstColumn="0" w:lastRowLastColumn="0"/>
+            </w:pPr>
+            <w:r>
+              <w:t>Calculo dimensão de perfil</w:t>
             </w:r>
           </w:p>
         </w:tc>
         <w:tc>
           <w:tcPr>
             <w:tcW w:w="566" w:type="dxa"/>
-            <w:shd w:val="clear" w:color="auto" w:fill="92D050"/>
           </w:tcPr>
           <w:p>
             <w:pPr>
@@ -8094,81 +8120,75 @@
         <w:tc>
           <w:tcPr>
             <w:tcW w:w="848" w:type="dxa"/>
-            <w:shd w:val="clear" w:color="auto" w:fill="92D050"/>
-          </w:tcPr>
-          <w:p>
-            <w:pPr>
-              <w:jc w:val="center"/>
-              <w:cnfStyle w:val="000000000000" w:firstRow="0" w:lastRow="0" w:firstColumn="0" w:lastColumn="0" w:oddVBand="0" w:evenVBand="0" w:oddHBand="0" w:evenHBand="0" w:firstRowFirstColumn="0" w:firstRowLastColumn="0" w:lastRowFirstColumn="0" w:lastRowLastColumn="0"/>
-            </w:pPr>
-            <w:r>
-              <w:t>X</w:t>
-            </w:r>
-          </w:p>
-        </w:tc>
-        <w:tc>
-          <w:tcPr>
-            <w:tcW w:w="1131" w:type="dxa"/>
-            <w:shd w:val="clear" w:color="auto" w:fill="92D050"/>
-          </w:tcPr>
-          <w:p>
-            <w:pPr>
-              <w:jc w:val="center"/>
-              <w:cnfStyle w:val="000000000000" w:firstRow="0" w:lastRow="0" w:firstColumn="0" w:lastColumn="0" w:oddVBand="0" w:evenVBand="0" w:oddHBand="0" w:evenHBand="0" w:firstRowFirstColumn="0" w:firstRowLastColumn="0" w:lastRowFirstColumn="0" w:lastRowLastColumn="0"/>
-            </w:pPr>
-            <w:r>
-              <w:t>X</w:t>
-            </w:r>
-          </w:p>
-        </w:tc>
-        <w:tc>
-          <w:tcPr>
-            <w:tcW w:w="707" w:type="dxa"/>
-            <w:shd w:val="clear" w:color="auto" w:fill="92D050"/>
-          </w:tcPr>
-          <w:p>
-            <w:pPr>
-              <w:jc w:val="center"/>
-              <w:cnfStyle w:val="000000000000" w:firstRow="0" w:lastRow="0" w:firstColumn="0" w:lastColumn="0" w:oddVBand="0" w:evenVBand="0" w:oddHBand="0" w:evenHBand="0" w:firstRowFirstColumn="0" w:firstRowLastColumn="0" w:lastRowFirstColumn="0" w:lastRowLastColumn="0"/>
-            </w:pPr>
-          </w:p>
-        </w:tc>
-        <w:tc>
-          <w:tcPr>
-            <w:tcW w:w="707" w:type="dxa"/>
-            <w:shd w:val="clear" w:color="auto" w:fill="92D050"/>
-          </w:tcPr>
-          <w:p>
-            <w:pPr>
-              <w:jc w:val="center"/>
-              <w:cnfStyle w:val="000000000000" w:firstRow="0" w:lastRow="0" w:firstColumn="0" w:lastColumn="0" w:oddVBand="0" w:evenVBand="0" w:oddHBand="0" w:evenHBand="0" w:firstRowFirstColumn="0" w:firstRowLastColumn="0" w:lastRowFirstColumn="0" w:lastRowLastColumn="0"/>
-            </w:pPr>
-          </w:p>
-        </w:tc>
-        <w:tc>
-          <w:tcPr>
-            <w:tcW w:w="1131" w:type="dxa"/>
-            <w:shd w:val="clear" w:color="auto" w:fill="92D050"/>
-          </w:tcPr>
-          <w:p>
-            <w:pPr>
-              <w:jc w:val="center"/>
-              <w:cnfStyle w:val="000000000000" w:firstRow="0" w:lastRow="0" w:firstColumn="0" w:lastColumn="0" w:oddVBand="0" w:evenVBand="0" w:oddHBand="0" w:evenHBand="0" w:firstRowFirstColumn="0" w:firstRowLastColumn="0" w:lastRowFirstColumn="0" w:lastRowLastColumn="0"/>
-            </w:pPr>
-          </w:p>
-        </w:tc>
-        <w:tc>
-          <w:tcPr>
-            <w:tcW w:w="1131" w:type="dxa"/>
-            <w:shd w:val="clear" w:color="auto" w:fill="92D050"/>
-          </w:tcPr>
-          <w:p>
-            <w:pPr>
-              <w:jc w:val="center"/>
-              <w:cnfStyle w:val="000000000000" w:firstRow="0" w:lastRow="0" w:firstColumn="0" w:lastColumn="0" w:oddVBand="0" w:evenVBand="0" w:oddHBand="0" w:evenHBand="0" w:firstRowFirstColumn="0" w:firstRowLastColumn="0" w:lastRowFirstColumn="0" w:lastRowLastColumn="0"/>
-            </w:pPr>
-            <w:r>
-              <w:t>100%</w:t>
+          </w:tcPr>
+          <w:p>
+            <w:pPr>
+              <w:jc w:val="center"/>
+              <w:cnfStyle w:val="000000000000" w:firstRow="0" w:lastRow="0" w:firstColumn="0" w:lastColumn="0" w:oddVBand="0" w:evenVBand="0" w:oddHBand="0" w:evenHBand="0" w:firstRowFirstColumn="0" w:firstRowLastColumn="0" w:lastRowFirstColumn="0" w:lastRowLastColumn="0"/>
+            </w:pPr>
+          </w:p>
+        </w:tc>
+        <w:tc>
+          <w:tcPr>
+            <w:tcW w:w="1131" w:type="dxa"/>
+          </w:tcPr>
+          <w:p>
+            <w:pPr>
+              <w:jc w:val="center"/>
+              <w:cnfStyle w:val="000000000000" w:firstRow="0" w:lastRow="0" w:firstColumn="0" w:lastColumn="0" w:oddVBand="0" w:evenVBand="0" w:oddHBand="0" w:evenHBand="0" w:firstRowFirstColumn="0" w:firstRowLastColumn="0" w:lastRowFirstColumn="0" w:lastRowLastColumn="0"/>
+            </w:pPr>
+          </w:p>
+        </w:tc>
+        <w:tc>
+          <w:tcPr>
+            <w:tcW w:w="707" w:type="dxa"/>
+          </w:tcPr>
+          <w:p>
+            <w:pPr>
+              <w:jc w:val="center"/>
+              <w:cnfStyle w:val="000000000000" w:firstRow="0" w:lastRow="0" w:firstColumn="0" w:lastColumn="0" w:oddVBand="0" w:evenVBand="0" w:oddHBand="0" w:evenHBand="0" w:firstRowFirstColumn="0" w:firstRowLastColumn="0" w:lastRowFirstColumn="0" w:lastRowLastColumn="0"/>
+            </w:pPr>
+            <w:r>
+              <w:t>X</w:t>
+            </w:r>
+          </w:p>
+        </w:tc>
+        <w:tc>
+          <w:tcPr>
+            <w:tcW w:w="707" w:type="dxa"/>
+          </w:tcPr>
+          <w:p>
+            <w:pPr>
+              <w:jc w:val="center"/>
+              <w:cnfStyle w:val="000000000000" w:firstRow="0" w:lastRow="0" w:firstColumn="0" w:lastColumn="0" w:oddVBand="0" w:evenVBand="0" w:oddHBand="0" w:evenHBand="0" w:firstRowFirstColumn="0" w:firstRowLastColumn="0" w:lastRowFirstColumn="0" w:lastRowLastColumn="0"/>
+            </w:pPr>
+          </w:p>
+        </w:tc>
+        <w:tc>
+          <w:tcPr>
+            <w:tcW w:w="1131" w:type="dxa"/>
+          </w:tcPr>
+          <w:p>
+            <w:pPr>
+              <w:jc w:val="center"/>
+              <w:cnfStyle w:val="000000000000" w:firstRow="0" w:lastRow="0" w:firstColumn="0" w:lastColumn="0" w:oddVBand="0" w:evenVBand="0" w:oddHBand="0" w:evenHBand="0" w:firstRowFirstColumn="0" w:firstRowLastColumn="0" w:lastRowFirstColumn="0" w:lastRowLastColumn="0"/>
+            </w:pPr>
+            <w:r>
+              <w:t>X</w:t>
+            </w:r>
+          </w:p>
+        </w:tc>
+        <w:tc>
+          <w:tcPr>
+            <w:tcW w:w="1131" w:type="dxa"/>
+          </w:tcPr>
+          <w:p>
+            <w:pPr>
+              <w:jc w:val="center"/>
+              <w:cnfStyle w:val="000000000000" w:firstRow="0" w:lastRow="0" w:firstColumn="0" w:lastColumn="0" w:oddVBand="0" w:evenVBand="0" w:oddHBand="0" w:evenHBand="0" w:firstRowFirstColumn="0" w:firstRowLastColumn="0" w:lastRowFirstColumn="0" w:lastRowLastColumn="0"/>
+            </w:pPr>
+            <w:r>
+              <w:t>0%</w:t>
             </w:r>
           </w:p>
         </w:tc>
@@ -8195,7 +8215,7 @@
               <w:cnfStyle w:val="000000100000" w:firstRow="0" w:lastRow="0" w:firstColumn="0" w:lastColumn="0" w:oddVBand="0" w:evenVBand="0" w:oddHBand="1" w:evenHBand="0" w:firstRowFirstColumn="0" w:firstRowLastColumn="0" w:lastRowFirstColumn="0" w:lastRowLastColumn="0"/>
             </w:pPr>
             <w:r>
-              <w:t>Analisar pedidos de introdução</w:t>
+              <w:t>Pedido de introdução a amigo</w:t>
             </w:r>
           </w:p>
         </w:tc>
@@ -8233,7 +8253,6 @@
           </w:tcPr>
           <w:p>
             <w:pPr>
-              <w:ind w:left="708" w:hanging="708"/>
               <w:jc w:val="center"/>
               <w:cnfStyle w:val="000000100000" w:firstRow="0" w:lastRow="0" w:firstColumn="0" w:lastColumn="0" w:oddVBand="0" w:evenVBand="0" w:oddHBand="1" w:evenHBand="0" w:firstRowFirstColumn="0" w:firstRowLastColumn="0" w:lastRowFirstColumn="0" w:lastRowLastColumn="0"/>
             </w:pPr>
@@ -8313,7 +8332,7 @@
               <w:cnfStyle w:val="000000000000" w:firstRow="0" w:lastRow="0" w:firstColumn="0" w:lastColumn="0" w:oddVBand="0" w:evenVBand="0" w:oddHBand="0" w:evenHBand="0" w:firstRowFirstColumn="0" w:firstRowLastColumn="0" w:lastRowFirstColumn="0" w:lastRowLastColumn="0"/>
             </w:pPr>
             <w:r>
-              <w:t>Criar introdução</w:t>
+              <w:t>Analisar pedidos de introdução</w:t>
             </w:r>
           </w:p>
         </w:tc>
@@ -8351,6 +8370,7 @@
           </w:tcPr>
           <w:p>
             <w:pPr>
+              <w:ind w:left="708" w:hanging="708"/>
               <w:jc w:val="center"/>
               <w:cnfStyle w:val="000000000000" w:firstRow="0" w:lastRow="0" w:firstColumn="0" w:lastColumn="0" w:oddVBand="0" w:evenVBand="0" w:oddHBand="0" w:evenHBand="0" w:firstRowFirstColumn="0" w:firstRowLastColumn="0" w:lastRowFirstColumn="0" w:lastRowLastColumn="0"/>
             </w:pPr>
@@ -8433,7 +8453,7 @@
               <w:cnfStyle w:val="000000100000" w:firstRow="0" w:lastRow="0" w:firstColumn="0" w:lastColumn="0" w:oddVBand="0" w:evenVBand="0" w:oddHBand="1" w:evenHBand="0" w:firstRowFirstColumn="0" w:firstRowLastColumn="0" w:lastRowFirstColumn="0" w:lastRowLastColumn="0"/>
             </w:pPr>
             <w:r>
-              <w:t>Visualizar introduções sugeridas</w:t>
+              <w:t>Criar introdução</w:t>
             </w:r>
           </w:p>
         </w:tc>
@@ -8550,7 +8570,7 @@
               <w:cnfStyle w:val="000000000000" w:firstRow="0" w:lastRow="0" w:firstColumn="0" w:lastColumn="0" w:oddVBand="0" w:evenVBand="0" w:oddHBand="0" w:evenHBand="0" w:firstRowFirstColumn="0" w:firstRowLastColumn="0" w:lastRowFirstColumn="0" w:lastRowLastColumn="0"/>
             </w:pPr>
             <w:r>
-              <w:t>Responder a introdução</w:t>
+              <w:t>Visualizar introduções sugeridas</w:t>
             </w:r>
           </w:p>
         </w:tc>
@@ -8670,7 +8690,7 @@
               <w:cnfStyle w:val="000000100000" w:firstRow="0" w:lastRow="0" w:firstColumn="0" w:lastColumn="0" w:oddVBand="0" w:evenVBand="0" w:oddHBand="1" w:evenHBand="0" w:firstRowFirstColumn="0" w:firstRowLastColumn="0" w:lastRowFirstColumn="0" w:lastRowLastColumn="0"/>
             </w:pPr>
             <w:r>
-              <w:t>Ver Notificações</w:t>
+              <w:t>Responder a introdução</w:t>
             </w:r>
           </w:p>
         </w:tc>
@@ -8780,21 +8800,21 @@
         <w:tc>
           <w:tcPr>
             <w:tcW w:w="2684" w:type="dxa"/>
-            <w:shd w:val="clear" w:color="auto" w:fill="FFF2CC" w:themeFill="accent4" w:themeFillTint="33"/>
-          </w:tcPr>
-          <w:p>
-            <w:pPr>
-              <w:cnfStyle w:val="000000000000" w:firstRow="0" w:lastRow="0" w:firstColumn="0" w:lastColumn="0" w:oddVBand="0" w:evenVBand="0" w:oddHBand="0" w:evenHBand="0" w:firstRowFirstColumn="0" w:firstRowLastColumn="0" w:lastRowFirstColumn="0" w:lastRowLastColumn="0"/>
-            </w:pPr>
-            <w:r>
-              <w:t>Funcionalidade de pesquisa de perfis</w:t>
+            <w:shd w:val="clear" w:color="auto" w:fill="92D050"/>
+          </w:tcPr>
+          <w:p>
+            <w:pPr>
+              <w:cnfStyle w:val="000000000000" w:firstRow="0" w:lastRow="0" w:firstColumn="0" w:lastColumn="0" w:oddVBand="0" w:evenVBand="0" w:oddHBand="0" w:evenHBand="0" w:firstRowFirstColumn="0" w:firstRowLastColumn="0" w:lastRowFirstColumn="0" w:lastRowLastColumn="0"/>
+            </w:pPr>
+            <w:r>
+              <w:t>Ver Notificações</w:t>
             </w:r>
           </w:p>
         </w:tc>
         <w:tc>
           <w:tcPr>
             <w:tcW w:w="566" w:type="dxa"/>
-            <w:shd w:val="clear" w:color="auto" w:fill="FFF2CC" w:themeFill="accent4" w:themeFillTint="33"/>
+            <w:shd w:val="clear" w:color="auto" w:fill="92D050"/>
           </w:tcPr>
           <w:p>
             <w:pPr>
@@ -8806,81 +8826,81 @@
         <w:tc>
           <w:tcPr>
             <w:tcW w:w="848" w:type="dxa"/>
-            <w:shd w:val="clear" w:color="auto" w:fill="FFF2CC" w:themeFill="accent4" w:themeFillTint="33"/>
-          </w:tcPr>
-          <w:p>
-            <w:pPr>
-              <w:jc w:val="center"/>
-              <w:cnfStyle w:val="000000000000" w:firstRow="0" w:lastRow="0" w:firstColumn="0" w:lastColumn="0" w:oddVBand="0" w:evenVBand="0" w:oddHBand="0" w:evenHBand="0" w:firstRowFirstColumn="0" w:firstRowLastColumn="0" w:lastRowFirstColumn="0" w:lastRowLastColumn="0"/>
-            </w:pPr>
-            <w:r>
-              <w:t>X</w:t>
-            </w:r>
-          </w:p>
-        </w:tc>
-        <w:tc>
-          <w:tcPr>
-            <w:tcW w:w="1131" w:type="dxa"/>
-            <w:shd w:val="clear" w:color="auto" w:fill="FFF2CC" w:themeFill="accent4" w:themeFillTint="33"/>
-          </w:tcPr>
-          <w:p>
-            <w:pPr>
-              <w:jc w:val="center"/>
-              <w:cnfStyle w:val="000000000000" w:firstRow="0" w:lastRow="0" w:firstColumn="0" w:lastColumn="0" w:oddVBand="0" w:evenVBand="0" w:oddHBand="0" w:evenHBand="0" w:firstRowFirstColumn="0" w:firstRowLastColumn="0" w:lastRowFirstColumn="0" w:lastRowLastColumn="0"/>
-            </w:pPr>
-            <w:r>
-              <w:t>X</w:t>
-            </w:r>
-          </w:p>
-        </w:tc>
-        <w:tc>
-          <w:tcPr>
-            <w:tcW w:w="707" w:type="dxa"/>
-            <w:shd w:val="clear" w:color="auto" w:fill="FFF2CC" w:themeFill="accent4" w:themeFillTint="33"/>
-          </w:tcPr>
-          <w:p>
-            <w:pPr>
-              <w:jc w:val="center"/>
-              <w:cnfStyle w:val="000000000000" w:firstRow="0" w:lastRow="0" w:firstColumn="0" w:lastColumn="0" w:oddVBand="0" w:evenVBand="0" w:oddHBand="0" w:evenHBand="0" w:firstRowFirstColumn="0" w:firstRowLastColumn="0" w:lastRowFirstColumn="0" w:lastRowLastColumn="0"/>
-            </w:pPr>
-          </w:p>
-        </w:tc>
-        <w:tc>
-          <w:tcPr>
-            <w:tcW w:w="707" w:type="dxa"/>
-            <w:shd w:val="clear" w:color="auto" w:fill="FFF2CC" w:themeFill="accent4" w:themeFillTint="33"/>
-          </w:tcPr>
-          <w:p>
-            <w:pPr>
-              <w:jc w:val="center"/>
-              <w:cnfStyle w:val="000000000000" w:firstRow="0" w:lastRow="0" w:firstColumn="0" w:lastColumn="0" w:oddVBand="0" w:evenVBand="0" w:oddHBand="0" w:evenHBand="0" w:firstRowFirstColumn="0" w:firstRowLastColumn="0" w:lastRowFirstColumn="0" w:lastRowLastColumn="0"/>
-            </w:pPr>
-          </w:p>
-        </w:tc>
-        <w:tc>
-          <w:tcPr>
-            <w:tcW w:w="1131" w:type="dxa"/>
-            <w:shd w:val="clear" w:color="auto" w:fill="FFF2CC" w:themeFill="accent4" w:themeFillTint="33"/>
-          </w:tcPr>
-          <w:p>
-            <w:pPr>
-              <w:jc w:val="center"/>
-              <w:cnfStyle w:val="000000000000" w:firstRow="0" w:lastRow="0" w:firstColumn="0" w:lastColumn="0" w:oddVBand="0" w:evenVBand="0" w:oddHBand="0" w:evenHBand="0" w:firstRowFirstColumn="0" w:firstRowLastColumn="0" w:lastRowFirstColumn="0" w:lastRowLastColumn="0"/>
-            </w:pPr>
-          </w:p>
-        </w:tc>
-        <w:tc>
-          <w:tcPr>
-            <w:tcW w:w="1131" w:type="dxa"/>
-            <w:shd w:val="clear" w:color="auto" w:fill="FFF2CC" w:themeFill="accent4" w:themeFillTint="33"/>
-          </w:tcPr>
-          <w:p>
-            <w:pPr>
-              <w:jc w:val="center"/>
-              <w:cnfStyle w:val="000000000000" w:firstRow="0" w:lastRow="0" w:firstColumn="0" w:lastColumn="0" w:oddVBand="0" w:evenVBand="0" w:oddHBand="0" w:evenHBand="0" w:firstRowFirstColumn="0" w:firstRowLastColumn="0" w:lastRowFirstColumn="0" w:lastRowLastColumn="0"/>
-            </w:pPr>
-            <w:r>
-              <w:t>0%</w:t>
+            <w:shd w:val="clear" w:color="auto" w:fill="92D050"/>
+          </w:tcPr>
+          <w:p>
+            <w:pPr>
+              <w:jc w:val="center"/>
+              <w:cnfStyle w:val="000000000000" w:firstRow="0" w:lastRow="0" w:firstColumn="0" w:lastColumn="0" w:oddVBand="0" w:evenVBand="0" w:oddHBand="0" w:evenHBand="0" w:firstRowFirstColumn="0" w:firstRowLastColumn="0" w:lastRowFirstColumn="0" w:lastRowLastColumn="0"/>
+            </w:pPr>
+            <w:r>
+              <w:t>X</w:t>
+            </w:r>
+          </w:p>
+        </w:tc>
+        <w:tc>
+          <w:tcPr>
+            <w:tcW w:w="1131" w:type="dxa"/>
+            <w:shd w:val="clear" w:color="auto" w:fill="92D050"/>
+          </w:tcPr>
+          <w:p>
+            <w:pPr>
+              <w:jc w:val="center"/>
+              <w:cnfStyle w:val="000000000000" w:firstRow="0" w:lastRow="0" w:firstColumn="0" w:lastColumn="0" w:oddVBand="0" w:evenVBand="0" w:oddHBand="0" w:evenHBand="0" w:firstRowFirstColumn="0" w:firstRowLastColumn="0" w:lastRowFirstColumn="0" w:lastRowLastColumn="0"/>
+            </w:pPr>
+            <w:r>
+              <w:t>X</w:t>
+            </w:r>
+          </w:p>
+        </w:tc>
+        <w:tc>
+          <w:tcPr>
+            <w:tcW w:w="707" w:type="dxa"/>
+            <w:shd w:val="clear" w:color="auto" w:fill="92D050"/>
+          </w:tcPr>
+          <w:p>
+            <w:pPr>
+              <w:jc w:val="center"/>
+              <w:cnfStyle w:val="000000000000" w:firstRow="0" w:lastRow="0" w:firstColumn="0" w:lastColumn="0" w:oddVBand="0" w:evenVBand="0" w:oddHBand="0" w:evenHBand="0" w:firstRowFirstColumn="0" w:firstRowLastColumn="0" w:lastRowFirstColumn="0" w:lastRowLastColumn="0"/>
+            </w:pPr>
+          </w:p>
+        </w:tc>
+        <w:tc>
+          <w:tcPr>
+            <w:tcW w:w="707" w:type="dxa"/>
+            <w:shd w:val="clear" w:color="auto" w:fill="92D050"/>
+          </w:tcPr>
+          <w:p>
+            <w:pPr>
+              <w:jc w:val="center"/>
+              <w:cnfStyle w:val="000000000000" w:firstRow="0" w:lastRow="0" w:firstColumn="0" w:lastColumn="0" w:oddVBand="0" w:evenVBand="0" w:oddHBand="0" w:evenHBand="0" w:firstRowFirstColumn="0" w:firstRowLastColumn="0" w:lastRowFirstColumn="0" w:lastRowLastColumn="0"/>
+            </w:pPr>
+          </w:p>
+        </w:tc>
+        <w:tc>
+          <w:tcPr>
+            <w:tcW w:w="1131" w:type="dxa"/>
+            <w:shd w:val="clear" w:color="auto" w:fill="92D050"/>
+          </w:tcPr>
+          <w:p>
+            <w:pPr>
+              <w:jc w:val="center"/>
+              <w:cnfStyle w:val="000000000000" w:firstRow="0" w:lastRow="0" w:firstColumn="0" w:lastColumn="0" w:oddVBand="0" w:evenVBand="0" w:oddHBand="0" w:evenHBand="0" w:firstRowFirstColumn="0" w:firstRowLastColumn="0" w:lastRowFirstColumn="0" w:lastRowLastColumn="0"/>
+            </w:pPr>
+          </w:p>
+        </w:tc>
+        <w:tc>
+          <w:tcPr>
+            <w:tcW w:w="1131" w:type="dxa"/>
+            <w:shd w:val="clear" w:color="auto" w:fill="92D050"/>
+          </w:tcPr>
+          <w:p>
+            <w:pPr>
+              <w:jc w:val="center"/>
+              <w:cnfStyle w:val="000000000000" w:firstRow="0" w:lastRow="0" w:firstColumn="0" w:lastColumn="0" w:oddVBand="0" w:evenVBand="0" w:oddHBand="0" w:evenHBand="0" w:firstRowFirstColumn="0" w:firstRowLastColumn="0" w:lastRowFirstColumn="0" w:lastRowLastColumn="0"/>
+            </w:pPr>
+            <w:r>
+              <w:t>100%</w:t>
             </w:r>
           </w:p>
         </w:tc>
@@ -8907,7 +8927,7 @@
               <w:cnfStyle w:val="000000100000" w:firstRow="0" w:lastRow="0" w:firstColumn="0" w:lastColumn="0" w:oddVBand="0" w:evenVBand="0" w:oddHBand="1" w:evenHBand="0" w:firstRowFirstColumn="0" w:firstRowLastColumn="0" w:lastRowFirstColumn="0" w:lastRowLastColumn="0"/>
             </w:pPr>
             <w:r>
-              <w:t>Download do jogo</w:t>
+              <w:t>Funcionalidade de pesquisa de perfis</w:t>
             </w:r>
           </w:p>
         </w:tc>
@@ -9024,7 +9044,7 @@
               <w:cnfStyle w:val="000000000000" w:firstRow="0" w:lastRow="0" w:firstColumn="0" w:lastColumn="0" w:oddVBand="0" w:evenVBand="0" w:oddHBand="0" w:evenHBand="0" w:firstRowFirstColumn="0" w:firstRowLastColumn="0" w:lastRowFirstColumn="0" w:lastRowLastColumn="0"/>
             </w:pPr>
             <w:r>
-              <w:t>Página de administrador</w:t>
+              <w:t>Download do jogo</w:t>
             </w:r>
           </w:p>
         </w:tc>
@@ -9144,13 +9164,8 @@
               <w:cnfStyle w:val="000000100000" w:firstRow="0" w:lastRow="0" w:firstColumn="0" w:lastColumn="0" w:oddVBand="0" w:evenVBand="0" w:oddHBand="1" w:evenHBand="0" w:firstRowFirstColumn="0" w:firstRowLastColumn="0" w:lastRowFirstColumn="0" w:lastRowLastColumn="0"/>
             </w:pPr>
             <w:r>
-              <w:t xml:space="preserve">Semântica entre </w:t>
-            </w:r>
-            <w:proofErr w:type="spellStart"/>
-            <w:r>
-              <w:t>Tag’s</w:t>
-            </w:r>
-            <w:proofErr w:type="spellEnd"/>
+              <w:t>Página de administrador</w:t>
+            </w:r>
           </w:p>
         </w:tc>
         <w:tc>
@@ -9175,18 +9190,24 @@
               <w:jc w:val="center"/>
               <w:cnfStyle w:val="000000100000" w:firstRow="0" w:lastRow="0" w:firstColumn="0" w:lastColumn="0" w:oddVBand="0" w:evenVBand="0" w:oddHBand="1" w:evenHBand="0" w:firstRowFirstColumn="0" w:firstRowLastColumn="0" w:lastRowFirstColumn="0" w:lastRowLastColumn="0"/>
             </w:pPr>
-          </w:p>
-        </w:tc>
-        <w:tc>
-          <w:tcPr>
-            <w:tcW w:w="1131" w:type="dxa"/>
-            <w:shd w:val="clear" w:color="auto" w:fill="FFF2CC" w:themeFill="accent4" w:themeFillTint="33"/>
-          </w:tcPr>
-          <w:p>
-            <w:pPr>
-              <w:jc w:val="center"/>
-              <w:cnfStyle w:val="000000100000" w:firstRow="0" w:lastRow="0" w:firstColumn="0" w:lastColumn="0" w:oddVBand="0" w:evenVBand="0" w:oddHBand="1" w:evenHBand="0" w:firstRowFirstColumn="0" w:firstRowLastColumn="0" w:lastRowFirstColumn="0" w:lastRowLastColumn="0"/>
-            </w:pPr>
+            <w:r>
+              <w:t>X</w:t>
+            </w:r>
+          </w:p>
+        </w:tc>
+        <w:tc>
+          <w:tcPr>
+            <w:tcW w:w="1131" w:type="dxa"/>
+            <w:shd w:val="clear" w:color="auto" w:fill="FFF2CC" w:themeFill="accent4" w:themeFillTint="33"/>
+          </w:tcPr>
+          <w:p>
+            <w:pPr>
+              <w:jc w:val="center"/>
+              <w:cnfStyle w:val="000000100000" w:firstRow="0" w:lastRow="0" w:firstColumn="0" w:lastColumn="0" w:oddVBand="0" w:evenVBand="0" w:oddHBand="1" w:evenHBand="0" w:firstRowFirstColumn="0" w:firstRowLastColumn="0" w:lastRowFirstColumn="0" w:lastRowLastColumn="0"/>
+            </w:pPr>
+            <w:r>
+              <w:t>X</w:t>
+            </w:r>
           </w:p>
         </w:tc>
         <w:tc>
@@ -9260,8 +9281,13 @@
               <w:cnfStyle w:val="000000000000" w:firstRow="0" w:lastRow="0" w:firstColumn="0" w:lastColumn="0" w:oddVBand="0" w:evenVBand="0" w:oddHBand="0" w:evenHBand="0" w:firstRowFirstColumn="0" w:firstRowLastColumn="0" w:lastRowFirstColumn="0" w:lastRowLastColumn="0"/>
             </w:pPr>
             <w:r>
-              <w:t>ScoreBoards</w:t>
-            </w:r>
+              <w:t xml:space="preserve">Semântica entre </w:t>
+            </w:r>
+            <w:proofErr w:type="spellStart"/>
+            <w:r>
+              <w:t>Tag’s</w:t>
+            </w:r>
+            <w:proofErr w:type="spellEnd"/>
           </w:p>
         </w:tc>
         <w:tc>
@@ -9374,7 +9400,7 @@
               <w:cnfStyle w:val="000000100000" w:firstRow="0" w:lastRow="0" w:firstColumn="0" w:lastColumn="0" w:oddVBand="0" w:evenVBand="0" w:oddHBand="1" w:evenHBand="0" w:firstRowFirstColumn="0" w:firstRowLastColumn="0" w:lastRowFirstColumn="0" w:lastRowLastColumn="0"/>
             </w:pPr>
             <w:r>
-              <w:t>Script SQL de inicialização</w:t>
+              <w:t>ScoreBoards</w:t>
             </w:r>
           </w:p>
         </w:tc>
@@ -9485,66 +9511,7 @@
               <w:cnfStyle w:val="000000000000" w:firstRow="0" w:lastRow="0" w:firstColumn="0" w:lastColumn="0" w:oddVBand="0" w:evenVBand="0" w:oddHBand="0" w:evenHBand="0" w:firstRowFirstColumn="0" w:firstRowLastColumn="0" w:lastRowFirstColumn="0" w:lastRowLastColumn="0"/>
             </w:pPr>
             <w:r>
-              <w:t>Fornecer Dados a utilizadores não autenticados:</w:t>
-            </w:r>
-          </w:p>
-          <w:p>
-            <w:pPr>
-              <w:cnfStyle w:val="000000000000" w:firstRow="0" w:lastRow="0" w:firstColumn="0" w:lastColumn="0" w:oddVBand="0" w:evenVBand="0" w:oddHBand="0" w:evenHBand="0" w:firstRowFirstColumn="0" w:firstRowLastColumn="0" w:lastRowFirstColumn="0" w:lastRowLastColumn="0"/>
-            </w:pPr>
-            <w:proofErr w:type="spellStart"/>
-            <w:r>
-              <w:t>LeaderBoard</w:t>
-            </w:r>
-            <w:proofErr w:type="spellEnd"/>
-            <w:r>
-              <w:t>;</w:t>
-            </w:r>
-          </w:p>
-          <w:p>
-            <w:pPr>
-              <w:cnfStyle w:val="000000000000" w:firstRow="0" w:lastRow="0" w:firstColumn="0" w:lastColumn="0" w:oddVBand="0" w:evenVBand="0" w:oddHBand="0" w:evenHBand="0" w:firstRowFirstColumn="0" w:firstRowLastColumn="0" w:lastRowFirstColumn="0" w:lastRowLastColumn="0"/>
-            </w:pPr>
-            <w:r>
-              <w:t xml:space="preserve">Número de </w:t>
-            </w:r>
-            <w:r>
-              <w:t>utilizadores</w:t>
-            </w:r>
-            <w:r>
-              <w:t>;</w:t>
-            </w:r>
-          </w:p>
-          <w:p>
-            <w:pPr>
-              <w:cnfStyle w:val="000000000000" w:firstRow="0" w:lastRow="0" w:firstColumn="0" w:lastColumn="0" w:oddVBand="0" w:evenVBand="0" w:oddHBand="0" w:evenHBand="0" w:firstRowFirstColumn="0" w:firstRowLastColumn="0" w:lastRowFirstColumn="0" w:lastRowLastColumn="0"/>
-            </w:pPr>
-            <w:proofErr w:type="spellStart"/>
-            <w:r>
-              <w:t>TagCloud</w:t>
-            </w:r>
-            <w:proofErr w:type="spellEnd"/>
-            <w:r>
-              <w:t xml:space="preserve"> – Todos </w:t>
-            </w:r>
-            <w:r>
-              <w:t>Utilizadores</w:t>
-            </w:r>
-            <w:r>
-              <w:t>;</w:t>
-            </w:r>
-          </w:p>
-          <w:p>
-            <w:pPr>
-              <w:cnfStyle w:val="000000000000" w:firstRow="0" w:lastRow="0" w:firstColumn="0" w:lastColumn="0" w:oddVBand="0" w:evenVBand="0" w:oddHBand="0" w:evenHBand="0" w:firstRowFirstColumn="0" w:firstRowLastColumn="0" w:lastRowFirstColumn="0" w:lastRowLastColumn="0"/>
-            </w:pPr>
-            <w:proofErr w:type="spellStart"/>
-            <w:r>
-              <w:t>TagCoud</w:t>
-            </w:r>
-            <w:proofErr w:type="spellEnd"/>
-            <w:r>
-              <w:t xml:space="preserve"> – Conexões</w:t>
+              <w:t>Script SQL de inicialização</w:t>
             </w:r>
           </w:p>
         </w:tc>
@@ -9658,7 +9625,66 @@
               <w:cnfStyle w:val="000000100000" w:firstRow="0" w:lastRow="0" w:firstColumn="0" w:lastColumn="0" w:oddVBand="0" w:evenVBand="0" w:oddHBand="1" w:evenHBand="0" w:firstRowFirstColumn="0" w:firstRowLastColumn="0" w:lastRowFirstColumn="0" w:lastRowLastColumn="0"/>
             </w:pPr>
             <w:r>
-              <w:t>Sugestão de amigos a utilizador</w:t>
+              <w:t>Fornecer Dados a utilizadores não autenticados:</w:t>
+            </w:r>
+          </w:p>
+          <w:p>
+            <w:pPr>
+              <w:cnfStyle w:val="000000100000" w:firstRow="0" w:lastRow="0" w:firstColumn="0" w:lastColumn="0" w:oddVBand="0" w:evenVBand="0" w:oddHBand="1" w:evenHBand="0" w:firstRowFirstColumn="0" w:firstRowLastColumn="0" w:lastRowFirstColumn="0" w:lastRowLastColumn="0"/>
+            </w:pPr>
+            <w:proofErr w:type="spellStart"/>
+            <w:r>
+              <w:t>LeaderBoard</w:t>
+            </w:r>
+            <w:proofErr w:type="spellEnd"/>
+            <w:r>
+              <w:t>;</w:t>
+            </w:r>
+          </w:p>
+          <w:p>
+            <w:pPr>
+              <w:cnfStyle w:val="000000100000" w:firstRow="0" w:lastRow="0" w:firstColumn="0" w:lastColumn="0" w:oddVBand="0" w:evenVBand="0" w:oddHBand="1" w:evenHBand="0" w:firstRowFirstColumn="0" w:firstRowLastColumn="0" w:lastRowFirstColumn="0" w:lastRowLastColumn="0"/>
+            </w:pPr>
+            <w:r>
+              <w:t xml:space="preserve">Número de </w:t>
+            </w:r>
+            <w:r>
+              <w:t>utilizadores</w:t>
+            </w:r>
+            <w:r>
+              <w:t>;</w:t>
+            </w:r>
+          </w:p>
+          <w:p>
+            <w:pPr>
+              <w:cnfStyle w:val="000000100000" w:firstRow="0" w:lastRow="0" w:firstColumn="0" w:lastColumn="0" w:oddVBand="0" w:evenVBand="0" w:oddHBand="1" w:evenHBand="0" w:firstRowFirstColumn="0" w:firstRowLastColumn="0" w:lastRowFirstColumn="0" w:lastRowLastColumn="0"/>
+            </w:pPr>
+            <w:proofErr w:type="spellStart"/>
+            <w:r>
+              <w:t>TagCloud</w:t>
+            </w:r>
+            <w:proofErr w:type="spellEnd"/>
+            <w:r>
+              <w:t xml:space="preserve"> – Todos </w:t>
+            </w:r>
+            <w:r>
+              <w:t>Utilizadores</w:t>
+            </w:r>
+            <w:r>
+              <w:t>;</w:t>
+            </w:r>
+          </w:p>
+          <w:p>
+            <w:pPr>
+              <w:cnfStyle w:val="000000100000" w:firstRow="0" w:lastRow="0" w:firstColumn="0" w:lastColumn="0" w:oddVBand="0" w:evenVBand="0" w:oddHBand="1" w:evenHBand="0" w:firstRowFirstColumn="0" w:firstRowLastColumn="0" w:lastRowFirstColumn="0" w:lastRowLastColumn="0"/>
+            </w:pPr>
+            <w:proofErr w:type="spellStart"/>
+            <w:r>
+              <w:t>TagCoud</w:t>
+            </w:r>
+            <w:proofErr w:type="spellEnd"/>
+            <w:r>
+              <w:t xml:space="preserve"> – Conexões</w:t>
             </w:r>
           </w:p>
         </w:tc>
@@ -9769,7 +9795,7 @@
               <w:cnfStyle w:val="000000000000" w:firstRow="0" w:lastRow="0" w:firstColumn="0" w:lastColumn="0" w:oddVBand="0" w:evenVBand="0" w:oddHBand="0" w:evenHBand="0" w:firstRowFirstColumn="0" w:firstRowLastColumn="0" w:lastRowFirstColumn="0" w:lastRowLastColumn="0"/>
             </w:pPr>
             <w:r>
-              <w:t>Utilizador ver tamanho da sua rede (Até 3º nível)</w:t>
+              <w:t>Sugestão de amigos a utilizador</w:t>
             </w:r>
           </w:p>
         </w:tc>
@@ -9882,13 +9908,8 @@
             <w:pPr>
               <w:cnfStyle w:val="000000100000" w:firstRow="0" w:lastRow="0" w:firstColumn="0" w:lastColumn="0" w:oddVBand="0" w:evenVBand="0" w:oddHBand="1" w:evenHBand="0" w:firstRowFirstColumn="0" w:firstRowLastColumn="0" w:lastRowFirstColumn="0" w:lastRowLastColumn="0"/>
             </w:pPr>
-            <w:proofErr w:type="spellStart"/>
-            <w:r>
-              <w:t>TagCloud</w:t>
-            </w:r>
-            <w:proofErr w:type="spellEnd"/>
-            <w:r>
-              <w:t xml:space="preserve"> do próprio Utilizador</w:t>
+            <w:r>
+              <w:t>Utilizador ver tamanho da sua rede (Até 3º nível)</w:t>
             </w:r>
           </w:p>
         </w:tc>
@@ -10004,7 +10025,7 @@
             </w:r>
             <w:proofErr w:type="spellEnd"/>
             <w:r>
-              <w:t xml:space="preserve"> das relações do utilizador</w:t>
+              <w:t xml:space="preserve"> do próprio Utilizador</w:t>
             </w:r>
           </w:p>
         </w:tc>
@@ -10111,119 +10132,238 @@
         <w:tc>
           <w:tcPr>
             <w:tcW w:w="2684" w:type="dxa"/>
-          </w:tcPr>
-          <w:p>
-            <w:pPr>
-              <w:cnfStyle w:val="000000100000" w:firstRow="0" w:lastRow="0" w:firstColumn="0" w:lastColumn="0" w:oddVBand="0" w:evenVBand="0" w:oddHBand="1" w:evenHBand="0" w:firstRowFirstColumn="0" w:firstRowLastColumn="0" w:lastRowFirstColumn="0" w:lastRowLastColumn="0"/>
-            </w:pPr>
-            <w:r>
-              <w:t>Internacionalização</w:t>
+            <w:shd w:val="clear" w:color="auto" w:fill="FFF2CC" w:themeFill="accent4" w:themeFillTint="33"/>
+          </w:tcPr>
+          <w:p>
+            <w:pPr>
+              <w:cnfStyle w:val="000000100000" w:firstRow="0" w:lastRow="0" w:firstColumn="0" w:lastColumn="0" w:oddVBand="0" w:evenVBand="0" w:oddHBand="1" w:evenHBand="0" w:firstRowFirstColumn="0" w:firstRowLastColumn="0" w:lastRowFirstColumn="0" w:lastRowLastColumn="0"/>
+            </w:pPr>
+            <w:proofErr w:type="spellStart"/>
+            <w:r>
+              <w:t>TagCloud</w:t>
+            </w:r>
+            <w:proofErr w:type="spellEnd"/>
+            <w:r>
+              <w:t xml:space="preserve"> das relações do utilizador</w:t>
             </w:r>
           </w:p>
         </w:tc>
         <w:tc>
           <w:tcPr>
             <w:tcW w:w="566" w:type="dxa"/>
-          </w:tcPr>
-          <w:p>
-            <w:pPr>
-              <w:jc w:val="center"/>
-              <w:cnfStyle w:val="000000100000" w:firstRow="0" w:lastRow="0" w:firstColumn="0" w:lastColumn="0" w:oddVBand="0" w:evenVBand="0" w:oddHBand="1" w:evenHBand="0" w:firstRowFirstColumn="0" w:firstRowLastColumn="0" w:lastRowFirstColumn="0" w:lastRowLastColumn="0"/>
-            </w:pPr>
-            <w:r>
-              <w:t>X</w:t>
-            </w:r>
+            <w:shd w:val="clear" w:color="auto" w:fill="FFF2CC" w:themeFill="accent4" w:themeFillTint="33"/>
+          </w:tcPr>
+          <w:p>
+            <w:pPr>
+              <w:jc w:val="center"/>
+              <w:cnfStyle w:val="000000100000" w:firstRow="0" w:lastRow="0" w:firstColumn="0" w:lastColumn="0" w:oddVBand="0" w:evenVBand="0" w:oddHBand="1" w:evenHBand="0" w:firstRowFirstColumn="0" w:firstRowLastColumn="0" w:lastRowFirstColumn="0" w:lastRowLastColumn="0"/>
+            </w:pPr>
           </w:p>
         </w:tc>
         <w:tc>
           <w:tcPr>
             <w:tcW w:w="848" w:type="dxa"/>
-          </w:tcPr>
-          <w:p>
-            <w:pPr>
-              <w:jc w:val="center"/>
-              <w:cnfStyle w:val="000000100000" w:firstRow="0" w:lastRow="0" w:firstColumn="0" w:lastColumn="0" w:oddVBand="0" w:evenVBand="0" w:oddHBand="1" w:evenHBand="0" w:firstRowFirstColumn="0" w:firstRowLastColumn="0" w:lastRowFirstColumn="0" w:lastRowLastColumn="0"/>
-            </w:pPr>
-            <w:r>
-              <w:t>X</w:t>
-            </w:r>
-          </w:p>
-        </w:tc>
-        <w:tc>
-          <w:tcPr>
-            <w:tcW w:w="1131" w:type="dxa"/>
-          </w:tcPr>
-          <w:p>
-            <w:pPr>
-              <w:jc w:val="center"/>
-              <w:cnfStyle w:val="000000100000" w:firstRow="0" w:lastRow="0" w:firstColumn="0" w:lastColumn="0" w:oddVBand="0" w:evenVBand="0" w:oddHBand="1" w:evenHBand="0" w:firstRowFirstColumn="0" w:firstRowLastColumn="0" w:lastRowFirstColumn="0" w:lastRowLastColumn="0"/>
-            </w:pPr>
-            <w:r>
-              <w:t>X</w:t>
-            </w:r>
-          </w:p>
-        </w:tc>
-        <w:tc>
-          <w:tcPr>
-            <w:tcW w:w="707" w:type="dxa"/>
-          </w:tcPr>
-          <w:p>
-            <w:pPr>
-              <w:jc w:val="center"/>
-              <w:cnfStyle w:val="000000100000" w:firstRow="0" w:lastRow="0" w:firstColumn="0" w:lastColumn="0" w:oddVBand="0" w:evenVBand="0" w:oddHBand="1" w:evenHBand="0" w:firstRowFirstColumn="0" w:firstRowLastColumn="0" w:lastRowFirstColumn="0" w:lastRowLastColumn="0"/>
-            </w:pPr>
-            <w:r>
-              <w:t>X</w:t>
-            </w:r>
-          </w:p>
-        </w:tc>
-        <w:tc>
-          <w:tcPr>
-            <w:tcW w:w="707" w:type="dxa"/>
-          </w:tcPr>
-          <w:p>
-            <w:pPr>
-              <w:jc w:val="center"/>
-              <w:cnfStyle w:val="000000100000" w:firstRow="0" w:lastRow="0" w:firstColumn="0" w:lastColumn="0" w:oddVBand="0" w:evenVBand="0" w:oddHBand="1" w:evenHBand="0" w:firstRowFirstColumn="0" w:firstRowLastColumn="0" w:lastRowFirstColumn="0" w:lastRowLastColumn="0"/>
-            </w:pPr>
-            <w:r>
-              <w:t>X</w:t>
-            </w:r>
-          </w:p>
-        </w:tc>
-        <w:tc>
-          <w:tcPr>
-            <w:tcW w:w="1131" w:type="dxa"/>
-          </w:tcPr>
-          <w:p>
-            <w:pPr>
-              <w:jc w:val="center"/>
-              <w:cnfStyle w:val="000000100000" w:firstRow="0" w:lastRow="0" w:firstColumn="0" w:lastColumn="0" w:oddVBand="0" w:evenVBand="0" w:oddHBand="1" w:evenHBand="0" w:firstRowFirstColumn="0" w:firstRowLastColumn="0" w:lastRowFirstColumn="0" w:lastRowLastColumn="0"/>
-            </w:pPr>
-            <w:r>
-              <w:t>X</w:t>
-            </w:r>
-          </w:p>
-        </w:tc>
-        <w:tc>
-          <w:tcPr>
-            <w:tcW w:w="1131" w:type="dxa"/>
-          </w:tcPr>
-          <w:p>
-            <w:pPr>
-              <w:jc w:val="center"/>
-              <w:cnfStyle w:val="000000100000" w:firstRow="0" w:lastRow="0" w:firstColumn="0" w:lastColumn="0" w:oddVBand="0" w:evenVBand="0" w:oddHBand="1" w:evenHBand="0" w:firstRowFirstColumn="0" w:firstRowLastColumn="0" w:lastRowFirstColumn="0" w:lastRowLastColumn="0"/>
-            </w:pPr>
-            <w:r>
-              <w:t>80</w:t>
-            </w:r>
-            <w:r>
-              <w:t>%</w:t>
+            <w:shd w:val="clear" w:color="auto" w:fill="FFF2CC" w:themeFill="accent4" w:themeFillTint="33"/>
+          </w:tcPr>
+          <w:p>
+            <w:pPr>
+              <w:jc w:val="center"/>
+              <w:cnfStyle w:val="000000100000" w:firstRow="0" w:lastRow="0" w:firstColumn="0" w:lastColumn="0" w:oddVBand="0" w:evenVBand="0" w:oddHBand="1" w:evenHBand="0" w:firstRowFirstColumn="0" w:firstRowLastColumn="0" w:lastRowFirstColumn="0" w:lastRowLastColumn="0"/>
+            </w:pPr>
+          </w:p>
+        </w:tc>
+        <w:tc>
+          <w:tcPr>
+            <w:tcW w:w="1131" w:type="dxa"/>
+            <w:shd w:val="clear" w:color="auto" w:fill="FFF2CC" w:themeFill="accent4" w:themeFillTint="33"/>
+          </w:tcPr>
+          <w:p>
+            <w:pPr>
+              <w:jc w:val="center"/>
+              <w:cnfStyle w:val="000000100000" w:firstRow="0" w:lastRow="0" w:firstColumn="0" w:lastColumn="0" w:oddVBand="0" w:evenVBand="0" w:oddHBand="1" w:evenHBand="0" w:firstRowFirstColumn="0" w:firstRowLastColumn="0" w:lastRowFirstColumn="0" w:lastRowLastColumn="0"/>
+            </w:pPr>
+          </w:p>
+        </w:tc>
+        <w:tc>
+          <w:tcPr>
+            <w:tcW w:w="707" w:type="dxa"/>
+            <w:shd w:val="clear" w:color="auto" w:fill="FFF2CC" w:themeFill="accent4" w:themeFillTint="33"/>
+          </w:tcPr>
+          <w:p>
+            <w:pPr>
+              <w:jc w:val="center"/>
+              <w:cnfStyle w:val="000000100000" w:firstRow="0" w:lastRow="0" w:firstColumn="0" w:lastColumn="0" w:oddVBand="0" w:evenVBand="0" w:oddHBand="1" w:evenHBand="0" w:firstRowFirstColumn="0" w:firstRowLastColumn="0" w:lastRowFirstColumn="0" w:lastRowLastColumn="0"/>
+            </w:pPr>
+          </w:p>
+        </w:tc>
+        <w:tc>
+          <w:tcPr>
+            <w:tcW w:w="707" w:type="dxa"/>
+            <w:shd w:val="clear" w:color="auto" w:fill="FFF2CC" w:themeFill="accent4" w:themeFillTint="33"/>
+          </w:tcPr>
+          <w:p>
+            <w:pPr>
+              <w:jc w:val="center"/>
+              <w:cnfStyle w:val="000000100000" w:firstRow="0" w:lastRow="0" w:firstColumn="0" w:lastColumn="0" w:oddVBand="0" w:evenVBand="0" w:oddHBand="1" w:evenHBand="0" w:firstRowFirstColumn="0" w:firstRowLastColumn="0" w:lastRowFirstColumn="0" w:lastRowLastColumn="0"/>
+            </w:pPr>
+          </w:p>
+        </w:tc>
+        <w:tc>
+          <w:tcPr>
+            <w:tcW w:w="1131" w:type="dxa"/>
+            <w:shd w:val="clear" w:color="auto" w:fill="FFF2CC" w:themeFill="accent4" w:themeFillTint="33"/>
+          </w:tcPr>
+          <w:p>
+            <w:pPr>
+              <w:jc w:val="center"/>
+              <w:cnfStyle w:val="000000100000" w:firstRow="0" w:lastRow="0" w:firstColumn="0" w:lastColumn="0" w:oddVBand="0" w:evenVBand="0" w:oddHBand="1" w:evenHBand="0" w:firstRowFirstColumn="0" w:firstRowLastColumn="0" w:lastRowFirstColumn="0" w:lastRowLastColumn="0"/>
+            </w:pPr>
+          </w:p>
+        </w:tc>
+        <w:tc>
+          <w:tcPr>
+            <w:tcW w:w="1131" w:type="dxa"/>
+            <w:shd w:val="clear" w:color="auto" w:fill="FFF2CC" w:themeFill="accent4" w:themeFillTint="33"/>
+          </w:tcPr>
+          <w:p>
+            <w:pPr>
+              <w:jc w:val="center"/>
+              <w:cnfStyle w:val="000000100000" w:firstRow="0" w:lastRow="0" w:firstColumn="0" w:lastColumn="0" w:oddVBand="0" w:evenVBand="0" w:oddHBand="1" w:evenHBand="0" w:firstRowFirstColumn="0" w:firstRowLastColumn="0" w:lastRowFirstColumn="0" w:lastRowLastColumn="0"/>
+            </w:pPr>
+            <w:r>
+              <w:t>0%</w:t>
             </w:r>
           </w:p>
         </w:tc>
       </w:tr>
       <w:tr>
+        <w:tc>
+          <w:tcPr>
+            <w:cnfStyle w:val="001000000000" w:firstRow="0" w:lastRow="0" w:firstColumn="1" w:lastColumn="0" w:oddVBand="0" w:evenVBand="0" w:oddHBand="0" w:evenHBand="0" w:firstRowFirstColumn="0" w:firstRowLastColumn="0" w:lastRowFirstColumn="0" w:lastRowLastColumn="0"/>
+            <w:tcW w:w="1551" w:type="dxa"/>
+            <w:vMerge/>
+          </w:tcPr>
+          <w:p/>
+        </w:tc>
+        <w:tc>
+          <w:tcPr>
+            <w:tcW w:w="2684" w:type="dxa"/>
+          </w:tcPr>
+          <w:p>
+            <w:pPr>
+              <w:cnfStyle w:val="000000000000" w:firstRow="0" w:lastRow="0" w:firstColumn="0" w:lastColumn="0" w:oddVBand="0" w:evenVBand="0" w:oddHBand="0" w:evenHBand="0" w:firstRowFirstColumn="0" w:firstRowLastColumn="0" w:lastRowFirstColumn="0" w:lastRowLastColumn="0"/>
+            </w:pPr>
+            <w:r>
+              <w:t>Internacionalização</w:t>
+            </w:r>
+          </w:p>
+        </w:tc>
+        <w:tc>
+          <w:tcPr>
+            <w:tcW w:w="566" w:type="dxa"/>
+          </w:tcPr>
+          <w:p>
+            <w:pPr>
+              <w:jc w:val="center"/>
+              <w:cnfStyle w:val="000000000000" w:firstRow="0" w:lastRow="0" w:firstColumn="0" w:lastColumn="0" w:oddVBand="0" w:evenVBand="0" w:oddHBand="0" w:evenHBand="0" w:firstRowFirstColumn="0" w:firstRowLastColumn="0" w:lastRowFirstColumn="0" w:lastRowLastColumn="0"/>
+            </w:pPr>
+            <w:r>
+              <w:t>X</w:t>
+            </w:r>
+          </w:p>
+        </w:tc>
+        <w:tc>
+          <w:tcPr>
+            <w:tcW w:w="848" w:type="dxa"/>
+          </w:tcPr>
+          <w:p>
+            <w:pPr>
+              <w:jc w:val="center"/>
+              <w:cnfStyle w:val="000000000000" w:firstRow="0" w:lastRow="0" w:firstColumn="0" w:lastColumn="0" w:oddVBand="0" w:evenVBand="0" w:oddHBand="0" w:evenHBand="0" w:firstRowFirstColumn="0" w:firstRowLastColumn="0" w:lastRowFirstColumn="0" w:lastRowLastColumn="0"/>
+            </w:pPr>
+            <w:r>
+              <w:t>X</w:t>
+            </w:r>
+          </w:p>
+        </w:tc>
+        <w:tc>
+          <w:tcPr>
+            <w:tcW w:w="1131" w:type="dxa"/>
+          </w:tcPr>
+          <w:p>
+            <w:pPr>
+              <w:jc w:val="center"/>
+              <w:cnfStyle w:val="000000000000" w:firstRow="0" w:lastRow="0" w:firstColumn="0" w:lastColumn="0" w:oddVBand="0" w:evenVBand="0" w:oddHBand="0" w:evenHBand="0" w:firstRowFirstColumn="0" w:firstRowLastColumn="0" w:lastRowFirstColumn="0" w:lastRowLastColumn="0"/>
+            </w:pPr>
+            <w:r>
+              <w:t>X</w:t>
+            </w:r>
+          </w:p>
+        </w:tc>
+        <w:tc>
+          <w:tcPr>
+            <w:tcW w:w="707" w:type="dxa"/>
+          </w:tcPr>
+          <w:p>
+            <w:pPr>
+              <w:jc w:val="center"/>
+              <w:cnfStyle w:val="000000000000" w:firstRow="0" w:lastRow="0" w:firstColumn="0" w:lastColumn="0" w:oddVBand="0" w:evenVBand="0" w:oddHBand="0" w:evenHBand="0" w:firstRowFirstColumn="0" w:firstRowLastColumn="0" w:lastRowFirstColumn="0" w:lastRowLastColumn="0"/>
+            </w:pPr>
+            <w:r>
+              <w:t>X</w:t>
+            </w:r>
+          </w:p>
+        </w:tc>
+        <w:tc>
+          <w:tcPr>
+            <w:tcW w:w="707" w:type="dxa"/>
+          </w:tcPr>
+          <w:p>
+            <w:pPr>
+              <w:jc w:val="center"/>
+              <w:cnfStyle w:val="000000000000" w:firstRow="0" w:lastRow="0" w:firstColumn="0" w:lastColumn="0" w:oddVBand="0" w:evenVBand="0" w:oddHBand="0" w:evenHBand="0" w:firstRowFirstColumn="0" w:firstRowLastColumn="0" w:lastRowFirstColumn="0" w:lastRowLastColumn="0"/>
+            </w:pPr>
+            <w:r>
+              <w:t>X</w:t>
+            </w:r>
+          </w:p>
+        </w:tc>
+        <w:tc>
+          <w:tcPr>
+            <w:tcW w:w="1131" w:type="dxa"/>
+          </w:tcPr>
+          <w:p>
+            <w:pPr>
+              <w:jc w:val="center"/>
+              <w:cnfStyle w:val="000000000000" w:firstRow="0" w:lastRow="0" w:firstColumn="0" w:lastColumn="0" w:oddVBand="0" w:evenVBand="0" w:oddHBand="0" w:evenHBand="0" w:firstRowFirstColumn="0" w:firstRowLastColumn="0" w:lastRowFirstColumn="0" w:lastRowLastColumn="0"/>
+            </w:pPr>
+            <w:r>
+              <w:t>X</w:t>
+            </w:r>
+          </w:p>
+        </w:tc>
+        <w:tc>
+          <w:tcPr>
+            <w:tcW w:w="1131" w:type="dxa"/>
+          </w:tcPr>
+          <w:p>
+            <w:pPr>
+              <w:jc w:val="center"/>
+              <w:cnfStyle w:val="000000000000" w:firstRow="0" w:lastRow="0" w:firstColumn="0" w:lastColumn="0" w:oddVBand="0" w:evenVBand="0" w:oddHBand="0" w:evenHBand="0" w:firstRowFirstColumn="0" w:firstRowLastColumn="0" w:lastRowFirstColumn="0" w:lastRowLastColumn="0"/>
+            </w:pPr>
+            <w:r>
+              <w:t>80</w:t>
+            </w:r>
+            <w:r>
+              <w:t>%</w:t>
+            </w:r>
+          </w:p>
+        </w:tc>
+      </w:tr>
+      <w:tr>
+        <w:trPr>
+          <w:cnfStyle w:val="000000100000" w:firstRow="0" w:lastRow="0" w:firstColumn="0" w:lastColumn="0" w:oddVBand="0" w:evenVBand="0" w:oddHBand="1" w:evenHBand="0" w:firstRowFirstColumn="0" w:firstRowLastColumn="0" w:lastRowFirstColumn="0" w:lastRowLastColumn="0"/>
+        </w:trPr>
         <w:tc>
           <w:tcPr>
             <w:cnfStyle w:val="001000000000" w:firstRow="0" w:lastRow="0" w:firstColumn="1" w:lastColumn="0" w:oddVBand="0" w:evenVBand="0" w:oddHBand="0" w:evenHBand="0" w:firstRowFirstColumn="0" w:firstRowLastColumn="0" w:lastRowFirstColumn="0" w:lastRowLastColumn="0"/>
@@ -10245,10 +10385,127 @@
           </w:tcPr>
           <w:p>
             <w:pPr>
-              <w:cnfStyle w:val="000000000000" w:firstRow="0" w:lastRow="0" w:firstColumn="0" w:lastColumn="0" w:oddVBand="0" w:evenVBand="0" w:oddHBand="0" w:evenHBand="0" w:firstRowFirstColumn="0" w:firstRowLastColumn="0" w:lastRowFirstColumn="0" w:lastRowLastColumn="0"/>
+              <w:cnfStyle w:val="000000100000" w:firstRow="0" w:lastRow="0" w:firstColumn="0" w:lastColumn="0" w:oddVBand="0" w:evenVBand="0" w:oddHBand="1" w:evenHBand="0" w:firstRowFirstColumn="0" w:firstRowLastColumn="0" w:lastRowFirstColumn="0" w:lastRowLastColumn="0"/>
             </w:pPr>
             <w:r>
               <w:t xml:space="preserve">Conectar ao </w:t>
+            </w:r>
+            <w:proofErr w:type="spellStart"/>
+            <w:r>
+              <w:t>Facebook</w:t>
+            </w:r>
+            <w:proofErr w:type="spellEnd"/>
+          </w:p>
+        </w:tc>
+        <w:tc>
+          <w:tcPr>
+            <w:tcW w:w="566" w:type="dxa"/>
+            <w:shd w:val="clear" w:color="auto" w:fill="ED7D31" w:themeFill="accent2"/>
+          </w:tcPr>
+          <w:p>
+            <w:pPr>
+              <w:jc w:val="center"/>
+              <w:cnfStyle w:val="000000100000" w:firstRow="0" w:lastRow="0" w:firstColumn="0" w:lastColumn="0" w:oddVBand="0" w:evenVBand="0" w:oddHBand="1" w:evenHBand="0" w:firstRowFirstColumn="0" w:firstRowLastColumn="0" w:lastRowFirstColumn="0" w:lastRowLastColumn="0"/>
+            </w:pPr>
+          </w:p>
+        </w:tc>
+        <w:tc>
+          <w:tcPr>
+            <w:tcW w:w="848" w:type="dxa"/>
+            <w:shd w:val="clear" w:color="auto" w:fill="ED7D31" w:themeFill="accent2"/>
+          </w:tcPr>
+          <w:p>
+            <w:pPr>
+              <w:jc w:val="center"/>
+              <w:cnfStyle w:val="000000100000" w:firstRow="0" w:lastRow="0" w:firstColumn="0" w:lastColumn="0" w:oddVBand="0" w:evenVBand="0" w:oddHBand="1" w:evenHBand="0" w:firstRowFirstColumn="0" w:firstRowLastColumn="0" w:lastRowFirstColumn="0" w:lastRowLastColumn="0"/>
+            </w:pPr>
+          </w:p>
+        </w:tc>
+        <w:tc>
+          <w:tcPr>
+            <w:tcW w:w="1131" w:type="dxa"/>
+            <w:shd w:val="clear" w:color="auto" w:fill="ED7D31" w:themeFill="accent2"/>
+          </w:tcPr>
+          <w:p>
+            <w:pPr>
+              <w:jc w:val="center"/>
+              <w:cnfStyle w:val="000000100000" w:firstRow="0" w:lastRow="0" w:firstColumn="0" w:lastColumn="0" w:oddVBand="0" w:evenVBand="0" w:oddHBand="1" w:evenHBand="0" w:firstRowFirstColumn="0" w:firstRowLastColumn="0" w:lastRowFirstColumn="0" w:lastRowLastColumn="0"/>
+            </w:pPr>
+          </w:p>
+        </w:tc>
+        <w:tc>
+          <w:tcPr>
+            <w:tcW w:w="707" w:type="dxa"/>
+            <w:shd w:val="clear" w:color="auto" w:fill="ED7D31" w:themeFill="accent2"/>
+          </w:tcPr>
+          <w:p>
+            <w:pPr>
+              <w:jc w:val="center"/>
+              <w:cnfStyle w:val="000000100000" w:firstRow="0" w:lastRow="0" w:firstColumn="0" w:lastColumn="0" w:oddVBand="0" w:evenVBand="0" w:oddHBand="1" w:evenHBand="0" w:firstRowFirstColumn="0" w:firstRowLastColumn="0" w:lastRowFirstColumn="0" w:lastRowLastColumn="0"/>
+            </w:pPr>
+          </w:p>
+        </w:tc>
+        <w:tc>
+          <w:tcPr>
+            <w:tcW w:w="707" w:type="dxa"/>
+            <w:shd w:val="clear" w:color="auto" w:fill="ED7D31" w:themeFill="accent2"/>
+          </w:tcPr>
+          <w:p>
+            <w:pPr>
+              <w:jc w:val="center"/>
+              <w:cnfStyle w:val="000000100000" w:firstRow="0" w:lastRow="0" w:firstColumn="0" w:lastColumn="0" w:oddVBand="0" w:evenVBand="0" w:oddHBand="1" w:evenHBand="0" w:firstRowFirstColumn="0" w:firstRowLastColumn="0" w:lastRowFirstColumn="0" w:lastRowLastColumn="0"/>
+            </w:pPr>
+          </w:p>
+        </w:tc>
+        <w:tc>
+          <w:tcPr>
+            <w:tcW w:w="1131" w:type="dxa"/>
+            <w:shd w:val="clear" w:color="auto" w:fill="ED7D31" w:themeFill="accent2"/>
+          </w:tcPr>
+          <w:p>
+            <w:pPr>
+              <w:jc w:val="center"/>
+              <w:cnfStyle w:val="000000100000" w:firstRow="0" w:lastRow="0" w:firstColumn="0" w:lastColumn="0" w:oddVBand="0" w:evenVBand="0" w:oddHBand="1" w:evenHBand="0" w:firstRowFirstColumn="0" w:firstRowLastColumn="0" w:lastRowFirstColumn="0" w:lastRowLastColumn="0"/>
+            </w:pPr>
+          </w:p>
+        </w:tc>
+        <w:tc>
+          <w:tcPr>
+            <w:tcW w:w="1131" w:type="dxa"/>
+            <w:shd w:val="clear" w:color="auto" w:fill="ED7D31" w:themeFill="accent2"/>
+          </w:tcPr>
+          <w:p>
+            <w:pPr>
+              <w:jc w:val="center"/>
+              <w:cnfStyle w:val="000000100000" w:firstRow="0" w:lastRow="0" w:firstColumn="0" w:lastColumn="0" w:oddVBand="0" w:evenVBand="0" w:oddHBand="1" w:evenHBand="0" w:firstRowFirstColumn="0" w:firstRowLastColumn="0" w:lastRowFirstColumn="0" w:lastRowLastColumn="0"/>
+            </w:pPr>
+            <w:r>
+              <w:t>0%</w:t>
+            </w:r>
+          </w:p>
+        </w:tc>
+      </w:tr>
+      <w:tr>
+        <w:tc>
+          <w:tcPr>
+            <w:cnfStyle w:val="001000000000" w:firstRow="0" w:lastRow="0" w:firstColumn="1" w:lastColumn="0" w:oddVBand="0" w:evenVBand="0" w:oddHBand="0" w:evenHBand="0" w:firstRowFirstColumn="0" w:firstRowLastColumn="0" w:lastRowFirstColumn="0" w:lastRowLastColumn="0"/>
+            <w:tcW w:w="1551" w:type="dxa"/>
+            <w:vMerge/>
+            <w:shd w:val="clear" w:color="auto" w:fill="ED7D31" w:themeFill="accent2"/>
+          </w:tcPr>
+          <w:p/>
+        </w:tc>
+        <w:tc>
+          <w:tcPr>
+            <w:tcW w:w="2684" w:type="dxa"/>
+            <w:shd w:val="clear" w:color="auto" w:fill="ED7D31" w:themeFill="accent2"/>
+          </w:tcPr>
+          <w:p>
+            <w:pPr>
+              <w:cnfStyle w:val="000000000000" w:firstRow="0" w:lastRow="0" w:firstColumn="0" w:lastColumn="0" w:oddVBand="0" w:evenVBand="0" w:oddHBand="0" w:evenHBand="0" w:firstRowFirstColumn="0" w:firstRowLastColumn="0" w:lastRowFirstColumn="0" w:lastRowLastColumn="0"/>
+            </w:pPr>
+            <w:r>
+              <w:t xml:space="preserve">Desconetar do </w:t>
             </w:r>
             <w:proofErr w:type="spellStart"/>
             <w:r>
@@ -10368,13 +10625,8 @@
               <w:cnfStyle w:val="000000100000" w:firstRow="0" w:lastRow="0" w:firstColumn="0" w:lastColumn="0" w:oddVBand="0" w:evenVBand="0" w:oddHBand="1" w:evenHBand="0" w:firstRowFirstColumn="0" w:firstRowLastColumn="0" w:lastRowFirstColumn="0" w:lastRowLastColumn="0"/>
             </w:pPr>
             <w:r>
-              <w:t xml:space="preserve">Desconetar do </w:t>
-            </w:r>
-            <w:proofErr w:type="spellStart"/>
-            <w:r>
-              <w:t>Facebook</w:t>
-            </w:r>
-            <w:proofErr w:type="spellEnd"/>
+              <w:t>Comentar perfil de utilizador</w:t>
+            </w:r>
           </w:p>
         </w:tc>
         <w:tc>
@@ -10485,7 +10737,7 @@
               <w:cnfStyle w:val="000000000000" w:firstRow="0" w:lastRow="0" w:firstColumn="0" w:lastColumn="0" w:oddVBand="0" w:evenVBand="0" w:oddHBand="0" w:evenHBand="0" w:firstRowFirstColumn="0" w:firstRowLastColumn="0" w:lastRowFirstColumn="0" w:lastRowLastColumn="0"/>
             </w:pPr>
             <w:r>
-              <w:t>Comentar perfil de utilizador</w:t>
+              <w:t>Enviar Mensagem a utilizador</w:t>
             </w:r>
           </w:p>
         </w:tc>
@@ -10600,8 +10852,13 @@
               <w:cnfStyle w:val="000000100000" w:firstRow="0" w:lastRow="0" w:firstColumn="0" w:lastColumn="0" w:oddVBand="0" w:evenVBand="0" w:oddHBand="1" w:evenHBand="0" w:firstRowFirstColumn="0" w:firstRowLastColumn="0" w:lastRowFirstColumn="0" w:lastRowLastColumn="0"/>
             </w:pPr>
             <w:r>
-              <w:t>Enviar Mensagem a utilizador</w:t>
-            </w:r>
+              <w:t xml:space="preserve">Conectar ao </w:t>
+            </w:r>
+            <w:proofErr w:type="spellStart"/>
+            <w:r>
+              <w:t>Twitter</w:t>
+            </w:r>
+            <w:proofErr w:type="spellEnd"/>
           </w:p>
         </w:tc>
         <w:tc>
@@ -10712,7 +10969,7 @@
               <w:cnfStyle w:val="000000000000" w:firstRow="0" w:lastRow="0" w:firstColumn="0" w:lastColumn="0" w:oddVBand="0" w:evenVBand="0" w:oddHBand="0" w:evenHBand="0" w:firstRowFirstColumn="0" w:firstRowLastColumn="0" w:lastRowFirstColumn="0" w:lastRowLastColumn="0"/>
             </w:pPr>
             <w:r>
-              <w:t xml:space="preserve">Conectar ao </w:t>
+              <w:t xml:space="preserve">Desconetar do </w:t>
             </w:r>
             <w:proofErr w:type="spellStart"/>
             <w:r>
@@ -10832,13 +11089,8 @@
               <w:cnfStyle w:val="000000100000" w:firstRow="0" w:lastRow="0" w:firstColumn="0" w:lastColumn="0" w:oddVBand="0" w:evenVBand="0" w:oddHBand="1" w:evenHBand="0" w:firstRowFirstColumn="0" w:firstRowLastColumn="0" w:lastRowFirstColumn="0" w:lastRowLastColumn="0"/>
             </w:pPr>
             <w:r>
-              <w:t xml:space="preserve">Desconetar do </w:t>
-            </w:r>
-            <w:proofErr w:type="spellStart"/>
-            <w:r>
-              <w:t>Twitter</w:t>
-            </w:r>
-            <w:proofErr w:type="spellEnd"/>
+              <w:t>Controlar WVM por https</w:t>
+            </w:r>
           </w:p>
         </w:tc>
         <w:tc>
@@ -10863,6 +11115,9 @@
               <w:jc w:val="center"/>
               <w:cnfStyle w:val="000000100000" w:firstRow="0" w:lastRow="0" w:firstColumn="0" w:lastColumn="0" w:oddVBand="0" w:evenVBand="0" w:oddHBand="1" w:evenHBand="0" w:firstRowFirstColumn="0" w:firstRowLastColumn="0" w:lastRowFirstColumn="0" w:lastRowLastColumn="0"/>
             </w:pPr>
+            <w:r>
+              <w:t>X</w:t>
+            </w:r>
           </w:p>
         </w:tc>
         <w:tc>
@@ -10934,112 +11189,123 @@
           <w:tcPr>
             <w:cnfStyle w:val="001000000000" w:firstRow="0" w:lastRow="0" w:firstColumn="1" w:lastColumn="0" w:oddVBand="0" w:evenVBand="0" w:oddHBand="0" w:evenHBand="0" w:firstRowFirstColumn="0" w:firstRowLastColumn="0" w:lastRowFirstColumn="0" w:lastRowLastColumn="0"/>
             <w:tcW w:w="1551" w:type="dxa"/>
-            <w:vMerge/>
-            <w:shd w:val="clear" w:color="auto" w:fill="ED7D31" w:themeFill="accent2"/>
-          </w:tcPr>
-          <w:p/>
+          </w:tcPr>
+          <w:p>
+            <w:proofErr w:type="spellStart"/>
+            <w:r>
+              <w:t>WebService</w:t>
+            </w:r>
+            <w:proofErr w:type="spellEnd"/>
+          </w:p>
         </w:tc>
         <w:tc>
           <w:tcPr>
             <w:tcW w:w="2684" w:type="dxa"/>
-            <w:shd w:val="clear" w:color="auto" w:fill="ED7D31" w:themeFill="accent2"/>
-          </w:tcPr>
-          <w:p>
-            <w:pPr>
-              <w:cnfStyle w:val="000000000000" w:firstRow="0" w:lastRow="0" w:firstColumn="0" w:lastColumn="0" w:oddVBand="0" w:evenVBand="0" w:oddHBand="0" w:evenHBand="0" w:firstRowFirstColumn="0" w:firstRowLastColumn="0" w:lastRowFirstColumn="0" w:lastRowLastColumn="0"/>
-            </w:pPr>
-            <w:r>
-              <w:t>Controlar WVM por https</w:t>
+          </w:tcPr>
+          <w:p>
+            <w:pPr>
+              <w:cnfStyle w:val="000000000000" w:firstRow="0" w:lastRow="0" w:firstColumn="0" w:lastColumn="0" w:oddVBand="0" w:evenVBand="0" w:oddHBand="0" w:evenHBand="0" w:firstRowFirstColumn="0" w:firstRowLastColumn="0" w:lastRowFirstColumn="0" w:lastRowLastColumn="0"/>
+            </w:pPr>
+            <w:r>
+              <w:t>Vários métodos necessários</w:t>
             </w:r>
           </w:p>
         </w:tc>
         <w:tc>
           <w:tcPr>
             <w:tcW w:w="566" w:type="dxa"/>
-            <w:shd w:val="clear" w:color="auto" w:fill="ED7D31" w:themeFill="accent2"/>
-          </w:tcPr>
-          <w:p>
-            <w:pPr>
-              <w:jc w:val="center"/>
-              <w:cnfStyle w:val="000000000000" w:firstRow="0" w:lastRow="0" w:firstColumn="0" w:lastColumn="0" w:oddVBand="0" w:evenVBand="0" w:oddHBand="0" w:evenHBand="0" w:firstRowFirstColumn="0" w:firstRowLastColumn="0" w:lastRowFirstColumn="0" w:lastRowLastColumn="0"/>
-            </w:pPr>
+          </w:tcPr>
+          <w:p>
+            <w:pPr>
+              <w:jc w:val="center"/>
+              <w:cnfStyle w:val="000000000000" w:firstRow="0" w:lastRow="0" w:firstColumn="0" w:lastColumn="0" w:oddVBand="0" w:evenVBand="0" w:oddHBand="0" w:evenHBand="0" w:firstRowFirstColumn="0" w:firstRowLastColumn="0" w:lastRowFirstColumn="0" w:lastRowLastColumn="0"/>
+            </w:pPr>
+            <w:r>
+              <w:t>X</w:t>
+            </w:r>
           </w:p>
         </w:tc>
         <w:tc>
           <w:tcPr>
             <w:tcW w:w="848" w:type="dxa"/>
-            <w:shd w:val="clear" w:color="auto" w:fill="ED7D31" w:themeFill="accent2"/>
-          </w:tcPr>
-          <w:p>
-            <w:pPr>
-              <w:jc w:val="center"/>
-              <w:cnfStyle w:val="000000000000" w:firstRow="0" w:lastRow="0" w:firstColumn="0" w:lastColumn="0" w:oddVBand="0" w:evenVBand="0" w:oddHBand="0" w:evenHBand="0" w:firstRowFirstColumn="0" w:firstRowLastColumn="0" w:lastRowFirstColumn="0" w:lastRowLastColumn="0"/>
-            </w:pPr>
-            <w:r>
-              <w:t>X</w:t>
-            </w:r>
-          </w:p>
-        </w:tc>
-        <w:tc>
-          <w:tcPr>
-            <w:tcW w:w="1131" w:type="dxa"/>
-            <w:shd w:val="clear" w:color="auto" w:fill="ED7D31" w:themeFill="accent2"/>
-          </w:tcPr>
-          <w:p>
-            <w:pPr>
-              <w:jc w:val="center"/>
-              <w:cnfStyle w:val="000000000000" w:firstRow="0" w:lastRow="0" w:firstColumn="0" w:lastColumn="0" w:oddVBand="0" w:evenVBand="0" w:oddHBand="0" w:evenHBand="0" w:firstRowFirstColumn="0" w:firstRowLastColumn="0" w:lastRowFirstColumn="0" w:lastRowLastColumn="0"/>
-            </w:pPr>
-          </w:p>
-        </w:tc>
-        <w:tc>
-          <w:tcPr>
-            <w:tcW w:w="707" w:type="dxa"/>
-            <w:shd w:val="clear" w:color="auto" w:fill="ED7D31" w:themeFill="accent2"/>
-          </w:tcPr>
-          <w:p>
-            <w:pPr>
-              <w:jc w:val="center"/>
-              <w:cnfStyle w:val="000000000000" w:firstRow="0" w:lastRow="0" w:firstColumn="0" w:lastColumn="0" w:oddVBand="0" w:evenVBand="0" w:oddHBand="0" w:evenHBand="0" w:firstRowFirstColumn="0" w:firstRowLastColumn="0" w:lastRowFirstColumn="0" w:lastRowLastColumn="0"/>
-            </w:pPr>
-          </w:p>
-        </w:tc>
-        <w:tc>
-          <w:tcPr>
-            <w:tcW w:w="707" w:type="dxa"/>
-            <w:shd w:val="clear" w:color="auto" w:fill="ED7D31" w:themeFill="accent2"/>
-          </w:tcPr>
-          <w:p>
-            <w:pPr>
-              <w:jc w:val="center"/>
-              <w:cnfStyle w:val="000000000000" w:firstRow="0" w:lastRow="0" w:firstColumn="0" w:lastColumn="0" w:oddVBand="0" w:evenVBand="0" w:oddHBand="0" w:evenHBand="0" w:firstRowFirstColumn="0" w:firstRowLastColumn="0" w:lastRowFirstColumn="0" w:lastRowLastColumn="0"/>
-            </w:pPr>
-          </w:p>
-        </w:tc>
-        <w:tc>
-          <w:tcPr>
-            <w:tcW w:w="1131" w:type="dxa"/>
-            <w:shd w:val="clear" w:color="auto" w:fill="ED7D31" w:themeFill="accent2"/>
-          </w:tcPr>
-          <w:p>
-            <w:pPr>
-              <w:jc w:val="center"/>
-              <w:cnfStyle w:val="000000000000" w:firstRow="0" w:lastRow="0" w:firstColumn="0" w:lastColumn="0" w:oddVBand="0" w:evenVBand="0" w:oddHBand="0" w:evenHBand="0" w:firstRowFirstColumn="0" w:firstRowLastColumn="0" w:lastRowFirstColumn="0" w:lastRowLastColumn="0"/>
-            </w:pPr>
-          </w:p>
-        </w:tc>
-        <w:tc>
-          <w:tcPr>
-            <w:tcW w:w="1131" w:type="dxa"/>
-            <w:shd w:val="clear" w:color="auto" w:fill="ED7D31" w:themeFill="accent2"/>
-          </w:tcPr>
-          <w:p>
-            <w:pPr>
-              <w:jc w:val="center"/>
-              <w:cnfStyle w:val="000000000000" w:firstRow="0" w:lastRow="0" w:firstColumn="0" w:lastColumn="0" w:oddVBand="0" w:evenVBand="0" w:oddHBand="0" w:evenHBand="0" w:firstRowFirstColumn="0" w:firstRowLastColumn="0" w:lastRowFirstColumn="0" w:lastRowLastColumn="0"/>
-            </w:pPr>
-            <w:r>
-              <w:t>0%</w:t>
+          </w:tcPr>
+          <w:p>
+            <w:pPr>
+              <w:jc w:val="center"/>
+              <w:cnfStyle w:val="000000000000" w:firstRow="0" w:lastRow="0" w:firstColumn="0" w:lastColumn="0" w:oddVBand="0" w:evenVBand="0" w:oddHBand="0" w:evenHBand="0" w:firstRowFirstColumn="0" w:firstRowLastColumn="0" w:lastRowFirstColumn="0" w:lastRowLastColumn="0"/>
+            </w:pPr>
+            <w:r>
+              <w:t>X</w:t>
+            </w:r>
+          </w:p>
+        </w:tc>
+        <w:tc>
+          <w:tcPr>
+            <w:tcW w:w="1131" w:type="dxa"/>
+          </w:tcPr>
+          <w:p>
+            <w:pPr>
+              <w:jc w:val="center"/>
+              <w:cnfStyle w:val="000000000000" w:firstRow="0" w:lastRow="0" w:firstColumn="0" w:lastColumn="0" w:oddVBand="0" w:evenVBand="0" w:oddHBand="0" w:evenHBand="0" w:firstRowFirstColumn="0" w:firstRowLastColumn="0" w:lastRowFirstColumn="0" w:lastRowLastColumn="0"/>
+            </w:pPr>
+            <w:r>
+              <w:t>X</w:t>
+            </w:r>
+          </w:p>
+        </w:tc>
+        <w:tc>
+          <w:tcPr>
+            <w:tcW w:w="707" w:type="dxa"/>
+          </w:tcPr>
+          <w:p>
+            <w:pPr>
+              <w:jc w:val="center"/>
+              <w:cnfStyle w:val="000000000000" w:firstRow="0" w:lastRow="0" w:firstColumn="0" w:lastColumn="0" w:oddVBand="0" w:evenVBand="0" w:oddHBand="0" w:evenHBand="0" w:firstRowFirstColumn="0" w:firstRowLastColumn="0" w:lastRowFirstColumn="0" w:lastRowLastColumn="0"/>
+            </w:pPr>
+            <w:r>
+              <w:t>X</w:t>
+            </w:r>
+          </w:p>
+        </w:tc>
+        <w:tc>
+          <w:tcPr>
+            <w:tcW w:w="707" w:type="dxa"/>
+          </w:tcPr>
+          <w:p>
+            <w:pPr>
+              <w:jc w:val="center"/>
+              <w:cnfStyle w:val="000000000000" w:firstRow="0" w:lastRow="0" w:firstColumn="0" w:lastColumn="0" w:oddVBand="0" w:evenVBand="0" w:oddHBand="0" w:evenHBand="0" w:firstRowFirstColumn="0" w:firstRowLastColumn="0" w:lastRowFirstColumn="0" w:lastRowLastColumn="0"/>
+            </w:pPr>
+            <w:r>
+              <w:t>X</w:t>
+            </w:r>
+          </w:p>
+        </w:tc>
+        <w:tc>
+          <w:tcPr>
+            <w:tcW w:w="1131" w:type="dxa"/>
+          </w:tcPr>
+          <w:p>
+            <w:pPr>
+              <w:jc w:val="center"/>
+              <w:cnfStyle w:val="000000000000" w:firstRow="0" w:lastRow="0" w:firstColumn="0" w:lastColumn="0" w:oddVBand="0" w:evenVBand="0" w:oddHBand="0" w:evenHBand="0" w:firstRowFirstColumn="0" w:firstRowLastColumn="0" w:lastRowFirstColumn="0" w:lastRowLastColumn="0"/>
+            </w:pPr>
+            <w:r>
+              <w:t>X</w:t>
+            </w:r>
+          </w:p>
+        </w:tc>
+        <w:tc>
+          <w:tcPr>
+            <w:tcW w:w="1131" w:type="dxa"/>
+          </w:tcPr>
+          <w:p>
+            <w:pPr>
+              <w:jc w:val="center"/>
+              <w:cnfStyle w:val="000000000000" w:firstRow="0" w:lastRow="0" w:firstColumn="0" w:lastColumn="0" w:oddVBand="0" w:evenVBand="0" w:oddHBand="0" w:evenHBand="0" w:firstRowFirstColumn="0" w:firstRowLastColumn="0" w:lastRowFirstColumn="0" w:lastRowLastColumn="0"/>
+            </w:pPr>
+            <w:r>
+              <w:t>50%</w:t>
             </w:r>
           </w:p>
         </w:tc>
@@ -11054,11 +11320,12 @@
             <w:tcW w:w="1551" w:type="dxa"/>
           </w:tcPr>
           <w:p>
-            <w:proofErr w:type="spellStart"/>
-            <w:r>
-              <w:t>WebService</w:t>
-            </w:r>
-            <w:proofErr w:type="spellEnd"/>
+            <w:pPr>
+              <w:jc w:val="center"/>
+            </w:pPr>
+            <w:r>
+              <w:t>Apresentação</w:t>
+            </w:r>
           </w:p>
         </w:tc>
         <w:tc>
@@ -11070,7 +11337,7 @@
               <w:cnfStyle w:val="000000100000" w:firstRow="0" w:lastRow="0" w:firstColumn="0" w:lastColumn="0" w:oddVBand="0" w:evenVBand="0" w:oddHBand="1" w:evenHBand="0" w:firstRowFirstColumn="0" w:firstRowLastColumn="0" w:lastRowFirstColumn="0" w:lastRowLastColumn="0"/>
             </w:pPr>
             <w:r>
-              <w:t>Vários métodos necessários</w:t>
+              <w:t>Elaborar apresentação</w:t>
             </w:r>
           </w:p>
         </w:tc>
@@ -11166,133 +11433,6 @@
             <w:pPr>
               <w:jc w:val="center"/>
               <w:cnfStyle w:val="000000100000" w:firstRow="0" w:lastRow="0" w:firstColumn="0" w:lastColumn="0" w:oddVBand="0" w:evenVBand="0" w:oddHBand="1" w:evenHBand="0" w:firstRowFirstColumn="0" w:firstRowLastColumn="0" w:lastRowFirstColumn="0" w:lastRowLastColumn="0"/>
-            </w:pPr>
-            <w:r>
-              <w:t>50%</w:t>
-            </w:r>
-          </w:p>
-        </w:tc>
-      </w:tr>
-      <w:tr>
-        <w:tc>
-          <w:tcPr>
-            <w:cnfStyle w:val="001000000000" w:firstRow="0" w:lastRow="0" w:firstColumn="1" w:lastColumn="0" w:oddVBand="0" w:evenVBand="0" w:oddHBand="0" w:evenHBand="0" w:firstRowFirstColumn="0" w:firstRowLastColumn="0" w:lastRowFirstColumn="0" w:lastRowLastColumn="0"/>
-            <w:tcW w:w="1551" w:type="dxa"/>
-          </w:tcPr>
-          <w:p>
-            <w:pPr>
-              <w:jc w:val="center"/>
-            </w:pPr>
-            <w:r>
-              <w:t>Apresentação</w:t>
-            </w:r>
-          </w:p>
-        </w:tc>
-        <w:tc>
-          <w:tcPr>
-            <w:tcW w:w="2684" w:type="dxa"/>
-          </w:tcPr>
-          <w:p>
-            <w:pPr>
-              <w:cnfStyle w:val="000000000000" w:firstRow="0" w:lastRow="0" w:firstColumn="0" w:lastColumn="0" w:oddVBand="0" w:evenVBand="0" w:oddHBand="0" w:evenHBand="0" w:firstRowFirstColumn="0" w:firstRowLastColumn="0" w:lastRowFirstColumn="0" w:lastRowLastColumn="0"/>
-            </w:pPr>
-            <w:r>
-              <w:t>Elaborar apresentação</w:t>
-            </w:r>
-          </w:p>
-        </w:tc>
-        <w:tc>
-          <w:tcPr>
-            <w:tcW w:w="566" w:type="dxa"/>
-          </w:tcPr>
-          <w:p>
-            <w:pPr>
-              <w:jc w:val="center"/>
-              <w:cnfStyle w:val="000000000000" w:firstRow="0" w:lastRow="0" w:firstColumn="0" w:lastColumn="0" w:oddVBand="0" w:evenVBand="0" w:oddHBand="0" w:evenHBand="0" w:firstRowFirstColumn="0" w:firstRowLastColumn="0" w:lastRowFirstColumn="0" w:lastRowLastColumn="0"/>
-            </w:pPr>
-            <w:r>
-              <w:t>X</w:t>
-            </w:r>
-          </w:p>
-        </w:tc>
-        <w:tc>
-          <w:tcPr>
-            <w:tcW w:w="848" w:type="dxa"/>
-          </w:tcPr>
-          <w:p>
-            <w:pPr>
-              <w:jc w:val="center"/>
-              <w:cnfStyle w:val="000000000000" w:firstRow="0" w:lastRow="0" w:firstColumn="0" w:lastColumn="0" w:oddVBand="0" w:evenVBand="0" w:oddHBand="0" w:evenHBand="0" w:firstRowFirstColumn="0" w:firstRowLastColumn="0" w:lastRowFirstColumn="0" w:lastRowLastColumn="0"/>
-            </w:pPr>
-            <w:r>
-              <w:t>X</w:t>
-            </w:r>
-          </w:p>
-        </w:tc>
-        <w:tc>
-          <w:tcPr>
-            <w:tcW w:w="1131" w:type="dxa"/>
-          </w:tcPr>
-          <w:p>
-            <w:pPr>
-              <w:jc w:val="center"/>
-              <w:cnfStyle w:val="000000000000" w:firstRow="0" w:lastRow="0" w:firstColumn="0" w:lastColumn="0" w:oddVBand="0" w:evenVBand="0" w:oddHBand="0" w:evenHBand="0" w:firstRowFirstColumn="0" w:firstRowLastColumn="0" w:lastRowFirstColumn="0" w:lastRowLastColumn="0"/>
-            </w:pPr>
-            <w:r>
-              <w:t>X</w:t>
-            </w:r>
-          </w:p>
-        </w:tc>
-        <w:tc>
-          <w:tcPr>
-            <w:tcW w:w="707" w:type="dxa"/>
-          </w:tcPr>
-          <w:p>
-            <w:pPr>
-              <w:jc w:val="center"/>
-              <w:cnfStyle w:val="000000000000" w:firstRow="0" w:lastRow="0" w:firstColumn="0" w:lastColumn="0" w:oddVBand="0" w:evenVBand="0" w:oddHBand="0" w:evenHBand="0" w:firstRowFirstColumn="0" w:firstRowLastColumn="0" w:lastRowFirstColumn="0" w:lastRowLastColumn="0"/>
-            </w:pPr>
-            <w:r>
-              <w:t>X</w:t>
-            </w:r>
-          </w:p>
-        </w:tc>
-        <w:tc>
-          <w:tcPr>
-            <w:tcW w:w="707" w:type="dxa"/>
-          </w:tcPr>
-          <w:p>
-            <w:pPr>
-              <w:jc w:val="center"/>
-              <w:cnfStyle w:val="000000000000" w:firstRow="0" w:lastRow="0" w:firstColumn="0" w:lastColumn="0" w:oddVBand="0" w:evenVBand="0" w:oddHBand="0" w:evenHBand="0" w:firstRowFirstColumn="0" w:firstRowLastColumn="0" w:lastRowFirstColumn="0" w:lastRowLastColumn="0"/>
-            </w:pPr>
-            <w:r>
-              <w:t>X</w:t>
-            </w:r>
-          </w:p>
-        </w:tc>
-        <w:tc>
-          <w:tcPr>
-            <w:tcW w:w="1131" w:type="dxa"/>
-          </w:tcPr>
-          <w:p>
-            <w:pPr>
-              <w:jc w:val="center"/>
-              <w:cnfStyle w:val="000000000000" w:firstRow="0" w:lastRow="0" w:firstColumn="0" w:lastColumn="0" w:oddVBand="0" w:evenVBand="0" w:oddHBand="0" w:evenHBand="0" w:firstRowFirstColumn="0" w:firstRowLastColumn="0" w:lastRowFirstColumn="0" w:lastRowLastColumn="0"/>
-            </w:pPr>
-            <w:r>
-              <w:t>X</w:t>
-            </w:r>
-          </w:p>
-        </w:tc>
-        <w:tc>
-          <w:tcPr>
-            <w:tcW w:w="1131" w:type="dxa"/>
-          </w:tcPr>
-          <w:p>
-            <w:pPr>
-              <w:jc w:val="center"/>
-              <w:cnfStyle w:val="000000000000" w:firstRow="0" w:lastRow="0" w:firstColumn="0" w:lastColumn="0" w:oddVBand="0" w:evenVBand="0" w:oddHBand="0" w:evenHBand="0" w:firstRowFirstColumn="0" w:firstRowLastColumn="0" w:lastRowFirstColumn="0" w:lastRowLastColumn="0"/>
             </w:pPr>
             <w:r>
               <w:t>0%</w:t>

</xml_diff>

<commit_message>
#4 Update on task division
</commit_message>
<xml_diff>
--- a/documentation/tasks/Divisão de Tarefas.docx
+++ b/documentation/tasks/Divisão de Tarefas.docx
@@ -1643,7 +1643,7 @@
               <w:cnfStyle w:val="000000100000" w:firstRow="0" w:lastRow="0" w:firstColumn="0" w:lastColumn="0" w:oddVBand="0" w:evenVBand="0" w:oddHBand="1" w:evenHBand="0" w:firstRowFirstColumn="0" w:firstRowLastColumn="0" w:lastRowFirstColumn="0" w:lastRowLastColumn="0"/>
             </w:pPr>
             <w:r>
-              <w:t>8</w:t>
+              <w:t>10</w:t>
             </w:r>
             <w:r>
               <w:t>0%</w:t>
@@ -2235,7 +2235,7 @@
               <w:cnfStyle w:val="000000000000" w:firstRow="0" w:lastRow="0" w:firstColumn="0" w:lastColumn="0" w:oddVBand="0" w:evenVBand="0" w:oddHBand="0" w:evenHBand="0" w:firstRowFirstColumn="0" w:firstRowLastColumn="0" w:lastRowFirstColumn="0" w:lastRowLastColumn="0"/>
             </w:pPr>
             <w:r>
-              <w:t>8</w:t>
+              <w:t>10</w:t>
             </w:r>
             <w:r>
               <w:t>0%</w:t>
@@ -2350,6 +2350,9 @@
               <w:cnfStyle w:val="000000100000" w:firstRow="0" w:lastRow="0" w:firstColumn="0" w:lastColumn="0" w:oddVBand="0" w:evenVBand="0" w:oddHBand="1" w:evenHBand="0" w:firstRowFirstColumn="0" w:firstRowLastColumn="0" w:lastRowFirstColumn="0" w:lastRowLastColumn="0"/>
             </w:pPr>
             <w:r>
+              <w:t>2</w:t>
+            </w:r>
+            <w:r>
               <w:t>0%</w:t>
             </w:r>
           </w:p>
@@ -2574,7 +2577,7 @@
               <w:cnfStyle w:val="000000100000" w:firstRow="0" w:lastRow="0" w:firstColumn="0" w:lastColumn="0" w:oddVBand="0" w:evenVBand="0" w:oddHBand="1" w:evenHBand="0" w:firstRowFirstColumn="0" w:firstRowLastColumn="0" w:lastRowFirstColumn="0" w:lastRowLastColumn="0"/>
             </w:pPr>
             <w:r>
-              <w:t>8</w:t>
+              <w:t>10</w:t>
             </w:r>
             <w:r>
               <w:t>0%</w:t>
@@ -3505,6 +3508,9 @@
               <w:cnfStyle w:val="000000100000" w:firstRow="0" w:lastRow="0" w:firstColumn="0" w:lastColumn="0" w:oddVBand="0" w:evenVBand="0" w:oddHBand="1" w:evenHBand="0" w:firstRowFirstColumn="0" w:firstRowLastColumn="0" w:lastRowFirstColumn="0" w:lastRowLastColumn="0"/>
             </w:pPr>
             <w:r>
+              <w:t>2</w:t>
+            </w:r>
+            <w:r>
               <w:t>0%</w:t>
             </w:r>
           </w:p>
@@ -3850,7 +3856,12 @@
               <w:cnfStyle w:val="000000000000" w:firstRow="0" w:lastRow="0" w:firstColumn="0" w:lastColumn="0" w:oddVBand="0" w:evenVBand="0" w:oddHBand="0" w:evenHBand="0" w:firstRowFirstColumn="0" w:firstRowLastColumn="0" w:lastRowFirstColumn="0" w:lastRowLastColumn="0"/>
             </w:pPr>
             <w:r>
-              <w:t>0%</w:t>
+              <w:t>20</w:t>
+            </w:r>
+            <w:bookmarkStart w:id="0" w:name="_GoBack"/>
+            <w:bookmarkEnd w:id="0"/>
+            <w:r>
+              <w:t>%</w:t>
             </w:r>
           </w:p>
         </w:tc>
@@ -4860,8 +4871,6 @@
               <w:jc w:val="center"/>
               <w:cnfStyle w:val="000000000000" w:firstRow="0" w:lastRow="0" w:firstColumn="0" w:lastColumn="0" w:oddVBand="0" w:evenVBand="0" w:oddHBand="0" w:evenHBand="0" w:firstRowFirstColumn="0" w:firstRowLastColumn="0" w:lastRowFirstColumn="0" w:lastRowLastColumn="0"/>
             </w:pPr>
-            <w:bookmarkStart w:id="0" w:name="_GoBack"/>
-            <w:bookmarkEnd w:id="0"/>
             <w:r>
               <w:t>0%</w:t>
             </w:r>

</xml_diff>